<commit_message>
Finished training on s2t and t2t, file .word updated
</commit_message>
<xml_diff>
--- a/Result history.docx
+++ b/Result history.docx
@@ -22,8 +22,19 @@
         </w:rPr>
         <w:t>TRAINING PHASE</w:t>
       </w:r>
+      <w:r>
+        <w:rPr>
+          <w:b/>
+          <w:bCs/>
+          <w:sz w:val="40"/>
+          <w:szCs w:val="40"/>
+          <w:u w:val="single"/>
+        </w:rPr>
+        <w:t xml:space="preserve"> (source2source)</w:t>
+      </w:r>
     </w:p>
     <w:p>
+      <w:bookmarkStart w:id="0" w:name="_Hlk124172635"/>
       <w:r>
         <w:t xml:space="preserve">LR </w:t>
       </w:r>
@@ -74,6 +85,7 @@
           <w:tcPr>
             <w:tcW w:w="3209" w:type="dxa"/>
           </w:tcPr>
+          <w:bookmarkEnd w:id="0"/>
           <w:p>
             <w:r>
               <w:t>AGENT</w:t>
@@ -684,10 +696,7 @@
           </w:tcPr>
           <w:p>
             <w:r>
-              <w:t>20</w:t>
-            </w:r>
-            <w:r>
-              <w:t>0K</w:t>
+              <w:t>200K</w:t>
             </w:r>
           </w:p>
         </w:tc>
@@ -784,19 +793,7 @@
           </w:tcPr>
           <w:p>
             <w:r>
-              <w:t>PPO (lr=</w:t>
-            </w:r>
-            <w:r>
-              <w:t>1</w:t>
-            </w:r>
-            <w:r>
-              <w:t>e-</w:t>
-            </w:r>
-            <w:r>
-              <w:t>3</w:t>
-            </w:r>
-            <w:r>
-              <w:t>)</w:t>
+              <w:t>PPO (lr=1e-3)</w:t>
             </w:r>
           </w:p>
         </w:tc>
@@ -828,13 +825,7 @@
           </w:tcPr>
           <w:p>
             <w:r>
-              <w:t>PPO (lr=1e-</w:t>
-            </w:r>
-            <w:r>
-              <w:t>4</w:t>
-            </w:r>
-            <w:r>
-              <w:t>)</w:t>
+              <w:t>PPO (lr=1e-4)</w:t>
             </w:r>
           </w:p>
         </w:tc>
@@ -1123,19 +1114,25 @@
         <w:t>.3</w:t>
       </w:r>
     </w:p>
+    <w:p>
+      <w:r>
+        <w:t>LR  using PPO = 3e-4, LR using TRPO = 1e-3 (IF NOT SPECIFIED)</w:t>
+      </w:r>
+    </w:p>
     <w:tbl>
       <w:tblPr>
         <w:tblStyle w:val="Grigliatabella"/>
-        <w:tblW w:w="9498" w:type="dxa"/>
+        <w:tblW w:w="0" w:type="auto"/>
         <w:tblInd w:w="-5" w:type="dxa"/>
+        <w:tblLayout w:type="fixed"/>
         <w:tblLook w:val="04A0" w:firstRow="1" w:lastRow="0" w:firstColumn="1" w:lastColumn="0" w:noHBand="0" w:noVBand="1"/>
       </w:tblPr>
       <w:tblGrid>
         <w:gridCol w:w="1328"/>
-        <w:gridCol w:w="2075"/>
-        <w:gridCol w:w="2126"/>
-        <w:gridCol w:w="1985"/>
-        <w:gridCol w:w="1984"/>
+        <w:gridCol w:w="2020"/>
+        <w:gridCol w:w="1986"/>
+        <w:gridCol w:w="1977"/>
+        <w:gridCol w:w="2322"/>
       </w:tblGrid>
       <w:tr>
         <w:tc>
@@ -1150,7 +1147,7 @@
         </w:tc>
         <w:tc>
           <w:tcPr>
-            <w:tcW w:w="2075" w:type="dxa"/>
+            <w:tcW w:w="2020" w:type="dxa"/>
           </w:tcPr>
           <w:p>
             <w:r>
@@ -1160,7 +1157,7 @@
         </w:tc>
         <w:tc>
           <w:tcPr>
-            <w:tcW w:w="2126" w:type="dxa"/>
+            <w:tcW w:w="1986" w:type="dxa"/>
           </w:tcPr>
           <w:p>
             <w:r>
@@ -1170,7 +1167,7 @@
         </w:tc>
         <w:tc>
           <w:tcPr>
-            <w:tcW w:w="1985" w:type="dxa"/>
+            <w:tcW w:w="1977" w:type="dxa"/>
           </w:tcPr>
           <w:p>
             <w:r>
@@ -1186,7 +1183,7 @@
         </w:tc>
         <w:tc>
           <w:tcPr>
-            <w:tcW w:w="1984" w:type="dxa"/>
+            <w:tcW w:w="2322" w:type="dxa"/>
           </w:tcPr>
           <w:p>
             <w:r>
@@ -1217,7 +1214,7 @@
         </w:tc>
         <w:tc>
           <w:tcPr>
-            <w:tcW w:w="2075" w:type="dxa"/>
+            <w:tcW w:w="2020" w:type="dxa"/>
           </w:tcPr>
           <w:p>
             <w:r>
@@ -1227,25 +1224,33 @@
         </w:tc>
         <w:tc>
           <w:tcPr>
-            <w:tcW w:w="2126" w:type="dxa"/>
-          </w:tcPr>
-          <w:p>
-            <w:r>
-              <w:t>1667.76</w:t>
-            </w:r>
-          </w:p>
-        </w:tc>
-        <w:tc>
-          <w:tcPr>
-            <w:tcW w:w="1985" w:type="dxa"/>
-          </w:tcPr>
-          <w:p/>
-        </w:tc>
-        <w:tc>
-          <w:tcPr>
-            <w:tcW w:w="1984" w:type="dxa"/>
-          </w:tcPr>
-          <w:p/>
+            <w:tcW w:w="1986" w:type="dxa"/>
+          </w:tcPr>
+          <w:p>
+            <w:r>
+              <w:t>1667.76 +/- 7.55</w:t>
+            </w:r>
+          </w:p>
+        </w:tc>
+        <w:tc>
+          <w:tcPr>
+            <w:tcW w:w="1977" w:type="dxa"/>
+          </w:tcPr>
+          <w:p>
+            <w:r>
+              <w:t>977.76 +/- 16.55</w:t>
+            </w:r>
+          </w:p>
+        </w:tc>
+        <w:tc>
+          <w:tcPr>
+            <w:tcW w:w="2322" w:type="dxa"/>
+          </w:tcPr>
+          <w:p>
+            <w:r>
+              <w:t>1545.72 +/- 139.68</w:t>
+            </w:r>
+          </w:p>
         </w:tc>
       </w:tr>
       <w:tr>
@@ -1261,7 +1266,7 @@
         </w:tc>
         <w:tc>
           <w:tcPr>
-            <w:tcW w:w="2075" w:type="dxa"/>
+            <w:tcW w:w="2020" w:type="dxa"/>
           </w:tcPr>
           <w:p>
             <w:r>
@@ -1271,25 +1276,33 @@
         </w:tc>
         <w:tc>
           <w:tcPr>
-            <w:tcW w:w="2126" w:type="dxa"/>
-          </w:tcPr>
-          <w:p>
-            <w:r>
-              <w:t>1660.24</w:t>
-            </w:r>
-          </w:p>
-        </w:tc>
-        <w:tc>
-          <w:tcPr>
-            <w:tcW w:w="1985" w:type="dxa"/>
-          </w:tcPr>
-          <w:p/>
-        </w:tc>
-        <w:tc>
-          <w:tcPr>
-            <w:tcW w:w="1984" w:type="dxa"/>
-          </w:tcPr>
-          <w:p/>
+            <w:tcW w:w="1986" w:type="dxa"/>
+          </w:tcPr>
+          <w:p>
+            <w:r>
+              <w:t>1660.24 +/- 2.87</w:t>
+            </w:r>
+          </w:p>
+        </w:tc>
+        <w:tc>
+          <w:tcPr>
+            <w:tcW w:w="1977" w:type="dxa"/>
+          </w:tcPr>
+          <w:p>
+            <w:r>
+              <w:t>1002.65 +/- 5.69</w:t>
+            </w:r>
+          </w:p>
+        </w:tc>
+        <w:tc>
+          <w:tcPr>
+            <w:tcW w:w="2322" w:type="dxa"/>
+          </w:tcPr>
+          <w:p>
+            <w:r>
+              <w:t>1652.47 +/- 5.33</w:t>
+            </w:r>
+          </w:p>
         </w:tc>
       </w:tr>
       <w:tr>
@@ -1305,7 +1318,7 @@
         </w:tc>
         <w:tc>
           <w:tcPr>
-            <w:tcW w:w="2075" w:type="dxa"/>
+            <w:tcW w:w="2020" w:type="dxa"/>
           </w:tcPr>
           <w:p>
             <w:r>
@@ -1315,28 +1328,42 @@
         </w:tc>
         <w:tc>
           <w:tcPr>
-            <w:tcW w:w="2126" w:type="dxa"/>
-          </w:tcPr>
-          <w:p>
-            <w:r>
-              <w:t>1519.37</w:t>
-            </w:r>
-          </w:p>
-        </w:tc>
-        <w:tc>
-          <w:tcPr>
-            <w:tcW w:w="1985" w:type="dxa"/>
-          </w:tcPr>
-          <w:p/>
-        </w:tc>
-        <w:tc>
-          <w:tcPr>
-            <w:tcW w:w="1984" w:type="dxa"/>
-          </w:tcPr>
-          <w:p/>
-        </w:tc>
-      </w:tr>
-      <w:tr>
+            <w:tcW w:w="1986" w:type="dxa"/>
+          </w:tcPr>
+          <w:p>
+            <w:r>
+              <w:t>1519.37 +/- 11.66</w:t>
+            </w:r>
+          </w:p>
+        </w:tc>
+        <w:tc>
+          <w:tcPr>
+            <w:tcW w:w="1977" w:type="dxa"/>
+          </w:tcPr>
+          <w:p>
+            <w:r>
+              <w:t>1440.56 +/- 185.18</w:t>
+            </w:r>
+          </w:p>
+        </w:tc>
+        <w:tc>
+          <w:tcPr>
+            <w:tcW w:w="2322" w:type="dxa"/>
+            <w:tcBorders>
+              <w:bottom w:val="single" w:sz="4" w:space="0" w:color="auto"/>
+            </w:tcBorders>
+          </w:tcPr>
+          <w:p>
+            <w:r>
+              <w:t>1465.65 +/- 7.18</w:t>
+            </w:r>
+          </w:p>
+        </w:tc>
+      </w:tr>
+      <w:tr>
+        <w:trPr>
+          <w:trHeight w:val="210"/>
+        </w:trPr>
         <w:tc>
           <w:tcPr>
             <w:tcW w:w="1328" w:type="dxa"/>
@@ -1349,7 +1376,7 @@
         </w:tc>
         <w:tc>
           <w:tcPr>
-            <w:tcW w:w="2075" w:type="dxa"/>
+            <w:tcW w:w="2020" w:type="dxa"/>
           </w:tcPr>
           <w:p>
             <w:r>
@@ -1365,25 +1392,39 @@
         </w:tc>
         <w:tc>
           <w:tcPr>
-            <w:tcW w:w="2126" w:type="dxa"/>
-          </w:tcPr>
-          <w:p>
-            <w:r>
-              <w:t>1421.12</w:t>
-            </w:r>
-          </w:p>
-        </w:tc>
-        <w:tc>
-          <w:tcPr>
-            <w:tcW w:w="1985" w:type="dxa"/>
-          </w:tcPr>
-          <w:p/>
-        </w:tc>
-        <w:tc>
-          <w:tcPr>
-            <w:tcW w:w="1984" w:type="dxa"/>
-          </w:tcPr>
-          <w:p/>
+            <w:tcW w:w="1986" w:type="dxa"/>
+          </w:tcPr>
+          <w:p>
+            <w:r>
+              <w:t>1421.12 +/- 31.52</w:t>
+            </w:r>
+          </w:p>
+        </w:tc>
+        <w:tc>
+          <w:tcPr>
+            <w:tcW w:w="1977" w:type="dxa"/>
+          </w:tcPr>
+          <w:p>
+            <w:r>
+              <w:t>844.19 +/- 261.51</w:t>
+            </w:r>
+          </w:p>
+        </w:tc>
+        <w:tc>
+          <w:tcPr>
+            <w:tcW w:w="2322" w:type="dxa"/>
+            <w:tcBorders>
+              <w:bottom w:val="single" w:sz="4" w:space="0" w:color="auto"/>
+            </w:tcBorders>
+          </w:tcPr>
+          <w:p>
+            <w:pPr>
+              <w:ind w:firstLine="708"/>
+            </w:pPr>
+            <w:r>
+              <w:t>1071.64 +/- 26.01</w:t>
+            </w:r>
+          </w:p>
         </w:tc>
       </w:tr>
       <w:tr>
@@ -1399,7 +1440,7 @@
         </w:tc>
         <w:tc>
           <w:tcPr>
-            <w:tcW w:w="2075" w:type="dxa"/>
+            <w:tcW w:w="2020" w:type="dxa"/>
           </w:tcPr>
           <w:p>
             <w:r>
@@ -1415,25 +1456,36 @@
         </w:tc>
         <w:tc>
           <w:tcPr>
-            <w:tcW w:w="2126" w:type="dxa"/>
-          </w:tcPr>
-          <w:p>
-            <w:r>
-              <w:t>1387.40</w:t>
-            </w:r>
-          </w:p>
-        </w:tc>
-        <w:tc>
-          <w:tcPr>
-            <w:tcW w:w="1985" w:type="dxa"/>
-          </w:tcPr>
-          <w:p/>
-        </w:tc>
-        <w:tc>
-          <w:tcPr>
-            <w:tcW w:w="1984" w:type="dxa"/>
-          </w:tcPr>
-          <w:p/>
+            <w:tcW w:w="1986" w:type="dxa"/>
+          </w:tcPr>
+          <w:p>
+            <w:r>
+              <w:t>1387.40 +/- 5.54</w:t>
+            </w:r>
+          </w:p>
+        </w:tc>
+        <w:tc>
+          <w:tcPr>
+            <w:tcW w:w="1977" w:type="dxa"/>
+          </w:tcPr>
+          <w:p>
+            <w:r>
+              <w:t>1316.47 +/- 10.34</w:t>
+            </w:r>
+          </w:p>
+        </w:tc>
+        <w:tc>
+          <w:tcPr>
+            <w:tcW w:w="2322" w:type="dxa"/>
+            <w:tcBorders>
+              <w:top w:val="single" w:sz="4" w:space="0" w:color="auto"/>
+            </w:tcBorders>
+          </w:tcPr>
+          <w:p>
+            <w:r>
+              <w:t>715.40 +/- 37.81</w:t>
+            </w:r>
+          </w:p>
         </w:tc>
       </w:tr>
       <w:tr>
@@ -1441,31 +1493,57 @@
           <w:tcPr>
             <w:tcW w:w="1328" w:type="dxa"/>
           </w:tcPr>
-          <w:p/>
-        </w:tc>
-        <w:tc>
-          <w:tcPr>
-            <w:tcW w:w="2075" w:type="dxa"/>
-          </w:tcPr>
-          <w:p/>
-        </w:tc>
-        <w:tc>
-          <w:tcPr>
-            <w:tcW w:w="2126" w:type="dxa"/>
-          </w:tcPr>
-          <w:p/>
-        </w:tc>
-        <w:tc>
-          <w:tcPr>
-            <w:tcW w:w="1985" w:type="dxa"/>
-          </w:tcPr>
-          <w:p/>
-        </w:tc>
-        <w:tc>
-          <w:tcPr>
-            <w:tcW w:w="1984" w:type="dxa"/>
-          </w:tcPr>
-          <w:p/>
+          <w:p>
+            <w:r>
+              <w:t>TRPO</w:t>
+            </w:r>
+          </w:p>
+        </w:tc>
+        <w:tc>
+          <w:tcPr>
+            <w:tcW w:w="2020" w:type="dxa"/>
+          </w:tcPr>
+          <w:p>
+            <w:r>
+              <w:t>TS=200K, LR=3E-4</w:t>
+            </w:r>
+          </w:p>
+        </w:tc>
+        <w:tc>
+          <w:tcPr>
+            <w:tcW w:w="1986" w:type="dxa"/>
+          </w:tcPr>
+          <w:p>
+            <w:r>
+              <w:t>1276.75 +/- 153.49</w:t>
+            </w:r>
+          </w:p>
+        </w:tc>
+        <w:tc>
+          <w:tcPr>
+            <w:tcW w:w="1977" w:type="dxa"/>
+          </w:tcPr>
+          <w:p>
+            <w:r>
+              <w:t>889.60 +/- 165.36</w:t>
+            </w:r>
+          </w:p>
+        </w:tc>
+        <w:tc>
+          <w:tcPr>
+            <w:tcW w:w="2322" w:type="dxa"/>
+          </w:tcPr>
+          <w:p>
+            <w:r>
+              <w:t xml:space="preserve">873.66 </w:t>
+            </w:r>
+            <w:r>
+              <w:t>+/-</w:t>
+            </w:r>
+            <w:r>
+              <w:t xml:space="preserve"> 92.97</w:t>
+            </w:r>
+          </w:p>
         </w:tc>
       </w:tr>
       <w:tr>
@@ -1473,31 +1551,116 @@
           <w:tcPr>
             <w:tcW w:w="1328" w:type="dxa"/>
           </w:tcPr>
-          <w:p/>
-        </w:tc>
-        <w:tc>
-          <w:tcPr>
-            <w:tcW w:w="2075" w:type="dxa"/>
-          </w:tcPr>
-          <w:p/>
-        </w:tc>
-        <w:tc>
-          <w:tcPr>
-            <w:tcW w:w="2126" w:type="dxa"/>
-          </w:tcPr>
-          <w:p/>
-        </w:tc>
-        <w:tc>
-          <w:tcPr>
-            <w:tcW w:w="1985" w:type="dxa"/>
-          </w:tcPr>
-          <w:p/>
-        </w:tc>
-        <w:tc>
-          <w:tcPr>
-            <w:tcW w:w="1984" w:type="dxa"/>
-          </w:tcPr>
-          <w:p/>
+          <w:p>
+            <w:r>
+              <w:t>TRPO</w:t>
+            </w:r>
+          </w:p>
+        </w:tc>
+        <w:tc>
+          <w:tcPr>
+            <w:tcW w:w="2020" w:type="dxa"/>
+          </w:tcPr>
+          <w:p>
+            <w:r>
+              <w:t>TS=</w:t>
+            </w:r>
+            <w:r>
+              <w:t>3</w:t>
+            </w:r>
+            <w:r>
+              <w:t>00K, LR=3E-4</w:t>
+            </w:r>
+          </w:p>
+        </w:tc>
+        <w:tc>
+          <w:tcPr>
+            <w:tcW w:w="1986" w:type="dxa"/>
+          </w:tcPr>
+          <w:p>
+            <w:r>
+              <w:t>1160.93 +/- 243.49</w:t>
+            </w:r>
+          </w:p>
+        </w:tc>
+        <w:tc>
+          <w:tcPr>
+            <w:tcW w:w="1977" w:type="dxa"/>
+          </w:tcPr>
+          <w:p>
+            <w:r>
+              <w:t>1463.48 +/- 38.29</w:t>
+            </w:r>
+          </w:p>
+        </w:tc>
+        <w:tc>
+          <w:tcPr>
+            <w:tcW w:w="2322" w:type="dxa"/>
+          </w:tcPr>
+          <w:p>
+            <w:r>
+              <w:t>769.00 +/- 210.86</w:t>
+            </w:r>
+          </w:p>
+        </w:tc>
+      </w:tr>
+      <w:tr>
+        <w:tc>
+          <w:tcPr>
+            <w:tcW w:w="1328" w:type="dxa"/>
+          </w:tcPr>
+          <w:p>
+            <w:r>
+              <w:lastRenderedPageBreak/>
+              <w:t>TRPO</w:t>
+            </w:r>
+          </w:p>
+        </w:tc>
+        <w:tc>
+          <w:tcPr>
+            <w:tcW w:w="2020" w:type="dxa"/>
+          </w:tcPr>
+          <w:p>
+            <w:r>
+              <w:t>TS=</w:t>
+            </w:r>
+            <w:r>
+              <w:t>5</w:t>
+            </w:r>
+            <w:r>
+              <w:t>00K, LR=3E-4</w:t>
+            </w:r>
+          </w:p>
+        </w:tc>
+        <w:tc>
+          <w:tcPr>
+            <w:tcW w:w="1986" w:type="dxa"/>
+          </w:tcPr>
+          <w:p>
+            <w:r>
+              <w:t>1626.47 +/- 9.49</w:t>
+            </w:r>
+          </w:p>
+        </w:tc>
+        <w:tc>
+          <w:tcPr>
+            <w:tcW w:w="1977" w:type="dxa"/>
+          </w:tcPr>
+          <w:p>
+            <w:r>
+              <w:t>1095.82 +/- 105.24</w:t>
+            </w:r>
+          </w:p>
+        </w:tc>
+        <w:tc>
+          <w:tcPr>
+            <w:tcW w:w="2322" w:type="dxa"/>
+          </w:tcPr>
+          <w:p>
+            <w:r>
+              <w:t>1541.97 +/- 5.37</w:t>
+            </w:r>
+          </w:p>
         </w:tc>
       </w:tr>
     </w:tbl>
@@ -1917,6 +2080,7 @@
   <w:style w:type="paragraph" w:default="1" w:styleId="Normale">
     <w:name w:val="Normal"/>
     <w:qFormat/>
+    <w:rsid w:val="00223E6D"/>
   </w:style>
   <w:style w:type="character" w:default="1" w:styleId="Carpredefinitoparagrafo">
     <w:name w:val="Default Paragraph Font"/>

</xml_diff>

<commit_message>
Started implementing UDR (step 3)
</commit_message>
<xml_diff>
--- a/Result history.docx
+++ b/Result history.docx
@@ -35,15 +35,19 @@
     </w:p>
     <w:p>
       <w:bookmarkStart w:id="0" w:name="_Hlk124172635"/>
+      <w:proofErr w:type="gramStart"/>
       <w:r>
         <w:t xml:space="preserve">LR </w:t>
       </w:r>
       <w:r>
         <w:t xml:space="preserve"> </w:t>
       </w:r>
+      <w:proofErr w:type="spellStart"/>
       <w:r>
         <w:t>using</w:t>
       </w:r>
+      <w:proofErr w:type="spellEnd"/>
+      <w:proofErr w:type="gramEnd"/>
       <w:r>
         <w:t xml:space="preserve"> PPO </w:t>
       </w:r>
@@ -53,9 +57,11 @@
       <w:r>
         <w:t xml:space="preserve">, LR </w:t>
       </w:r>
+      <w:proofErr w:type="spellStart"/>
       <w:r>
         <w:t>using</w:t>
       </w:r>
+      <w:proofErr w:type="spellEnd"/>
       <w:r>
         <w:t xml:space="preserve"> TRPO = 1e-3</w:t>
       </w:r>
@@ -111,7 +117,39 @@
               <w:t>RESULT</w:t>
             </w:r>
             <w:r>
-              <w:t xml:space="preserve"> (mean +/- std dev on the reward)</w:t>
+              <w:t xml:space="preserve"> (</w:t>
+            </w:r>
+            <w:proofErr w:type="spellStart"/>
+            <w:r>
+              <w:t>mean</w:t>
+            </w:r>
+            <w:proofErr w:type="spellEnd"/>
+            <w:r>
+              <w:t xml:space="preserve"> +/- </w:t>
+            </w:r>
+            <w:proofErr w:type="spellStart"/>
+            <w:r>
+              <w:t>std</w:t>
+            </w:r>
+            <w:proofErr w:type="spellEnd"/>
+            <w:r>
+              <w:t xml:space="preserve"> </w:t>
+            </w:r>
+            <w:proofErr w:type="spellStart"/>
+            <w:r>
+              <w:t>dev</w:t>
+            </w:r>
+            <w:proofErr w:type="spellEnd"/>
+            <w:r>
+              <w:t xml:space="preserve"> on the </w:t>
+            </w:r>
+            <w:proofErr w:type="spellStart"/>
+            <w:r>
+              <w:t>reward</w:t>
+            </w:r>
+            <w:proofErr w:type="spellEnd"/>
+            <w:r>
+              <w:t>)</w:t>
             </w:r>
           </w:p>
         </w:tc>
@@ -461,7 +499,15 @@
               <w:t>TRPO</w:t>
             </w:r>
             <w:r>
-              <w:t xml:space="preserve"> (lr=3e-4)</w:t>
+              <w:t xml:space="preserve"> (</w:t>
+            </w:r>
+            <w:proofErr w:type="spellStart"/>
+            <w:r>
+              <w:t>lr</w:t>
+            </w:r>
+            <w:proofErr w:type="spellEnd"/>
+            <w:r>
+              <w:t>=3e-4)</w:t>
             </w:r>
           </w:p>
         </w:tc>
@@ -499,7 +545,15 @@
               <w:t xml:space="preserve"> </w:t>
             </w:r>
             <w:r>
-              <w:t>(lr=3e-4)</w:t>
+              <w:t>(</w:t>
+            </w:r>
+            <w:proofErr w:type="spellStart"/>
+            <w:r>
+              <w:t>lr</w:t>
+            </w:r>
+            <w:proofErr w:type="spellEnd"/>
+            <w:r>
+              <w:t>=3e-4)</w:t>
             </w:r>
           </w:p>
         </w:tc>
@@ -537,7 +591,15 @@
               <w:t>PO</w:t>
             </w:r>
             <w:r>
-              <w:t xml:space="preserve"> (lr = 3e-4)</w:t>
+              <w:t xml:space="preserve"> (</w:t>
+            </w:r>
+            <w:proofErr w:type="spellStart"/>
+            <w:r>
+              <w:t>lr</w:t>
+            </w:r>
+            <w:proofErr w:type="spellEnd"/>
+            <w:r>
+              <w:t xml:space="preserve"> = 3e-4)</w:t>
             </w:r>
           </w:p>
         </w:tc>
@@ -572,7 +634,15 @@
               <w:t>PPO</w:t>
             </w:r>
             <w:r>
-              <w:t xml:space="preserve"> (lr = 3e-5)</w:t>
+              <w:t xml:space="preserve"> (</w:t>
+            </w:r>
+            <w:proofErr w:type="spellStart"/>
+            <w:r>
+              <w:t>lr</w:t>
+            </w:r>
+            <w:proofErr w:type="spellEnd"/>
+            <w:r>
+              <w:t xml:space="preserve"> = 3e-5)</w:t>
             </w:r>
           </w:p>
         </w:tc>
@@ -607,7 +677,15 @@
               <w:t>PPO</w:t>
             </w:r>
             <w:r>
-              <w:t xml:space="preserve"> (lr = </w:t>
+              <w:t xml:space="preserve"> (</w:t>
+            </w:r>
+            <w:proofErr w:type="spellStart"/>
+            <w:r>
+              <w:t>lr</w:t>
+            </w:r>
+            <w:proofErr w:type="spellEnd"/>
+            <w:r>
+              <w:t xml:space="preserve"> = </w:t>
             </w:r>
             <w:r>
               <w:t>1</w:t>
@@ -761,7 +839,15 @@
           </w:tcPr>
           <w:p>
             <w:r>
-              <w:t>PPO (lr=3e-4)</w:t>
+              <w:t>PPO (</w:t>
+            </w:r>
+            <w:proofErr w:type="spellStart"/>
+            <w:r>
+              <w:t>lr</w:t>
+            </w:r>
+            <w:proofErr w:type="spellEnd"/>
+            <w:r>
+              <w:t>=3e-4)</w:t>
             </w:r>
           </w:p>
         </w:tc>
@@ -793,7 +879,15 @@
           </w:tcPr>
           <w:p>
             <w:r>
-              <w:t>PPO (lr=1e-3)</w:t>
+              <w:t>PPO (</w:t>
+            </w:r>
+            <w:proofErr w:type="spellStart"/>
+            <w:r>
+              <w:t>lr</w:t>
+            </w:r>
+            <w:proofErr w:type="spellEnd"/>
+            <w:r>
+              <w:t>=1e-3)</w:t>
             </w:r>
           </w:p>
         </w:tc>
@@ -825,7 +919,15 @@
           </w:tcPr>
           <w:p>
             <w:r>
-              <w:t>PPO (lr=1e-4)</w:t>
+              <w:t>PPO (</w:t>
+            </w:r>
+            <w:proofErr w:type="spellStart"/>
+            <w:r>
+              <w:t>lr</w:t>
+            </w:r>
+            <w:proofErr w:type="spellEnd"/>
+            <w:r>
+              <w:t>=1e-4)</w:t>
             </w:r>
           </w:p>
         </w:tc>
@@ -1063,7 +1165,151 @@
           <w:sz w:val="28"/>
           <w:szCs w:val="28"/>
         </w:rPr>
-        <w:t>The previous results can be used to fulfill the next table (they are the source-source average return)</w:t>
+        <w:t xml:space="preserve">The </w:t>
+      </w:r>
+      <w:proofErr w:type="spellStart"/>
+      <w:r>
+        <w:rPr>
+          <w:sz w:val="28"/>
+          <w:szCs w:val="28"/>
+        </w:rPr>
+        <w:t>previous</w:t>
+      </w:r>
+      <w:proofErr w:type="spellEnd"/>
+      <w:r>
+        <w:rPr>
+          <w:sz w:val="28"/>
+          <w:szCs w:val="28"/>
+        </w:rPr>
+        <w:t xml:space="preserve"> </w:t>
+      </w:r>
+      <w:proofErr w:type="spellStart"/>
+      <w:r>
+        <w:rPr>
+          <w:sz w:val="28"/>
+          <w:szCs w:val="28"/>
+        </w:rPr>
+        <w:t>results</w:t>
+      </w:r>
+      <w:proofErr w:type="spellEnd"/>
+      <w:r>
+        <w:rPr>
+          <w:sz w:val="28"/>
+          <w:szCs w:val="28"/>
+        </w:rPr>
+        <w:t xml:space="preserve"> can be </w:t>
+      </w:r>
+      <w:proofErr w:type="spellStart"/>
+      <w:r>
+        <w:rPr>
+          <w:sz w:val="28"/>
+          <w:szCs w:val="28"/>
+        </w:rPr>
+        <w:t>used</w:t>
+      </w:r>
+      <w:proofErr w:type="spellEnd"/>
+      <w:r>
+        <w:rPr>
+          <w:sz w:val="28"/>
+          <w:szCs w:val="28"/>
+        </w:rPr>
+        <w:t xml:space="preserve"> to </w:t>
+      </w:r>
+      <w:proofErr w:type="spellStart"/>
+      <w:r>
+        <w:rPr>
+          <w:sz w:val="28"/>
+          <w:szCs w:val="28"/>
+        </w:rPr>
+        <w:t>fulfill</w:t>
+      </w:r>
+      <w:proofErr w:type="spellEnd"/>
+      <w:r>
+        <w:rPr>
+          <w:sz w:val="28"/>
+          <w:szCs w:val="28"/>
+        </w:rPr>
+        <w:t xml:space="preserve"> the </w:t>
+      </w:r>
+      <w:proofErr w:type="spellStart"/>
+      <w:r>
+        <w:rPr>
+          <w:sz w:val="28"/>
+          <w:szCs w:val="28"/>
+        </w:rPr>
+        <w:t>next</w:t>
+      </w:r>
+      <w:proofErr w:type="spellEnd"/>
+      <w:r>
+        <w:rPr>
+          <w:sz w:val="28"/>
+          <w:szCs w:val="28"/>
+        </w:rPr>
+        <w:t xml:space="preserve"> </w:t>
+      </w:r>
+      <w:proofErr w:type="spellStart"/>
+      <w:r>
+        <w:rPr>
+          <w:sz w:val="28"/>
+          <w:szCs w:val="28"/>
+        </w:rPr>
+        <w:t>table</w:t>
+      </w:r>
+      <w:proofErr w:type="spellEnd"/>
+      <w:r>
+        <w:rPr>
+          <w:sz w:val="28"/>
+          <w:szCs w:val="28"/>
+        </w:rPr>
+        <w:t xml:space="preserve"> (</w:t>
+      </w:r>
+      <w:proofErr w:type="spellStart"/>
+      <w:r>
+        <w:rPr>
+          <w:sz w:val="28"/>
+          <w:szCs w:val="28"/>
+        </w:rPr>
+        <w:t>they</w:t>
+      </w:r>
+      <w:proofErr w:type="spellEnd"/>
+      <w:r>
+        <w:rPr>
+          <w:sz w:val="28"/>
+          <w:szCs w:val="28"/>
+        </w:rPr>
+        <w:t xml:space="preserve"> are the source-source </w:t>
+      </w:r>
+      <w:proofErr w:type="spellStart"/>
+      <w:r>
+        <w:rPr>
+          <w:sz w:val="28"/>
+          <w:szCs w:val="28"/>
+        </w:rPr>
+        <w:t>average</w:t>
+      </w:r>
+      <w:proofErr w:type="spellEnd"/>
+      <w:r>
+        <w:rPr>
+          <w:sz w:val="28"/>
+          <w:szCs w:val="28"/>
+        </w:rPr>
+        <w:t xml:space="preserve"> </w:t>
+      </w:r>
+      <w:proofErr w:type="spellStart"/>
+      <w:r>
+        <w:rPr>
+          <w:sz w:val="28"/>
+          <w:szCs w:val="28"/>
+        </w:rPr>
+        <w:t>return</w:t>
+      </w:r>
+      <w:proofErr w:type="spellEnd"/>
+      <w:r>
+        <w:rPr>
+          <w:sz w:val="28"/>
+          <w:szCs w:val="28"/>
+        </w:rPr>
+        <w:t>)</w:t>
       </w:r>
       <w:r>
         <w:rPr>
@@ -1115,8 +1361,26 @@
       </w:r>
     </w:p>
     <w:p>
-      <w:r>
-        <w:t>LR  using PPO = 3e-4, LR using TRPO = 1e-3 (IF NOT SPECIFIED)</w:t>
+      <w:proofErr w:type="gramStart"/>
+      <w:r>
+        <w:t xml:space="preserve">LR  </w:t>
+      </w:r>
+      <w:proofErr w:type="spellStart"/>
+      <w:r>
+        <w:t>using</w:t>
+      </w:r>
+      <w:proofErr w:type="spellEnd"/>
+      <w:proofErr w:type="gramEnd"/>
+      <w:r>
+        <w:t xml:space="preserve"> PPO = 3e-4, LR </w:t>
+      </w:r>
+      <w:proofErr w:type="spellStart"/>
+      <w:r>
+        <w:t>using</w:t>
+      </w:r>
+      <w:proofErr w:type="spellEnd"/>
+      <w:r>
+        <w:t xml:space="preserve"> TRPO = 1e-3 (IF NOT SPECIFIED)</w:t>
       </w:r>
     </w:p>
     <w:tbl>
@@ -1341,7 +1605,15 @@
             <w:tcW w:w="1977" w:type="dxa"/>
           </w:tcPr>
           <w:p>
-            <w:r>
+            <w:pPr>
+              <w:rPr>
+                <w:highlight w:val="yellow"/>
+              </w:rPr>
+            </w:pPr>
+            <w:r>
+              <w:rPr>
+                <w:highlight w:val="yellow"/>
+              </w:rPr>
               <w:t>1440.56 +/- 185.18</w:t>
             </w:r>
           </w:p>
@@ -1469,7 +1741,15 @@
             <w:tcW w:w="1977" w:type="dxa"/>
           </w:tcPr>
           <w:p>
-            <w:r>
+            <w:pPr>
+              <w:rPr>
+                <w:highlight w:val="yellow"/>
+              </w:rPr>
+            </w:pPr>
+            <w:r>
+              <w:rPr>
+                <w:highlight w:val="yellow"/>
+              </w:rPr>
               <w:t>1316.47 +/- 10.34</w:t>
             </w:r>
           </w:p>
@@ -1563,13 +1843,7 @@
           </w:tcPr>
           <w:p>
             <w:r>
-              <w:t>TS=</w:t>
-            </w:r>
-            <w:r>
-              <w:t>3</w:t>
-            </w:r>
-            <w:r>
-              <w:t>00K, LR=3E-4</w:t>
+              <w:t>TS=300K, LR=3E-4</w:t>
             </w:r>
           </w:p>
         </w:tc>
@@ -1588,7 +1862,15 @@
             <w:tcW w:w="1977" w:type="dxa"/>
           </w:tcPr>
           <w:p>
-            <w:r>
+            <w:pPr>
+              <w:rPr>
+                <w:highlight w:val="yellow"/>
+              </w:rPr>
+            </w:pPr>
+            <w:r>
+              <w:rPr>
+                <w:highlight w:val="yellow"/>
+              </w:rPr>
               <w:t>1463.48 +/- 38.29</w:t>
             </w:r>
           </w:p>
@@ -1622,44 +1904,791 @@
           </w:tcPr>
           <w:p>
             <w:r>
+              <w:t>TS=500K, LR=3E-4</w:t>
+            </w:r>
+          </w:p>
+        </w:tc>
+        <w:tc>
+          <w:tcPr>
+            <w:tcW w:w="1986" w:type="dxa"/>
+          </w:tcPr>
+          <w:p>
+            <w:r>
+              <w:t>1626.47 +/- 9.49</w:t>
+            </w:r>
+          </w:p>
+        </w:tc>
+        <w:tc>
+          <w:tcPr>
+            <w:tcW w:w="1977" w:type="dxa"/>
+          </w:tcPr>
+          <w:p>
+            <w:r>
+              <w:t>1095.82 +/- 105.24</w:t>
+            </w:r>
+          </w:p>
+        </w:tc>
+        <w:tc>
+          <w:tcPr>
+            <w:tcW w:w="2322" w:type="dxa"/>
+          </w:tcPr>
+          <w:p>
+            <w:r>
+              <w:t>1541.97 +/- 5.37</w:t>
+            </w:r>
+          </w:p>
+        </w:tc>
+      </w:tr>
+    </w:tbl>
+    <w:p>
+      <w:pPr>
+        <w:rPr>
+          <w:sz w:val="28"/>
+          <w:szCs w:val="28"/>
+        </w:rPr>
+      </w:pPr>
+    </w:p>
+    <w:p>
+      <w:pPr>
+        <w:rPr>
+          <w:sz w:val="28"/>
+          <w:szCs w:val="28"/>
+        </w:rPr>
+      </w:pPr>
+    </w:p>
+    <w:p>
+      <w:pPr>
+        <w:rPr>
+          <w:b/>
+          <w:bCs/>
+          <w:sz w:val="40"/>
+          <w:szCs w:val="40"/>
+          <w:u w:val="single"/>
+        </w:rPr>
+      </w:pPr>
+      <w:r>
+        <w:rPr>
+          <w:b/>
+          <w:bCs/>
+          <w:sz w:val="40"/>
+          <w:szCs w:val="40"/>
+          <w:u w:val="single"/>
+        </w:rPr>
+        <w:t>TABLE FOR STEP 2.3</w:t>
+      </w:r>
+    </w:p>
+    <w:p>
+      <w:pPr>
+        <w:rPr>
+          <w:sz w:val="28"/>
+          <w:szCs w:val="28"/>
+        </w:rPr>
+      </w:pPr>
+      <w:proofErr w:type="gramStart"/>
+      <w:r>
+        <w:rPr>
+          <w:sz w:val="28"/>
+          <w:szCs w:val="28"/>
+        </w:rPr>
+        <w:t xml:space="preserve">LR  </w:t>
+      </w:r>
+      <w:proofErr w:type="spellStart"/>
+      <w:r>
+        <w:rPr>
+          <w:sz w:val="28"/>
+          <w:szCs w:val="28"/>
+        </w:rPr>
+        <w:t>using</w:t>
+      </w:r>
+      <w:proofErr w:type="spellEnd"/>
+      <w:proofErr w:type="gramEnd"/>
+      <w:r>
+        <w:rPr>
+          <w:sz w:val="28"/>
+          <w:szCs w:val="28"/>
+        </w:rPr>
+        <w:t xml:space="preserve"> PPO = 3e-4, LR </w:t>
+      </w:r>
+      <w:proofErr w:type="spellStart"/>
+      <w:r>
+        <w:rPr>
+          <w:sz w:val="28"/>
+          <w:szCs w:val="28"/>
+        </w:rPr>
+        <w:t>using</w:t>
+      </w:r>
+      <w:proofErr w:type="spellEnd"/>
+      <w:r>
+        <w:rPr>
+          <w:sz w:val="28"/>
+          <w:szCs w:val="28"/>
+        </w:rPr>
+        <w:t xml:space="preserve"> TRPO = 1e-3 (IF NOT SPECIFIED)</w:t>
+      </w:r>
+    </w:p>
+    <w:tbl>
+      <w:tblPr>
+        <w:tblStyle w:val="Grigliatabella"/>
+        <w:tblW w:w="9628" w:type="dxa"/>
+        <w:tblLook w:val="04A0" w:firstRow="1" w:lastRow="0" w:firstColumn="1" w:lastColumn="0" w:noHBand="0" w:noVBand="1"/>
+      </w:tblPr>
+      <w:tblGrid>
+        <w:gridCol w:w="1661"/>
+        <w:gridCol w:w="2020"/>
+        <w:gridCol w:w="2793"/>
+        <w:gridCol w:w="1577"/>
+        <w:gridCol w:w="1577"/>
+      </w:tblGrid>
+      <w:tr>
+        <w:tc>
+          <w:tcPr>
+            <w:tcW w:w="1661" w:type="dxa"/>
+          </w:tcPr>
+          <w:p>
+            <w:pPr>
+              <w:rPr>
+                <w:sz w:val="28"/>
+                <w:szCs w:val="28"/>
+              </w:rPr>
+            </w:pPr>
+            <w:r>
+              <w:t>ALGORITHM</w:t>
+            </w:r>
+          </w:p>
+        </w:tc>
+        <w:tc>
+          <w:tcPr>
+            <w:tcW w:w="2020" w:type="dxa"/>
+          </w:tcPr>
+          <w:p>
+            <w:pPr>
+              <w:rPr>
+                <w:sz w:val="28"/>
+                <w:szCs w:val="28"/>
+              </w:rPr>
+            </w:pPr>
+            <w:r>
+              <w:t>HYPERPARAMETERS</w:t>
+            </w:r>
+          </w:p>
+        </w:tc>
+        <w:tc>
+          <w:tcPr>
+            <w:tcW w:w="2793" w:type="dxa"/>
+          </w:tcPr>
+          <w:p>
+            <w:r>
+              <w:t xml:space="preserve">UDR </w:t>
+            </w:r>
+            <w:proofErr w:type="spellStart"/>
+            <w:r>
+              <w:t>distribution</w:t>
+            </w:r>
+            <w:proofErr w:type="spellEnd"/>
+          </w:p>
+        </w:tc>
+        <w:tc>
+          <w:tcPr>
+            <w:tcW w:w="1577" w:type="dxa"/>
+          </w:tcPr>
+          <w:p>
+            <w:pPr>
+              <w:rPr>
+                <w:sz w:val="28"/>
+                <w:szCs w:val="28"/>
+              </w:rPr>
+            </w:pPr>
+            <w:r>
+              <w:t>SOURCE-SOURCE AVERAGE RETURN</w:t>
+            </w:r>
+          </w:p>
+        </w:tc>
+        <w:tc>
+          <w:tcPr>
+            <w:tcW w:w="1577" w:type="dxa"/>
+          </w:tcPr>
+          <w:p>
+            <w:pPr>
+              <w:rPr>
+                <w:sz w:val="28"/>
+                <w:szCs w:val="28"/>
+              </w:rPr>
+            </w:pPr>
+            <w:r>
+              <w:t>SOURCE-TARGET AVERAGE RETURN</w:t>
+            </w:r>
+          </w:p>
+        </w:tc>
+      </w:tr>
+      <w:tr>
+        <w:tc>
+          <w:tcPr>
+            <w:tcW w:w="1661" w:type="dxa"/>
+          </w:tcPr>
+          <w:p>
+            <w:pPr>
+              <w:rPr>
+                <w:sz w:val="28"/>
+                <w:szCs w:val="28"/>
+              </w:rPr>
+            </w:pPr>
+            <w:r>
+              <w:t>TRPO</w:t>
+            </w:r>
+          </w:p>
+        </w:tc>
+        <w:tc>
+          <w:tcPr>
+            <w:tcW w:w="2020" w:type="dxa"/>
+          </w:tcPr>
+          <w:p>
+            <w:pPr>
+              <w:rPr>
+                <w:sz w:val="28"/>
+                <w:szCs w:val="28"/>
+              </w:rPr>
+            </w:pPr>
+            <w:r>
+              <w:t>TS=200K</w:t>
+            </w:r>
+          </w:p>
+        </w:tc>
+        <w:tc>
+          <w:tcPr>
+            <w:tcW w:w="2793" w:type="dxa"/>
+          </w:tcPr>
+          <w:p>
+            <w:pPr>
+              <w:rPr>
+                <w:sz w:val="28"/>
+                <w:szCs w:val="28"/>
+              </w:rPr>
+            </w:pPr>
+            <w:proofErr w:type="spellStart"/>
+            <w:r>
+              <w:rPr>
+                <w:sz w:val="28"/>
+                <w:szCs w:val="28"/>
+              </w:rPr>
+              <w:t>Uniform</w:t>
+            </w:r>
+            <w:proofErr w:type="spellEnd"/>
+          </w:p>
+          <w:p>
+            <w:pPr>
+              <w:rPr>
+                <w:sz w:val="28"/>
+                <w:szCs w:val="28"/>
+              </w:rPr>
+            </w:pPr>
+            <w:r>
+              <w:rPr>
+                <w:sz w:val="28"/>
+                <w:szCs w:val="28"/>
+              </w:rPr>
+              <w:t>[min(</w:t>
+            </w:r>
+            <w:proofErr w:type="spellStart"/>
+            <w:r>
+              <w:rPr>
+                <w:sz w:val="28"/>
+                <w:szCs w:val="28"/>
+              </w:rPr>
+              <w:t>original_masses</w:t>
+            </w:r>
+            <w:proofErr w:type="spellEnd"/>
+            <w:r>
+              <w:rPr>
+                <w:sz w:val="28"/>
+                <w:szCs w:val="28"/>
+              </w:rPr>
+              <w:t>), max(</w:t>
+            </w:r>
+            <w:proofErr w:type="spellStart"/>
+            <w:r>
+              <w:rPr>
+                <w:sz w:val="28"/>
+                <w:szCs w:val="28"/>
+              </w:rPr>
+              <w:t>original_masses</w:t>
+            </w:r>
+            <w:proofErr w:type="spellEnd"/>
+            <w:r>
+              <w:rPr>
+                <w:sz w:val="28"/>
+                <w:szCs w:val="28"/>
+              </w:rPr>
+              <w:t>)]</w:t>
+            </w:r>
+          </w:p>
+        </w:tc>
+        <w:tc>
+          <w:tcPr>
+            <w:tcW w:w="1577" w:type="dxa"/>
+          </w:tcPr>
+          <w:p>
+            <w:pPr>
+              <w:rPr>
+                <w:sz w:val="28"/>
+                <w:szCs w:val="28"/>
+              </w:rPr>
+            </w:pPr>
+            <w:r>
+              <w:rPr>
+                <w:sz w:val="28"/>
+                <w:szCs w:val="28"/>
+              </w:rPr>
+              <w:t>1468.80 +/- 2.62</w:t>
+            </w:r>
+          </w:p>
+        </w:tc>
+        <w:tc>
+          <w:tcPr>
+            <w:tcW w:w="1577" w:type="dxa"/>
+          </w:tcPr>
+          <w:p>
+            <w:pPr>
+              <w:rPr>
+                <w:sz w:val="28"/>
+                <w:szCs w:val="28"/>
+              </w:rPr>
+            </w:pPr>
+            <w:r>
+              <w:rPr>
+                <w:sz w:val="28"/>
+                <w:szCs w:val="28"/>
+              </w:rPr>
+              <w:t>1610.92 +/- 15.71</w:t>
+            </w:r>
+          </w:p>
+        </w:tc>
+      </w:tr>
+      <w:tr>
+        <w:tc>
+          <w:tcPr>
+            <w:tcW w:w="1661" w:type="dxa"/>
+          </w:tcPr>
+          <w:p>
+            <w:pPr>
+              <w:rPr>
+                <w:sz w:val="28"/>
+                <w:szCs w:val="28"/>
+              </w:rPr>
+            </w:pPr>
+            <w:r>
+              <w:t>TRPO</w:t>
+            </w:r>
+          </w:p>
+        </w:tc>
+        <w:tc>
+          <w:tcPr>
+            <w:tcW w:w="2020" w:type="dxa"/>
+          </w:tcPr>
+          <w:p>
+            <w:pPr>
+              <w:rPr>
+                <w:sz w:val="28"/>
+                <w:szCs w:val="28"/>
+              </w:rPr>
+            </w:pPr>
+            <w:r>
               <w:t>TS=</w:t>
             </w:r>
             <w:r>
-              <w:t>5</w:t>
-            </w:r>
-            <w:r>
-              <w:t>00K, LR=3E-4</w:t>
-            </w:r>
-          </w:p>
-        </w:tc>
-        <w:tc>
-          <w:tcPr>
-            <w:tcW w:w="1986" w:type="dxa"/>
-          </w:tcPr>
-          <w:p>
-            <w:r>
-              <w:t>1626.47 +/- 9.49</w:t>
-            </w:r>
-          </w:p>
-        </w:tc>
-        <w:tc>
-          <w:tcPr>
-            <w:tcW w:w="1977" w:type="dxa"/>
-          </w:tcPr>
-          <w:p>
-            <w:r>
-              <w:t>1095.82 +/- 105.24</w:t>
-            </w:r>
-          </w:p>
-        </w:tc>
-        <w:tc>
-          <w:tcPr>
-            <w:tcW w:w="2322" w:type="dxa"/>
-          </w:tcPr>
-          <w:p>
-            <w:r>
-              <w:t>1541.97 +/- 5.37</w:t>
-            </w:r>
+              <w:t>3</w:t>
+            </w:r>
+            <w:r>
+              <w:t>00K</w:t>
+            </w:r>
+            <w:r>
+              <w:t>, LR=3E-4</w:t>
+            </w:r>
+          </w:p>
+        </w:tc>
+        <w:tc>
+          <w:tcPr>
+            <w:tcW w:w="2793" w:type="dxa"/>
+          </w:tcPr>
+          <w:p>
+            <w:pPr>
+              <w:rPr>
+                <w:sz w:val="28"/>
+                <w:szCs w:val="28"/>
+              </w:rPr>
+            </w:pPr>
+            <w:proofErr w:type="spellStart"/>
+            <w:r>
+              <w:rPr>
+                <w:sz w:val="28"/>
+                <w:szCs w:val="28"/>
+              </w:rPr>
+              <w:t>Uniform</w:t>
+            </w:r>
+            <w:proofErr w:type="spellEnd"/>
+          </w:p>
+          <w:p>
+            <w:pPr>
+              <w:rPr>
+                <w:sz w:val="28"/>
+                <w:szCs w:val="28"/>
+              </w:rPr>
+            </w:pPr>
+            <w:r>
+              <w:rPr>
+                <w:sz w:val="28"/>
+                <w:szCs w:val="28"/>
+              </w:rPr>
+              <w:t>[min(</w:t>
+            </w:r>
+            <w:proofErr w:type="spellStart"/>
+            <w:r>
+              <w:rPr>
+                <w:sz w:val="28"/>
+                <w:szCs w:val="28"/>
+              </w:rPr>
+              <w:t>original_masses</w:t>
+            </w:r>
+            <w:proofErr w:type="spellEnd"/>
+            <w:r>
+              <w:rPr>
+                <w:sz w:val="28"/>
+                <w:szCs w:val="28"/>
+              </w:rPr>
+              <w:t>), max(</w:t>
+            </w:r>
+            <w:proofErr w:type="spellStart"/>
+            <w:r>
+              <w:rPr>
+                <w:sz w:val="28"/>
+                <w:szCs w:val="28"/>
+              </w:rPr>
+              <w:t>original_masses</w:t>
+            </w:r>
+            <w:proofErr w:type="spellEnd"/>
+            <w:r>
+              <w:rPr>
+                <w:sz w:val="28"/>
+                <w:szCs w:val="28"/>
+              </w:rPr>
+              <w:t>)]</w:t>
+            </w:r>
+          </w:p>
+        </w:tc>
+        <w:tc>
+          <w:tcPr>
+            <w:tcW w:w="1577" w:type="dxa"/>
+          </w:tcPr>
+          <w:p>
+            <w:pPr>
+              <w:rPr>
+                <w:sz w:val="28"/>
+                <w:szCs w:val="28"/>
+              </w:rPr>
+            </w:pPr>
+            <w:r>
+              <w:rPr>
+                <w:sz w:val="28"/>
+                <w:szCs w:val="28"/>
+              </w:rPr>
+              <w:t>1299.02 +/- 242.96</w:t>
+            </w:r>
+          </w:p>
+        </w:tc>
+        <w:tc>
+          <w:tcPr>
+            <w:tcW w:w="1577" w:type="dxa"/>
+          </w:tcPr>
+          <w:p>
+            <w:pPr>
+              <w:rPr>
+                <w:sz w:val="28"/>
+                <w:szCs w:val="28"/>
+              </w:rPr>
+            </w:pPr>
+            <w:r>
+              <w:rPr>
+                <w:sz w:val="28"/>
+                <w:szCs w:val="28"/>
+              </w:rPr>
+              <w:t>795.21 +/- 63.22</w:t>
+            </w:r>
+          </w:p>
+        </w:tc>
+      </w:tr>
+      <w:tr>
+        <w:tc>
+          <w:tcPr>
+            <w:tcW w:w="1661" w:type="dxa"/>
+          </w:tcPr>
+          <w:p>
+            <w:pPr>
+              <w:rPr>
+                <w:sz w:val="28"/>
+                <w:szCs w:val="28"/>
+              </w:rPr>
+            </w:pPr>
+            <w:r>
+              <w:t>PPO</w:t>
+            </w:r>
+          </w:p>
+        </w:tc>
+        <w:tc>
+          <w:tcPr>
+            <w:tcW w:w="2020" w:type="dxa"/>
+          </w:tcPr>
+          <w:p>
+            <w:pPr>
+              <w:rPr>
+                <w:sz w:val="28"/>
+                <w:szCs w:val="28"/>
+              </w:rPr>
+            </w:pPr>
+            <w:r>
+              <w:t>TS=175K</w:t>
+            </w:r>
+          </w:p>
+        </w:tc>
+        <w:tc>
+          <w:tcPr>
+            <w:tcW w:w="2793" w:type="dxa"/>
+          </w:tcPr>
+          <w:p>
+            <w:pPr>
+              <w:rPr>
+                <w:sz w:val="28"/>
+                <w:szCs w:val="28"/>
+              </w:rPr>
+            </w:pPr>
+            <w:proofErr w:type="spellStart"/>
+            <w:r>
+              <w:rPr>
+                <w:sz w:val="28"/>
+                <w:szCs w:val="28"/>
+              </w:rPr>
+              <w:t>Uniform</w:t>
+            </w:r>
+            <w:proofErr w:type="spellEnd"/>
+          </w:p>
+          <w:p>
+            <w:pPr>
+              <w:rPr>
+                <w:sz w:val="28"/>
+                <w:szCs w:val="28"/>
+              </w:rPr>
+            </w:pPr>
+            <w:r>
+              <w:rPr>
+                <w:sz w:val="28"/>
+                <w:szCs w:val="28"/>
+              </w:rPr>
+              <w:t>[min(</w:t>
+            </w:r>
+            <w:proofErr w:type="spellStart"/>
+            <w:r>
+              <w:rPr>
+                <w:sz w:val="28"/>
+                <w:szCs w:val="28"/>
+              </w:rPr>
+              <w:t>original_masses</w:t>
+            </w:r>
+            <w:proofErr w:type="spellEnd"/>
+            <w:r>
+              <w:rPr>
+                <w:sz w:val="28"/>
+                <w:szCs w:val="28"/>
+              </w:rPr>
+              <w:t>), max(</w:t>
+            </w:r>
+            <w:proofErr w:type="spellStart"/>
+            <w:r>
+              <w:rPr>
+                <w:sz w:val="28"/>
+                <w:szCs w:val="28"/>
+              </w:rPr>
+              <w:t>original_masses</w:t>
+            </w:r>
+            <w:proofErr w:type="spellEnd"/>
+            <w:r>
+              <w:rPr>
+                <w:sz w:val="28"/>
+                <w:szCs w:val="28"/>
+              </w:rPr>
+              <w:t>)]</w:t>
+            </w:r>
+          </w:p>
+        </w:tc>
+        <w:tc>
+          <w:tcPr>
+            <w:tcW w:w="1577" w:type="dxa"/>
+          </w:tcPr>
+          <w:p>
+            <w:pPr>
+              <w:rPr>
+                <w:sz w:val="28"/>
+                <w:szCs w:val="28"/>
+              </w:rPr>
+            </w:pPr>
+            <w:r>
+              <w:rPr>
+                <w:sz w:val="28"/>
+                <w:szCs w:val="28"/>
+              </w:rPr>
+              <w:t>1361.61 +/- 44.49</w:t>
+            </w:r>
+          </w:p>
+        </w:tc>
+        <w:tc>
+          <w:tcPr>
+            <w:tcW w:w="1577" w:type="dxa"/>
+          </w:tcPr>
+          <w:p>
+            <w:pPr>
+              <w:rPr>
+                <w:sz w:val="28"/>
+                <w:szCs w:val="28"/>
+              </w:rPr>
+            </w:pPr>
+            <w:r>
+              <w:rPr>
+                <w:sz w:val="28"/>
+                <w:szCs w:val="28"/>
+              </w:rPr>
+              <w:t>990.87 +/- 101.86</w:t>
+            </w:r>
+          </w:p>
+        </w:tc>
+      </w:tr>
+      <w:tr>
+        <w:tc>
+          <w:tcPr>
+            <w:tcW w:w="1661" w:type="dxa"/>
+          </w:tcPr>
+          <w:p>
+            <w:pPr>
+              <w:rPr>
+                <w:sz w:val="28"/>
+                <w:szCs w:val="28"/>
+              </w:rPr>
+            </w:pPr>
+          </w:p>
+        </w:tc>
+        <w:tc>
+          <w:tcPr>
+            <w:tcW w:w="2020" w:type="dxa"/>
+          </w:tcPr>
+          <w:p>
+            <w:pPr>
+              <w:rPr>
+                <w:sz w:val="28"/>
+                <w:szCs w:val="28"/>
+              </w:rPr>
+            </w:pPr>
+          </w:p>
+        </w:tc>
+        <w:tc>
+          <w:tcPr>
+            <w:tcW w:w="2793" w:type="dxa"/>
+          </w:tcPr>
+          <w:p>
+            <w:pPr>
+              <w:rPr>
+                <w:sz w:val="28"/>
+                <w:szCs w:val="28"/>
+              </w:rPr>
+            </w:pPr>
+          </w:p>
+        </w:tc>
+        <w:tc>
+          <w:tcPr>
+            <w:tcW w:w="1577" w:type="dxa"/>
+          </w:tcPr>
+          <w:p>
+            <w:pPr>
+              <w:rPr>
+                <w:sz w:val="28"/>
+                <w:szCs w:val="28"/>
+              </w:rPr>
+            </w:pPr>
+          </w:p>
+        </w:tc>
+        <w:tc>
+          <w:tcPr>
+            <w:tcW w:w="1577" w:type="dxa"/>
+          </w:tcPr>
+          <w:p>
+            <w:pPr>
+              <w:rPr>
+                <w:sz w:val="28"/>
+                <w:szCs w:val="28"/>
+              </w:rPr>
+            </w:pPr>
+          </w:p>
+        </w:tc>
+      </w:tr>
+      <w:tr>
+        <w:tc>
+          <w:tcPr>
+            <w:tcW w:w="1661" w:type="dxa"/>
+          </w:tcPr>
+          <w:p>
+            <w:pPr>
+              <w:rPr>
+                <w:sz w:val="28"/>
+                <w:szCs w:val="28"/>
+              </w:rPr>
+            </w:pPr>
+          </w:p>
+        </w:tc>
+        <w:tc>
+          <w:tcPr>
+            <w:tcW w:w="2020" w:type="dxa"/>
+          </w:tcPr>
+          <w:p>
+            <w:pPr>
+              <w:rPr>
+                <w:sz w:val="28"/>
+                <w:szCs w:val="28"/>
+              </w:rPr>
+            </w:pPr>
+          </w:p>
+        </w:tc>
+        <w:tc>
+          <w:tcPr>
+            <w:tcW w:w="2793" w:type="dxa"/>
+          </w:tcPr>
+          <w:p>
+            <w:pPr>
+              <w:rPr>
+                <w:sz w:val="28"/>
+                <w:szCs w:val="28"/>
+              </w:rPr>
+            </w:pPr>
+          </w:p>
+        </w:tc>
+        <w:tc>
+          <w:tcPr>
+            <w:tcW w:w="1577" w:type="dxa"/>
+          </w:tcPr>
+          <w:p>
+            <w:pPr>
+              <w:rPr>
+                <w:sz w:val="28"/>
+                <w:szCs w:val="28"/>
+              </w:rPr>
+            </w:pPr>
+          </w:p>
+        </w:tc>
+        <w:tc>
+          <w:tcPr>
+            <w:tcW w:w="1577" w:type="dxa"/>
+          </w:tcPr>
+          <w:p>
+            <w:pPr>
+              <w:rPr>
+                <w:sz w:val="28"/>
+                <w:szCs w:val="28"/>
+              </w:rPr>
+            </w:pPr>
           </w:p>
         </w:tc>
       </w:tr>

</xml_diff>

<commit_message>
Updated code for UDR. TODO: do some simulation to obtain better results on TT scenario
</commit_message>
<xml_diff>
--- a/Result history.docx
+++ b/Result history.docx
@@ -35,19 +35,15 @@
     </w:p>
     <w:p>
       <w:bookmarkStart w:id="0" w:name="_Hlk124172635"/>
-      <w:proofErr w:type="gramStart"/>
       <w:r>
         <w:t xml:space="preserve">LR </w:t>
       </w:r>
       <w:r>
         <w:t xml:space="preserve"> </w:t>
       </w:r>
-      <w:proofErr w:type="spellStart"/>
       <w:r>
         <w:t>using</w:t>
       </w:r>
-      <w:proofErr w:type="spellEnd"/>
-      <w:proofErr w:type="gramEnd"/>
       <w:r>
         <w:t xml:space="preserve"> PPO </w:t>
       </w:r>
@@ -57,11 +53,9 @@
       <w:r>
         <w:t xml:space="preserve">, LR </w:t>
       </w:r>
-      <w:proofErr w:type="spellStart"/>
       <w:r>
         <w:t>using</w:t>
       </w:r>
-      <w:proofErr w:type="spellEnd"/>
       <w:r>
         <w:t xml:space="preserve"> TRPO = 1e-3</w:t>
       </w:r>
@@ -117,39 +111,415 @@
               <w:t>RESULT</w:t>
             </w:r>
             <w:r>
-              <w:t xml:space="preserve"> (</w:t>
-            </w:r>
-            <w:proofErr w:type="spellStart"/>
-            <w:r>
-              <w:t>mean</w:t>
-            </w:r>
-            <w:proofErr w:type="spellEnd"/>
-            <w:r>
-              <w:t xml:space="preserve"> +/- </w:t>
-            </w:r>
-            <w:proofErr w:type="spellStart"/>
-            <w:r>
-              <w:t>std</w:t>
-            </w:r>
-            <w:proofErr w:type="spellEnd"/>
+              <w:t xml:space="preserve"> (mean +/- std dev on the reward)</w:t>
+            </w:r>
+          </w:p>
+        </w:tc>
+      </w:tr>
+      <w:tr>
+        <w:tc>
+          <w:tcPr>
+            <w:tcW w:w="3209" w:type="dxa"/>
+          </w:tcPr>
+          <w:p>
+            <w:r>
+              <w:t>PPO</w:t>
+            </w:r>
+          </w:p>
+        </w:tc>
+        <w:tc>
+          <w:tcPr>
+            <w:tcW w:w="2315" w:type="dxa"/>
+          </w:tcPr>
+          <w:p>
+            <w:r>
+              <w:t>1K</w:t>
+            </w:r>
+          </w:p>
+        </w:tc>
+        <w:tc>
+          <w:tcPr>
+            <w:tcW w:w="4104" w:type="dxa"/>
+          </w:tcPr>
+          <w:p>
+            <w:r>
+              <w:t>75.59 +/- 1.54</w:t>
+            </w:r>
+          </w:p>
+        </w:tc>
+      </w:tr>
+      <w:tr>
+        <w:tc>
+          <w:tcPr>
+            <w:tcW w:w="3209" w:type="dxa"/>
+          </w:tcPr>
+          <w:p>
+            <w:r>
+              <w:t>PPO</w:t>
+            </w:r>
+          </w:p>
+        </w:tc>
+        <w:tc>
+          <w:tcPr>
+            <w:tcW w:w="2315" w:type="dxa"/>
+          </w:tcPr>
+          <w:p>
+            <w:r>
+              <w:t>10K</w:t>
+            </w:r>
+          </w:p>
+        </w:tc>
+        <w:tc>
+          <w:tcPr>
+            <w:tcW w:w="4104" w:type="dxa"/>
+          </w:tcPr>
+          <w:p>
+            <w:r>
+              <w:t>74.05 +/- 1.41</w:t>
+            </w:r>
+          </w:p>
+        </w:tc>
+      </w:tr>
+      <w:tr>
+        <w:tc>
+          <w:tcPr>
+            <w:tcW w:w="3209" w:type="dxa"/>
+          </w:tcPr>
+          <w:p>
+            <w:r>
+              <w:t>PPO</w:t>
+            </w:r>
+          </w:p>
+        </w:tc>
+        <w:tc>
+          <w:tcPr>
+            <w:tcW w:w="2315" w:type="dxa"/>
+          </w:tcPr>
+          <w:p>
+            <w:r>
+              <w:t>20K</w:t>
+            </w:r>
+          </w:p>
+        </w:tc>
+        <w:tc>
+          <w:tcPr>
+            <w:tcW w:w="4104" w:type="dxa"/>
+          </w:tcPr>
+          <w:p>
+            <w:r>
+              <w:t>221.78 +/- 1.13</w:t>
+            </w:r>
+          </w:p>
+        </w:tc>
+      </w:tr>
+      <w:tr>
+        <w:tc>
+          <w:tcPr>
+            <w:tcW w:w="3209" w:type="dxa"/>
+          </w:tcPr>
+          <w:p>
+            <w:r>
+              <w:t>PPO</w:t>
+            </w:r>
+          </w:p>
+        </w:tc>
+        <w:tc>
+          <w:tcPr>
+            <w:tcW w:w="2315" w:type="dxa"/>
+          </w:tcPr>
+          <w:p>
+            <w:r>
+              <w:t>50K</w:t>
+            </w:r>
+          </w:p>
+        </w:tc>
+        <w:tc>
+          <w:tcPr>
+            <w:tcW w:w="4104" w:type="dxa"/>
+          </w:tcPr>
+          <w:p>
+            <w:r>
+              <w:t>366.84 +/- 1.48</w:t>
+            </w:r>
+          </w:p>
+        </w:tc>
+      </w:tr>
+      <w:tr>
+        <w:tc>
+          <w:tcPr>
+            <w:tcW w:w="3209" w:type="dxa"/>
+          </w:tcPr>
+          <w:p>
+            <w:r>
+              <w:t>PPO</w:t>
+            </w:r>
+          </w:p>
+        </w:tc>
+        <w:tc>
+          <w:tcPr>
+            <w:tcW w:w="2315" w:type="dxa"/>
+          </w:tcPr>
+          <w:p>
+            <w:r>
+              <w:t>100K</w:t>
+            </w:r>
+          </w:p>
+        </w:tc>
+        <w:tc>
+          <w:tcPr>
+            <w:tcW w:w="4104" w:type="dxa"/>
+          </w:tcPr>
+          <w:p>
+            <w:r>
+              <w:t>575.52 +/- 33.32</w:t>
+            </w:r>
+          </w:p>
+        </w:tc>
+      </w:tr>
+      <w:tr>
+        <w:tc>
+          <w:tcPr>
+            <w:tcW w:w="3209" w:type="dxa"/>
+          </w:tcPr>
+          <w:p>
+            <w:r>
+              <w:t>TR</w:t>
+            </w:r>
+            <w:r>
+              <w:t>PO</w:t>
+            </w:r>
+          </w:p>
+        </w:tc>
+        <w:tc>
+          <w:tcPr>
+            <w:tcW w:w="2315" w:type="dxa"/>
+          </w:tcPr>
+          <w:p>
+            <w:r>
+              <w:t>1K</w:t>
+            </w:r>
+          </w:p>
+        </w:tc>
+        <w:tc>
+          <w:tcPr>
+            <w:tcW w:w="4104" w:type="dxa"/>
+          </w:tcPr>
+          <w:p>
+            <w:r>
+              <w:t>67.73 +/- 1.52</w:t>
+            </w:r>
+          </w:p>
+        </w:tc>
+      </w:tr>
+      <w:tr>
+        <w:tc>
+          <w:tcPr>
+            <w:tcW w:w="3209" w:type="dxa"/>
+          </w:tcPr>
+          <w:p>
+            <w:r>
+              <w:t>TR</w:t>
+            </w:r>
+            <w:r>
+              <w:t>PO</w:t>
+            </w:r>
+          </w:p>
+        </w:tc>
+        <w:tc>
+          <w:tcPr>
+            <w:tcW w:w="2315" w:type="dxa"/>
+          </w:tcPr>
+          <w:p>
+            <w:r>
+              <w:t>10K</w:t>
+            </w:r>
+          </w:p>
+        </w:tc>
+        <w:tc>
+          <w:tcPr>
+            <w:tcW w:w="4104" w:type="dxa"/>
+          </w:tcPr>
+          <w:p>
+            <w:r>
+              <w:t>253.03 +/- 1.57</w:t>
+            </w:r>
+          </w:p>
+        </w:tc>
+      </w:tr>
+      <w:tr>
+        <w:tc>
+          <w:tcPr>
+            <w:tcW w:w="3209" w:type="dxa"/>
+          </w:tcPr>
+          <w:p>
+            <w:r>
+              <w:t>TR</w:t>
+            </w:r>
+            <w:r>
+              <w:t>PO</w:t>
+            </w:r>
+          </w:p>
+        </w:tc>
+        <w:tc>
+          <w:tcPr>
+            <w:tcW w:w="2315" w:type="dxa"/>
+          </w:tcPr>
+          <w:p>
+            <w:r>
+              <w:t>20K</w:t>
+            </w:r>
+          </w:p>
+        </w:tc>
+        <w:tc>
+          <w:tcPr>
+            <w:tcW w:w="4104" w:type="dxa"/>
+          </w:tcPr>
+          <w:p>
+            <w:r>
+              <w:t>200.66 +/- 0.75</w:t>
+            </w:r>
+          </w:p>
+        </w:tc>
+      </w:tr>
+      <w:tr>
+        <w:tc>
+          <w:tcPr>
+            <w:tcW w:w="3209" w:type="dxa"/>
+          </w:tcPr>
+          <w:p>
+            <w:r>
+              <w:t>TR</w:t>
+            </w:r>
+            <w:r>
+              <w:t>PO</w:t>
+            </w:r>
+          </w:p>
+        </w:tc>
+        <w:tc>
+          <w:tcPr>
+            <w:tcW w:w="2315" w:type="dxa"/>
+          </w:tcPr>
+          <w:p>
+            <w:r>
+              <w:t>50K</w:t>
+            </w:r>
+          </w:p>
+        </w:tc>
+        <w:tc>
+          <w:tcPr>
+            <w:tcW w:w="4104" w:type="dxa"/>
+          </w:tcPr>
+          <w:p>
+            <w:r>
+              <w:t>388.70 +/- 218.39</w:t>
+            </w:r>
+          </w:p>
+        </w:tc>
+      </w:tr>
+      <w:tr>
+        <w:tc>
+          <w:tcPr>
+            <w:tcW w:w="3209" w:type="dxa"/>
+          </w:tcPr>
+          <w:p>
+            <w:r>
+              <w:t>TR</w:t>
+            </w:r>
+            <w:r>
+              <w:t>PO</w:t>
+            </w:r>
+          </w:p>
+        </w:tc>
+        <w:tc>
+          <w:tcPr>
+            <w:tcW w:w="2315" w:type="dxa"/>
+          </w:tcPr>
+          <w:p>
+            <w:r>
+              <w:t>100K</w:t>
+            </w:r>
+          </w:p>
+        </w:tc>
+        <w:tc>
+          <w:tcPr>
+            <w:tcW w:w="4104" w:type="dxa"/>
+          </w:tcPr>
+          <w:p>
+            <w:r>
+              <w:t>827.65 +/- 260.86</w:t>
+            </w:r>
+          </w:p>
+        </w:tc>
+      </w:tr>
+      <w:tr>
+        <w:tc>
+          <w:tcPr>
+            <w:tcW w:w="3209" w:type="dxa"/>
+          </w:tcPr>
+          <w:p>
+            <w:r>
+              <w:t>TRPO</w:t>
+            </w:r>
+            <w:r>
+              <w:t xml:space="preserve"> (lr=3e-4)</w:t>
+            </w:r>
+          </w:p>
+        </w:tc>
+        <w:tc>
+          <w:tcPr>
+            <w:tcW w:w="2315" w:type="dxa"/>
+          </w:tcPr>
+          <w:p>
+            <w:r>
+              <w:t>50K</w:t>
+            </w:r>
+          </w:p>
+        </w:tc>
+        <w:tc>
+          <w:tcPr>
+            <w:tcW w:w="4104" w:type="dxa"/>
+          </w:tcPr>
+          <w:p>
+            <w:r>
+              <w:t>289.30 +/- 1.68</w:t>
+            </w:r>
+          </w:p>
+        </w:tc>
+      </w:tr>
+      <w:tr>
+        <w:tc>
+          <w:tcPr>
+            <w:tcW w:w="3209" w:type="dxa"/>
+          </w:tcPr>
+          <w:p>
+            <w:r>
+              <w:t>TRPO</w:t>
+            </w:r>
             <w:r>
               <w:t xml:space="preserve"> </w:t>
             </w:r>
-            <w:proofErr w:type="spellStart"/>
-            <w:r>
-              <w:t>dev</w:t>
-            </w:r>
-            <w:proofErr w:type="spellEnd"/>
-            <w:r>
-              <w:t xml:space="preserve"> on the </w:t>
-            </w:r>
-            <w:proofErr w:type="spellStart"/>
-            <w:r>
-              <w:t>reward</w:t>
-            </w:r>
-            <w:proofErr w:type="spellEnd"/>
-            <w:r>
-              <w:t>)</w:t>
+            <w:r>
+              <w:t>(lr=3e-4)</w:t>
+            </w:r>
+          </w:p>
+        </w:tc>
+        <w:tc>
+          <w:tcPr>
+            <w:tcW w:w="2315" w:type="dxa"/>
+          </w:tcPr>
+          <w:p>
+            <w:r>
+              <w:t>100K</w:t>
+            </w:r>
+          </w:p>
+        </w:tc>
+        <w:tc>
+          <w:tcPr>
+            <w:tcW w:w="4104" w:type="dxa"/>
+          </w:tcPr>
+          <w:p>
+            <w:r>
+              <w:t>404.18 +/- 3.46</w:t>
             </w:r>
           </w:p>
         </w:tc>
@@ -161,8 +531,49 @@
           </w:tcPr>
           <w:p>
             <w:r>
+              <w:t>TR</w:t>
+            </w:r>
+            <w:r>
+              <w:t>PO</w:t>
+            </w:r>
+            <w:r>
+              <w:t xml:space="preserve"> (lr = 3e-4)</w:t>
+            </w:r>
+          </w:p>
+        </w:tc>
+        <w:tc>
+          <w:tcPr>
+            <w:tcW w:w="2315" w:type="dxa"/>
+          </w:tcPr>
+          <w:p>
+            <w:r>
+              <w:t>10K</w:t>
+            </w:r>
+          </w:p>
+        </w:tc>
+        <w:tc>
+          <w:tcPr>
+            <w:tcW w:w="4104" w:type="dxa"/>
+          </w:tcPr>
+          <w:p>
+            <w:r>
+              <w:t>290.37 +/- 1.97</w:t>
+            </w:r>
+          </w:p>
+        </w:tc>
+      </w:tr>
+      <w:tr>
+        <w:tc>
+          <w:tcPr>
+            <w:tcW w:w="3209" w:type="dxa"/>
+          </w:tcPr>
+          <w:p>
+            <w:r>
               <w:t>PPO</w:t>
             </w:r>
+            <w:r>
+              <w:t xml:space="preserve"> (lr = 3e-5)</w:t>
+            </w:r>
           </w:p>
         </w:tc>
         <w:tc>
@@ -171,7 +582,7 @@
           </w:tcPr>
           <w:p>
             <w:r>
-              <w:t>1K</w:t>
+              <w:t>100K</w:t>
             </w:r>
           </w:p>
         </w:tc>
@@ -181,7 +592,7 @@
           </w:tcPr>
           <w:p>
             <w:r>
-              <w:t>75.59 +/- 1.54</w:t>
+              <w:t>181.55 +/- 2.18</w:t>
             </w:r>
           </w:p>
         </w:tc>
@@ -195,6 +606,15 @@
             <w:r>
               <w:t>PPO</w:t>
             </w:r>
+            <w:r>
+              <w:t xml:space="preserve"> (lr = </w:t>
+            </w:r>
+            <w:r>
+              <w:t>1</w:t>
+            </w:r>
+            <w:r>
+              <w:t>e-3)</w:t>
+            </w:r>
           </w:p>
         </w:tc>
         <w:tc>
@@ -203,7 +623,7 @@
           </w:tcPr>
           <w:p>
             <w:r>
-              <w:t>10K</w:t>
+              <w:t>100K</w:t>
             </w:r>
           </w:p>
         </w:tc>
@@ -213,7 +633,7 @@
           </w:tcPr>
           <w:p>
             <w:r>
-              <w:t>74.05 +/- 1.41</w:t>
+              <w:t>1369.29 +/- 123.25</w:t>
             </w:r>
           </w:p>
         </w:tc>
@@ -235,7 +655,13 @@
           </w:tcPr>
           <w:p>
             <w:r>
-              <w:t>20K</w:t>
+              <w:t>1</w:t>
+            </w:r>
+            <w:r>
+              <w:t>5</w:t>
+            </w:r>
+            <w:r>
+              <w:t>0K</w:t>
             </w:r>
           </w:p>
         </w:tc>
@@ -245,7 +671,10 @@
           </w:tcPr>
           <w:p>
             <w:r>
-              <w:t>221.78 +/- 1.13</w:t>
+              <w:rPr>
+                <w:highlight w:val="yellow"/>
+              </w:rPr>
+              <w:t>1421.12 +/- 31.52</w:t>
             </w:r>
           </w:p>
         </w:tc>
@@ -267,7 +696,7 @@
           </w:tcPr>
           <w:p>
             <w:r>
-              <w:t>50K</w:t>
+              <w:t>200K</w:t>
             </w:r>
           </w:p>
         </w:tc>
@@ -277,7 +706,7 @@
           </w:tcPr>
           <w:p>
             <w:r>
-              <w:t>366.84 +/- 1.48</w:t>
+              <w:t>761.03 +/- 144.89</w:t>
             </w:r>
           </w:p>
         </w:tc>
@@ -299,7 +728,10 @@
           </w:tcPr>
           <w:p>
             <w:r>
-              <w:t>100K</w:t>
+              <w:t>175</w:t>
+            </w:r>
+            <w:r>
+              <w:t>K</w:t>
             </w:r>
           </w:p>
         </w:tc>
@@ -308,8 +740,16 @@
             <w:tcW w:w="4104" w:type="dxa"/>
           </w:tcPr>
           <w:p>
-            <w:r>
-              <w:t>575.52 +/- 33.32</w:t>
+            <w:pPr>
+              <w:rPr>
+                <w:highlight w:val="yellow"/>
+              </w:rPr>
+            </w:pPr>
+            <w:r>
+              <w:rPr>
+                <w:highlight w:val="yellow"/>
+              </w:rPr>
+              <w:t>1387.40 +/- 5.54</w:t>
             </w:r>
           </w:p>
         </w:tc>
@@ -321,10 +761,7 @@
           </w:tcPr>
           <w:p>
             <w:r>
-              <w:t>TR</w:t>
-            </w:r>
-            <w:r>
-              <w:t>PO</w:t>
+              <w:t>PPO (lr=3e-4)</w:t>
             </w:r>
           </w:p>
         </w:tc>
@@ -334,7 +771,7 @@
           </w:tcPr>
           <w:p>
             <w:r>
-              <w:t>1K</w:t>
+              <w:t>150K</w:t>
             </w:r>
           </w:p>
         </w:tc>
@@ -344,7 +781,7 @@
           </w:tcPr>
           <w:p>
             <w:r>
-              <w:t>67.73 +/- 1.52</w:t>
+              <w:t>520.35 +/- 92.73</w:t>
             </w:r>
           </w:p>
         </w:tc>
@@ -356,10 +793,7 @@
           </w:tcPr>
           <w:p>
             <w:r>
-              <w:t>TR</w:t>
-            </w:r>
-            <w:r>
-              <w:t>PO</w:t>
+              <w:t>PPO (lr=1e-3)</w:t>
             </w:r>
           </w:p>
         </w:tc>
@@ -369,7 +803,7 @@
           </w:tcPr>
           <w:p>
             <w:r>
-              <w:t>10K</w:t>
+              <w:t>150K</w:t>
             </w:r>
           </w:p>
         </w:tc>
@@ -379,7 +813,7 @@
           </w:tcPr>
           <w:p>
             <w:r>
-              <w:t>253.03 +/- 1.57</w:t>
+              <w:t>997.20 +/- 350.13</w:t>
             </w:r>
           </w:p>
         </w:tc>
@@ -391,543 +825,7 @@
           </w:tcPr>
           <w:p>
             <w:r>
-              <w:t>TR</w:t>
-            </w:r>
-            <w:r>
-              <w:t>PO</w:t>
-            </w:r>
-          </w:p>
-        </w:tc>
-        <w:tc>
-          <w:tcPr>
-            <w:tcW w:w="2315" w:type="dxa"/>
-          </w:tcPr>
-          <w:p>
-            <w:r>
-              <w:t>20K</w:t>
-            </w:r>
-          </w:p>
-        </w:tc>
-        <w:tc>
-          <w:tcPr>
-            <w:tcW w:w="4104" w:type="dxa"/>
-          </w:tcPr>
-          <w:p>
-            <w:r>
-              <w:t>200.66 +/- 0.75</w:t>
-            </w:r>
-          </w:p>
-        </w:tc>
-      </w:tr>
-      <w:tr>
-        <w:tc>
-          <w:tcPr>
-            <w:tcW w:w="3209" w:type="dxa"/>
-          </w:tcPr>
-          <w:p>
-            <w:r>
-              <w:t>TR</w:t>
-            </w:r>
-            <w:r>
-              <w:t>PO</w:t>
-            </w:r>
-          </w:p>
-        </w:tc>
-        <w:tc>
-          <w:tcPr>
-            <w:tcW w:w="2315" w:type="dxa"/>
-          </w:tcPr>
-          <w:p>
-            <w:r>
-              <w:t>50K</w:t>
-            </w:r>
-          </w:p>
-        </w:tc>
-        <w:tc>
-          <w:tcPr>
-            <w:tcW w:w="4104" w:type="dxa"/>
-          </w:tcPr>
-          <w:p>
-            <w:r>
-              <w:t>388.70 +/- 218.39</w:t>
-            </w:r>
-          </w:p>
-        </w:tc>
-      </w:tr>
-      <w:tr>
-        <w:tc>
-          <w:tcPr>
-            <w:tcW w:w="3209" w:type="dxa"/>
-          </w:tcPr>
-          <w:p>
-            <w:r>
-              <w:t>TR</w:t>
-            </w:r>
-            <w:r>
-              <w:t>PO</w:t>
-            </w:r>
-          </w:p>
-        </w:tc>
-        <w:tc>
-          <w:tcPr>
-            <w:tcW w:w="2315" w:type="dxa"/>
-          </w:tcPr>
-          <w:p>
-            <w:r>
-              <w:t>100K</w:t>
-            </w:r>
-          </w:p>
-        </w:tc>
-        <w:tc>
-          <w:tcPr>
-            <w:tcW w:w="4104" w:type="dxa"/>
-          </w:tcPr>
-          <w:p>
-            <w:r>
-              <w:t>827.65 +/- 260.86</w:t>
-            </w:r>
-          </w:p>
-        </w:tc>
-      </w:tr>
-      <w:tr>
-        <w:tc>
-          <w:tcPr>
-            <w:tcW w:w="3209" w:type="dxa"/>
-          </w:tcPr>
-          <w:p>
-            <w:r>
-              <w:t>TRPO</w:t>
-            </w:r>
-            <w:r>
-              <w:t xml:space="preserve"> (</w:t>
-            </w:r>
-            <w:proofErr w:type="spellStart"/>
-            <w:r>
-              <w:t>lr</w:t>
-            </w:r>
-            <w:proofErr w:type="spellEnd"/>
-            <w:r>
-              <w:t>=3e-4)</w:t>
-            </w:r>
-          </w:p>
-        </w:tc>
-        <w:tc>
-          <w:tcPr>
-            <w:tcW w:w="2315" w:type="dxa"/>
-          </w:tcPr>
-          <w:p>
-            <w:r>
-              <w:t>50K</w:t>
-            </w:r>
-          </w:p>
-        </w:tc>
-        <w:tc>
-          <w:tcPr>
-            <w:tcW w:w="4104" w:type="dxa"/>
-          </w:tcPr>
-          <w:p>
-            <w:r>
-              <w:t>289.30 +/- 1.68</w:t>
-            </w:r>
-          </w:p>
-        </w:tc>
-      </w:tr>
-      <w:tr>
-        <w:tc>
-          <w:tcPr>
-            <w:tcW w:w="3209" w:type="dxa"/>
-          </w:tcPr>
-          <w:p>
-            <w:r>
-              <w:t>TRPO</w:t>
-            </w:r>
-            <w:r>
-              <w:t xml:space="preserve"> </w:t>
-            </w:r>
-            <w:r>
-              <w:t>(</w:t>
-            </w:r>
-            <w:proofErr w:type="spellStart"/>
-            <w:r>
-              <w:t>lr</w:t>
-            </w:r>
-            <w:proofErr w:type="spellEnd"/>
-            <w:r>
-              <w:t>=3e-4)</w:t>
-            </w:r>
-          </w:p>
-        </w:tc>
-        <w:tc>
-          <w:tcPr>
-            <w:tcW w:w="2315" w:type="dxa"/>
-          </w:tcPr>
-          <w:p>
-            <w:r>
-              <w:t>100K</w:t>
-            </w:r>
-          </w:p>
-        </w:tc>
-        <w:tc>
-          <w:tcPr>
-            <w:tcW w:w="4104" w:type="dxa"/>
-          </w:tcPr>
-          <w:p>
-            <w:r>
-              <w:t>404.18 +/- 3.46</w:t>
-            </w:r>
-          </w:p>
-        </w:tc>
-      </w:tr>
-      <w:tr>
-        <w:tc>
-          <w:tcPr>
-            <w:tcW w:w="3209" w:type="dxa"/>
-          </w:tcPr>
-          <w:p>
-            <w:r>
-              <w:t>TR</w:t>
-            </w:r>
-            <w:r>
-              <w:t>PO</w:t>
-            </w:r>
-            <w:r>
-              <w:t xml:space="preserve"> (</w:t>
-            </w:r>
-            <w:proofErr w:type="spellStart"/>
-            <w:r>
-              <w:t>lr</w:t>
-            </w:r>
-            <w:proofErr w:type="spellEnd"/>
-            <w:r>
-              <w:t xml:space="preserve"> = 3e-4)</w:t>
-            </w:r>
-          </w:p>
-        </w:tc>
-        <w:tc>
-          <w:tcPr>
-            <w:tcW w:w="2315" w:type="dxa"/>
-          </w:tcPr>
-          <w:p>
-            <w:r>
-              <w:t>10K</w:t>
-            </w:r>
-          </w:p>
-        </w:tc>
-        <w:tc>
-          <w:tcPr>
-            <w:tcW w:w="4104" w:type="dxa"/>
-          </w:tcPr>
-          <w:p>
-            <w:r>
-              <w:t>290.37 +/- 1.97</w:t>
-            </w:r>
-          </w:p>
-        </w:tc>
-      </w:tr>
-      <w:tr>
-        <w:tc>
-          <w:tcPr>
-            <w:tcW w:w="3209" w:type="dxa"/>
-          </w:tcPr>
-          <w:p>
-            <w:r>
-              <w:t>PPO</w:t>
-            </w:r>
-            <w:r>
-              <w:t xml:space="preserve"> (</w:t>
-            </w:r>
-            <w:proofErr w:type="spellStart"/>
-            <w:r>
-              <w:t>lr</w:t>
-            </w:r>
-            <w:proofErr w:type="spellEnd"/>
-            <w:r>
-              <w:t xml:space="preserve"> = 3e-5)</w:t>
-            </w:r>
-          </w:p>
-        </w:tc>
-        <w:tc>
-          <w:tcPr>
-            <w:tcW w:w="2315" w:type="dxa"/>
-          </w:tcPr>
-          <w:p>
-            <w:r>
-              <w:t>100K</w:t>
-            </w:r>
-          </w:p>
-        </w:tc>
-        <w:tc>
-          <w:tcPr>
-            <w:tcW w:w="4104" w:type="dxa"/>
-          </w:tcPr>
-          <w:p>
-            <w:r>
-              <w:t>181.55 +/- 2.18</w:t>
-            </w:r>
-          </w:p>
-        </w:tc>
-      </w:tr>
-      <w:tr>
-        <w:tc>
-          <w:tcPr>
-            <w:tcW w:w="3209" w:type="dxa"/>
-          </w:tcPr>
-          <w:p>
-            <w:r>
-              <w:t>PPO</w:t>
-            </w:r>
-            <w:r>
-              <w:t xml:space="preserve"> (</w:t>
-            </w:r>
-            <w:proofErr w:type="spellStart"/>
-            <w:r>
-              <w:t>lr</w:t>
-            </w:r>
-            <w:proofErr w:type="spellEnd"/>
-            <w:r>
-              <w:t xml:space="preserve"> = </w:t>
-            </w:r>
-            <w:r>
-              <w:t>1</w:t>
-            </w:r>
-            <w:r>
-              <w:t>e-3)</w:t>
-            </w:r>
-          </w:p>
-        </w:tc>
-        <w:tc>
-          <w:tcPr>
-            <w:tcW w:w="2315" w:type="dxa"/>
-          </w:tcPr>
-          <w:p>
-            <w:r>
-              <w:t>100K</w:t>
-            </w:r>
-          </w:p>
-        </w:tc>
-        <w:tc>
-          <w:tcPr>
-            <w:tcW w:w="4104" w:type="dxa"/>
-          </w:tcPr>
-          <w:p>
-            <w:r>
-              <w:t>1369.29 +/- 123.25</w:t>
-            </w:r>
-          </w:p>
-        </w:tc>
-      </w:tr>
-      <w:tr>
-        <w:tc>
-          <w:tcPr>
-            <w:tcW w:w="3209" w:type="dxa"/>
-          </w:tcPr>
-          <w:p>
-            <w:r>
-              <w:t>PPO</w:t>
-            </w:r>
-          </w:p>
-        </w:tc>
-        <w:tc>
-          <w:tcPr>
-            <w:tcW w:w="2315" w:type="dxa"/>
-          </w:tcPr>
-          <w:p>
-            <w:r>
-              <w:t>1</w:t>
-            </w:r>
-            <w:r>
-              <w:t>5</w:t>
-            </w:r>
-            <w:r>
-              <w:t>0K</w:t>
-            </w:r>
-          </w:p>
-        </w:tc>
-        <w:tc>
-          <w:tcPr>
-            <w:tcW w:w="4104" w:type="dxa"/>
-          </w:tcPr>
-          <w:p>
-            <w:r>
-              <w:rPr>
-                <w:highlight w:val="yellow"/>
-              </w:rPr>
-              <w:t>1421.12 +/- 31.52</w:t>
-            </w:r>
-          </w:p>
-        </w:tc>
-      </w:tr>
-      <w:tr>
-        <w:tc>
-          <w:tcPr>
-            <w:tcW w:w="3209" w:type="dxa"/>
-          </w:tcPr>
-          <w:p>
-            <w:r>
-              <w:t>PPO</w:t>
-            </w:r>
-          </w:p>
-        </w:tc>
-        <w:tc>
-          <w:tcPr>
-            <w:tcW w:w="2315" w:type="dxa"/>
-          </w:tcPr>
-          <w:p>
-            <w:r>
-              <w:t>200K</w:t>
-            </w:r>
-          </w:p>
-        </w:tc>
-        <w:tc>
-          <w:tcPr>
-            <w:tcW w:w="4104" w:type="dxa"/>
-          </w:tcPr>
-          <w:p>
-            <w:r>
-              <w:t>761.03 +/- 144.89</w:t>
-            </w:r>
-          </w:p>
-        </w:tc>
-      </w:tr>
-      <w:tr>
-        <w:tc>
-          <w:tcPr>
-            <w:tcW w:w="3209" w:type="dxa"/>
-          </w:tcPr>
-          <w:p>
-            <w:r>
-              <w:t>PPO</w:t>
-            </w:r>
-          </w:p>
-        </w:tc>
-        <w:tc>
-          <w:tcPr>
-            <w:tcW w:w="2315" w:type="dxa"/>
-          </w:tcPr>
-          <w:p>
-            <w:r>
-              <w:t>175</w:t>
-            </w:r>
-            <w:r>
-              <w:t>K</w:t>
-            </w:r>
-          </w:p>
-        </w:tc>
-        <w:tc>
-          <w:tcPr>
-            <w:tcW w:w="4104" w:type="dxa"/>
-          </w:tcPr>
-          <w:p>
-            <w:pPr>
-              <w:rPr>
-                <w:highlight w:val="yellow"/>
-              </w:rPr>
-            </w:pPr>
-            <w:r>
-              <w:rPr>
-                <w:highlight w:val="yellow"/>
-              </w:rPr>
-              <w:t>1387.40 +/- 5.54</w:t>
-            </w:r>
-          </w:p>
-        </w:tc>
-      </w:tr>
-      <w:tr>
-        <w:tc>
-          <w:tcPr>
-            <w:tcW w:w="3209" w:type="dxa"/>
-          </w:tcPr>
-          <w:p>
-            <w:r>
-              <w:t>PPO (</w:t>
-            </w:r>
-            <w:proofErr w:type="spellStart"/>
-            <w:r>
-              <w:t>lr</w:t>
-            </w:r>
-            <w:proofErr w:type="spellEnd"/>
-            <w:r>
-              <w:t>=3e-4)</w:t>
-            </w:r>
-          </w:p>
-        </w:tc>
-        <w:tc>
-          <w:tcPr>
-            <w:tcW w:w="2315" w:type="dxa"/>
-          </w:tcPr>
-          <w:p>
-            <w:r>
-              <w:t>150K</w:t>
-            </w:r>
-          </w:p>
-        </w:tc>
-        <w:tc>
-          <w:tcPr>
-            <w:tcW w:w="4104" w:type="dxa"/>
-          </w:tcPr>
-          <w:p>
-            <w:r>
-              <w:t>520.35 +/- 92.73</w:t>
-            </w:r>
-          </w:p>
-        </w:tc>
-      </w:tr>
-      <w:tr>
-        <w:tc>
-          <w:tcPr>
-            <w:tcW w:w="3209" w:type="dxa"/>
-          </w:tcPr>
-          <w:p>
-            <w:r>
-              <w:t>PPO (</w:t>
-            </w:r>
-            <w:proofErr w:type="spellStart"/>
-            <w:r>
-              <w:t>lr</w:t>
-            </w:r>
-            <w:proofErr w:type="spellEnd"/>
-            <w:r>
-              <w:t>=1e-3)</w:t>
-            </w:r>
-          </w:p>
-        </w:tc>
-        <w:tc>
-          <w:tcPr>
-            <w:tcW w:w="2315" w:type="dxa"/>
-          </w:tcPr>
-          <w:p>
-            <w:r>
-              <w:t>150K</w:t>
-            </w:r>
-          </w:p>
-        </w:tc>
-        <w:tc>
-          <w:tcPr>
-            <w:tcW w:w="4104" w:type="dxa"/>
-          </w:tcPr>
-          <w:p>
-            <w:r>
-              <w:t>997.20 +/- 350.13</w:t>
-            </w:r>
-          </w:p>
-        </w:tc>
-      </w:tr>
-      <w:tr>
-        <w:tc>
-          <w:tcPr>
-            <w:tcW w:w="3209" w:type="dxa"/>
-          </w:tcPr>
-          <w:p>
-            <w:r>
-              <w:t>PPO (</w:t>
-            </w:r>
-            <w:proofErr w:type="spellStart"/>
-            <w:r>
-              <w:t>lr</w:t>
-            </w:r>
-            <w:proofErr w:type="spellEnd"/>
-            <w:r>
-              <w:t>=1e-4)</w:t>
+              <w:t>PPO (lr=1e-4)</w:t>
             </w:r>
           </w:p>
         </w:tc>
@@ -1165,151 +1063,7 @@
           <w:sz w:val="28"/>
           <w:szCs w:val="28"/>
         </w:rPr>
-        <w:t xml:space="preserve">The </w:t>
-      </w:r>
-      <w:proofErr w:type="spellStart"/>
-      <w:r>
-        <w:rPr>
-          <w:sz w:val="28"/>
-          <w:szCs w:val="28"/>
-        </w:rPr>
-        <w:t>previous</w:t>
-      </w:r>
-      <w:proofErr w:type="spellEnd"/>
-      <w:r>
-        <w:rPr>
-          <w:sz w:val="28"/>
-          <w:szCs w:val="28"/>
-        </w:rPr>
-        <w:t xml:space="preserve"> </w:t>
-      </w:r>
-      <w:proofErr w:type="spellStart"/>
-      <w:r>
-        <w:rPr>
-          <w:sz w:val="28"/>
-          <w:szCs w:val="28"/>
-        </w:rPr>
-        <w:t>results</w:t>
-      </w:r>
-      <w:proofErr w:type="spellEnd"/>
-      <w:r>
-        <w:rPr>
-          <w:sz w:val="28"/>
-          <w:szCs w:val="28"/>
-        </w:rPr>
-        <w:t xml:space="preserve"> can be </w:t>
-      </w:r>
-      <w:proofErr w:type="spellStart"/>
-      <w:r>
-        <w:rPr>
-          <w:sz w:val="28"/>
-          <w:szCs w:val="28"/>
-        </w:rPr>
-        <w:t>used</w:t>
-      </w:r>
-      <w:proofErr w:type="spellEnd"/>
-      <w:r>
-        <w:rPr>
-          <w:sz w:val="28"/>
-          <w:szCs w:val="28"/>
-        </w:rPr>
-        <w:t xml:space="preserve"> to </w:t>
-      </w:r>
-      <w:proofErr w:type="spellStart"/>
-      <w:r>
-        <w:rPr>
-          <w:sz w:val="28"/>
-          <w:szCs w:val="28"/>
-        </w:rPr>
-        <w:t>fulfill</w:t>
-      </w:r>
-      <w:proofErr w:type="spellEnd"/>
-      <w:r>
-        <w:rPr>
-          <w:sz w:val="28"/>
-          <w:szCs w:val="28"/>
-        </w:rPr>
-        <w:t xml:space="preserve"> the </w:t>
-      </w:r>
-      <w:proofErr w:type="spellStart"/>
-      <w:r>
-        <w:rPr>
-          <w:sz w:val="28"/>
-          <w:szCs w:val="28"/>
-        </w:rPr>
-        <w:t>next</w:t>
-      </w:r>
-      <w:proofErr w:type="spellEnd"/>
-      <w:r>
-        <w:rPr>
-          <w:sz w:val="28"/>
-          <w:szCs w:val="28"/>
-        </w:rPr>
-        <w:t xml:space="preserve"> </w:t>
-      </w:r>
-      <w:proofErr w:type="spellStart"/>
-      <w:r>
-        <w:rPr>
-          <w:sz w:val="28"/>
-          <w:szCs w:val="28"/>
-        </w:rPr>
-        <w:t>table</w:t>
-      </w:r>
-      <w:proofErr w:type="spellEnd"/>
-      <w:r>
-        <w:rPr>
-          <w:sz w:val="28"/>
-          <w:szCs w:val="28"/>
-        </w:rPr>
-        <w:t xml:space="preserve"> (</w:t>
-      </w:r>
-      <w:proofErr w:type="spellStart"/>
-      <w:r>
-        <w:rPr>
-          <w:sz w:val="28"/>
-          <w:szCs w:val="28"/>
-        </w:rPr>
-        <w:t>they</w:t>
-      </w:r>
-      <w:proofErr w:type="spellEnd"/>
-      <w:r>
-        <w:rPr>
-          <w:sz w:val="28"/>
-          <w:szCs w:val="28"/>
-        </w:rPr>
-        <w:t xml:space="preserve"> are the source-source </w:t>
-      </w:r>
-      <w:proofErr w:type="spellStart"/>
-      <w:r>
-        <w:rPr>
-          <w:sz w:val="28"/>
-          <w:szCs w:val="28"/>
-        </w:rPr>
-        <w:t>average</w:t>
-      </w:r>
-      <w:proofErr w:type="spellEnd"/>
-      <w:r>
-        <w:rPr>
-          <w:sz w:val="28"/>
-          <w:szCs w:val="28"/>
-        </w:rPr>
-        <w:t xml:space="preserve"> </w:t>
-      </w:r>
-      <w:proofErr w:type="spellStart"/>
-      <w:r>
-        <w:rPr>
-          <w:sz w:val="28"/>
-          <w:szCs w:val="28"/>
-        </w:rPr>
-        <w:t>return</w:t>
-      </w:r>
-      <w:proofErr w:type="spellEnd"/>
-      <w:r>
-        <w:rPr>
-          <w:sz w:val="28"/>
-          <w:szCs w:val="28"/>
-        </w:rPr>
-        <w:t>)</w:t>
+        <w:t>The previous results can be used to fulfill the next table (they are the source-source average return)</w:t>
       </w:r>
       <w:r>
         <w:rPr>
@@ -1361,26 +1115,8 @@
       </w:r>
     </w:p>
     <w:p>
-      <w:proofErr w:type="gramStart"/>
       <w:r>
-        <w:t xml:space="preserve">LR  </w:t>
-      </w:r>
-      <w:proofErr w:type="spellStart"/>
-      <w:r>
-        <w:t>using</w:t>
-      </w:r>
-      <w:proofErr w:type="spellEnd"/>
-      <w:proofErr w:type="gramEnd"/>
-      <w:r>
-        <w:t xml:space="preserve"> PPO = 3e-4, LR </w:t>
-      </w:r>
-      <w:proofErr w:type="spellStart"/>
-      <w:r>
-        <w:t>using</w:t>
-      </w:r>
-      <w:proofErr w:type="spellEnd"/>
-      <w:r>
-        <w:t xml:space="preserve"> TRPO = 1e-3 (IF NOT SPECIFIED)</w:t>
+        <w:t>LR  using PPO = 3e-4, LR using TRPO = 1e-3 (IF NOT SPECIFIED)</w:t>
       </w:r>
     </w:p>
     <w:tbl>
@@ -1974,7 +1710,17 @@
           <w:szCs w:val="40"/>
           <w:u w:val="single"/>
         </w:rPr>
-        <w:t>TABLE FOR STEP 2.3</w:t>
+        <w:t xml:space="preserve">TABLE FOR STEP </w:t>
+      </w:r>
+      <w:r>
+        <w:rPr>
+          <w:b/>
+          <w:bCs/>
+          <w:sz w:val="40"/>
+          <w:szCs w:val="40"/>
+          <w:u w:val="single"/>
+        </w:rPr>
+        <w:t>3</w:t>
       </w:r>
     </w:p>
     <w:p>
@@ -1984,46 +1730,12 @@
           <w:szCs w:val="28"/>
         </w:rPr>
       </w:pPr>
-      <w:proofErr w:type="gramStart"/>
       <w:r>
         <w:rPr>
           <w:sz w:val="28"/>
           <w:szCs w:val="28"/>
         </w:rPr>
-        <w:t xml:space="preserve">LR  </w:t>
-      </w:r>
-      <w:proofErr w:type="spellStart"/>
-      <w:r>
-        <w:rPr>
-          <w:sz w:val="28"/>
-          <w:szCs w:val="28"/>
-        </w:rPr>
-        <w:t>using</w:t>
-      </w:r>
-      <w:proofErr w:type="spellEnd"/>
-      <w:proofErr w:type="gramEnd"/>
-      <w:r>
-        <w:rPr>
-          <w:sz w:val="28"/>
-          <w:szCs w:val="28"/>
-        </w:rPr>
-        <w:t xml:space="preserve"> PPO = 3e-4, LR </w:t>
-      </w:r>
-      <w:proofErr w:type="spellStart"/>
-      <w:r>
-        <w:rPr>
-          <w:sz w:val="28"/>
-          <w:szCs w:val="28"/>
-        </w:rPr>
-        <w:t>using</w:t>
-      </w:r>
-      <w:proofErr w:type="spellEnd"/>
-      <w:r>
-        <w:rPr>
-          <w:sz w:val="28"/>
-          <w:szCs w:val="28"/>
-        </w:rPr>
-        <w:t xml:space="preserve"> TRPO = 1e-3 (IF NOT SPECIFIED)</w:t>
+        <w:t>LR  using PPO = 3e-4, LR using TRPO = 1e-3 (IF NOT SPECIFIED)</w:t>
       </w:r>
     </w:p>
     <w:tbl>
@@ -2078,13 +1790,8 @@
           </w:tcPr>
           <w:p>
             <w:r>
-              <w:t xml:space="preserve">UDR </w:t>
-            </w:r>
-            <w:proofErr w:type="spellStart"/>
-            <w:r>
-              <w:t>distribution</w:t>
-            </w:r>
-            <w:proofErr w:type="spellEnd"/>
+              <w:t>UDR distribution</w:t>
+            </w:r>
           </w:p>
         </w:tc>
         <w:tc>
@@ -2164,7 +1871,6 @@
                 <w:szCs w:val="28"/>
               </w:rPr>
             </w:pPr>
-            <w:proofErr w:type="spellStart"/>
             <w:r>
               <w:rPr>
                 <w:sz w:val="28"/>
@@ -2172,53 +1878,70 @@
               </w:rPr>
               <w:t>Uniform</w:t>
             </w:r>
-            <w:proofErr w:type="spellEnd"/>
-          </w:p>
-          <w:p>
-            <w:pPr>
-              <w:rPr>
-                <w:sz w:val="28"/>
-                <w:szCs w:val="28"/>
-              </w:rPr>
-            </w:pPr>
-            <w:r>
-              <w:rPr>
-                <w:sz w:val="28"/>
-                <w:szCs w:val="28"/>
-              </w:rPr>
-              <w:t>[min(</w:t>
-            </w:r>
-            <w:proofErr w:type="spellStart"/>
-            <w:r>
-              <w:rPr>
-                <w:sz w:val="28"/>
-                <w:szCs w:val="28"/>
-              </w:rPr>
-              <w:t>original_masses</w:t>
-            </w:r>
-            <w:proofErr w:type="spellEnd"/>
-            <w:r>
-              <w:rPr>
-                <w:sz w:val="28"/>
-                <w:szCs w:val="28"/>
-              </w:rPr>
-              <w:t>), max(</w:t>
-            </w:r>
-            <w:proofErr w:type="spellStart"/>
-            <w:r>
-              <w:rPr>
-                <w:sz w:val="28"/>
-                <w:szCs w:val="28"/>
-              </w:rPr>
-              <w:t>original_masses</w:t>
-            </w:r>
-            <w:proofErr w:type="spellEnd"/>
-            <w:r>
-              <w:rPr>
-                <w:sz w:val="28"/>
-                <w:szCs w:val="28"/>
-              </w:rPr>
-              <w:t>)]</w:t>
+            <w:r>
+              <w:rPr>
+                <w:sz w:val="28"/>
+                <w:szCs w:val="28"/>
+              </w:rPr>
+              <w:t xml:space="preserve"> (10% mass variance)</w:t>
+            </w:r>
+          </w:p>
+          <w:p>
+            <w:pPr>
+              <w:rPr>
+                <w:sz w:val="28"/>
+                <w:szCs w:val="28"/>
+              </w:rPr>
+            </w:pPr>
+            <w:r>
+              <w:rPr>
+                <w:sz w:val="28"/>
+                <w:szCs w:val="28"/>
+              </w:rPr>
+              <w:t xml:space="preserve">Range for mass </w:t>
+            </w:r>
+            <w:r>
+              <w:rPr>
+                <w:sz w:val="28"/>
+                <w:szCs w:val="28"/>
+              </w:rPr>
+              <w:t>1</w:t>
+            </w:r>
+            <w:r>
+              <w:rPr>
+                <w:sz w:val="28"/>
+                <w:szCs w:val="28"/>
+              </w:rPr>
+              <w:t>:</w:t>
+            </w:r>
+          </w:p>
+          <w:p>
+            <w:pPr>
+              <w:rPr>
+                <w:sz w:val="28"/>
+                <w:szCs w:val="28"/>
+              </w:rPr>
+            </w:pPr>
+            <w:r>
+              <w:rPr>
+                <w:sz w:val="28"/>
+                <w:szCs w:val="28"/>
+              </w:rPr>
+              <w:t>[3.534, 4.319)                                                               Range for mass 2: [2.442</w:t>
+            </w:r>
+            <w:r>
+              <w:rPr>
+                <w:sz w:val="28"/>
+                <w:szCs w:val="28"/>
+              </w:rPr>
+              <w:t>,</w:t>
+            </w:r>
+            <w:r>
+              <w:rPr>
+                <w:sz w:val="28"/>
+                <w:szCs w:val="28"/>
+              </w:rPr>
+              <w:t xml:space="preserve"> 2.985)                                                              Range for mass 3: [4.580, 5.598)  </w:t>
             </w:r>
           </w:p>
         </w:tc>
@@ -2238,7 +1961,7 @@
                 <w:sz w:val="28"/>
                 <w:szCs w:val="28"/>
               </w:rPr>
-              <w:t>1468.80 +/- 2.62</w:t>
+              <w:t>1283.27 +/- 122.25</w:t>
             </w:r>
           </w:p>
         </w:tc>
@@ -2258,7 +1981,7 @@
                 <w:sz w:val="28"/>
                 <w:szCs w:val="28"/>
               </w:rPr>
-              <w:t>1610.92 +/- 15.71</w:t>
+              <w:t>719.36 +/- 13.86</w:t>
             </w:r>
           </w:p>
         </w:tc>
@@ -2269,12 +1992,6 @@
             <w:tcW w:w="1661" w:type="dxa"/>
           </w:tcPr>
           <w:p>
-            <w:pPr>
-              <w:rPr>
-                <w:sz w:val="28"/>
-                <w:szCs w:val="28"/>
-              </w:rPr>
-            </w:pPr>
             <w:r>
               <w:t>TRPO</w:t>
             </w:r>
@@ -2285,6 +2002,426 @@
             <w:tcW w:w="2020" w:type="dxa"/>
           </w:tcPr>
           <w:p>
+            <w:r>
+              <w:t>TS=200K</w:t>
+            </w:r>
+          </w:p>
+        </w:tc>
+        <w:tc>
+          <w:tcPr>
+            <w:tcW w:w="2793" w:type="dxa"/>
+          </w:tcPr>
+          <w:p>
+            <w:pPr>
+              <w:rPr>
+                <w:sz w:val="28"/>
+                <w:szCs w:val="28"/>
+              </w:rPr>
+            </w:pPr>
+            <w:r>
+              <w:rPr>
+                <w:sz w:val="28"/>
+                <w:szCs w:val="28"/>
+              </w:rPr>
+              <w:t>Uniform (</w:t>
+            </w:r>
+            <w:r>
+              <w:rPr>
+                <w:sz w:val="28"/>
+                <w:szCs w:val="28"/>
+              </w:rPr>
+              <w:t>2</w:t>
+            </w:r>
+            <w:r>
+              <w:rPr>
+                <w:sz w:val="28"/>
+                <w:szCs w:val="28"/>
+              </w:rPr>
+              <w:t>0% mass variance)</w:t>
+            </w:r>
+          </w:p>
+          <w:p>
+            <w:pPr>
+              <w:rPr>
+                <w:sz w:val="28"/>
+                <w:szCs w:val="28"/>
+              </w:rPr>
+            </w:pPr>
+            <w:r>
+              <w:rPr>
+                <w:sz w:val="28"/>
+                <w:szCs w:val="28"/>
+              </w:rPr>
+              <w:t xml:space="preserve">Range for mass 1: [3.142, 4.712) </w:t>
+            </w:r>
+          </w:p>
+          <w:p>
+            <w:pPr>
+              <w:rPr>
+                <w:sz w:val="28"/>
+                <w:szCs w:val="28"/>
+              </w:rPr>
+            </w:pPr>
+            <w:r>
+              <w:rPr>
+                <w:sz w:val="28"/>
+                <w:szCs w:val="28"/>
+              </w:rPr>
+              <w:t>Range for mass 2: [2.171, 3.257)</w:t>
+            </w:r>
+          </w:p>
+          <w:p>
+            <w:pPr>
+              <w:rPr>
+                <w:sz w:val="28"/>
+                <w:szCs w:val="28"/>
+              </w:rPr>
+            </w:pPr>
+            <w:r>
+              <w:rPr>
+                <w:sz w:val="28"/>
+                <w:szCs w:val="28"/>
+              </w:rPr>
+              <w:t>Range for mass 3: [4.072, 6.107)</w:t>
+            </w:r>
+          </w:p>
+        </w:tc>
+        <w:tc>
+          <w:tcPr>
+            <w:tcW w:w="1577" w:type="dxa"/>
+          </w:tcPr>
+          <w:p>
+            <w:pPr>
+              <w:rPr>
+                <w:sz w:val="28"/>
+                <w:szCs w:val="28"/>
+              </w:rPr>
+            </w:pPr>
+            <w:r>
+              <w:rPr>
+                <w:sz w:val="28"/>
+                <w:szCs w:val="28"/>
+              </w:rPr>
+              <w:t>1486.67 +/- 7.05</w:t>
+            </w:r>
+          </w:p>
+        </w:tc>
+        <w:tc>
+          <w:tcPr>
+            <w:tcW w:w="1577" w:type="dxa"/>
+          </w:tcPr>
+          <w:p>
+            <w:pPr>
+              <w:rPr>
+                <w:sz w:val="28"/>
+                <w:szCs w:val="28"/>
+              </w:rPr>
+            </w:pPr>
+            <w:r>
+              <w:rPr>
+                <w:sz w:val="28"/>
+                <w:szCs w:val="28"/>
+              </w:rPr>
+              <w:t>1116.52 +/- 20.88</w:t>
+            </w:r>
+          </w:p>
+        </w:tc>
+      </w:tr>
+      <w:tr>
+        <w:tc>
+          <w:tcPr>
+            <w:tcW w:w="1661" w:type="dxa"/>
+          </w:tcPr>
+          <w:p>
+            <w:r>
+              <w:t>TRPO</w:t>
+            </w:r>
+          </w:p>
+        </w:tc>
+        <w:tc>
+          <w:tcPr>
+            <w:tcW w:w="2020" w:type="dxa"/>
+          </w:tcPr>
+          <w:p>
+            <w:r>
+              <w:t>TS=200K</w:t>
+            </w:r>
+          </w:p>
+        </w:tc>
+        <w:tc>
+          <w:tcPr>
+            <w:tcW w:w="2793" w:type="dxa"/>
+          </w:tcPr>
+          <w:p>
+            <w:pPr>
+              <w:rPr>
+                <w:sz w:val="28"/>
+                <w:szCs w:val="28"/>
+              </w:rPr>
+            </w:pPr>
+            <w:r>
+              <w:rPr>
+                <w:sz w:val="28"/>
+                <w:szCs w:val="28"/>
+              </w:rPr>
+              <w:t>Uniform (</w:t>
+            </w:r>
+            <w:r>
+              <w:rPr>
+                <w:sz w:val="28"/>
+                <w:szCs w:val="28"/>
+              </w:rPr>
+              <w:t>3</w:t>
+            </w:r>
+            <w:r>
+              <w:rPr>
+                <w:sz w:val="28"/>
+                <w:szCs w:val="28"/>
+              </w:rPr>
+              <w:t>0% mass variance)</w:t>
+            </w:r>
+          </w:p>
+          <w:p>
+            <w:pPr>
+              <w:rPr>
+                <w:sz w:val="28"/>
+                <w:szCs w:val="28"/>
+              </w:rPr>
+            </w:pPr>
+            <w:r>
+              <w:rPr>
+                <w:sz w:val="28"/>
+                <w:szCs w:val="28"/>
+              </w:rPr>
+              <w:t>Range for mass 1: [2.749, 5.105)</w:t>
+            </w:r>
+          </w:p>
+          <w:p>
+            <w:pPr>
+              <w:rPr>
+                <w:sz w:val="28"/>
+                <w:szCs w:val="28"/>
+              </w:rPr>
+            </w:pPr>
+            <w:r>
+              <w:rPr>
+                <w:sz w:val="28"/>
+                <w:szCs w:val="28"/>
+              </w:rPr>
+              <w:t>Range for mass 2: [1.900, 3.529)</w:t>
+            </w:r>
+          </w:p>
+          <w:p>
+            <w:pPr>
+              <w:rPr>
+                <w:sz w:val="28"/>
+                <w:szCs w:val="28"/>
+              </w:rPr>
+            </w:pPr>
+            <w:r>
+              <w:rPr>
+                <w:sz w:val="28"/>
+                <w:szCs w:val="28"/>
+              </w:rPr>
+              <w:t>Range for mass 3: [3.563, 6.616)</w:t>
+            </w:r>
+          </w:p>
+        </w:tc>
+        <w:tc>
+          <w:tcPr>
+            <w:tcW w:w="1577" w:type="dxa"/>
+          </w:tcPr>
+          <w:p>
+            <w:pPr>
+              <w:rPr>
+                <w:sz w:val="28"/>
+                <w:szCs w:val="28"/>
+              </w:rPr>
+            </w:pPr>
+            <w:r>
+              <w:rPr>
+                <w:sz w:val="28"/>
+                <w:szCs w:val="28"/>
+              </w:rPr>
+              <w:t>1472.13 +/- 113.50</w:t>
+            </w:r>
+          </w:p>
+        </w:tc>
+        <w:tc>
+          <w:tcPr>
+            <w:tcW w:w="1577" w:type="dxa"/>
+          </w:tcPr>
+          <w:p>
+            <w:pPr>
+              <w:rPr>
+                <w:sz w:val="28"/>
+                <w:szCs w:val="28"/>
+              </w:rPr>
+            </w:pPr>
+            <w:r>
+              <w:rPr>
+                <w:sz w:val="28"/>
+                <w:szCs w:val="28"/>
+              </w:rPr>
+              <w:t>906.47 +/- 16.78</w:t>
+            </w:r>
+          </w:p>
+        </w:tc>
+      </w:tr>
+      <w:tr>
+        <w:tc>
+          <w:tcPr>
+            <w:tcW w:w="1661" w:type="dxa"/>
+          </w:tcPr>
+          <w:p>
+            <w:pPr>
+              <w:rPr>
+                <w:sz w:val="28"/>
+                <w:szCs w:val="28"/>
+              </w:rPr>
+            </w:pPr>
+            <w:r>
+              <w:t>TRPO</w:t>
+            </w:r>
+          </w:p>
+        </w:tc>
+        <w:tc>
+          <w:tcPr>
+            <w:tcW w:w="2020" w:type="dxa"/>
+          </w:tcPr>
+          <w:p>
+            <w:pPr>
+              <w:rPr>
+                <w:sz w:val="28"/>
+                <w:szCs w:val="28"/>
+              </w:rPr>
+            </w:pPr>
+            <w:r>
+              <w:t>TS=200K</w:t>
+            </w:r>
+          </w:p>
+        </w:tc>
+        <w:tc>
+          <w:tcPr>
+            <w:tcW w:w="2793" w:type="dxa"/>
+          </w:tcPr>
+          <w:p>
+            <w:pPr>
+              <w:rPr>
+                <w:sz w:val="28"/>
+                <w:szCs w:val="28"/>
+              </w:rPr>
+            </w:pPr>
+            <w:r>
+              <w:rPr>
+                <w:sz w:val="28"/>
+                <w:szCs w:val="28"/>
+              </w:rPr>
+              <w:t>Uniform (</w:t>
+            </w:r>
+            <w:r>
+              <w:rPr>
+                <w:sz w:val="28"/>
+                <w:szCs w:val="28"/>
+              </w:rPr>
+              <w:t>4</w:t>
+            </w:r>
+            <w:r>
+              <w:rPr>
+                <w:sz w:val="28"/>
+                <w:szCs w:val="28"/>
+              </w:rPr>
+              <w:t>0% mass variance)</w:t>
+            </w:r>
+          </w:p>
+          <w:p>
+            <w:pPr>
+              <w:rPr>
+                <w:sz w:val="28"/>
+                <w:szCs w:val="28"/>
+              </w:rPr>
+            </w:pPr>
+            <w:r>
+              <w:rPr>
+                <w:sz w:val="28"/>
+                <w:szCs w:val="28"/>
+              </w:rPr>
+              <w:t xml:space="preserve">Range for mass 1: [2.356, 5.498)                                                                                        Range for mass 2: [1.629, 3.800)                                                                                        </w:t>
+            </w:r>
+            <w:r>
+              <w:rPr>
+                <w:sz w:val="28"/>
+                <w:szCs w:val="28"/>
+              </w:rPr>
+              <w:lastRenderedPageBreak/>
+              <w:t>Range for mass 3: [3.054, 7.125)</w:t>
+            </w:r>
+          </w:p>
+        </w:tc>
+        <w:tc>
+          <w:tcPr>
+            <w:tcW w:w="1577" w:type="dxa"/>
+          </w:tcPr>
+          <w:p>
+            <w:pPr>
+              <w:rPr>
+                <w:sz w:val="28"/>
+                <w:szCs w:val="28"/>
+              </w:rPr>
+            </w:pPr>
+            <w:r>
+              <w:rPr>
+                <w:sz w:val="28"/>
+                <w:szCs w:val="28"/>
+              </w:rPr>
+              <w:lastRenderedPageBreak/>
+              <w:t>1606.69 +/- 72.88</w:t>
+            </w:r>
+          </w:p>
+        </w:tc>
+        <w:tc>
+          <w:tcPr>
+            <w:tcW w:w="1577" w:type="dxa"/>
+          </w:tcPr>
+          <w:p>
+            <w:pPr>
+              <w:rPr>
+                <w:sz w:val="28"/>
+                <w:szCs w:val="28"/>
+              </w:rPr>
+            </w:pPr>
+            <w:r>
+              <w:rPr>
+                <w:sz w:val="28"/>
+                <w:szCs w:val="28"/>
+              </w:rPr>
+              <w:t>901.86 +/- 20.69</w:t>
+            </w:r>
+          </w:p>
+        </w:tc>
+      </w:tr>
+      <w:tr>
+        <w:tc>
+          <w:tcPr>
+            <w:tcW w:w="1661" w:type="dxa"/>
+          </w:tcPr>
+          <w:p>
+            <w:pPr>
+              <w:rPr>
+                <w:sz w:val="28"/>
+                <w:szCs w:val="28"/>
+              </w:rPr>
+            </w:pPr>
+            <w:r>
+              <w:t>TRPO</w:t>
+            </w:r>
+          </w:p>
+        </w:tc>
+        <w:tc>
+          <w:tcPr>
+            <w:tcW w:w="2020" w:type="dxa"/>
+          </w:tcPr>
+          <w:p>
             <w:pPr>
               <w:rPr>
                 <w:sz w:val="28"/>
@@ -2316,61 +2453,41 @@
                 <w:szCs w:val="28"/>
               </w:rPr>
             </w:pPr>
-            <w:proofErr w:type="spellStart"/>
-            <w:r>
-              <w:rPr>
-                <w:sz w:val="28"/>
-                <w:szCs w:val="28"/>
-              </w:rPr>
-              <w:t>Uniform</w:t>
-            </w:r>
-            <w:proofErr w:type="spellEnd"/>
-          </w:p>
-          <w:p>
-            <w:pPr>
-              <w:rPr>
-                <w:sz w:val="28"/>
-                <w:szCs w:val="28"/>
-              </w:rPr>
-            </w:pPr>
-            <w:r>
-              <w:rPr>
-                <w:sz w:val="28"/>
-                <w:szCs w:val="28"/>
-              </w:rPr>
-              <w:t>[min(</w:t>
-            </w:r>
-            <w:proofErr w:type="spellStart"/>
-            <w:r>
-              <w:rPr>
-                <w:sz w:val="28"/>
-                <w:szCs w:val="28"/>
-              </w:rPr>
-              <w:t>original_masses</w:t>
-            </w:r>
-            <w:proofErr w:type="spellEnd"/>
-            <w:r>
-              <w:rPr>
-                <w:sz w:val="28"/>
-                <w:szCs w:val="28"/>
-              </w:rPr>
-              <w:t>), max(</w:t>
-            </w:r>
-            <w:proofErr w:type="spellStart"/>
-            <w:r>
-              <w:rPr>
-                <w:sz w:val="28"/>
-                <w:szCs w:val="28"/>
-              </w:rPr>
-              <w:t>original_masses</w:t>
-            </w:r>
-            <w:proofErr w:type="spellEnd"/>
-            <w:r>
-              <w:rPr>
-                <w:sz w:val="28"/>
-                <w:szCs w:val="28"/>
-              </w:rPr>
-              <w:t>)]</w:t>
+            <w:r>
+              <w:rPr>
+                <w:sz w:val="28"/>
+                <w:szCs w:val="28"/>
+              </w:rPr>
+              <w:t>Uniform (</w:t>
+            </w:r>
+            <w:r>
+              <w:rPr>
+                <w:sz w:val="28"/>
+                <w:szCs w:val="28"/>
+              </w:rPr>
+              <w:t>1</w:t>
+            </w:r>
+            <w:r>
+              <w:rPr>
+                <w:sz w:val="28"/>
+                <w:szCs w:val="28"/>
+              </w:rPr>
+              <w:t>0% mass variance)</w:t>
+            </w:r>
+          </w:p>
+          <w:p>
+            <w:pPr>
+              <w:rPr>
+                <w:sz w:val="28"/>
+                <w:szCs w:val="28"/>
+              </w:rPr>
+            </w:pPr>
+            <w:r>
+              <w:rPr>
+                <w:sz w:val="28"/>
+                <w:szCs w:val="28"/>
+              </w:rPr>
+              <w:t>Range for mass 1: [2.356, 5.498)                                                                                        Range for mass 2: [1.629, 3.800)                                                                                        Range for mass 3: [3.054, 7.125)</w:t>
             </w:r>
           </w:p>
         </w:tc>
@@ -2390,7 +2507,7 @@
                 <w:sz w:val="28"/>
                 <w:szCs w:val="28"/>
               </w:rPr>
-              <w:t>1299.02 +/- 242.96</w:t>
+              <w:t>1097.42 +/- 4.43</w:t>
             </w:r>
           </w:p>
         </w:tc>
@@ -2410,7 +2527,7 @@
                 <w:sz w:val="28"/>
                 <w:szCs w:val="28"/>
               </w:rPr>
-              <w:t>795.21 +/- 63.22</w:t>
+              <w:t>959.15 +/- 3.90</w:t>
             </w:r>
           </w:p>
         </w:tc>
@@ -2428,6 +2545,264 @@
               </w:rPr>
             </w:pPr>
             <w:r>
+              <w:t>TRPO</w:t>
+            </w:r>
+          </w:p>
+        </w:tc>
+        <w:tc>
+          <w:tcPr>
+            <w:tcW w:w="2020" w:type="dxa"/>
+          </w:tcPr>
+          <w:p>
+            <w:pPr>
+              <w:rPr>
+                <w:sz w:val="28"/>
+                <w:szCs w:val="28"/>
+              </w:rPr>
+            </w:pPr>
+            <w:r>
+              <w:t>TS=</w:t>
+            </w:r>
+            <w:r>
+              <w:t>3</w:t>
+            </w:r>
+            <w:r>
+              <w:t>00K</w:t>
+            </w:r>
+            <w:r>
+              <w:t>, LR=3E-4</w:t>
+            </w:r>
+          </w:p>
+        </w:tc>
+        <w:tc>
+          <w:tcPr>
+            <w:tcW w:w="2793" w:type="dxa"/>
+          </w:tcPr>
+          <w:p>
+            <w:pPr>
+              <w:rPr>
+                <w:sz w:val="28"/>
+                <w:szCs w:val="28"/>
+              </w:rPr>
+            </w:pPr>
+            <w:r>
+              <w:rPr>
+                <w:sz w:val="28"/>
+                <w:szCs w:val="28"/>
+              </w:rPr>
+              <w:t>Uniform (</w:t>
+            </w:r>
+            <w:r>
+              <w:rPr>
+                <w:sz w:val="28"/>
+                <w:szCs w:val="28"/>
+              </w:rPr>
+              <w:t>2</w:t>
+            </w:r>
+            <w:r>
+              <w:rPr>
+                <w:sz w:val="28"/>
+                <w:szCs w:val="28"/>
+              </w:rPr>
+              <w:t>0% mass variance)</w:t>
+            </w:r>
+          </w:p>
+          <w:p>
+            <w:pPr>
+              <w:rPr>
+                <w:sz w:val="28"/>
+                <w:szCs w:val="28"/>
+              </w:rPr>
+            </w:pPr>
+            <w:r>
+              <w:rPr>
+                <w:sz w:val="28"/>
+                <w:szCs w:val="28"/>
+              </w:rPr>
+              <w:t>Range for mass 1: [2.356, 5.498)                                                                                        Range for mass 2: [1.629, 3.800)                                                                                        Range for mass 3: [3.054, 7.125)</w:t>
+            </w:r>
+          </w:p>
+        </w:tc>
+        <w:tc>
+          <w:tcPr>
+            <w:tcW w:w="1577" w:type="dxa"/>
+          </w:tcPr>
+          <w:p>
+            <w:pPr>
+              <w:rPr>
+                <w:sz w:val="28"/>
+                <w:szCs w:val="28"/>
+              </w:rPr>
+            </w:pPr>
+            <w:r>
+              <w:rPr>
+                <w:sz w:val="28"/>
+                <w:szCs w:val="28"/>
+              </w:rPr>
+              <w:t>1176.45 +/- 100.99</w:t>
+            </w:r>
+          </w:p>
+        </w:tc>
+        <w:tc>
+          <w:tcPr>
+            <w:tcW w:w="1577" w:type="dxa"/>
+          </w:tcPr>
+          <w:p>
+            <w:pPr>
+              <w:rPr>
+                <w:sz w:val="28"/>
+                <w:szCs w:val="28"/>
+              </w:rPr>
+            </w:pPr>
+            <w:r>
+              <w:rPr>
+                <w:sz w:val="28"/>
+                <w:szCs w:val="28"/>
+              </w:rPr>
+              <w:t>753.40 +/- 7.63</w:t>
+            </w:r>
+          </w:p>
+        </w:tc>
+      </w:tr>
+      <w:tr>
+        <w:tc>
+          <w:tcPr>
+            <w:tcW w:w="1661" w:type="dxa"/>
+          </w:tcPr>
+          <w:p>
+            <w:pPr>
+              <w:rPr>
+                <w:sz w:val="28"/>
+                <w:szCs w:val="28"/>
+              </w:rPr>
+            </w:pPr>
+            <w:r>
+              <w:t>TRPO</w:t>
+            </w:r>
+          </w:p>
+        </w:tc>
+        <w:tc>
+          <w:tcPr>
+            <w:tcW w:w="2020" w:type="dxa"/>
+          </w:tcPr>
+          <w:p>
+            <w:pPr>
+              <w:rPr>
+                <w:sz w:val="28"/>
+                <w:szCs w:val="28"/>
+              </w:rPr>
+            </w:pPr>
+            <w:r>
+              <w:t>TS=</w:t>
+            </w:r>
+            <w:r>
+              <w:t>3</w:t>
+            </w:r>
+            <w:r>
+              <w:t>00K</w:t>
+            </w:r>
+            <w:r>
+              <w:t>, LR=3E-4</w:t>
+            </w:r>
+          </w:p>
+        </w:tc>
+        <w:tc>
+          <w:tcPr>
+            <w:tcW w:w="2793" w:type="dxa"/>
+          </w:tcPr>
+          <w:p>
+            <w:pPr>
+              <w:rPr>
+                <w:sz w:val="28"/>
+                <w:szCs w:val="28"/>
+              </w:rPr>
+            </w:pPr>
+            <w:r>
+              <w:rPr>
+                <w:sz w:val="28"/>
+                <w:szCs w:val="28"/>
+              </w:rPr>
+              <w:t>Uniform (</w:t>
+            </w:r>
+            <w:r>
+              <w:rPr>
+                <w:sz w:val="28"/>
+                <w:szCs w:val="28"/>
+              </w:rPr>
+              <w:t>3</w:t>
+            </w:r>
+            <w:r>
+              <w:rPr>
+                <w:sz w:val="28"/>
+                <w:szCs w:val="28"/>
+              </w:rPr>
+              <w:t>0% mass variance)</w:t>
+            </w:r>
+          </w:p>
+          <w:p>
+            <w:pPr>
+              <w:rPr>
+                <w:sz w:val="28"/>
+                <w:szCs w:val="28"/>
+              </w:rPr>
+            </w:pPr>
+            <w:r>
+              <w:rPr>
+                <w:sz w:val="28"/>
+                <w:szCs w:val="28"/>
+              </w:rPr>
+              <w:t>Range for mass 1: [2.356, 5.498)                                                                                        Range for mass 2: [1.629, 3.800)                                                                                        Range for mass 3: [3.054, 7.125)</w:t>
+            </w:r>
+          </w:p>
+        </w:tc>
+        <w:tc>
+          <w:tcPr>
+            <w:tcW w:w="1577" w:type="dxa"/>
+          </w:tcPr>
+          <w:p>
+            <w:pPr>
+              <w:rPr>
+                <w:sz w:val="28"/>
+                <w:szCs w:val="28"/>
+              </w:rPr>
+            </w:pPr>
+            <w:r>
+              <w:rPr>
+                <w:sz w:val="28"/>
+                <w:szCs w:val="28"/>
+              </w:rPr>
+              <w:t>971.38 +/- 35.90</w:t>
+            </w:r>
+          </w:p>
+        </w:tc>
+        <w:tc>
+          <w:tcPr>
+            <w:tcW w:w="1577" w:type="dxa"/>
+          </w:tcPr>
+          <w:p>
+            <w:pPr>
+              <w:rPr>
+                <w:sz w:val="28"/>
+                <w:szCs w:val="28"/>
+              </w:rPr>
+            </w:pPr>
+            <w:r>
+              <w:rPr>
+                <w:sz w:val="28"/>
+                <w:szCs w:val="28"/>
+              </w:rPr>
+              <w:t>1019.81 +/- 62.84</w:t>
+            </w:r>
+          </w:p>
+        </w:tc>
+      </w:tr>
+      <w:tr>
+        <w:tc>
+          <w:tcPr>
+            <w:tcW w:w="1661" w:type="dxa"/>
+          </w:tcPr>
+          <w:p>
+            <w:r>
               <w:t>PPO</w:t>
             </w:r>
           </w:p>
@@ -2437,12 +2812,6 @@
             <w:tcW w:w="2020" w:type="dxa"/>
           </w:tcPr>
           <w:p>
-            <w:pPr>
-              <w:rPr>
-                <w:sz w:val="28"/>
-                <w:szCs w:val="28"/>
-              </w:rPr>
-            </w:pPr>
             <w:r>
               <w:t>TS=175K</w:t>
             </w:r>
@@ -2459,61 +2828,41 @@
                 <w:szCs w:val="28"/>
               </w:rPr>
             </w:pPr>
-            <w:proofErr w:type="spellStart"/>
-            <w:r>
-              <w:rPr>
-                <w:sz w:val="28"/>
-                <w:szCs w:val="28"/>
-              </w:rPr>
-              <w:t>Uniform</w:t>
-            </w:r>
-            <w:proofErr w:type="spellEnd"/>
-          </w:p>
-          <w:p>
-            <w:pPr>
-              <w:rPr>
-                <w:sz w:val="28"/>
-                <w:szCs w:val="28"/>
-              </w:rPr>
-            </w:pPr>
-            <w:r>
-              <w:rPr>
-                <w:sz w:val="28"/>
-                <w:szCs w:val="28"/>
-              </w:rPr>
-              <w:t>[min(</w:t>
-            </w:r>
-            <w:proofErr w:type="spellStart"/>
-            <w:r>
-              <w:rPr>
-                <w:sz w:val="28"/>
-                <w:szCs w:val="28"/>
-              </w:rPr>
-              <w:t>original_masses</w:t>
-            </w:r>
-            <w:proofErr w:type="spellEnd"/>
-            <w:r>
-              <w:rPr>
-                <w:sz w:val="28"/>
-                <w:szCs w:val="28"/>
-              </w:rPr>
-              <w:t>), max(</w:t>
-            </w:r>
-            <w:proofErr w:type="spellStart"/>
-            <w:r>
-              <w:rPr>
-                <w:sz w:val="28"/>
-                <w:szCs w:val="28"/>
-              </w:rPr>
-              <w:t>original_masses</w:t>
-            </w:r>
-            <w:proofErr w:type="spellEnd"/>
-            <w:r>
-              <w:rPr>
-                <w:sz w:val="28"/>
-                <w:szCs w:val="28"/>
-              </w:rPr>
-              <w:t>)]</w:t>
+            <w:r>
+              <w:rPr>
+                <w:sz w:val="28"/>
+                <w:szCs w:val="28"/>
+              </w:rPr>
+              <w:t>Uniform (</w:t>
+            </w:r>
+            <w:r>
+              <w:rPr>
+                <w:sz w:val="28"/>
+                <w:szCs w:val="28"/>
+              </w:rPr>
+              <w:t>1</w:t>
+            </w:r>
+            <w:r>
+              <w:rPr>
+                <w:sz w:val="28"/>
+                <w:szCs w:val="28"/>
+              </w:rPr>
+              <w:t>0% mass variance)</w:t>
+            </w:r>
+          </w:p>
+          <w:p>
+            <w:pPr>
+              <w:rPr>
+                <w:sz w:val="28"/>
+                <w:szCs w:val="28"/>
+              </w:rPr>
+            </w:pPr>
+            <w:r>
+              <w:rPr>
+                <w:sz w:val="28"/>
+                <w:szCs w:val="28"/>
+              </w:rPr>
+              <w:t>Range for mass 1: [2.356, 5.498)                                                                                        Range for mass 2: [1.629, 3.800)                                                                                        Range for mass 3: [3.054, 7.125)</w:t>
             </w:r>
           </w:p>
         </w:tc>
@@ -2533,7 +2882,7 @@
                 <w:sz w:val="28"/>
                 <w:szCs w:val="28"/>
               </w:rPr>
-              <w:t>1361.61 +/- 44.49</w:t>
+              <w:t>1130.73 +/- 29.70</w:t>
             </w:r>
           </w:p>
         </w:tc>
@@ -2553,7 +2902,7 @@
                 <w:sz w:val="28"/>
                 <w:szCs w:val="28"/>
               </w:rPr>
-              <w:t>990.87 +/- 101.86</w:t>
+              <w:t>1055.48 +/- 20.11</w:t>
             </w:r>
           </w:p>
         </w:tc>
@@ -2564,12 +2913,9 @@
             <w:tcW w:w="1661" w:type="dxa"/>
           </w:tcPr>
           <w:p>
-            <w:pPr>
-              <w:rPr>
-                <w:sz w:val="28"/>
-                <w:szCs w:val="28"/>
-              </w:rPr>
-            </w:pPr>
+            <w:r>
+              <w:t>PPO</w:t>
+            </w:r>
           </w:p>
         </w:tc>
         <w:tc>
@@ -2577,12 +2923,9 @@
             <w:tcW w:w="2020" w:type="dxa"/>
           </w:tcPr>
           <w:p>
-            <w:pPr>
-              <w:rPr>
-                <w:sz w:val="28"/>
-                <w:szCs w:val="28"/>
-              </w:rPr>
-            </w:pPr>
+            <w:r>
+              <w:t>TS=175K</w:t>
+            </w:r>
           </w:p>
         </w:tc>
         <w:tc>
@@ -2596,6 +2939,50 @@
                 <w:szCs w:val="28"/>
               </w:rPr>
             </w:pPr>
+            <w:r>
+              <w:rPr>
+                <w:sz w:val="28"/>
+                <w:szCs w:val="28"/>
+              </w:rPr>
+              <w:t>Uniform (</w:t>
+            </w:r>
+            <w:r>
+              <w:rPr>
+                <w:sz w:val="28"/>
+                <w:szCs w:val="28"/>
+              </w:rPr>
+              <w:t>2</w:t>
+            </w:r>
+            <w:r>
+              <w:rPr>
+                <w:sz w:val="28"/>
+                <w:szCs w:val="28"/>
+              </w:rPr>
+              <w:t>0% mass variance)</w:t>
+            </w:r>
+          </w:p>
+          <w:p>
+            <w:pPr>
+              <w:rPr>
+                <w:sz w:val="28"/>
+                <w:szCs w:val="28"/>
+              </w:rPr>
+            </w:pPr>
+            <w:r>
+              <w:rPr>
+                <w:sz w:val="28"/>
+                <w:szCs w:val="28"/>
+              </w:rPr>
+              <w:t xml:space="preserve">Range for mass 1: [2.356, 5.498)                                                                                        Range for mass 2: [1.629, 3.800)                                                                                        </w:t>
+            </w:r>
+            <w:r>
+              <w:rPr>
+                <w:sz w:val="28"/>
+                <w:szCs w:val="28"/>
+              </w:rPr>
+              <w:lastRenderedPageBreak/>
+              <w:t>Range for mass 3: [3.054, 7.125)</w:t>
+            </w:r>
           </w:p>
         </w:tc>
         <w:tc>
@@ -2609,6 +2996,14 @@
                 <w:szCs w:val="28"/>
               </w:rPr>
             </w:pPr>
+            <w:r>
+              <w:rPr>
+                <w:sz w:val="28"/>
+                <w:szCs w:val="28"/>
+              </w:rPr>
+              <w:lastRenderedPageBreak/>
+              <w:t>1412.45 +/- 229.11</w:t>
+            </w:r>
           </w:p>
         </w:tc>
         <w:tc>
@@ -2622,6 +3017,13 @@
                 <w:szCs w:val="28"/>
               </w:rPr>
             </w:pPr>
+            <w:r>
+              <w:rPr>
+                <w:sz w:val="28"/>
+                <w:szCs w:val="28"/>
+              </w:rPr>
+              <w:t>801.16 +/- 151.02</w:t>
+            </w:r>
           </w:p>
         </w:tc>
       </w:tr>
@@ -2631,12 +3033,9 @@
             <w:tcW w:w="1661" w:type="dxa"/>
           </w:tcPr>
           <w:p>
-            <w:pPr>
-              <w:rPr>
-                <w:sz w:val="28"/>
-                <w:szCs w:val="28"/>
-              </w:rPr>
-            </w:pPr>
+            <w:r>
+              <w:t>PPO</w:t>
+            </w:r>
           </w:p>
         </w:tc>
         <w:tc>
@@ -2644,13 +3043,166 @@
             <w:tcW w:w="2020" w:type="dxa"/>
           </w:tcPr>
           <w:p>
-            <w:pPr>
-              <w:rPr>
-                <w:sz w:val="28"/>
-                <w:szCs w:val="28"/>
-              </w:rPr>
-            </w:pPr>
-          </w:p>
+            <w:r>
+              <w:t>TS=175K</w:t>
+            </w:r>
+          </w:p>
+        </w:tc>
+        <w:tc>
+          <w:tcPr>
+            <w:tcW w:w="2793" w:type="dxa"/>
+          </w:tcPr>
+          <w:p>
+            <w:pPr>
+              <w:rPr>
+                <w:sz w:val="28"/>
+                <w:szCs w:val="28"/>
+              </w:rPr>
+            </w:pPr>
+            <w:r>
+              <w:rPr>
+                <w:sz w:val="28"/>
+                <w:szCs w:val="28"/>
+              </w:rPr>
+              <w:t>Uniform (</w:t>
+            </w:r>
+            <w:r>
+              <w:rPr>
+                <w:sz w:val="28"/>
+                <w:szCs w:val="28"/>
+              </w:rPr>
+              <w:t>3</w:t>
+            </w:r>
+            <w:r>
+              <w:rPr>
+                <w:sz w:val="28"/>
+                <w:szCs w:val="28"/>
+              </w:rPr>
+              <w:t>0% mass variance)</w:t>
+            </w:r>
+          </w:p>
+          <w:p>
+            <w:pPr>
+              <w:rPr>
+                <w:sz w:val="28"/>
+                <w:szCs w:val="28"/>
+              </w:rPr>
+            </w:pPr>
+            <w:r>
+              <w:rPr>
+                <w:sz w:val="28"/>
+                <w:szCs w:val="28"/>
+              </w:rPr>
+              <w:t>Range for mass 1: [2.356, 5.498)                                                                                        Range for mass 2: [1.629, 3.800)                                                                                        Range for mass 3: [3.054, 7.125)</w:t>
+            </w:r>
+          </w:p>
+        </w:tc>
+        <w:tc>
+          <w:tcPr>
+            <w:tcW w:w="1577" w:type="dxa"/>
+          </w:tcPr>
+          <w:p>
+            <w:pPr>
+              <w:rPr>
+                <w:sz w:val="28"/>
+                <w:szCs w:val="28"/>
+              </w:rPr>
+            </w:pPr>
+            <w:r>
+              <w:rPr>
+                <w:sz w:val="28"/>
+                <w:szCs w:val="28"/>
+              </w:rPr>
+              <w:t>1129.56 +/- 51.17</w:t>
+            </w:r>
+          </w:p>
+        </w:tc>
+        <w:tc>
+          <w:tcPr>
+            <w:tcW w:w="1577" w:type="dxa"/>
+          </w:tcPr>
+          <w:p>
+            <w:pPr>
+              <w:rPr>
+                <w:sz w:val="28"/>
+                <w:szCs w:val="28"/>
+              </w:rPr>
+            </w:pPr>
+            <w:r>
+              <w:rPr>
+                <w:sz w:val="28"/>
+                <w:szCs w:val="28"/>
+              </w:rPr>
+              <w:t>1267.33 +/- 48.50</w:t>
+            </w:r>
+          </w:p>
+        </w:tc>
+      </w:tr>
+      <w:tr>
+        <w:tc>
+          <w:tcPr>
+            <w:tcW w:w="1661" w:type="dxa"/>
+          </w:tcPr>
+          <w:p/>
+        </w:tc>
+        <w:tc>
+          <w:tcPr>
+            <w:tcW w:w="2020" w:type="dxa"/>
+          </w:tcPr>
+          <w:p/>
+        </w:tc>
+        <w:tc>
+          <w:tcPr>
+            <w:tcW w:w="2793" w:type="dxa"/>
+          </w:tcPr>
+          <w:p>
+            <w:pPr>
+              <w:rPr>
+                <w:sz w:val="28"/>
+                <w:szCs w:val="28"/>
+              </w:rPr>
+            </w:pPr>
+          </w:p>
+        </w:tc>
+        <w:tc>
+          <w:tcPr>
+            <w:tcW w:w="1577" w:type="dxa"/>
+          </w:tcPr>
+          <w:p>
+            <w:pPr>
+              <w:rPr>
+                <w:sz w:val="28"/>
+                <w:szCs w:val="28"/>
+              </w:rPr>
+            </w:pPr>
+          </w:p>
+        </w:tc>
+        <w:tc>
+          <w:tcPr>
+            <w:tcW w:w="1577" w:type="dxa"/>
+          </w:tcPr>
+          <w:p>
+            <w:pPr>
+              <w:rPr>
+                <w:sz w:val="28"/>
+                <w:szCs w:val="28"/>
+              </w:rPr>
+            </w:pPr>
+          </w:p>
+        </w:tc>
+      </w:tr>
+      <w:tr>
+        <w:tc>
+          <w:tcPr>
+            <w:tcW w:w="1661" w:type="dxa"/>
+          </w:tcPr>
+          <w:p/>
+        </w:tc>
+        <w:tc>
+          <w:tcPr>
+            <w:tcW w:w="2020" w:type="dxa"/>
+          </w:tcPr>
+          <w:p/>
         </w:tc>
         <w:tc>
           <w:tcPr>

</xml_diff>

<commit_message>
Done simulations with TRPO and PPO for 500K and 1M timesteps (using different percentages)
</commit_message>
<xml_diff>
--- a/Result history.docx
+++ b/Result history.docx
@@ -2803,6 +2803,865 @@
           </w:tcPr>
           <w:p>
             <w:r>
+              <w:t>TRPO</w:t>
+            </w:r>
+          </w:p>
+        </w:tc>
+        <w:tc>
+          <w:tcPr>
+            <w:tcW w:w="2020" w:type="dxa"/>
+          </w:tcPr>
+          <w:p>
+            <w:r>
+              <w:t>TS=500K</w:t>
+            </w:r>
+          </w:p>
+        </w:tc>
+        <w:tc>
+          <w:tcPr>
+            <w:tcW w:w="2793" w:type="dxa"/>
+          </w:tcPr>
+          <w:p>
+            <w:pPr>
+              <w:rPr>
+                <w:sz w:val="28"/>
+                <w:szCs w:val="28"/>
+              </w:rPr>
+            </w:pPr>
+            <w:r>
+              <w:rPr>
+                <w:sz w:val="28"/>
+                <w:szCs w:val="28"/>
+              </w:rPr>
+              <w:t>Uniform (</w:t>
+            </w:r>
+            <w:r>
+              <w:rPr>
+                <w:sz w:val="28"/>
+                <w:szCs w:val="28"/>
+              </w:rPr>
+              <w:t>1</w:t>
+            </w:r>
+            <w:r>
+              <w:rPr>
+                <w:sz w:val="28"/>
+                <w:szCs w:val="28"/>
+              </w:rPr>
+              <w:t>0% mass variance)</w:t>
+            </w:r>
+          </w:p>
+          <w:p>
+            <w:pPr>
+              <w:rPr>
+                <w:sz w:val="28"/>
+                <w:szCs w:val="28"/>
+              </w:rPr>
+            </w:pPr>
+            <w:r>
+              <w:rPr>
+                <w:sz w:val="28"/>
+                <w:szCs w:val="28"/>
+              </w:rPr>
+              <w:t>Range for mass 1: [3.534, 4.320)</w:t>
+            </w:r>
+          </w:p>
+          <w:p>
+            <w:pPr>
+              <w:rPr>
+                <w:sz w:val="28"/>
+                <w:szCs w:val="28"/>
+              </w:rPr>
+            </w:pPr>
+            <w:r>
+              <w:rPr>
+                <w:sz w:val="28"/>
+                <w:szCs w:val="28"/>
+              </w:rPr>
+              <w:t>Range for mass 2: [2.443, 2.986)</w:t>
+            </w:r>
+          </w:p>
+          <w:p>
+            <w:pPr>
+              <w:rPr>
+                <w:sz w:val="28"/>
+                <w:szCs w:val="28"/>
+              </w:rPr>
+            </w:pPr>
+            <w:r>
+              <w:rPr>
+                <w:sz w:val="28"/>
+                <w:szCs w:val="28"/>
+              </w:rPr>
+              <w:t>Range for mass 3: [4.580, 5.598)</w:t>
+            </w:r>
+          </w:p>
+        </w:tc>
+        <w:tc>
+          <w:tcPr>
+            <w:tcW w:w="1577" w:type="dxa"/>
+          </w:tcPr>
+          <w:p>
+            <w:pPr>
+              <w:rPr>
+                <w:sz w:val="28"/>
+                <w:szCs w:val="28"/>
+              </w:rPr>
+            </w:pPr>
+            <w:r>
+              <w:rPr>
+                <w:sz w:val="28"/>
+                <w:szCs w:val="28"/>
+              </w:rPr>
+              <w:t>1589.22 +/- 2.73</w:t>
+            </w:r>
+          </w:p>
+        </w:tc>
+        <w:tc>
+          <w:tcPr>
+            <w:tcW w:w="1577" w:type="dxa"/>
+          </w:tcPr>
+          <w:p>
+            <w:pPr>
+              <w:rPr>
+                <w:sz w:val="28"/>
+                <w:szCs w:val="28"/>
+              </w:rPr>
+            </w:pPr>
+            <w:r>
+              <w:rPr>
+                <w:sz w:val="28"/>
+                <w:szCs w:val="28"/>
+              </w:rPr>
+              <w:t>824.54 +/- 6.95</w:t>
+            </w:r>
+          </w:p>
+        </w:tc>
+      </w:tr>
+      <w:tr>
+        <w:tc>
+          <w:tcPr>
+            <w:tcW w:w="1661" w:type="dxa"/>
+          </w:tcPr>
+          <w:p>
+            <w:r>
+              <w:t>TRPO</w:t>
+            </w:r>
+          </w:p>
+        </w:tc>
+        <w:tc>
+          <w:tcPr>
+            <w:tcW w:w="2020" w:type="dxa"/>
+          </w:tcPr>
+          <w:p>
+            <w:r>
+              <w:t>TS=500K</w:t>
+            </w:r>
+          </w:p>
+        </w:tc>
+        <w:tc>
+          <w:tcPr>
+            <w:tcW w:w="2793" w:type="dxa"/>
+          </w:tcPr>
+          <w:p>
+            <w:pPr>
+              <w:rPr>
+                <w:sz w:val="28"/>
+                <w:szCs w:val="28"/>
+              </w:rPr>
+            </w:pPr>
+            <w:r>
+              <w:rPr>
+                <w:sz w:val="28"/>
+                <w:szCs w:val="28"/>
+              </w:rPr>
+              <w:t>Uniform (</w:t>
+            </w:r>
+            <w:r>
+              <w:rPr>
+                <w:sz w:val="28"/>
+                <w:szCs w:val="28"/>
+              </w:rPr>
+              <w:t>2</w:t>
+            </w:r>
+            <w:r>
+              <w:rPr>
+                <w:sz w:val="28"/>
+                <w:szCs w:val="28"/>
+              </w:rPr>
+              <w:t>0% mass variance)</w:t>
+            </w:r>
+          </w:p>
+          <w:p>
+            <w:pPr>
+              <w:rPr>
+                <w:sz w:val="28"/>
+                <w:szCs w:val="28"/>
+              </w:rPr>
+            </w:pPr>
+            <w:r>
+              <w:rPr>
+                <w:sz w:val="28"/>
+                <w:szCs w:val="28"/>
+              </w:rPr>
+              <w:t>Range for mass 1: [3.142, 4.712)</w:t>
+            </w:r>
+          </w:p>
+          <w:p>
+            <w:pPr>
+              <w:rPr>
+                <w:sz w:val="28"/>
+                <w:szCs w:val="28"/>
+              </w:rPr>
+            </w:pPr>
+            <w:r>
+              <w:rPr>
+                <w:sz w:val="28"/>
+                <w:szCs w:val="28"/>
+              </w:rPr>
+              <w:t>Range for mass 2: [2.171, 3.257)</w:t>
+            </w:r>
+          </w:p>
+          <w:p>
+            <w:pPr>
+              <w:rPr>
+                <w:sz w:val="28"/>
+                <w:szCs w:val="28"/>
+              </w:rPr>
+            </w:pPr>
+            <w:r>
+              <w:rPr>
+                <w:sz w:val="28"/>
+                <w:szCs w:val="28"/>
+              </w:rPr>
+              <w:lastRenderedPageBreak/>
+              <w:t>Range for mass 3: [4.072, 6.107)</w:t>
+            </w:r>
+          </w:p>
+        </w:tc>
+        <w:tc>
+          <w:tcPr>
+            <w:tcW w:w="1577" w:type="dxa"/>
+          </w:tcPr>
+          <w:p>
+            <w:pPr>
+              <w:rPr>
+                <w:sz w:val="28"/>
+                <w:szCs w:val="28"/>
+              </w:rPr>
+            </w:pPr>
+            <w:r>
+              <w:rPr>
+                <w:sz w:val="28"/>
+                <w:szCs w:val="28"/>
+              </w:rPr>
+              <w:lastRenderedPageBreak/>
+              <w:t>1582.34 +/- 1.78</w:t>
+            </w:r>
+          </w:p>
+        </w:tc>
+        <w:tc>
+          <w:tcPr>
+            <w:tcW w:w="1577" w:type="dxa"/>
+          </w:tcPr>
+          <w:p>
+            <w:pPr>
+              <w:rPr>
+                <w:sz w:val="28"/>
+                <w:szCs w:val="28"/>
+              </w:rPr>
+            </w:pPr>
+            <w:r>
+              <w:rPr>
+                <w:sz w:val="28"/>
+                <w:szCs w:val="28"/>
+              </w:rPr>
+              <w:t>950.52 +/- 12.58</w:t>
+            </w:r>
+          </w:p>
+        </w:tc>
+      </w:tr>
+      <w:tr>
+        <w:tc>
+          <w:tcPr>
+            <w:tcW w:w="1661" w:type="dxa"/>
+          </w:tcPr>
+          <w:p>
+            <w:r>
+              <w:t>TRPO</w:t>
+            </w:r>
+          </w:p>
+        </w:tc>
+        <w:tc>
+          <w:tcPr>
+            <w:tcW w:w="2020" w:type="dxa"/>
+          </w:tcPr>
+          <w:p>
+            <w:r>
+              <w:t>TS=500K</w:t>
+            </w:r>
+          </w:p>
+        </w:tc>
+        <w:tc>
+          <w:tcPr>
+            <w:tcW w:w="2793" w:type="dxa"/>
+          </w:tcPr>
+          <w:p>
+            <w:pPr>
+              <w:rPr>
+                <w:sz w:val="28"/>
+                <w:szCs w:val="28"/>
+              </w:rPr>
+            </w:pPr>
+            <w:r>
+              <w:rPr>
+                <w:sz w:val="28"/>
+                <w:szCs w:val="28"/>
+              </w:rPr>
+              <w:t>Uniform (</w:t>
+            </w:r>
+            <w:r>
+              <w:rPr>
+                <w:sz w:val="28"/>
+                <w:szCs w:val="28"/>
+              </w:rPr>
+              <w:t>3</w:t>
+            </w:r>
+            <w:r>
+              <w:rPr>
+                <w:sz w:val="28"/>
+                <w:szCs w:val="28"/>
+              </w:rPr>
+              <w:t>0% mass variance)</w:t>
+            </w:r>
+          </w:p>
+          <w:p>
+            <w:pPr>
+              <w:rPr>
+                <w:sz w:val="28"/>
+                <w:szCs w:val="28"/>
+              </w:rPr>
+            </w:pPr>
+            <w:r>
+              <w:rPr>
+                <w:sz w:val="28"/>
+                <w:szCs w:val="28"/>
+              </w:rPr>
+              <w:t>Range for mass 1: [2.749, 5.105)</w:t>
+            </w:r>
+          </w:p>
+          <w:p>
+            <w:pPr>
+              <w:rPr>
+                <w:sz w:val="28"/>
+                <w:szCs w:val="28"/>
+              </w:rPr>
+            </w:pPr>
+            <w:r>
+              <w:rPr>
+                <w:sz w:val="28"/>
+                <w:szCs w:val="28"/>
+              </w:rPr>
+              <w:t>Range for mass 2: [1.900, 3.529)</w:t>
+            </w:r>
+          </w:p>
+          <w:p>
+            <w:pPr>
+              <w:rPr>
+                <w:sz w:val="28"/>
+                <w:szCs w:val="28"/>
+              </w:rPr>
+            </w:pPr>
+            <w:r>
+              <w:rPr>
+                <w:sz w:val="28"/>
+                <w:szCs w:val="28"/>
+              </w:rPr>
+              <w:t>Range for mass 3: [3.563, 6.616)</w:t>
+            </w:r>
+          </w:p>
+        </w:tc>
+        <w:tc>
+          <w:tcPr>
+            <w:tcW w:w="1577" w:type="dxa"/>
+          </w:tcPr>
+          <w:p>
+            <w:pPr>
+              <w:rPr>
+                <w:sz w:val="28"/>
+                <w:szCs w:val="28"/>
+              </w:rPr>
+            </w:pPr>
+            <w:r>
+              <w:rPr>
+                <w:sz w:val="28"/>
+                <w:szCs w:val="28"/>
+              </w:rPr>
+              <w:t>1683.84 +/- 10.2</w:t>
+            </w:r>
+          </w:p>
+        </w:tc>
+        <w:tc>
+          <w:tcPr>
+            <w:tcW w:w="1577" w:type="dxa"/>
+          </w:tcPr>
+          <w:p>
+            <w:pPr>
+              <w:rPr>
+                <w:sz w:val="28"/>
+                <w:szCs w:val="28"/>
+              </w:rPr>
+            </w:pPr>
+            <w:r>
+              <w:rPr>
+                <w:sz w:val="28"/>
+                <w:szCs w:val="28"/>
+              </w:rPr>
+              <w:t>1641.62 +/- 181.69</w:t>
+            </w:r>
+          </w:p>
+        </w:tc>
+      </w:tr>
+      <w:tr>
+        <w:tc>
+          <w:tcPr>
+            <w:tcW w:w="1661" w:type="dxa"/>
+          </w:tcPr>
+          <w:p>
+            <w:r>
+              <w:t>TRPO</w:t>
+            </w:r>
+          </w:p>
+        </w:tc>
+        <w:tc>
+          <w:tcPr>
+            <w:tcW w:w="2020" w:type="dxa"/>
+          </w:tcPr>
+          <w:p>
+            <w:r>
+              <w:t>TS=</w:t>
+            </w:r>
+            <w:r>
+              <w:t>1M</w:t>
+            </w:r>
+          </w:p>
+        </w:tc>
+        <w:tc>
+          <w:tcPr>
+            <w:tcW w:w="2793" w:type="dxa"/>
+          </w:tcPr>
+          <w:p>
+            <w:pPr>
+              <w:rPr>
+                <w:sz w:val="28"/>
+                <w:szCs w:val="28"/>
+              </w:rPr>
+            </w:pPr>
+            <w:r>
+              <w:rPr>
+                <w:sz w:val="28"/>
+                <w:szCs w:val="28"/>
+              </w:rPr>
+              <w:t>Uniform (</w:t>
+            </w:r>
+            <w:r>
+              <w:rPr>
+                <w:sz w:val="28"/>
+                <w:szCs w:val="28"/>
+              </w:rPr>
+              <w:t>1</w:t>
+            </w:r>
+            <w:r>
+              <w:rPr>
+                <w:sz w:val="28"/>
+                <w:szCs w:val="28"/>
+              </w:rPr>
+              <w:t>0% mass variance)</w:t>
+            </w:r>
+          </w:p>
+          <w:p>
+            <w:pPr>
+              <w:rPr>
+                <w:sz w:val="28"/>
+                <w:szCs w:val="28"/>
+              </w:rPr>
+            </w:pPr>
+            <w:r>
+              <w:rPr>
+                <w:sz w:val="28"/>
+                <w:szCs w:val="28"/>
+              </w:rPr>
+              <w:t>Range for mass 1: [3.534, 4.320)</w:t>
+            </w:r>
+          </w:p>
+          <w:p>
+            <w:pPr>
+              <w:rPr>
+                <w:sz w:val="28"/>
+                <w:szCs w:val="28"/>
+              </w:rPr>
+            </w:pPr>
+            <w:r>
+              <w:rPr>
+                <w:sz w:val="28"/>
+                <w:szCs w:val="28"/>
+              </w:rPr>
+              <w:t>Range for mass 2: [2.443, 2.986)</w:t>
+            </w:r>
+          </w:p>
+          <w:p>
+            <w:pPr>
+              <w:rPr>
+                <w:sz w:val="28"/>
+                <w:szCs w:val="28"/>
+              </w:rPr>
+            </w:pPr>
+            <w:r>
+              <w:rPr>
+                <w:sz w:val="28"/>
+                <w:szCs w:val="28"/>
+              </w:rPr>
+              <w:t>Range for mass 3: [4.580, 5.598)</w:t>
+            </w:r>
+          </w:p>
+        </w:tc>
+        <w:tc>
+          <w:tcPr>
+            <w:tcW w:w="1577" w:type="dxa"/>
+          </w:tcPr>
+          <w:p>
+            <w:pPr>
+              <w:rPr>
+                <w:sz w:val="28"/>
+                <w:szCs w:val="28"/>
+              </w:rPr>
+            </w:pPr>
+            <w:r>
+              <w:rPr>
+                <w:sz w:val="28"/>
+                <w:szCs w:val="28"/>
+              </w:rPr>
+              <w:t>1693.16 +/- 9.66</w:t>
+            </w:r>
+          </w:p>
+        </w:tc>
+        <w:tc>
+          <w:tcPr>
+            <w:tcW w:w="1577" w:type="dxa"/>
+          </w:tcPr>
+          <w:p>
+            <w:pPr>
+              <w:rPr>
+                <w:sz w:val="28"/>
+                <w:szCs w:val="28"/>
+              </w:rPr>
+            </w:pPr>
+            <w:r>
+              <w:rPr>
+                <w:sz w:val="28"/>
+                <w:szCs w:val="28"/>
+              </w:rPr>
+              <w:t>909.72 +/- 16.00</w:t>
+            </w:r>
+          </w:p>
+        </w:tc>
+      </w:tr>
+      <w:tr>
+        <w:tc>
+          <w:tcPr>
+            <w:tcW w:w="1661" w:type="dxa"/>
+          </w:tcPr>
+          <w:p>
+            <w:r>
+              <w:t>TRPO</w:t>
+            </w:r>
+          </w:p>
+        </w:tc>
+        <w:tc>
+          <w:tcPr>
+            <w:tcW w:w="2020" w:type="dxa"/>
+          </w:tcPr>
+          <w:p>
+            <w:r>
+              <w:t>TS=1M</w:t>
+            </w:r>
+          </w:p>
+        </w:tc>
+        <w:tc>
+          <w:tcPr>
+            <w:tcW w:w="2793" w:type="dxa"/>
+          </w:tcPr>
+          <w:p>
+            <w:pPr>
+              <w:rPr>
+                <w:sz w:val="28"/>
+                <w:szCs w:val="28"/>
+              </w:rPr>
+            </w:pPr>
+            <w:r>
+              <w:rPr>
+                <w:sz w:val="28"/>
+                <w:szCs w:val="28"/>
+              </w:rPr>
+              <w:t>Uniform (</w:t>
+            </w:r>
+            <w:r>
+              <w:rPr>
+                <w:sz w:val="28"/>
+                <w:szCs w:val="28"/>
+              </w:rPr>
+              <w:t>2</w:t>
+            </w:r>
+            <w:r>
+              <w:rPr>
+                <w:sz w:val="28"/>
+                <w:szCs w:val="28"/>
+              </w:rPr>
+              <w:t>0% mass variance)</w:t>
+            </w:r>
+          </w:p>
+          <w:p>
+            <w:pPr>
+              <w:rPr>
+                <w:sz w:val="28"/>
+                <w:szCs w:val="28"/>
+              </w:rPr>
+            </w:pPr>
+            <w:r>
+              <w:rPr>
+                <w:sz w:val="28"/>
+                <w:szCs w:val="28"/>
+              </w:rPr>
+              <w:t>Range for mass 1: [3.142, 4.712)</w:t>
+            </w:r>
+          </w:p>
+          <w:p>
+            <w:pPr>
+              <w:rPr>
+                <w:sz w:val="28"/>
+                <w:szCs w:val="28"/>
+              </w:rPr>
+            </w:pPr>
+            <w:r>
+              <w:rPr>
+                <w:sz w:val="28"/>
+                <w:szCs w:val="28"/>
+              </w:rPr>
+              <w:t>Range for mass 2: [2.171, 3.257)</w:t>
+            </w:r>
+          </w:p>
+          <w:p>
+            <w:pPr>
+              <w:rPr>
+                <w:sz w:val="28"/>
+                <w:szCs w:val="28"/>
+              </w:rPr>
+            </w:pPr>
+            <w:r>
+              <w:rPr>
+                <w:sz w:val="28"/>
+                <w:szCs w:val="28"/>
+              </w:rPr>
+              <w:t>Range for mass 3: [4.072, 6.107)</w:t>
+            </w:r>
+          </w:p>
+        </w:tc>
+        <w:tc>
+          <w:tcPr>
+            <w:tcW w:w="1577" w:type="dxa"/>
+          </w:tcPr>
+          <w:p>
+            <w:pPr>
+              <w:rPr>
+                <w:sz w:val="28"/>
+                <w:szCs w:val="28"/>
+              </w:rPr>
+            </w:pPr>
+            <w:r>
+              <w:rPr>
+                <w:sz w:val="28"/>
+                <w:szCs w:val="28"/>
+              </w:rPr>
+              <w:t>1681.77 +/- 6.90</w:t>
+            </w:r>
+          </w:p>
+        </w:tc>
+        <w:tc>
+          <w:tcPr>
+            <w:tcW w:w="1577" w:type="dxa"/>
+          </w:tcPr>
+          <w:p>
+            <w:pPr>
+              <w:rPr>
+                <w:sz w:val="28"/>
+                <w:szCs w:val="28"/>
+              </w:rPr>
+            </w:pPr>
+            <w:r>
+              <w:rPr>
+                <w:sz w:val="28"/>
+                <w:szCs w:val="28"/>
+              </w:rPr>
+              <w:t>1193.56 +/- 122.39</w:t>
+            </w:r>
+          </w:p>
+        </w:tc>
+      </w:tr>
+      <w:tr>
+        <w:tc>
+          <w:tcPr>
+            <w:tcW w:w="1661" w:type="dxa"/>
+          </w:tcPr>
+          <w:p>
+            <w:r>
+              <w:t>TRPO</w:t>
+            </w:r>
+          </w:p>
+        </w:tc>
+        <w:tc>
+          <w:tcPr>
+            <w:tcW w:w="2020" w:type="dxa"/>
+          </w:tcPr>
+          <w:p>
+            <w:r>
+              <w:t>TS=1M</w:t>
+            </w:r>
+          </w:p>
+        </w:tc>
+        <w:tc>
+          <w:tcPr>
+            <w:tcW w:w="2793" w:type="dxa"/>
+          </w:tcPr>
+          <w:p>
+            <w:pPr>
+              <w:rPr>
+                <w:sz w:val="28"/>
+                <w:szCs w:val="28"/>
+              </w:rPr>
+            </w:pPr>
+            <w:r>
+              <w:rPr>
+                <w:sz w:val="28"/>
+                <w:szCs w:val="28"/>
+              </w:rPr>
+              <w:t>Uniform (</w:t>
+            </w:r>
+            <w:r>
+              <w:rPr>
+                <w:sz w:val="28"/>
+                <w:szCs w:val="28"/>
+              </w:rPr>
+              <w:t>3</w:t>
+            </w:r>
+            <w:r>
+              <w:rPr>
+                <w:sz w:val="28"/>
+                <w:szCs w:val="28"/>
+              </w:rPr>
+              <w:t>0% mass variance)</w:t>
+            </w:r>
+          </w:p>
+          <w:p>
+            <w:pPr>
+              <w:rPr>
+                <w:sz w:val="28"/>
+                <w:szCs w:val="28"/>
+              </w:rPr>
+            </w:pPr>
+            <w:r>
+              <w:rPr>
+                <w:sz w:val="28"/>
+                <w:szCs w:val="28"/>
+              </w:rPr>
+              <w:t>Range for mass 1: [2.749, 5.105)</w:t>
+            </w:r>
+          </w:p>
+          <w:p>
+            <w:pPr>
+              <w:rPr>
+                <w:sz w:val="28"/>
+                <w:szCs w:val="28"/>
+              </w:rPr>
+            </w:pPr>
+            <w:r>
+              <w:rPr>
+                <w:sz w:val="28"/>
+                <w:szCs w:val="28"/>
+              </w:rPr>
+              <w:t>Range for mass 2: [1.900, 3.529)</w:t>
+            </w:r>
+          </w:p>
+          <w:p>
+            <w:pPr>
+              <w:rPr>
+                <w:sz w:val="28"/>
+                <w:szCs w:val="28"/>
+              </w:rPr>
+            </w:pPr>
+            <w:r>
+              <w:rPr>
+                <w:sz w:val="28"/>
+                <w:szCs w:val="28"/>
+              </w:rPr>
+              <w:t>Range for mass 3: [3.563, 6.616)</w:t>
+            </w:r>
+          </w:p>
+          <w:p>
+            <w:pPr>
+              <w:rPr>
+                <w:sz w:val="28"/>
+                <w:szCs w:val="28"/>
+              </w:rPr>
+            </w:pPr>
+          </w:p>
+        </w:tc>
+        <w:tc>
+          <w:tcPr>
+            <w:tcW w:w="1577" w:type="dxa"/>
+          </w:tcPr>
+          <w:p>
+            <w:pPr>
+              <w:rPr>
+                <w:sz w:val="28"/>
+                <w:szCs w:val="28"/>
+              </w:rPr>
+            </w:pPr>
+            <w:r>
+              <w:rPr>
+                <w:sz w:val="28"/>
+                <w:szCs w:val="28"/>
+              </w:rPr>
+              <w:t>1693.54 +/- 3.55</w:t>
+            </w:r>
+          </w:p>
+        </w:tc>
+        <w:tc>
+          <w:tcPr>
+            <w:tcW w:w="1577" w:type="dxa"/>
+          </w:tcPr>
+          <w:p>
+            <w:pPr>
+              <w:rPr>
+                <w:sz w:val="28"/>
+                <w:szCs w:val="28"/>
+              </w:rPr>
+            </w:pPr>
+            <w:r>
+              <w:rPr>
+                <w:sz w:val="28"/>
+                <w:szCs w:val="28"/>
+              </w:rPr>
+              <w:t>1259.21 +/- 81.36</w:t>
+            </w:r>
+          </w:p>
+        </w:tc>
+      </w:tr>
+      <w:tr>
+        <w:tc>
+          <w:tcPr>
+            <w:tcW w:w="1661" w:type="dxa"/>
+          </w:tcPr>
+          <w:p>
+            <w:r>
               <w:t>PPO</w:t>
             </w:r>
           </w:p>
@@ -2841,117 +3700,6 @@
                 <w:szCs w:val="28"/>
               </w:rPr>
               <w:t>1</w:t>
-            </w:r>
-            <w:r>
-              <w:rPr>
-                <w:sz w:val="28"/>
-                <w:szCs w:val="28"/>
-              </w:rPr>
-              <w:t>0% mass variance)</w:t>
-            </w:r>
-          </w:p>
-          <w:p>
-            <w:pPr>
-              <w:rPr>
-                <w:sz w:val="28"/>
-                <w:szCs w:val="28"/>
-              </w:rPr>
-            </w:pPr>
-            <w:r>
-              <w:rPr>
-                <w:sz w:val="28"/>
-                <w:szCs w:val="28"/>
-              </w:rPr>
-              <w:t>Range for mass 1: [2.356, 5.498)                                                                                        Range for mass 2: [1.629, 3.800)                                                                                        Range for mass 3: [3.054, 7.125)</w:t>
-            </w:r>
-          </w:p>
-        </w:tc>
-        <w:tc>
-          <w:tcPr>
-            <w:tcW w:w="1577" w:type="dxa"/>
-          </w:tcPr>
-          <w:p>
-            <w:pPr>
-              <w:rPr>
-                <w:sz w:val="28"/>
-                <w:szCs w:val="28"/>
-              </w:rPr>
-            </w:pPr>
-            <w:r>
-              <w:rPr>
-                <w:sz w:val="28"/>
-                <w:szCs w:val="28"/>
-              </w:rPr>
-              <w:t>1130.73 +/- 29.70</w:t>
-            </w:r>
-          </w:p>
-        </w:tc>
-        <w:tc>
-          <w:tcPr>
-            <w:tcW w:w="1577" w:type="dxa"/>
-          </w:tcPr>
-          <w:p>
-            <w:pPr>
-              <w:rPr>
-                <w:sz w:val="28"/>
-                <w:szCs w:val="28"/>
-              </w:rPr>
-            </w:pPr>
-            <w:r>
-              <w:rPr>
-                <w:sz w:val="28"/>
-                <w:szCs w:val="28"/>
-              </w:rPr>
-              <w:t>1055.48 +/- 20.11</w:t>
-            </w:r>
-          </w:p>
-        </w:tc>
-      </w:tr>
-      <w:tr>
-        <w:tc>
-          <w:tcPr>
-            <w:tcW w:w="1661" w:type="dxa"/>
-          </w:tcPr>
-          <w:p>
-            <w:r>
-              <w:t>PPO</w:t>
-            </w:r>
-          </w:p>
-        </w:tc>
-        <w:tc>
-          <w:tcPr>
-            <w:tcW w:w="2020" w:type="dxa"/>
-          </w:tcPr>
-          <w:p>
-            <w:r>
-              <w:t>TS=175K</w:t>
-            </w:r>
-          </w:p>
-        </w:tc>
-        <w:tc>
-          <w:tcPr>
-            <w:tcW w:w="2793" w:type="dxa"/>
-          </w:tcPr>
-          <w:p>
-            <w:pPr>
-              <w:rPr>
-                <w:sz w:val="28"/>
-                <w:szCs w:val="28"/>
-              </w:rPr>
-            </w:pPr>
-            <w:r>
-              <w:rPr>
-                <w:sz w:val="28"/>
-                <w:szCs w:val="28"/>
-              </w:rPr>
-              <w:t>Uniform (</w:t>
-            </w:r>
-            <w:r>
-              <w:rPr>
-                <w:sz w:val="28"/>
-                <w:szCs w:val="28"/>
-              </w:rPr>
-              <w:t>2</w:t>
             </w:r>
             <w:r>
               <w:rPr>
@@ -3002,6 +3750,117 @@
                 <w:szCs w:val="28"/>
               </w:rPr>
               <w:lastRenderedPageBreak/>
+              <w:t>1130.73 +/- 29.70</w:t>
+            </w:r>
+          </w:p>
+        </w:tc>
+        <w:tc>
+          <w:tcPr>
+            <w:tcW w:w="1577" w:type="dxa"/>
+          </w:tcPr>
+          <w:p>
+            <w:pPr>
+              <w:rPr>
+                <w:sz w:val="28"/>
+                <w:szCs w:val="28"/>
+              </w:rPr>
+            </w:pPr>
+            <w:r>
+              <w:rPr>
+                <w:sz w:val="28"/>
+                <w:szCs w:val="28"/>
+              </w:rPr>
+              <w:t>1055.48 +/- 20.11</w:t>
+            </w:r>
+          </w:p>
+        </w:tc>
+      </w:tr>
+      <w:tr>
+        <w:tc>
+          <w:tcPr>
+            <w:tcW w:w="1661" w:type="dxa"/>
+          </w:tcPr>
+          <w:p>
+            <w:r>
+              <w:t>PPO</w:t>
+            </w:r>
+          </w:p>
+        </w:tc>
+        <w:tc>
+          <w:tcPr>
+            <w:tcW w:w="2020" w:type="dxa"/>
+          </w:tcPr>
+          <w:p>
+            <w:r>
+              <w:t>TS=175K</w:t>
+            </w:r>
+          </w:p>
+        </w:tc>
+        <w:tc>
+          <w:tcPr>
+            <w:tcW w:w="2793" w:type="dxa"/>
+          </w:tcPr>
+          <w:p>
+            <w:pPr>
+              <w:rPr>
+                <w:sz w:val="28"/>
+                <w:szCs w:val="28"/>
+              </w:rPr>
+            </w:pPr>
+            <w:r>
+              <w:rPr>
+                <w:sz w:val="28"/>
+                <w:szCs w:val="28"/>
+              </w:rPr>
+              <w:t>Uniform (</w:t>
+            </w:r>
+            <w:r>
+              <w:rPr>
+                <w:sz w:val="28"/>
+                <w:szCs w:val="28"/>
+              </w:rPr>
+              <w:t>2</w:t>
+            </w:r>
+            <w:r>
+              <w:rPr>
+                <w:sz w:val="28"/>
+                <w:szCs w:val="28"/>
+              </w:rPr>
+              <w:t>0% mass variance)</w:t>
+            </w:r>
+          </w:p>
+          <w:p>
+            <w:pPr>
+              <w:rPr>
+                <w:sz w:val="28"/>
+                <w:szCs w:val="28"/>
+              </w:rPr>
+            </w:pPr>
+            <w:r>
+              <w:rPr>
+                <w:sz w:val="28"/>
+                <w:szCs w:val="28"/>
+              </w:rPr>
+              <w:t>Range for mass 1: [2.356, 5.498)                                                                                        Range for mass 2: [1.629, 3.800)                                                                                        Range for mass 3: [3.054, 7.125)</w:t>
+            </w:r>
+          </w:p>
+        </w:tc>
+        <w:tc>
+          <w:tcPr>
+            <w:tcW w:w="1577" w:type="dxa"/>
+          </w:tcPr>
+          <w:p>
+            <w:pPr>
+              <w:rPr>
+                <w:sz w:val="28"/>
+                <w:szCs w:val="28"/>
+              </w:rPr>
+            </w:pPr>
+            <w:r>
+              <w:rPr>
+                <w:sz w:val="28"/>
+                <w:szCs w:val="28"/>
+              </w:rPr>
               <w:t>1412.45 +/- 229.11</w:t>
             </w:r>
           </w:p>
@@ -3135,6 +3994,631 @@
               </w:rPr>
               <w:t>1267.33 +/- 48.50</w:t>
             </w:r>
+          </w:p>
+        </w:tc>
+      </w:tr>
+      <w:tr>
+        <w:tc>
+          <w:tcPr>
+            <w:tcW w:w="1661" w:type="dxa"/>
+          </w:tcPr>
+          <w:p>
+            <w:r>
+              <w:t>PPO</w:t>
+            </w:r>
+          </w:p>
+        </w:tc>
+        <w:tc>
+          <w:tcPr>
+            <w:tcW w:w="2020" w:type="dxa"/>
+          </w:tcPr>
+          <w:p>
+            <w:r>
+              <w:t>TS=</w:t>
+            </w:r>
+            <w:r>
+              <w:t>500K</w:t>
+            </w:r>
+          </w:p>
+        </w:tc>
+        <w:tc>
+          <w:tcPr>
+            <w:tcW w:w="2793" w:type="dxa"/>
+          </w:tcPr>
+          <w:p>
+            <w:pPr>
+              <w:rPr>
+                <w:sz w:val="28"/>
+                <w:szCs w:val="28"/>
+              </w:rPr>
+            </w:pPr>
+            <w:r>
+              <w:rPr>
+                <w:sz w:val="28"/>
+                <w:szCs w:val="28"/>
+              </w:rPr>
+              <w:t>Uniform (</w:t>
+            </w:r>
+            <w:r>
+              <w:rPr>
+                <w:sz w:val="28"/>
+                <w:szCs w:val="28"/>
+              </w:rPr>
+              <w:t>1</w:t>
+            </w:r>
+            <w:r>
+              <w:rPr>
+                <w:sz w:val="28"/>
+                <w:szCs w:val="28"/>
+              </w:rPr>
+              <w:t>0% mass variance)</w:t>
+            </w:r>
+          </w:p>
+          <w:p>
+            <w:pPr>
+              <w:rPr>
+                <w:sz w:val="28"/>
+                <w:szCs w:val="28"/>
+              </w:rPr>
+            </w:pPr>
+            <w:r>
+              <w:rPr>
+                <w:sz w:val="28"/>
+                <w:szCs w:val="28"/>
+              </w:rPr>
+              <w:t>Range for mass 1: [3.534, 4.320)</w:t>
+            </w:r>
+          </w:p>
+          <w:p>
+            <w:pPr>
+              <w:rPr>
+                <w:sz w:val="28"/>
+                <w:szCs w:val="28"/>
+              </w:rPr>
+            </w:pPr>
+            <w:r>
+              <w:rPr>
+                <w:sz w:val="28"/>
+                <w:szCs w:val="28"/>
+              </w:rPr>
+              <w:t>Range for mass 2: [2.443, 2.986)</w:t>
+            </w:r>
+          </w:p>
+          <w:p>
+            <w:pPr>
+              <w:rPr>
+                <w:sz w:val="28"/>
+                <w:szCs w:val="28"/>
+              </w:rPr>
+            </w:pPr>
+            <w:r>
+              <w:rPr>
+                <w:sz w:val="28"/>
+                <w:szCs w:val="28"/>
+              </w:rPr>
+              <w:t>Range for mass 3: [4.580, 5.598)</w:t>
+            </w:r>
+          </w:p>
+        </w:tc>
+        <w:tc>
+          <w:tcPr>
+            <w:tcW w:w="1577" w:type="dxa"/>
+          </w:tcPr>
+          <w:p>
+            <w:pPr>
+              <w:rPr>
+                <w:sz w:val="28"/>
+                <w:szCs w:val="28"/>
+              </w:rPr>
+            </w:pPr>
+            <w:r>
+              <w:rPr>
+                <w:sz w:val="28"/>
+                <w:szCs w:val="28"/>
+              </w:rPr>
+              <w:t>1658.27 +/- 44.44</w:t>
+            </w:r>
+          </w:p>
+        </w:tc>
+        <w:tc>
+          <w:tcPr>
+            <w:tcW w:w="1577" w:type="dxa"/>
+          </w:tcPr>
+          <w:p>
+            <w:pPr>
+              <w:rPr>
+                <w:sz w:val="28"/>
+                <w:szCs w:val="28"/>
+              </w:rPr>
+            </w:pPr>
+            <w:r>
+              <w:rPr>
+                <w:sz w:val="28"/>
+                <w:szCs w:val="28"/>
+              </w:rPr>
+              <w:t>1058.04 +/- 79.65</w:t>
+            </w:r>
+          </w:p>
+        </w:tc>
+      </w:tr>
+      <w:tr>
+        <w:tc>
+          <w:tcPr>
+            <w:tcW w:w="1661" w:type="dxa"/>
+          </w:tcPr>
+          <w:p>
+            <w:r>
+              <w:t>PPO</w:t>
+            </w:r>
+          </w:p>
+        </w:tc>
+        <w:tc>
+          <w:tcPr>
+            <w:tcW w:w="2020" w:type="dxa"/>
+          </w:tcPr>
+          <w:p>
+            <w:r>
+              <w:t>TS=500K</w:t>
+            </w:r>
+          </w:p>
+        </w:tc>
+        <w:tc>
+          <w:tcPr>
+            <w:tcW w:w="2793" w:type="dxa"/>
+          </w:tcPr>
+          <w:p>
+            <w:pPr>
+              <w:rPr>
+                <w:sz w:val="28"/>
+                <w:szCs w:val="28"/>
+              </w:rPr>
+            </w:pPr>
+            <w:r>
+              <w:rPr>
+                <w:sz w:val="28"/>
+                <w:szCs w:val="28"/>
+              </w:rPr>
+              <w:t>Uniform (</w:t>
+            </w:r>
+            <w:r>
+              <w:rPr>
+                <w:sz w:val="28"/>
+                <w:szCs w:val="28"/>
+              </w:rPr>
+              <w:t>2</w:t>
+            </w:r>
+            <w:r>
+              <w:rPr>
+                <w:sz w:val="28"/>
+                <w:szCs w:val="28"/>
+              </w:rPr>
+              <w:t>0% mass variance)</w:t>
+            </w:r>
+          </w:p>
+          <w:p>
+            <w:pPr>
+              <w:rPr>
+                <w:sz w:val="28"/>
+                <w:szCs w:val="28"/>
+              </w:rPr>
+            </w:pPr>
+            <w:r>
+              <w:rPr>
+                <w:sz w:val="28"/>
+                <w:szCs w:val="28"/>
+              </w:rPr>
+              <w:t>Range for mass 1: [3.142, 4.712)</w:t>
+            </w:r>
+          </w:p>
+          <w:p>
+            <w:pPr>
+              <w:rPr>
+                <w:sz w:val="28"/>
+                <w:szCs w:val="28"/>
+              </w:rPr>
+            </w:pPr>
+            <w:r>
+              <w:rPr>
+                <w:sz w:val="28"/>
+                <w:szCs w:val="28"/>
+              </w:rPr>
+              <w:t>Range for mass 2: [2.171, 3.257)</w:t>
+            </w:r>
+          </w:p>
+          <w:p>
+            <w:pPr>
+              <w:rPr>
+                <w:sz w:val="28"/>
+                <w:szCs w:val="28"/>
+              </w:rPr>
+            </w:pPr>
+            <w:r>
+              <w:rPr>
+                <w:sz w:val="28"/>
+                <w:szCs w:val="28"/>
+              </w:rPr>
+              <w:t>Range for mass 3: [4.072, 6.107)</w:t>
+            </w:r>
+          </w:p>
+        </w:tc>
+        <w:tc>
+          <w:tcPr>
+            <w:tcW w:w="1577" w:type="dxa"/>
+          </w:tcPr>
+          <w:p>
+            <w:pPr>
+              <w:rPr>
+                <w:sz w:val="28"/>
+                <w:szCs w:val="28"/>
+              </w:rPr>
+            </w:pPr>
+            <w:r>
+              <w:rPr>
+                <w:sz w:val="28"/>
+                <w:szCs w:val="28"/>
+              </w:rPr>
+              <w:t>1652.04 +/- 44.26</w:t>
+            </w:r>
+          </w:p>
+        </w:tc>
+        <w:tc>
+          <w:tcPr>
+            <w:tcW w:w="1577" w:type="dxa"/>
+          </w:tcPr>
+          <w:p>
+            <w:pPr>
+              <w:rPr>
+                <w:sz w:val="28"/>
+                <w:szCs w:val="28"/>
+              </w:rPr>
+            </w:pPr>
+            <w:r>
+              <w:rPr>
+                <w:sz w:val="28"/>
+                <w:szCs w:val="28"/>
+              </w:rPr>
+              <w:t>907.13 +/- 77.20</w:t>
+            </w:r>
+          </w:p>
+        </w:tc>
+      </w:tr>
+      <w:tr>
+        <w:tc>
+          <w:tcPr>
+            <w:tcW w:w="1661" w:type="dxa"/>
+          </w:tcPr>
+          <w:p>
+            <w:r>
+              <w:t>PPO</w:t>
+            </w:r>
+          </w:p>
+        </w:tc>
+        <w:tc>
+          <w:tcPr>
+            <w:tcW w:w="2020" w:type="dxa"/>
+          </w:tcPr>
+          <w:p>
+            <w:r>
+              <w:t>TS=500K</w:t>
+            </w:r>
+          </w:p>
+        </w:tc>
+        <w:tc>
+          <w:tcPr>
+            <w:tcW w:w="2793" w:type="dxa"/>
+          </w:tcPr>
+          <w:p>
+            <w:pPr>
+              <w:rPr>
+                <w:sz w:val="28"/>
+                <w:szCs w:val="28"/>
+              </w:rPr>
+            </w:pPr>
+            <w:r>
+              <w:rPr>
+                <w:sz w:val="28"/>
+                <w:szCs w:val="28"/>
+              </w:rPr>
+              <w:t>Uniform (</w:t>
+            </w:r>
+            <w:r>
+              <w:rPr>
+                <w:sz w:val="28"/>
+                <w:szCs w:val="28"/>
+              </w:rPr>
+              <w:t>3</w:t>
+            </w:r>
+            <w:r>
+              <w:rPr>
+                <w:sz w:val="28"/>
+                <w:szCs w:val="28"/>
+              </w:rPr>
+              <w:t>0% mass variance)</w:t>
+            </w:r>
+          </w:p>
+          <w:p>
+            <w:pPr>
+              <w:rPr>
+                <w:sz w:val="28"/>
+                <w:szCs w:val="28"/>
+              </w:rPr>
+            </w:pPr>
+            <w:r>
+              <w:rPr>
+                <w:sz w:val="28"/>
+                <w:szCs w:val="28"/>
+              </w:rPr>
+              <w:t>Range for mass 1: [2.749, 5.105)</w:t>
+            </w:r>
+          </w:p>
+          <w:p>
+            <w:pPr>
+              <w:rPr>
+                <w:sz w:val="28"/>
+                <w:szCs w:val="28"/>
+              </w:rPr>
+            </w:pPr>
+            <w:r>
+              <w:rPr>
+                <w:sz w:val="28"/>
+                <w:szCs w:val="28"/>
+              </w:rPr>
+              <w:t>Range for mass 2: [1.900, 3.529)</w:t>
+            </w:r>
+          </w:p>
+          <w:p>
+            <w:pPr>
+              <w:rPr>
+                <w:sz w:val="28"/>
+                <w:szCs w:val="28"/>
+              </w:rPr>
+            </w:pPr>
+            <w:r>
+              <w:rPr>
+                <w:sz w:val="28"/>
+                <w:szCs w:val="28"/>
+              </w:rPr>
+              <w:lastRenderedPageBreak/>
+              <w:t>Range for mass 3: [3.563, 6.616)</w:t>
+            </w:r>
+          </w:p>
+        </w:tc>
+        <w:tc>
+          <w:tcPr>
+            <w:tcW w:w="1577" w:type="dxa"/>
+          </w:tcPr>
+          <w:p>
+            <w:pPr>
+              <w:rPr>
+                <w:sz w:val="28"/>
+                <w:szCs w:val="28"/>
+              </w:rPr>
+            </w:pPr>
+            <w:r>
+              <w:rPr>
+                <w:sz w:val="28"/>
+                <w:szCs w:val="28"/>
+              </w:rPr>
+              <w:lastRenderedPageBreak/>
+              <w:t>1734.12 +/- 7.45</w:t>
+            </w:r>
+          </w:p>
+        </w:tc>
+        <w:tc>
+          <w:tcPr>
+            <w:tcW w:w="1577" w:type="dxa"/>
+          </w:tcPr>
+          <w:p>
+            <w:pPr>
+              <w:rPr>
+                <w:sz w:val="28"/>
+                <w:szCs w:val="28"/>
+              </w:rPr>
+            </w:pPr>
+            <w:r>
+              <w:rPr>
+                <w:sz w:val="28"/>
+                <w:szCs w:val="28"/>
+              </w:rPr>
+              <w:t>1299.25 +/- 79.71</w:t>
+            </w:r>
+          </w:p>
+        </w:tc>
+      </w:tr>
+      <w:tr>
+        <w:tc>
+          <w:tcPr>
+            <w:tcW w:w="1661" w:type="dxa"/>
+          </w:tcPr>
+          <w:p>
+            <w:r>
+              <w:t>PPO</w:t>
+            </w:r>
+          </w:p>
+        </w:tc>
+        <w:tc>
+          <w:tcPr>
+            <w:tcW w:w="2020" w:type="dxa"/>
+          </w:tcPr>
+          <w:p>
+            <w:r>
+              <w:t>TS=</w:t>
+            </w:r>
+            <w:r>
+              <w:t>1M</w:t>
+            </w:r>
+          </w:p>
+        </w:tc>
+        <w:tc>
+          <w:tcPr>
+            <w:tcW w:w="2793" w:type="dxa"/>
+          </w:tcPr>
+          <w:p>
+            <w:pPr>
+              <w:rPr>
+                <w:sz w:val="28"/>
+                <w:szCs w:val="28"/>
+              </w:rPr>
+            </w:pPr>
+            <w:r>
+              <w:rPr>
+                <w:sz w:val="28"/>
+                <w:szCs w:val="28"/>
+              </w:rPr>
+              <w:t>Uniform (</w:t>
+            </w:r>
+            <w:r>
+              <w:rPr>
+                <w:sz w:val="28"/>
+                <w:szCs w:val="28"/>
+              </w:rPr>
+              <w:t>1</w:t>
+            </w:r>
+            <w:r>
+              <w:rPr>
+                <w:sz w:val="28"/>
+                <w:szCs w:val="28"/>
+              </w:rPr>
+              <w:t>0% mass variance)</w:t>
+            </w:r>
+          </w:p>
+          <w:p>
+            <w:pPr>
+              <w:rPr>
+                <w:sz w:val="28"/>
+                <w:szCs w:val="28"/>
+              </w:rPr>
+            </w:pPr>
+            <w:r>
+              <w:rPr>
+                <w:sz w:val="28"/>
+                <w:szCs w:val="28"/>
+              </w:rPr>
+              <w:t>Range for mass 1: [3.534, 4.320)</w:t>
+            </w:r>
+          </w:p>
+          <w:p>
+            <w:pPr>
+              <w:rPr>
+                <w:sz w:val="28"/>
+                <w:szCs w:val="28"/>
+              </w:rPr>
+            </w:pPr>
+            <w:r>
+              <w:rPr>
+                <w:sz w:val="28"/>
+                <w:szCs w:val="28"/>
+              </w:rPr>
+              <w:t>Range for mass 2: [2.443, 2.986)</w:t>
+            </w:r>
+          </w:p>
+          <w:p>
+            <w:pPr>
+              <w:rPr>
+                <w:sz w:val="28"/>
+                <w:szCs w:val="28"/>
+              </w:rPr>
+            </w:pPr>
+            <w:r>
+              <w:rPr>
+                <w:sz w:val="28"/>
+                <w:szCs w:val="28"/>
+              </w:rPr>
+              <w:t>Range for mass 3: [4.580, 5.598)</w:t>
+            </w:r>
+          </w:p>
+        </w:tc>
+        <w:tc>
+          <w:tcPr>
+            <w:tcW w:w="1577" w:type="dxa"/>
+          </w:tcPr>
+          <w:p>
+            <w:pPr>
+              <w:rPr>
+                <w:sz w:val="28"/>
+                <w:szCs w:val="28"/>
+              </w:rPr>
+            </w:pPr>
+            <w:r>
+              <w:rPr>
+                <w:sz w:val="28"/>
+                <w:szCs w:val="28"/>
+              </w:rPr>
+              <w:t>1063.45 +/- 35.99</w:t>
+            </w:r>
+          </w:p>
+        </w:tc>
+        <w:tc>
+          <w:tcPr>
+            <w:tcW w:w="1577" w:type="dxa"/>
+          </w:tcPr>
+          <w:p>
+            <w:pPr>
+              <w:rPr>
+                <w:sz w:val="28"/>
+                <w:szCs w:val="28"/>
+              </w:rPr>
+            </w:pPr>
+            <w:r>
+              <w:rPr>
+                <w:sz w:val="28"/>
+                <w:szCs w:val="28"/>
+              </w:rPr>
+              <w:t>752.20 +/- 19.77</w:t>
+            </w:r>
+          </w:p>
+        </w:tc>
+      </w:tr>
+      <w:tr>
+        <w:tc>
+          <w:tcPr>
+            <w:tcW w:w="1661" w:type="dxa"/>
+          </w:tcPr>
+          <w:p/>
+        </w:tc>
+        <w:tc>
+          <w:tcPr>
+            <w:tcW w:w="2020" w:type="dxa"/>
+          </w:tcPr>
+          <w:p/>
+        </w:tc>
+        <w:tc>
+          <w:tcPr>
+            <w:tcW w:w="2793" w:type="dxa"/>
+          </w:tcPr>
+          <w:p>
+            <w:pPr>
+              <w:rPr>
+                <w:sz w:val="28"/>
+                <w:szCs w:val="28"/>
+              </w:rPr>
+            </w:pPr>
+          </w:p>
+        </w:tc>
+        <w:tc>
+          <w:tcPr>
+            <w:tcW w:w="1577" w:type="dxa"/>
+          </w:tcPr>
+          <w:p>
+            <w:pPr>
+              <w:rPr>
+                <w:sz w:val="28"/>
+                <w:szCs w:val="28"/>
+              </w:rPr>
+            </w:pPr>
+          </w:p>
+        </w:tc>
+        <w:tc>
+          <w:tcPr>
+            <w:tcW w:w="1577" w:type="dxa"/>
+          </w:tcPr>
+          <w:p>
+            <w:pPr>
+              <w:rPr>
+                <w:sz w:val="28"/>
+                <w:szCs w:val="28"/>
+              </w:rPr>
+            </w:pPr>
           </w:p>
         </w:tc>
       </w:tr>

</xml_diff>

<commit_message>
Done other simulations while increasing the mass variability percentage (40% and 60%)
</commit_message>
<xml_diff>
--- a/Result history.docx
+++ b/Result history.docx
@@ -35,15 +35,19 @@
     </w:p>
     <w:p>
       <w:bookmarkStart w:id="0" w:name="_Hlk124172635"/>
+      <w:proofErr w:type="gramStart"/>
       <w:r>
         <w:t xml:space="preserve">LR </w:t>
       </w:r>
       <w:r>
         <w:t xml:space="preserve"> </w:t>
       </w:r>
+      <w:proofErr w:type="spellStart"/>
       <w:r>
         <w:t>using</w:t>
       </w:r>
+      <w:proofErr w:type="spellEnd"/>
+      <w:proofErr w:type="gramEnd"/>
       <w:r>
         <w:t xml:space="preserve"> PPO </w:t>
       </w:r>
@@ -53,9 +57,11 @@
       <w:r>
         <w:t xml:space="preserve">, LR </w:t>
       </w:r>
+      <w:proofErr w:type="spellStart"/>
       <w:r>
         <w:t>using</w:t>
       </w:r>
+      <w:proofErr w:type="spellEnd"/>
       <w:r>
         <w:t xml:space="preserve"> TRPO = 1e-3</w:t>
       </w:r>
@@ -111,7 +117,39 @@
               <w:t>RESULT</w:t>
             </w:r>
             <w:r>
-              <w:t xml:space="preserve"> (mean +/- std dev on the reward)</w:t>
+              <w:t xml:space="preserve"> (</w:t>
+            </w:r>
+            <w:proofErr w:type="spellStart"/>
+            <w:r>
+              <w:t>mean</w:t>
+            </w:r>
+            <w:proofErr w:type="spellEnd"/>
+            <w:r>
+              <w:t xml:space="preserve"> +/- </w:t>
+            </w:r>
+            <w:proofErr w:type="spellStart"/>
+            <w:r>
+              <w:t>std</w:t>
+            </w:r>
+            <w:proofErr w:type="spellEnd"/>
+            <w:r>
+              <w:t xml:space="preserve"> </w:t>
+            </w:r>
+            <w:proofErr w:type="spellStart"/>
+            <w:r>
+              <w:t>dev</w:t>
+            </w:r>
+            <w:proofErr w:type="spellEnd"/>
+            <w:r>
+              <w:t xml:space="preserve"> on the </w:t>
+            </w:r>
+            <w:proofErr w:type="spellStart"/>
+            <w:r>
+              <w:t>reward</w:t>
+            </w:r>
+            <w:proofErr w:type="spellEnd"/>
+            <w:r>
+              <w:t>)</w:t>
             </w:r>
           </w:p>
         </w:tc>
@@ -461,7 +499,15 @@
               <w:t>TRPO</w:t>
             </w:r>
             <w:r>
-              <w:t xml:space="preserve"> (lr=3e-4)</w:t>
+              <w:t xml:space="preserve"> (</w:t>
+            </w:r>
+            <w:proofErr w:type="spellStart"/>
+            <w:r>
+              <w:t>lr</w:t>
+            </w:r>
+            <w:proofErr w:type="spellEnd"/>
+            <w:r>
+              <w:t>=3e-4)</w:t>
             </w:r>
           </w:p>
         </w:tc>
@@ -499,7 +545,15 @@
               <w:t xml:space="preserve"> </w:t>
             </w:r>
             <w:r>
-              <w:t>(lr=3e-4)</w:t>
+              <w:t>(</w:t>
+            </w:r>
+            <w:proofErr w:type="spellStart"/>
+            <w:r>
+              <w:t>lr</w:t>
+            </w:r>
+            <w:proofErr w:type="spellEnd"/>
+            <w:r>
+              <w:t>=3e-4)</w:t>
             </w:r>
           </w:p>
         </w:tc>
@@ -537,7 +591,15 @@
               <w:t>PO</w:t>
             </w:r>
             <w:r>
-              <w:t xml:space="preserve"> (lr = 3e-4)</w:t>
+              <w:t xml:space="preserve"> (</w:t>
+            </w:r>
+            <w:proofErr w:type="spellStart"/>
+            <w:r>
+              <w:t>lr</w:t>
+            </w:r>
+            <w:proofErr w:type="spellEnd"/>
+            <w:r>
+              <w:t xml:space="preserve"> = 3e-4)</w:t>
             </w:r>
           </w:p>
         </w:tc>
@@ -572,7 +634,15 @@
               <w:t>PPO</w:t>
             </w:r>
             <w:r>
-              <w:t xml:space="preserve"> (lr = 3e-5)</w:t>
+              <w:t xml:space="preserve"> (</w:t>
+            </w:r>
+            <w:proofErr w:type="spellStart"/>
+            <w:r>
+              <w:t>lr</w:t>
+            </w:r>
+            <w:proofErr w:type="spellEnd"/>
+            <w:r>
+              <w:t xml:space="preserve"> = 3e-5)</w:t>
             </w:r>
           </w:p>
         </w:tc>
@@ -607,7 +677,15 @@
               <w:t>PPO</w:t>
             </w:r>
             <w:r>
-              <w:t xml:space="preserve"> (lr = </w:t>
+              <w:t xml:space="preserve"> (</w:t>
+            </w:r>
+            <w:proofErr w:type="spellStart"/>
+            <w:r>
+              <w:t>lr</w:t>
+            </w:r>
+            <w:proofErr w:type="spellEnd"/>
+            <w:r>
+              <w:t xml:space="preserve"> = </w:t>
             </w:r>
             <w:r>
               <w:t>1</w:t>
@@ -761,7 +839,15 @@
           </w:tcPr>
           <w:p>
             <w:r>
-              <w:t>PPO (lr=3e-4)</w:t>
+              <w:t>PPO (</w:t>
+            </w:r>
+            <w:proofErr w:type="spellStart"/>
+            <w:r>
+              <w:t>lr</w:t>
+            </w:r>
+            <w:proofErr w:type="spellEnd"/>
+            <w:r>
+              <w:t>=3e-4)</w:t>
             </w:r>
           </w:p>
         </w:tc>
@@ -793,7 +879,15 @@
           </w:tcPr>
           <w:p>
             <w:r>
-              <w:t>PPO (lr=1e-3)</w:t>
+              <w:t>PPO (</w:t>
+            </w:r>
+            <w:proofErr w:type="spellStart"/>
+            <w:r>
+              <w:t>lr</w:t>
+            </w:r>
+            <w:proofErr w:type="spellEnd"/>
+            <w:r>
+              <w:t>=1e-3)</w:t>
             </w:r>
           </w:p>
         </w:tc>
@@ -825,7 +919,15 @@
           </w:tcPr>
           <w:p>
             <w:r>
-              <w:t>PPO (lr=1e-4)</w:t>
+              <w:t>PPO (</w:t>
+            </w:r>
+            <w:proofErr w:type="spellStart"/>
+            <w:r>
+              <w:t>lr</w:t>
+            </w:r>
+            <w:proofErr w:type="spellEnd"/>
+            <w:r>
+              <w:t>=1e-4)</w:t>
             </w:r>
           </w:p>
         </w:tc>
@@ -1063,7 +1165,151 @@
           <w:sz w:val="28"/>
           <w:szCs w:val="28"/>
         </w:rPr>
-        <w:t>The previous results can be used to fulfill the next table (they are the source-source average return)</w:t>
+        <w:t xml:space="preserve">The </w:t>
+      </w:r>
+      <w:proofErr w:type="spellStart"/>
+      <w:r>
+        <w:rPr>
+          <w:sz w:val="28"/>
+          <w:szCs w:val="28"/>
+        </w:rPr>
+        <w:t>previous</w:t>
+      </w:r>
+      <w:proofErr w:type="spellEnd"/>
+      <w:r>
+        <w:rPr>
+          <w:sz w:val="28"/>
+          <w:szCs w:val="28"/>
+        </w:rPr>
+        <w:t xml:space="preserve"> </w:t>
+      </w:r>
+      <w:proofErr w:type="spellStart"/>
+      <w:r>
+        <w:rPr>
+          <w:sz w:val="28"/>
+          <w:szCs w:val="28"/>
+        </w:rPr>
+        <w:t>results</w:t>
+      </w:r>
+      <w:proofErr w:type="spellEnd"/>
+      <w:r>
+        <w:rPr>
+          <w:sz w:val="28"/>
+          <w:szCs w:val="28"/>
+        </w:rPr>
+        <w:t xml:space="preserve"> can be </w:t>
+      </w:r>
+      <w:proofErr w:type="spellStart"/>
+      <w:r>
+        <w:rPr>
+          <w:sz w:val="28"/>
+          <w:szCs w:val="28"/>
+        </w:rPr>
+        <w:t>used</w:t>
+      </w:r>
+      <w:proofErr w:type="spellEnd"/>
+      <w:r>
+        <w:rPr>
+          <w:sz w:val="28"/>
+          <w:szCs w:val="28"/>
+        </w:rPr>
+        <w:t xml:space="preserve"> to </w:t>
+      </w:r>
+      <w:proofErr w:type="spellStart"/>
+      <w:r>
+        <w:rPr>
+          <w:sz w:val="28"/>
+          <w:szCs w:val="28"/>
+        </w:rPr>
+        <w:t>fulfill</w:t>
+      </w:r>
+      <w:proofErr w:type="spellEnd"/>
+      <w:r>
+        <w:rPr>
+          <w:sz w:val="28"/>
+          <w:szCs w:val="28"/>
+        </w:rPr>
+        <w:t xml:space="preserve"> the </w:t>
+      </w:r>
+      <w:proofErr w:type="spellStart"/>
+      <w:r>
+        <w:rPr>
+          <w:sz w:val="28"/>
+          <w:szCs w:val="28"/>
+        </w:rPr>
+        <w:t>next</w:t>
+      </w:r>
+      <w:proofErr w:type="spellEnd"/>
+      <w:r>
+        <w:rPr>
+          <w:sz w:val="28"/>
+          <w:szCs w:val="28"/>
+        </w:rPr>
+        <w:t xml:space="preserve"> </w:t>
+      </w:r>
+      <w:proofErr w:type="spellStart"/>
+      <w:r>
+        <w:rPr>
+          <w:sz w:val="28"/>
+          <w:szCs w:val="28"/>
+        </w:rPr>
+        <w:t>table</w:t>
+      </w:r>
+      <w:proofErr w:type="spellEnd"/>
+      <w:r>
+        <w:rPr>
+          <w:sz w:val="28"/>
+          <w:szCs w:val="28"/>
+        </w:rPr>
+        <w:t xml:space="preserve"> (</w:t>
+      </w:r>
+      <w:proofErr w:type="spellStart"/>
+      <w:r>
+        <w:rPr>
+          <w:sz w:val="28"/>
+          <w:szCs w:val="28"/>
+        </w:rPr>
+        <w:t>they</w:t>
+      </w:r>
+      <w:proofErr w:type="spellEnd"/>
+      <w:r>
+        <w:rPr>
+          <w:sz w:val="28"/>
+          <w:szCs w:val="28"/>
+        </w:rPr>
+        <w:t xml:space="preserve"> are the source-source </w:t>
+      </w:r>
+      <w:proofErr w:type="spellStart"/>
+      <w:r>
+        <w:rPr>
+          <w:sz w:val="28"/>
+          <w:szCs w:val="28"/>
+        </w:rPr>
+        <w:t>average</w:t>
+      </w:r>
+      <w:proofErr w:type="spellEnd"/>
+      <w:r>
+        <w:rPr>
+          <w:sz w:val="28"/>
+          <w:szCs w:val="28"/>
+        </w:rPr>
+        <w:t xml:space="preserve"> </w:t>
+      </w:r>
+      <w:proofErr w:type="spellStart"/>
+      <w:r>
+        <w:rPr>
+          <w:sz w:val="28"/>
+          <w:szCs w:val="28"/>
+        </w:rPr>
+        <w:t>return</w:t>
+      </w:r>
+      <w:proofErr w:type="spellEnd"/>
+      <w:r>
+        <w:rPr>
+          <w:sz w:val="28"/>
+          <w:szCs w:val="28"/>
+        </w:rPr>
+        <w:t>)</w:t>
       </w:r>
       <w:r>
         <w:rPr>
@@ -1115,8 +1361,26 @@
       </w:r>
     </w:p>
     <w:p>
+      <w:proofErr w:type="gramStart"/>
       <w:r>
-        <w:t>LR  using PPO = 3e-4, LR using TRPO = 1e-3 (IF NOT SPECIFIED)</w:t>
+        <w:t xml:space="preserve">LR  </w:t>
+      </w:r>
+      <w:proofErr w:type="spellStart"/>
+      <w:r>
+        <w:t>using</w:t>
+      </w:r>
+      <w:proofErr w:type="spellEnd"/>
+      <w:proofErr w:type="gramEnd"/>
+      <w:r>
+        <w:t xml:space="preserve"> PPO = 3e-4, LR </w:t>
+      </w:r>
+      <w:proofErr w:type="spellStart"/>
+      <w:r>
+        <w:t>using</w:t>
+      </w:r>
+      <w:proofErr w:type="spellEnd"/>
+      <w:r>
+        <w:t xml:space="preserve"> TRPO = 1e-3 (IF NOT SPECIFIED)</w:t>
       </w:r>
     </w:p>
     <w:tbl>
@@ -1730,12 +1994,46 @@
           <w:szCs w:val="28"/>
         </w:rPr>
       </w:pPr>
+      <w:proofErr w:type="gramStart"/>
       <w:r>
         <w:rPr>
           <w:sz w:val="28"/>
           <w:szCs w:val="28"/>
         </w:rPr>
-        <w:t>LR  using PPO = 3e-4, LR using TRPO = 1e-3 (IF NOT SPECIFIED)</w:t>
+        <w:t xml:space="preserve">LR  </w:t>
+      </w:r>
+      <w:proofErr w:type="spellStart"/>
+      <w:r>
+        <w:rPr>
+          <w:sz w:val="28"/>
+          <w:szCs w:val="28"/>
+        </w:rPr>
+        <w:t>using</w:t>
+      </w:r>
+      <w:proofErr w:type="spellEnd"/>
+      <w:proofErr w:type="gramEnd"/>
+      <w:r>
+        <w:rPr>
+          <w:sz w:val="28"/>
+          <w:szCs w:val="28"/>
+        </w:rPr>
+        <w:t xml:space="preserve"> PPO = 3e-4, LR </w:t>
+      </w:r>
+      <w:proofErr w:type="spellStart"/>
+      <w:r>
+        <w:rPr>
+          <w:sz w:val="28"/>
+          <w:szCs w:val="28"/>
+        </w:rPr>
+        <w:t>using</w:t>
+      </w:r>
+      <w:proofErr w:type="spellEnd"/>
+      <w:r>
+        <w:rPr>
+          <w:sz w:val="28"/>
+          <w:szCs w:val="28"/>
+        </w:rPr>
+        <w:t xml:space="preserve"> TRPO = 1e-3 (IF NOT SPECIFIED)</w:t>
       </w:r>
     </w:p>
     <w:tbl>
@@ -1790,8 +2088,13 @@
           </w:tcPr>
           <w:p>
             <w:r>
-              <w:t>UDR distribution</w:t>
-            </w:r>
+              <w:t xml:space="preserve">UDR </w:t>
+            </w:r>
+            <w:proofErr w:type="spellStart"/>
+            <w:r>
+              <w:t>distribution</w:t>
+            </w:r>
+            <w:proofErr w:type="spellEnd"/>
           </w:p>
         </w:tc>
         <w:tc>
@@ -1871,6 +2174,7 @@
                 <w:szCs w:val="28"/>
               </w:rPr>
             </w:pPr>
+            <w:proofErr w:type="spellStart"/>
             <w:r>
               <w:rPr>
                 <w:sz w:val="28"/>
@@ -1878,12 +2182,29 @@
               </w:rPr>
               <w:t>Uniform</w:t>
             </w:r>
-            <w:r>
-              <w:rPr>
-                <w:sz w:val="28"/>
-                <w:szCs w:val="28"/>
-              </w:rPr>
-              <w:t xml:space="preserve"> (10% mass variance)</w:t>
+            <w:proofErr w:type="spellEnd"/>
+            <w:r>
+              <w:rPr>
+                <w:sz w:val="28"/>
+                <w:szCs w:val="28"/>
+              </w:rPr>
+              <w:t xml:space="preserve"> (10% mass </w:t>
+            </w:r>
+            <w:proofErr w:type="spellStart"/>
+            <w:r>
+              <w:rPr>
+                <w:sz w:val="28"/>
+                <w:szCs w:val="28"/>
+              </w:rPr>
+              <w:t>variance</w:t>
+            </w:r>
+            <w:proofErr w:type="spellEnd"/>
+            <w:r>
+              <w:rPr>
+                <w:sz w:val="28"/>
+                <w:szCs w:val="28"/>
+              </w:rPr>
+              <w:t>)</w:t>
             </w:r>
           </w:p>
           <w:p>
@@ -2018,12 +2339,21 @@
                 <w:szCs w:val="28"/>
               </w:rPr>
             </w:pPr>
-            <w:r>
-              <w:rPr>
-                <w:sz w:val="28"/>
-                <w:szCs w:val="28"/>
-              </w:rPr>
-              <w:t>Uniform (</w:t>
+            <w:proofErr w:type="spellStart"/>
+            <w:r>
+              <w:rPr>
+                <w:sz w:val="28"/>
+                <w:szCs w:val="28"/>
+              </w:rPr>
+              <w:t>Uniform</w:t>
+            </w:r>
+            <w:proofErr w:type="spellEnd"/>
+            <w:r>
+              <w:rPr>
+                <w:sz w:val="28"/>
+                <w:szCs w:val="28"/>
+              </w:rPr>
+              <w:t xml:space="preserve"> (</w:t>
             </w:r>
             <w:r>
               <w:rPr>
@@ -2037,7 +2367,23 @@
                 <w:sz w:val="28"/>
                 <w:szCs w:val="28"/>
               </w:rPr>
-              <w:t>0% mass variance)</w:t>
+              <w:t xml:space="preserve">0% mass </w:t>
+            </w:r>
+            <w:proofErr w:type="spellStart"/>
+            <w:r>
+              <w:rPr>
+                <w:sz w:val="28"/>
+                <w:szCs w:val="28"/>
+              </w:rPr>
+              <w:t>variance</w:t>
+            </w:r>
+            <w:proofErr w:type="spellEnd"/>
+            <w:r>
+              <w:rPr>
+                <w:sz w:val="28"/>
+                <w:szCs w:val="28"/>
+              </w:rPr>
+              <w:t>)</w:t>
             </w:r>
           </w:p>
           <w:p>
@@ -2159,12 +2505,21 @@
                 <w:szCs w:val="28"/>
               </w:rPr>
             </w:pPr>
-            <w:r>
-              <w:rPr>
-                <w:sz w:val="28"/>
-                <w:szCs w:val="28"/>
-              </w:rPr>
-              <w:t>Uniform (</w:t>
+            <w:proofErr w:type="spellStart"/>
+            <w:r>
+              <w:rPr>
+                <w:sz w:val="28"/>
+                <w:szCs w:val="28"/>
+              </w:rPr>
+              <w:t>Uniform</w:t>
+            </w:r>
+            <w:proofErr w:type="spellEnd"/>
+            <w:r>
+              <w:rPr>
+                <w:sz w:val="28"/>
+                <w:szCs w:val="28"/>
+              </w:rPr>
+              <w:t xml:space="preserve"> (</w:t>
             </w:r>
             <w:r>
               <w:rPr>
@@ -2178,7 +2533,23 @@
                 <w:sz w:val="28"/>
                 <w:szCs w:val="28"/>
               </w:rPr>
-              <w:t>0% mass variance)</w:t>
+              <w:t xml:space="preserve">0% mass </w:t>
+            </w:r>
+            <w:proofErr w:type="spellStart"/>
+            <w:r>
+              <w:rPr>
+                <w:sz w:val="28"/>
+                <w:szCs w:val="28"/>
+              </w:rPr>
+              <w:t>variance</w:t>
+            </w:r>
+            <w:proofErr w:type="spellEnd"/>
+            <w:r>
+              <w:rPr>
+                <w:sz w:val="28"/>
+                <w:szCs w:val="28"/>
+              </w:rPr>
+              <w:t>)</w:t>
             </w:r>
           </w:p>
           <w:p>
@@ -2312,12 +2683,21 @@
                 <w:szCs w:val="28"/>
               </w:rPr>
             </w:pPr>
-            <w:r>
-              <w:rPr>
-                <w:sz w:val="28"/>
-                <w:szCs w:val="28"/>
-              </w:rPr>
-              <w:t>Uniform (</w:t>
+            <w:proofErr w:type="spellStart"/>
+            <w:r>
+              <w:rPr>
+                <w:sz w:val="28"/>
+                <w:szCs w:val="28"/>
+              </w:rPr>
+              <w:t>Uniform</w:t>
+            </w:r>
+            <w:proofErr w:type="spellEnd"/>
+            <w:r>
+              <w:rPr>
+                <w:sz w:val="28"/>
+                <w:szCs w:val="28"/>
+              </w:rPr>
+              <w:t xml:space="preserve"> (</w:t>
             </w:r>
             <w:r>
               <w:rPr>
@@ -2331,7 +2711,23 @@
                 <w:sz w:val="28"/>
                 <w:szCs w:val="28"/>
               </w:rPr>
-              <w:t>0% mass variance)</w:t>
+              <w:t xml:space="preserve">0% mass </w:t>
+            </w:r>
+            <w:proofErr w:type="spellStart"/>
+            <w:r>
+              <w:rPr>
+                <w:sz w:val="28"/>
+                <w:szCs w:val="28"/>
+              </w:rPr>
+              <w:t>variance</w:t>
+            </w:r>
+            <w:proofErr w:type="spellEnd"/>
+            <w:r>
+              <w:rPr>
+                <w:sz w:val="28"/>
+                <w:szCs w:val="28"/>
+              </w:rPr>
+              <w:t>)</w:t>
             </w:r>
           </w:p>
           <w:p>
@@ -2453,12 +2849,21 @@
                 <w:szCs w:val="28"/>
               </w:rPr>
             </w:pPr>
-            <w:r>
-              <w:rPr>
-                <w:sz w:val="28"/>
-                <w:szCs w:val="28"/>
-              </w:rPr>
-              <w:t>Uniform (</w:t>
+            <w:proofErr w:type="spellStart"/>
+            <w:r>
+              <w:rPr>
+                <w:sz w:val="28"/>
+                <w:szCs w:val="28"/>
+              </w:rPr>
+              <w:t>Uniform</w:t>
+            </w:r>
+            <w:proofErr w:type="spellEnd"/>
+            <w:r>
+              <w:rPr>
+                <w:sz w:val="28"/>
+                <w:szCs w:val="28"/>
+              </w:rPr>
+              <w:t xml:space="preserve"> (</w:t>
             </w:r>
             <w:r>
               <w:rPr>
@@ -2472,7 +2877,23 @@
                 <w:sz w:val="28"/>
                 <w:szCs w:val="28"/>
               </w:rPr>
-              <w:t>0% mass variance)</w:t>
+              <w:t xml:space="preserve">0% mass </w:t>
+            </w:r>
+            <w:proofErr w:type="spellStart"/>
+            <w:r>
+              <w:rPr>
+                <w:sz w:val="28"/>
+                <w:szCs w:val="28"/>
+              </w:rPr>
+              <w:t>variance</w:t>
+            </w:r>
+            <w:proofErr w:type="spellEnd"/>
+            <w:r>
+              <w:rPr>
+                <w:sz w:val="28"/>
+                <w:szCs w:val="28"/>
+              </w:rPr>
+              <w:t>)</w:t>
             </w:r>
           </w:p>
           <w:p>
@@ -2585,12 +3006,21 @@
                 <w:szCs w:val="28"/>
               </w:rPr>
             </w:pPr>
-            <w:r>
-              <w:rPr>
-                <w:sz w:val="28"/>
-                <w:szCs w:val="28"/>
-              </w:rPr>
-              <w:t>Uniform (</w:t>
+            <w:proofErr w:type="spellStart"/>
+            <w:r>
+              <w:rPr>
+                <w:sz w:val="28"/>
+                <w:szCs w:val="28"/>
+              </w:rPr>
+              <w:t>Uniform</w:t>
+            </w:r>
+            <w:proofErr w:type="spellEnd"/>
+            <w:r>
+              <w:rPr>
+                <w:sz w:val="28"/>
+                <w:szCs w:val="28"/>
+              </w:rPr>
+              <w:t xml:space="preserve"> (</w:t>
             </w:r>
             <w:r>
               <w:rPr>
@@ -2604,7 +3034,23 @@
                 <w:sz w:val="28"/>
                 <w:szCs w:val="28"/>
               </w:rPr>
-              <w:t>0% mass variance)</w:t>
+              <w:t xml:space="preserve">0% mass </w:t>
+            </w:r>
+            <w:proofErr w:type="spellStart"/>
+            <w:r>
+              <w:rPr>
+                <w:sz w:val="28"/>
+                <w:szCs w:val="28"/>
+              </w:rPr>
+              <w:t>variance</w:t>
+            </w:r>
+            <w:proofErr w:type="spellEnd"/>
+            <w:r>
+              <w:rPr>
+                <w:sz w:val="28"/>
+                <w:szCs w:val="28"/>
+              </w:rPr>
+              <w:t>)</w:t>
             </w:r>
           </w:p>
           <w:p>
@@ -2717,12 +3163,21 @@
                 <w:szCs w:val="28"/>
               </w:rPr>
             </w:pPr>
-            <w:r>
-              <w:rPr>
-                <w:sz w:val="28"/>
-                <w:szCs w:val="28"/>
-              </w:rPr>
-              <w:t>Uniform (</w:t>
+            <w:proofErr w:type="spellStart"/>
+            <w:r>
+              <w:rPr>
+                <w:sz w:val="28"/>
+                <w:szCs w:val="28"/>
+              </w:rPr>
+              <w:t>Uniform</w:t>
+            </w:r>
+            <w:proofErr w:type="spellEnd"/>
+            <w:r>
+              <w:rPr>
+                <w:sz w:val="28"/>
+                <w:szCs w:val="28"/>
+              </w:rPr>
+              <w:t xml:space="preserve"> (</w:t>
             </w:r>
             <w:r>
               <w:rPr>
@@ -2736,7 +3191,23 @@
                 <w:sz w:val="28"/>
                 <w:szCs w:val="28"/>
               </w:rPr>
-              <w:t>0% mass variance)</w:t>
+              <w:t xml:space="preserve">0% mass </w:t>
+            </w:r>
+            <w:proofErr w:type="spellStart"/>
+            <w:r>
+              <w:rPr>
+                <w:sz w:val="28"/>
+                <w:szCs w:val="28"/>
+              </w:rPr>
+              <w:t>variance</w:t>
+            </w:r>
+            <w:proofErr w:type="spellEnd"/>
+            <w:r>
+              <w:rPr>
+                <w:sz w:val="28"/>
+                <w:szCs w:val="28"/>
+              </w:rPr>
+              <w:t>)</w:t>
             </w:r>
           </w:p>
           <w:p>
@@ -2828,12 +3299,21 @@
                 <w:szCs w:val="28"/>
               </w:rPr>
             </w:pPr>
-            <w:r>
-              <w:rPr>
-                <w:sz w:val="28"/>
-                <w:szCs w:val="28"/>
-              </w:rPr>
-              <w:t>Uniform (</w:t>
+            <w:proofErr w:type="spellStart"/>
+            <w:r>
+              <w:rPr>
+                <w:sz w:val="28"/>
+                <w:szCs w:val="28"/>
+              </w:rPr>
+              <w:t>Uniform</w:t>
+            </w:r>
+            <w:proofErr w:type="spellEnd"/>
+            <w:r>
+              <w:rPr>
+                <w:sz w:val="28"/>
+                <w:szCs w:val="28"/>
+              </w:rPr>
+              <w:t xml:space="preserve"> (</w:t>
             </w:r>
             <w:r>
               <w:rPr>
@@ -2847,7 +3327,23 @@
                 <w:sz w:val="28"/>
                 <w:szCs w:val="28"/>
               </w:rPr>
-              <w:t>0% mass variance)</w:t>
+              <w:t xml:space="preserve">0% mass </w:t>
+            </w:r>
+            <w:proofErr w:type="spellStart"/>
+            <w:r>
+              <w:rPr>
+                <w:sz w:val="28"/>
+                <w:szCs w:val="28"/>
+              </w:rPr>
+              <w:t>variance</w:t>
+            </w:r>
+            <w:proofErr w:type="spellEnd"/>
+            <w:r>
+              <w:rPr>
+                <w:sz w:val="28"/>
+                <w:szCs w:val="28"/>
+              </w:rPr>
+              <w:t>)</w:t>
             </w:r>
           </w:p>
           <w:p>
@@ -2969,12 +3465,21 @@
                 <w:szCs w:val="28"/>
               </w:rPr>
             </w:pPr>
-            <w:r>
-              <w:rPr>
-                <w:sz w:val="28"/>
-                <w:szCs w:val="28"/>
-              </w:rPr>
-              <w:t>Uniform (</w:t>
+            <w:proofErr w:type="spellStart"/>
+            <w:r>
+              <w:rPr>
+                <w:sz w:val="28"/>
+                <w:szCs w:val="28"/>
+              </w:rPr>
+              <w:t>Uniform</w:t>
+            </w:r>
+            <w:proofErr w:type="spellEnd"/>
+            <w:r>
+              <w:rPr>
+                <w:sz w:val="28"/>
+                <w:szCs w:val="28"/>
+              </w:rPr>
+              <w:t xml:space="preserve"> (</w:t>
             </w:r>
             <w:r>
               <w:rPr>
@@ -2988,7 +3493,23 @@
                 <w:sz w:val="28"/>
                 <w:szCs w:val="28"/>
               </w:rPr>
-              <w:t>0% mass variance)</w:t>
+              <w:t xml:space="preserve">0% mass </w:t>
+            </w:r>
+            <w:proofErr w:type="spellStart"/>
+            <w:r>
+              <w:rPr>
+                <w:sz w:val="28"/>
+                <w:szCs w:val="28"/>
+              </w:rPr>
+              <w:t>variance</w:t>
+            </w:r>
+            <w:proofErr w:type="spellEnd"/>
+            <w:r>
+              <w:rPr>
+                <w:sz w:val="28"/>
+                <w:szCs w:val="28"/>
+              </w:rPr>
+              <w:t>)</w:t>
             </w:r>
           </w:p>
           <w:p>
@@ -3112,26 +3633,37 @@
                 <w:szCs w:val="28"/>
               </w:rPr>
             </w:pPr>
-            <w:r>
-              <w:rPr>
-                <w:sz w:val="28"/>
-                <w:szCs w:val="28"/>
-              </w:rPr>
-              <w:t>Uniform (</w:t>
-            </w:r>
-            <w:r>
-              <w:rPr>
-                <w:sz w:val="28"/>
-                <w:szCs w:val="28"/>
-              </w:rPr>
-              <w:t>3</w:t>
-            </w:r>
-            <w:r>
-              <w:rPr>
-                <w:sz w:val="28"/>
-                <w:szCs w:val="28"/>
-              </w:rPr>
-              <w:t>0% mass variance)</w:t>
+            <w:proofErr w:type="spellStart"/>
+            <w:r>
+              <w:rPr>
+                <w:sz w:val="28"/>
+                <w:szCs w:val="28"/>
+              </w:rPr>
+              <w:t>Uniform</w:t>
+            </w:r>
+            <w:proofErr w:type="spellEnd"/>
+            <w:r>
+              <w:rPr>
+                <w:sz w:val="28"/>
+                <w:szCs w:val="28"/>
+              </w:rPr>
+              <w:t xml:space="preserve"> (30% mass </w:t>
+            </w:r>
+            <w:proofErr w:type="spellStart"/>
+            <w:r>
+              <w:rPr>
+                <w:sz w:val="28"/>
+                <w:szCs w:val="28"/>
+              </w:rPr>
+              <w:t>variance</w:t>
+            </w:r>
+            <w:proofErr w:type="spellEnd"/>
+            <w:r>
+              <w:rPr>
+                <w:sz w:val="28"/>
+                <w:szCs w:val="28"/>
+              </w:rPr>
+              <w:t>)</w:t>
             </w:r>
           </w:p>
           <w:p>
@@ -3209,12 +3741,14 @@
               <w:rPr>
                 <w:sz w:val="28"/>
                 <w:szCs w:val="28"/>
-              </w:rPr>
-            </w:pPr>
-            <w:r>
-              <w:rPr>
-                <w:sz w:val="28"/>
-                <w:szCs w:val="28"/>
+                <w:highlight w:val="yellow"/>
+              </w:rPr>
+            </w:pPr>
+            <w:r>
+              <w:rPr>
+                <w:sz w:val="28"/>
+                <w:szCs w:val="28"/>
+                <w:highlight w:val="yellow"/>
               </w:rPr>
               <w:t>1641.62 +/- 181.69</w:t>
             </w:r>
@@ -3238,10 +3772,7 @@
           </w:tcPr>
           <w:p>
             <w:r>
-              <w:t>TS=</w:t>
-            </w:r>
-            <w:r>
-              <w:t>1M</w:t>
+              <w:t>TS=500K</w:t>
             </w:r>
           </w:p>
         </w:tc>
@@ -3256,71 +3787,96 @@
                 <w:szCs w:val="28"/>
               </w:rPr>
             </w:pPr>
-            <w:r>
-              <w:rPr>
-                <w:sz w:val="28"/>
-                <w:szCs w:val="28"/>
-              </w:rPr>
-              <w:t>Uniform (</w:t>
-            </w:r>
-            <w:r>
-              <w:rPr>
-                <w:sz w:val="28"/>
-                <w:szCs w:val="28"/>
-              </w:rPr>
-              <w:t>1</w:t>
-            </w:r>
-            <w:r>
-              <w:rPr>
-                <w:sz w:val="28"/>
-                <w:szCs w:val="28"/>
-              </w:rPr>
-              <w:t>0% mass variance)</w:t>
-            </w:r>
-          </w:p>
-          <w:p>
-            <w:pPr>
-              <w:rPr>
-                <w:sz w:val="28"/>
-                <w:szCs w:val="28"/>
-              </w:rPr>
-            </w:pPr>
-            <w:r>
-              <w:rPr>
-                <w:sz w:val="28"/>
-                <w:szCs w:val="28"/>
-              </w:rPr>
-              <w:t>Range for mass 1: [3.534, 4.320)</w:t>
-            </w:r>
-          </w:p>
-          <w:p>
-            <w:pPr>
-              <w:rPr>
-                <w:sz w:val="28"/>
-                <w:szCs w:val="28"/>
-              </w:rPr>
-            </w:pPr>
-            <w:r>
-              <w:rPr>
-                <w:sz w:val="28"/>
-                <w:szCs w:val="28"/>
-              </w:rPr>
-              <w:t>Range for mass 2: [2.443, 2.986)</w:t>
-            </w:r>
-          </w:p>
-          <w:p>
-            <w:pPr>
-              <w:rPr>
-                <w:sz w:val="28"/>
-                <w:szCs w:val="28"/>
-              </w:rPr>
-            </w:pPr>
-            <w:r>
-              <w:rPr>
-                <w:sz w:val="28"/>
-                <w:szCs w:val="28"/>
-              </w:rPr>
-              <w:t>Range for mass 3: [4.580, 5.598)</w:t>
+            <w:proofErr w:type="spellStart"/>
+            <w:r>
+              <w:rPr>
+                <w:sz w:val="28"/>
+                <w:szCs w:val="28"/>
+              </w:rPr>
+              <w:t>Uniform</w:t>
+            </w:r>
+            <w:proofErr w:type="spellEnd"/>
+            <w:r>
+              <w:rPr>
+                <w:sz w:val="28"/>
+                <w:szCs w:val="28"/>
+              </w:rPr>
+              <w:t xml:space="preserve"> (</w:t>
+            </w:r>
+            <w:r>
+              <w:rPr>
+                <w:sz w:val="28"/>
+                <w:szCs w:val="28"/>
+              </w:rPr>
+              <w:t>4</w:t>
+            </w:r>
+            <w:r>
+              <w:rPr>
+                <w:sz w:val="28"/>
+                <w:szCs w:val="28"/>
+              </w:rPr>
+              <w:t xml:space="preserve">0% mass </w:t>
+            </w:r>
+            <w:proofErr w:type="spellStart"/>
+            <w:r>
+              <w:rPr>
+                <w:sz w:val="28"/>
+                <w:szCs w:val="28"/>
+              </w:rPr>
+              <w:t>variance</w:t>
+            </w:r>
+            <w:proofErr w:type="spellEnd"/>
+            <w:r>
+              <w:rPr>
+                <w:sz w:val="28"/>
+                <w:szCs w:val="28"/>
+              </w:rPr>
+              <w:t>)</w:t>
+            </w:r>
+          </w:p>
+          <w:p>
+            <w:pPr>
+              <w:rPr>
+                <w:sz w:val="28"/>
+                <w:szCs w:val="28"/>
+              </w:rPr>
+            </w:pPr>
+            <w:r>
+              <w:rPr>
+                <w:sz w:val="28"/>
+                <w:szCs w:val="28"/>
+              </w:rPr>
+              <w:t>Range for mass 1: [2.356, 5.498)</w:t>
+            </w:r>
+          </w:p>
+          <w:p>
+            <w:pPr>
+              <w:rPr>
+                <w:sz w:val="28"/>
+                <w:szCs w:val="28"/>
+              </w:rPr>
+            </w:pPr>
+            <w:r>
+              <w:rPr>
+                <w:sz w:val="28"/>
+                <w:szCs w:val="28"/>
+              </w:rPr>
+              <w:t>Range for mass 2: [1.629, 3.800)</w:t>
+            </w:r>
+          </w:p>
+          <w:p>
+            <w:pPr>
+              <w:rPr>
+                <w:sz w:val="28"/>
+                <w:szCs w:val="28"/>
+              </w:rPr>
+            </w:pPr>
+            <w:r>
+              <w:rPr>
+                <w:sz w:val="28"/>
+                <w:szCs w:val="28"/>
+              </w:rPr>
+              <w:t>Range for mass 3: [3.054, 7.125)</w:t>
             </w:r>
           </w:p>
         </w:tc>
@@ -3340,7 +3896,7 @@
                 <w:sz w:val="28"/>
                 <w:szCs w:val="28"/>
               </w:rPr>
-              <w:t>1693.16 +/- 9.66</w:t>
+              <w:t>1647.88 +/- 2.54</w:t>
             </w:r>
           </w:p>
         </w:tc>
@@ -3353,14 +3909,15 @@
               <w:rPr>
                 <w:sz w:val="28"/>
                 <w:szCs w:val="28"/>
-              </w:rPr>
-            </w:pPr>
-            <w:r>
-              <w:rPr>
-                <w:sz w:val="28"/>
-                <w:szCs w:val="28"/>
-              </w:rPr>
-              <w:t>909.72 +/- 16.00</w:t>
+                <w:highlight w:val="yellow"/>
+              </w:rPr>
+            </w:pPr>
+            <w:r>
+              <w:rPr>
+                <w:sz w:val="28"/>
+                <w:szCs w:val="28"/>
+              </w:rPr>
+              <w:t>944.78 +/- 11.68</w:t>
             </w:r>
           </w:p>
         </w:tc>
@@ -3382,7 +3939,7 @@
           </w:tcPr>
           <w:p>
             <w:r>
-              <w:t>TS=1M</w:t>
+              <w:t>TS=500K</w:t>
             </w:r>
           </w:p>
         </w:tc>
@@ -3397,71 +3954,96 @@
                 <w:szCs w:val="28"/>
               </w:rPr>
             </w:pPr>
-            <w:r>
-              <w:rPr>
-                <w:sz w:val="28"/>
-                <w:szCs w:val="28"/>
-              </w:rPr>
-              <w:t>Uniform (</w:t>
-            </w:r>
-            <w:r>
-              <w:rPr>
-                <w:sz w:val="28"/>
-                <w:szCs w:val="28"/>
-              </w:rPr>
-              <w:t>2</w:t>
-            </w:r>
-            <w:r>
-              <w:rPr>
-                <w:sz w:val="28"/>
-                <w:szCs w:val="28"/>
-              </w:rPr>
-              <w:t>0% mass variance)</w:t>
-            </w:r>
-          </w:p>
-          <w:p>
-            <w:pPr>
-              <w:rPr>
-                <w:sz w:val="28"/>
-                <w:szCs w:val="28"/>
-              </w:rPr>
-            </w:pPr>
-            <w:r>
-              <w:rPr>
-                <w:sz w:val="28"/>
-                <w:szCs w:val="28"/>
-              </w:rPr>
-              <w:t>Range for mass 1: [3.142, 4.712)</w:t>
-            </w:r>
-          </w:p>
-          <w:p>
-            <w:pPr>
-              <w:rPr>
-                <w:sz w:val="28"/>
-                <w:szCs w:val="28"/>
-              </w:rPr>
-            </w:pPr>
-            <w:r>
-              <w:rPr>
-                <w:sz w:val="28"/>
-                <w:szCs w:val="28"/>
-              </w:rPr>
-              <w:t>Range for mass 2: [2.171, 3.257)</w:t>
-            </w:r>
-          </w:p>
-          <w:p>
-            <w:pPr>
-              <w:rPr>
-                <w:sz w:val="28"/>
-                <w:szCs w:val="28"/>
-              </w:rPr>
-            </w:pPr>
-            <w:r>
-              <w:rPr>
-                <w:sz w:val="28"/>
-                <w:szCs w:val="28"/>
-              </w:rPr>
-              <w:t>Range for mass 3: [4.072, 6.107)</w:t>
+            <w:proofErr w:type="spellStart"/>
+            <w:r>
+              <w:rPr>
+                <w:sz w:val="28"/>
+                <w:szCs w:val="28"/>
+              </w:rPr>
+              <w:t>Uniform</w:t>
+            </w:r>
+            <w:proofErr w:type="spellEnd"/>
+            <w:r>
+              <w:rPr>
+                <w:sz w:val="28"/>
+                <w:szCs w:val="28"/>
+              </w:rPr>
+              <w:t xml:space="preserve"> (</w:t>
+            </w:r>
+            <w:r>
+              <w:rPr>
+                <w:sz w:val="28"/>
+                <w:szCs w:val="28"/>
+              </w:rPr>
+              <w:t>6</w:t>
+            </w:r>
+            <w:r>
+              <w:rPr>
+                <w:sz w:val="28"/>
+                <w:szCs w:val="28"/>
+              </w:rPr>
+              <w:t xml:space="preserve">0% mass </w:t>
+            </w:r>
+            <w:proofErr w:type="spellStart"/>
+            <w:r>
+              <w:rPr>
+                <w:sz w:val="28"/>
+                <w:szCs w:val="28"/>
+              </w:rPr>
+              <w:t>variance</w:t>
+            </w:r>
+            <w:proofErr w:type="spellEnd"/>
+            <w:r>
+              <w:rPr>
+                <w:sz w:val="28"/>
+                <w:szCs w:val="28"/>
+              </w:rPr>
+              <w:t>)</w:t>
+            </w:r>
+          </w:p>
+          <w:p>
+            <w:pPr>
+              <w:rPr>
+                <w:sz w:val="28"/>
+                <w:szCs w:val="28"/>
+              </w:rPr>
+            </w:pPr>
+            <w:r>
+              <w:rPr>
+                <w:sz w:val="28"/>
+                <w:szCs w:val="28"/>
+              </w:rPr>
+              <w:t>Range for mass 1: [1.571, 6.283)</w:t>
+            </w:r>
+          </w:p>
+          <w:p>
+            <w:pPr>
+              <w:rPr>
+                <w:sz w:val="28"/>
+                <w:szCs w:val="28"/>
+              </w:rPr>
+            </w:pPr>
+            <w:r>
+              <w:rPr>
+                <w:sz w:val="28"/>
+                <w:szCs w:val="28"/>
+              </w:rPr>
+              <w:t>Range for mass 2: [1.086, 4.343)</w:t>
+            </w:r>
+          </w:p>
+          <w:p>
+            <w:pPr>
+              <w:rPr>
+                <w:sz w:val="28"/>
+                <w:szCs w:val="28"/>
+              </w:rPr>
+            </w:pPr>
+            <w:r>
+              <w:rPr>
+                <w:sz w:val="28"/>
+                <w:szCs w:val="28"/>
+              </w:rPr>
+              <w:t>Range for mass 3: [2.036, 8.143)</w:t>
             </w:r>
           </w:p>
         </w:tc>
@@ -3481,7 +4063,7 @@
                 <w:sz w:val="28"/>
                 <w:szCs w:val="28"/>
               </w:rPr>
-              <w:t>1681.77 +/- 6.90</w:t>
+              <w:t>1571.66 +/- 4.91</w:t>
             </w:r>
           </w:p>
         </w:tc>
@@ -3494,14 +4076,15 @@
               <w:rPr>
                 <w:sz w:val="28"/>
                 <w:szCs w:val="28"/>
-              </w:rPr>
-            </w:pPr>
-            <w:r>
-              <w:rPr>
-                <w:sz w:val="28"/>
-                <w:szCs w:val="28"/>
-              </w:rPr>
-              <w:t>1193.56 +/- 122.39</w:t>
+                <w:highlight w:val="yellow"/>
+              </w:rPr>
+            </w:pPr>
+            <w:r>
+              <w:rPr>
+                <w:sz w:val="28"/>
+                <w:szCs w:val="28"/>
+              </w:rPr>
+              <w:t>877.05 +/- 13.82</w:t>
             </w:r>
           </w:p>
         </w:tc>
@@ -3523,7 +4106,10 @@
           </w:tcPr>
           <w:p>
             <w:r>
-              <w:t>TS=1M</w:t>
+              <w:t>TS=</w:t>
+            </w:r>
+            <w:r>
+              <w:t>1M</w:t>
             </w:r>
           </w:p>
         </w:tc>
@@ -3538,80 +4124,97 @@
                 <w:szCs w:val="28"/>
               </w:rPr>
             </w:pPr>
-            <w:r>
-              <w:rPr>
-                <w:sz w:val="28"/>
-                <w:szCs w:val="28"/>
-              </w:rPr>
-              <w:t>Uniform (</w:t>
-            </w:r>
-            <w:r>
-              <w:rPr>
-                <w:sz w:val="28"/>
-                <w:szCs w:val="28"/>
-              </w:rPr>
-              <w:t>3</w:t>
-            </w:r>
-            <w:r>
-              <w:rPr>
-                <w:sz w:val="28"/>
-                <w:szCs w:val="28"/>
-              </w:rPr>
-              <w:t>0% mass variance)</w:t>
-            </w:r>
-          </w:p>
-          <w:p>
-            <w:pPr>
-              <w:rPr>
-                <w:sz w:val="28"/>
-                <w:szCs w:val="28"/>
-              </w:rPr>
-            </w:pPr>
-            <w:r>
-              <w:rPr>
-                <w:sz w:val="28"/>
-                <w:szCs w:val="28"/>
-              </w:rPr>
-              <w:t>Range for mass 1: [2.749, 5.105)</w:t>
-            </w:r>
-          </w:p>
-          <w:p>
-            <w:pPr>
-              <w:rPr>
-                <w:sz w:val="28"/>
-                <w:szCs w:val="28"/>
-              </w:rPr>
-            </w:pPr>
-            <w:r>
-              <w:rPr>
-                <w:sz w:val="28"/>
-                <w:szCs w:val="28"/>
-              </w:rPr>
-              <w:t>Range for mass 2: [1.900, 3.529)</w:t>
-            </w:r>
-          </w:p>
-          <w:p>
-            <w:pPr>
-              <w:rPr>
-                <w:sz w:val="28"/>
-                <w:szCs w:val="28"/>
-              </w:rPr>
-            </w:pPr>
-            <w:r>
-              <w:rPr>
-                <w:sz w:val="28"/>
-                <w:szCs w:val="28"/>
-              </w:rPr>
-              <w:t>Range for mass 3: [3.563, 6.616)</w:t>
-            </w:r>
-          </w:p>
-          <w:p>
-            <w:pPr>
-              <w:rPr>
-                <w:sz w:val="28"/>
-                <w:szCs w:val="28"/>
-              </w:rPr>
-            </w:pPr>
+            <w:proofErr w:type="spellStart"/>
+            <w:r>
+              <w:rPr>
+                <w:sz w:val="28"/>
+                <w:szCs w:val="28"/>
+              </w:rPr>
+              <w:t>Uniform</w:t>
+            </w:r>
+            <w:proofErr w:type="spellEnd"/>
+            <w:r>
+              <w:rPr>
+                <w:sz w:val="28"/>
+                <w:szCs w:val="28"/>
+              </w:rPr>
+              <w:t xml:space="preserve"> (</w:t>
+            </w:r>
+            <w:r>
+              <w:rPr>
+                <w:sz w:val="28"/>
+                <w:szCs w:val="28"/>
+              </w:rPr>
+              <w:t>1</w:t>
+            </w:r>
+            <w:r>
+              <w:rPr>
+                <w:sz w:val="28"/>
+                <w:szCs w:val="28"/>
+              </w:rPr>
+              <w:t xml:space="preserve">0% mass </w:t>
+            </w:r>
+            <w:proofErr w:type="spellStart"/>
+            <w:r>
+              <w:rPr>
+                <w:sz w:val="28"/>
+                <w:szCs w:val="28"/>
+              </w:rPr>
+              <w:t>variance</w:t>
+            </w:r>
+            <w:proofErr w:type="spellEnd"/>
+            <w:r>
+              <w:rPr>
+                <w:sz w:val="28"/>
+                <w:szCs w:val="28"/>
+              </w:rPr>
+              <w:t>)</w:t>
+            </w:r>
+          </w:p>
+          <w:p>
+            <w:pPr>
+              <w:rPr>
+                <w:sz w:val="28"/>
+                <w:szCs w:val="28"/>
+              </w:rPr>
+            </w:pPr>
+            <w:r>
+              <w:rPr>
+                <w:sz w:val="28"/>
+                <w:szCs w:val="28"/>
+              </w:rPr>
+              <w:t>Range for mass 1: [3.534, 4.320)</w:t>
+            </w:r>
+          </w:p>
+          <w:p>
+            <w:pPr>
+              <w:rPr>
+                <w:sz w:val="28"/>
+                <w:szCs w:val="28"/>
+              </w:rPr>
+            </w:pPr>
+            <w:r>
+              <w:rPr>
+                <w:sz w:val="28"/>
+                <w:szCs w:val="28"/>
+              </w:rPr>
+              <w:t>Range for mass 2: [2.443, 2.986)</w:t>
+            </w:r>
+          </w:p>
+          <w:p>
+            <w:pPr>
+              <w:rPr>
+                <w:sz w:val="28"/>
+                <w:szCs w:val="28"/>
+              </w:rPr>
+            </w:pPr>
+            <w:r>
+              <w:rPr>
+                <w:sz w:val="28"/>
+                <w:szCs w:val="28"/>
+              </w:rPr>
+              <w:t>Range for mass 3: [4.580, 5.598)</w:t>
+            </w:r>
           </w:p>
         </w:tc>
         <w:tc>
@@ -3630,7 +4233,7 @@
                 <w:sz w:val="28"/>
                 <w:szCs w:val="28"/>
               </w:rPr>
-              <w:t>1693.54 +/- 3.55</w:t>
+              <w:t>1693.16 +/- 9.66</w:t>
             </w:r>
           </w:p>
         </w:tc>
@@ -3650,7 +4253,7 @@
                 <w:sz w:val="28"/>
                 <w:szCs w:val="28"/>
               </w:rPr>
-              <w:t>1259.21 +/- 81.36</w:t>
+              <w:t>909.72 +/- 16.00</w:t>
             </w:r>
           </w:p>
         </w:tc>
@@ -3662,7 +4265,7 @@
           </w:tcPr>
           <w:p>
             <w:r>
-              <w:t>PPO</w:t>
+              <w:t>TRPO</w:t>
             </w:r>
           </w:p>
         </w:tc>
@@ -3672,7 +4275,7 @@
           </w:tcPr>
           <w:p>
             <w:r>
-              <w:t>TS=175K</w:t>
+              <w:t>TS=1M</w:t>
             </w:r>
           </w:p>
         </w:tc>
@@ -3687,49 +4290,97 @@
                 <w:szCs w:val="28"/>
               </w:rPr>
             </w:pPr>
-            <w:r>
-              <w:rPr>
-                <w:sz w:val="28"/>
-                <w:szCs w:val="28"/>
-              </w:rPr>
-              <w:t>Uniform (</w:t>
-            </w:r>
-            <w:r>
-              <w:rPr>
-                <w:sz w:val="28"/>
-                <w:szCs w:val="28"/>
-              </w:rPr>
-              <w:t>1</w:t>
-            </w:r>
-            <w:r>
-              <w:rPr>
-                <w:sz w:val="28"/>
-                <w:szCs w:val="28"/>
-              </w:rPr>
-              <w:t>0% mass variance)</w:t>
-            </w:r>
-          </w:p>
-          <w:p>
-            <w:pPr>
-              <w:rPr>
-                <w:sz w:val="28"/>
-                <w:szCs w:val="28"/>
-              </w:rPr>
-            </w:pPr>
-            <w:r>
-              <w:rPr>
-                <w:sz w:val="28"/>
-                <w:szCs w:val="28"/>
-              </w:rPr>
-              <w:t xml:space="preserve">Range for mass 1: [2.356, 5.498)                                                                                        Range for mass 2: [1.629, 3.800)                                                                                        </w:t>
-            </w:r>
+            <w:proofErr w:type="spellStart"/>
+            <w:r>
+              <w:rPr>
+                <w:sz w:val="28"/>
+                <w:szCs w:val="28"/>
+              </w:rPr>
+              <w:t>Uniform</w:t>
+            </w:r>
+            <w:proofErr w:type="spellEnd"/>
+            <w:r>
+              <w:rPr>
+                <w:sz w:val="28"/>
+                <w:szCs w:val="28"/>
+              </w:rPr>
+              <w:t xml:space="preserve"> (</w:t>
+            </w:r>
+            <w:r>
+              <w:rPr>
+                <w:sz w:val="28"/>
+                <w:szCs w:val="28"/>
+              </w:rPr>
+              <w:t>2</w:t>
+            </w:r>
+            <w:r>
+              <w:rPr>
+                <w:sz w:val="28"/>
+                <w:szCs w:val="28"/>
+              </w:rPr>
+              <w:t xml:space="preserve">0% mass </w:t>
+            </w:r>
+            <w:proofErr w:type="spellStart"/>
+            <w:r>
+              <w:rPr>
+                <w:sz w:val="28"/>
+                <w:szCs w:val="28"/>
+              </w:rPr>
+              <w:t>variance</w:t>
+            </w:r>
+            <w:proofErr w:type="spellEnd"/>
+            <w:r>
+              <w:rPr>
+                <w:sz w:val="28"/>
+                <w:szCs w:val="28"/>
+              </w:rPr>
+              <w:t>)</w:t>
+            </w:r>
+          </w:p>
+          <w:p>
+            <w:pPr>
+              <w:rPr>
+                <w:sz w:val="28"/>
+                <w:szCs w:val="28"/>
+              </w:rPr>
+            </w:pPr>
+            <w:r>
+              <w:rPr>
+                <w:sz w:val="28"/>
+                <w:szCs w:val="28"/>
+              </w:rPr>
+              <w:t>Range for mass 1: [3.142, 4.712)</w:t>
+            </w:r>
+          </w:p>
+          <w:p>
+            <w:pPr>
+              <w:rPr>
+                <w:sz w:val="28"/>
+                <w:szCs w:val="28"/>
+              </w:rPr>
+            </w:pPr>
+            <w:r>
+              <w:rPr>
+                <w:sz w:val="28"/>
+                <w:szCs w:val="28"/>
+              </w:rPr>
+              <w:t>Range for mass 2: [2.171, 3.257)</w:t>
+            </w:r>
+          </w:p>
+          <w:p>
+            <w:pPr>
+              <w:rPr>
+                <w:sz w:val="28"/>
+                <w:szCs w:val="28"/>
+              </w:rPr>
+            </w:pPr>
             <w:r>
               <w:rPr>
                 <w:sz w:val="28"/>
                 <w:szCs w:val="28"/>
               </w:rPr>
               <w:lastRenderedPageBreak/>
-              <w:t>Range for mass 3: [3.054, 7.125)</w:t>
+              <w:t>Range for mass 3: [4.072, 6.107)</w:t>
             </w:r>
           </w:p>
         </w:tc>
@@ -3750,7 +4401,7 @@
                 <w:szCs w:val="28"/>
               </w:rPr>
               <w:lastRenderedPageBreak/>
-              <w:t>1130.73 +/- 29.70</w:t>
+              <w:t>1681.77 +/- 6.90</w:t>
             </w:r>
           </w:p>
         </w:tc>
@@ -3770,7 +4421,7 @@
                 <w:sz w:val="28"/>
                 <w:szCs w:val="28"/>
               </w:rPr>
-              <w:t>1055.48 +/- 20.11</w:t>
+              <w:t>1193.56 +/- 122.39</w:t>
             </w:r>
           </w:p>
         </w:tc>
@@ -3782,7 +4433,7 @@
           </w:tcPr>
           <w:p>
             <w:r>
-              <w:t>PPO</w:t>
+              <w:t>TRPO</w:t>
             </w:r>
           </w:p>
         </w:tc>
@@ -3791,8 +4442,16 @@
             <w:tcW w:w="2020" w:type="dxa"/>
           </w:tcPr>
           <w:p>
-            <w:r>
-              <w:t>TS=175K</w:t>
+            <w:pPr>
+              <w:rPr>
+                <w:highlight w:val="red"/>
+              </w:rPr>
+            </w:pPr>
+            <w:r>
+              <w:rPr>
+                <w:highlight w:val="red"/>
+              </w:rPr>
+              <w:t>TS=1M</w:t>
             </w:r>
           </w:p>
         </w:tc>
@@ -3807,42 +4466,105 @@
                 <w:szCs w:val="28"/>
               </w:rPr>
             </w:pPr>
-            <w:r>
-              <w:rPr>
-                <w:sz w:val="28"/>
-                <w:szCs w:val="28"/>
-              </w:rPr>
-              <w:t>Uniform (</w:t>
-            </w:r>
-            <w:r>
-              <w:rPr>
-                <w:sz w:val="28"/>
-                <w:szCs w:val="28"/>
-              </w:rPr>
-              <w:t>2</w:t>
-            </w:r>
-            <w:r>
-              <w:rPr>
-                <w:sz w:val="28"/>
-                <w:szCs w:val="28"/>
-              </w:rPr>
-              <w:t>0% mass variance)</w:t>
-            </w:r>
-          </w:p>
-          <w:p>
-            <w:pPr>
-              <w:rPr>
-                <w:sz w:val="28"/>
-                <w:szCs w:val="28"/>
-              </w:rPr>
-            </w:pPr>
-            <w:r>
-              <w:rPr>
-                <w:sz w:val="28"/>
-                <w:szCs w:val="28"/>
-              </w:rPr>
-              <w:t>Range for mass 1: [2.356, 5.498)                                                                                        Range for mass 2: [1.629, 3.800)                                                                                        Range for mass 3: [3.054, 7.125)</w:t>
-            </w:r>
+            <w:proofErr w:type="spellStart"/>
+            <w:r>
+              <w:rPr>
+                <w:sz w:val="28"/>
+                <w:szCs w:val="28"/>
+              </w:rPr>
+              <w:t>Uniform</w:t>
+            </w:r>
+            <w:proofErr w:type="spellEnd"/>
+            <w:r>
+              <w:rPr>
+                <w:sz w:val="28"/>
+                <w:szCs w:val="28"/>
+              </w:rPr>
+              <w:t xml:space="preserve"> (</w:t>
+            </w:r>
+            <w:r>
+              <w:rPr>
+                <w:sz w:val="28"/>
+                <w:szCs w:val="28"/>
+              </w:rPr>
+              <w:t>3</w:t>
+            </w:r>
+            <w:r>
+              <w:rPr>
+                <w:sz w:val="28"/>
+                <w:szCs w:val="28"/>
+              </w:rPr>
+              <w:t xml:space="preserve">0% mass </w:t>
+            </w:r>
+            <w:proofErr w:type="spellStart"/>
+            <w:r>
+              <w:rPr>
+                <w:sz w:val="28"/>
+                <w:szCs w:val="28"/>
+              </w:rPr>
+              <w:t>variance</w:t>
+            </w:r>
+            <w:proofErr w:type="spellEnd"/>
+            <w:r>
+              <w:rPr>
+                <w:sz w:val="28"/>
+                <w:szCs w:val="28"/>
+              </w:rPr>
+              <w:t>)</w:t>
+            </w:r>
+          </w:p>
+          <w:p>
+            <w:pPr>
+              <w:rPr>
+                <w:sz w:val="28"/>
+                <w:szCs w:val="28"/>
+              </w:rPr>
+            </w:pPr>
+            <w:r>
+              <w:rPr>
+                <w:sz w:val="28"/>
+                <w:szCs w:val="28"/>
+              </w:rPr>
+              <w:t>Range for mass 1: [2.749, 5.105)</w:t>
+            </w:r>
+          </w:p>
+          <w:p>
+            <w:pPr>
+              <w:rPr>
+                <w:sz w:val="28"/>
+                <w:szCs w:val="28"/>
+              </w:rPr>
+            </w:pPr>
+            <w:r>
+              <w:rPr>
+                <w:sz w:val="28"/>
+                <w:szCs w:val="28"/>
+              </w:rPr>
+              <w:t>Range for mass 2: [1.900, 3.529)</w:t>
+            </w:r>
+          </w:p>
+          <w:p>
+            <w:pPr>
+              <w:rPr>
+                <w:sz w:val="28"/>
+                <w:szCs w:val="28"/>
+              </w:rPr>
+            </w:pPr>
+            <w:r>
+              <w:rPr>
+                <w:sz w:val="28"/>
+                <w:szCs w:val="28"/>
+              </w:rPr>
+              <w:t>Range for mass 3: [3.563, 6.616)</w:t>
+            </w:r>
+          </w:p>
+          <w:p>
+            <w:pPr>
+              <w:rPr>
+                <w:sz w:val="28"/>
+                <w:szCs w:val="28"/>
+              </w:rPr>
+            </w:pPr>
           </w:p>
         </w:tc>
         <w:tc>
@@ -3861,7 +4583,7 @@
                 <w:sz w:val="28"/>
                 <w:szCs w:val="28"/>
               </w:rPr>
-              <w:t>1412.45 +/- 229.11</w:t>
+              <w:t>1693.54 +/- 3.55</w:t>
             </w:r>
           </w:p>
         </w:tc>
@@ -3874,14 +4596,16 @@
               <w:rPr>
                 <w:sz w:val="28"/>
                 <w:szCs w:val="28"/>
-              </w:rPr>
-            </w:pPr>
-            <w:r>
-              <w:rPr>
-                <w:sz w:val="28"/>
-                <w:szCs w:val="28"/>
-              </w:rPr>
-              <w:t>801.16 +/- 151.02</w:t>
+                <w:highlight w:val="yellow"/>
+              </w:rPr>
+            </w:pPr>
+            <w:r>
+              <w:rPr>
+                <w:sz w:val="28"/>
+                <w:szCs w:val="28"/>
+                <w:highlight w:val="yellow"/>
+              </w:rPr>
+              <w:t>1259.21 +/- 81.36</w:t>
             </w:r>
           </w:p>
         </w:tc>
@@ -3893,7 +4617,7 @@
           </w:tcPr>
           <w:p>
             <w:r>
-              <w:t>PPO</w:t>
+              <w:t>TRPO</w:t>
             </w:r>
           </w:p>
         </w:tc>
@@ -3902,8 +4626,16 @@
             <w:tcW w:w="2020" w:type="dxa"/>
           </w:tcPr>
           <w:p>
-            <w:r>
-              <w:t>TS=175K</w:t>
+            <w:pPr>
+              <w:rPr>
+                <w:highlight w:val="red"/>
+              </w:rPr>
+            </w:pPr>
+            <w:r>
+              <w:t>TS=</w:t>
+            </w:r>
+            <w:r>
+              <w:t>1M</w:t>
             </w:r>
           </w:p>
         </w:tc>
@@ -3918,41 +4650,96 @@
                 <w:szCs w:val="28"/>
               </w:rPr>
             </w:pPr>
-            <w:r>
-              <w:rPr>
-                <w:sz w:val="28"/>
-                <w:szCs w:val="28"/>
-              </w:rPr>
-              <w:t>Uniform (</w:t>
-            </w:r>
-            <w:r>
-              <w:rPr>
-                <w:sz w:val="28"/>
-                <w:szCs w:val="28"/>
-              </w:rPr>
-              <w:t>3</w:t>
-            </w:r>
-            <w:r>
-              <w:rPr>
-                <w:sz w:val="28"/>
-                <w:szCs w:val="28"/>
-              </w:rPr>
-              <w:t>0% mass variance)</w:t>
-            </w:r>
-          </w:p>
-          <w:p>
-            <w:pPr>
-              <w:rPr>
-                <w:sz w:val="28"/>
-                <w:szCs w:val="28"/>
-              </w:rPr>
-            </w:pPr>
-            <w:r>
-              <w:rPr>
-                <w:sz w:val="28"/>
-                <w:szCs w:val="28"/>
-              </w:rPr>
-              <w:t>Range for mass 1: [2.356, 5.498)                                                                                        Range for mass 2: [1.629, 3.800)                                                                                        Range for mass 3: [3.054, 7.125)</w:t>
+            <w:proofErr w:type="spellStart"/>
+            <w:r>
+              <w:rPr>
+                <w:sz w:val="28"/>
+                <w:szCs w:val="28"/>
+              </w:rPr>
+              <w:t>Uniform</w:t>
+            </w:r>
+            <w:proofErr w:type="spellEnd"/>
+            <w:r>
+              <w:rPr>
+                <w:sz w:val="28"/>
+                <w:szCs w:val="28"/>
+              </w:rPr>
+              <w:t xml:space="preserve"> (</w:t>
+            </w:r>
+            <w:r>
+              <w:rPr>
+                <w:sz w:val="28"/>
+                <w:szCs w:val="28"/>
+              </w:rPr>
+              <w:t>6</w:t>
+            </w:r>
+            <w:r>
+              <w:rPr>
+                <w:sz w:val="28"/>
+                <w:szCs w:val="28"/>
+              </w:rPr>
+              <w:t xml:space="preserve">0% mass </w:t>
+            </w:r>
+            <w:proofErr w:type="spellStart"/>
+            <w:r>
+              <w:rPr>
+                <w:sz w:val="28"/>
+                <w:szCs w:val="28"/>
+              </w:rPr>
+              <w:t>variance</w:t>
+            </w:r>
+            <w:proofErr w:type="spellEnd"/>
+            <w:r>
+              <w:rPr>
+                <w:sz w:val="28"/>
+                <w:szCs w:val="28"/>
+              </w:rPr>
+              <w:t>)</w:t>
+            </w:r>
+          </w:p>
+          <w:p>
+            <w:pPr>
+              <w:rPr>
+                <w:sz w:val="28"/>
+                <w:szCs w:val="28"/>
+              </w:rPr>
+            </w:pPr>
+            <w:r>
+              <w:rPr>
+                <w:sz w:val="28"/>
+                <w:szCs w:val="28"/>
+              </w:rPr>
+              <w:t>Range for mass 1: [1.571, 6.283)</w:t>
+            </w:r>
+          </w:p>
+          <w:p>
+            <w:pPr>
+              <w:rPr>
+                <w:sz w:val="28"/>
+                <w:szCs w:val="28"/>
+              </w:rPr>
+            </w:pPr>
+            <w:r>
+              <w:rPr>
+                <w:sz w:val="28"/>
+                <w:szCs w:val="28"/>
+              </w:rPr>
+              <w:t>Range for mass 2: [1.086, 4.343)</w:t>
+            </w:r>
+          </w:p>
+          <w:p>
+            <w:pPr>
+              <w:rPr>
+                <w:sz w:val="28"/>
+                <w:szCs w:val="28"/>
+              </w:rPr>
+            </w:pPr>
+            <w:r>
+              <w:rPr>
+                <w:sz w:val="28"/>
+                <w:szCs w:val="28"/>
+              </w:rPr>
+              <w:t>Range for mass 3: [2.036, 8.143)</w:t>
             </w:r>
           </w:p>
         </w:tc>
@@ -3972,7 +4759,7 @@
                 <w:sz w:val="28"/>
                 <w:szCs w:val="28"/>
               </w:rPr>
-              <w:t>1129.56 +/- 51.17</w:t>
+              <w:t>1676.72 +/- 32.21</w:t>
             </w:r>
           </w:p>
         </w:tc>
@@ -3985,14 +4772,15 @@
               <w:rPr>
                 <w:sz w:val="28"/>
                 <w:szCs w:val="28"/>
-              </w:rPr>
-            </w:pPr>
-            <w:r>
-              <w:rPr>
-                <w:sz w:val="28"/>
-                <w:szCs w:val="28"/>
-              </w:rPr>
-              <w:t>1267.33 +/- 48.50</w:t>
+                <w:highlight w:val="yellow"/>
+              </w:rPr>
+            </w:pPr>
+            <w:r>
+              <w:rPr>
+                <w:sz w:val="28"/>
+                <w:szCs w:val="28"/>
+              </w:rPr>
+              <w:t>1018.84 +/- 22.32</w:t>
             </w:r>
           </w:p>
         </w:tc>
@@ -4014,10 +4802,7 @@
           </w:tcPr>
           <w:p>
             <w:r>
-              <w:t>TS=</w:t>
-            </w:r>
-            <w:r>
-              <w:t>500K</w:t>
+              <w:t>TS=175K</w:t>
             </w:r>
           </w:p>
         </w:tc>
@@ -4032,12 +4817,21 @@
                 <w:szCs w:val="28"/>
               </w:rPr>
             </w:pPr>
-            <w:r>
-              <w:rPr>
-                <w:sz w:val="28"/>
-                <w:szCs w:val="28"/>
-              </w:rPr>
-              <w:t>Uniform (</w:t>
+            <w:proofErr w:type="spellStart"/>
+            <w:r>
+              <w:rPr>
+                <w:sz w:val="28"/>
+                <w:szCs w:val="28"/>
+              </w:rPr>
+              <w:t>Uniform</w:t>
+            </w:r>
+            <w:proofErr w:type="spellEnd"/>
+            <w:r>
+              <w:rPr>
+                <w:sz w:val="28"/>
+                <w:szCs w:val="28"/>
+              </w:rPr>
+              <w:t xml:space="preserve"> (</w:t>
             </w:r>
             <w:r>
               <w:rPr>
@@ -4051,52 +4845,38 @@
                 <w:sz w:val="28"/>
                 <w:szCs w:val="28"/>
               </w:rPr>
-              <w:t>0% mass variance)</w:t>
-            </w:r>
-          </w:p>
-          <w:p>
-            <w:pPr>
-              <w:rPr>
-                <w:sz w:val="28"/>
-                <w:szCs w:val="28"/>
-              </w:rPr>
-            </w:pPr>
-            <w:r>
-              <w:rPr>
-                <w:sz w:val="28"/>
-                <w:szCs w:val="28"/>
-              </w:rPr>
-              <w:t>Range for mass 1: [3.534, 4.320)</w:t>
-            </w:r>
-          </w:p>
-          <w:p>
-            <w:pPr>
-              <w:rPr>
-                <w:sz w:val="28"/>
-                <w:szCs w:val="28"/>
-              </w:rPr>
-            </w:pPr>
-            <w:r>
-              <w:rPr>
-                <w:sz w:val="28"/>
-                <w:szCs w:val="28"/>
-              </w:rPr>
-              <w:t>Range for mass 2: [2.443, 2.986)</w:t>
-            </w:r>
-          </w:p>
-          <w:p>
-            <w:pPr>
-              <w:rPr>
-                <w:sz w:val="28"/>
-                <w:szCs w:val="28"/>
-              </w:rPr>
-            </w:pPr>
-            <w:r>
-              <w:rPr>
-                <w:sz w:val="28"/>
-                <w:szCs w:val="28"/>
-              </w:rPr>
-              <w:t>Range for mass 3: [4.580, 5.598)</w:t>
+              <w:t xml:space="preserve">0% mass </w:t>
+            </w:r>
+            <w:proofErr w:type="spellStart"/>
+            <w:r>
+              <w:rPr>
+                <w:sz w:val="28"/>
+                <w:szCs w:val="28"/>
+              </w:rPr>
+              <w:t>variance</w:t>
+            </w:r>
+            <w:proofErr w:type="spellEnd"/>
+            <w:r>
+              <w:rPr>
+                <w:sz w:val="28"/>
+                <w:szCs w:val="28"/>
+              </w:rPr>
+              <w:t>)</w:t>
+            </w:r>
+          </w:p>
+          <w:p>
+            <w:pPr>
+              <w:rPr>
+                <w:sz w:val="28"/>
+                <w:szCs w:val="28"/>
+              </w:rPr>
+            </w:pPr>
+            <w:r>
+              <w:rPr>
+                <w:sz w:val="28"/>
+                <w:szCs w:val="28"/>
+              </w:rPr>
+              <w:t>Range for mass 1: [2.356, 5.498)                                                                                        Range for mass 2: [1.629, 3.800)                                                                                        Range for mass 3: [3.054, 7.125)</w:t>
             </w:r>
           </w:p>
         </w:tc>
@@ -4116,7 +4896,7 @@
                 <w:sz w:val="28"/>
                 <w:szCs w:val="28"/>
               </w:rPr>
-              <w:t>1658.27 +/- 44.44</w:t>
+              <w:t>1130.73 +/- 29.70</w:t>
             </w:r>
           </w:p>
         </w:tc>
@@ -4136,7 +4916,7 @@
                 <w:sz w:val="28"/>
                 <w:szCs w:val="28"/>
               </w:rPr>
-              <w:t>1058.04 +/- 79.65</w:t>
+              <w:t>1055.48 +/- 20.11</w:t>
             </w:r>
           </w:p>
         </w:tc>
@@ -4158,7 +4938,7 @@
           </w:tcPr>
           <w:p>
             <w:r>
-              <w:t>TS=500K</w:t>
+              <w:t>TS=175K</w:t>
             </w:r>
           </w:p>
         </w:tc>
@@ -4173,12 +4953,21 @@
                 <w:szCs w:val="28"/>
               </w:rPr>
             </w:pPr>
-            <w:r>
-              <w:rPr>
-                <w:sz w:val="28"/>
-                <w:szCs w:val="28"/>
-              </w:rPr>
-              <w:t>Uniform (</w:t>
+            <w:proofErr w:type="spellStart"/>
+            <w:r>
+              <w:rPr>
+                <w:sz w:val="28"/>
+                <w:szCs w:val="28"/>
+              </w:rPr>
+              <w:t>Uniform</w:t>
+            </w:r>
+            <w:proofErr w:type="spellEnd"/>
+            <w:r>
+              <w:rPr>
+                <w:sz w:val="28"/>
+                <w:szCs w:val="28"/>
+              </w:rPr>
+              <w:t xml:space="preserve"> (</w:t>
             </w:r>
             <w:r>
               <w:rPr>
@@ -4192,52 +4981,38 @@
                 <w:sz w:val="28"/>
                 <w:szCs w:val="28"/>
               </w:rPr>
-              <w:t>0% mass variance)</w:t>
-            </w:r>
-          </w:p>
-          <w:p>
-            <w:pPr>
-              <w:rPr>
-                <w:sz w:val="28"/>
-                <w:szCs w:val="28"/>
-              </w:rPr>
-            </w:pPr>
-            <w:r>
-              <w:rPr>
-                <w:sz w:val="28"/>
-                <w:szCs w:val="28"/>
-              </w:rPr>
-              <w:t>Range for mass 1: [3.142, 4.712)</w:t>
-            </w:r>
-          </w:p>
-          <w:p>
-            <w:pPr>
-              <w:rPr>
-                <w:sz w:val="28"/>
-                <w:szCs w:val="28"/>
-              </w:rPr>
-            </w:pPr>
-            <w:r>
-              <w:rPr>
-                <w:sz w:val="28"/>
-                <w:szCs w:val="28"/>
-              </w:rPr>
-              <w:t>Range for mass 2: [2.171, 3.257)</w:t>
-            </w:r>
-          </w:p>
-          <w:p>
-            <w:pPr>
-              <w:rPr>
-                <w:sz w:val="28"/>
-                <w:szCs w:val="28"/>
-              </w:rPr>
-            </w:pPr>
-            <w:r>
-              <w:rPr>
-                <w:sz w:val="28"/>
-                <w:szCs w:val="28"/>
-              </w:rPr>
-              <w:t>Range for mass 3: [4.072, 6.107)</w:t>
+              <w:t xml:space="preserve">0% mass </w:t>
+            </w:r>
+            <w:proofErr w:type="spellStart"/>
+            <w:r>
+              <w:rPr>
+                <w:sz w:val="28"/>
+                <w:szCs w:val="28"/>
+              </w:rPr>
+              <w:t>variance</w:t>
+            </w:r>
+            <w:proofErr w:type="spellEnd"/>
+            <w:r>
+              <w:rPr>
+                <w:sz w:val="28"/>
+                <w:szCs w:val="28"/>
+              </w:rPr>
+              <w:t>)</w:t>
+            </w:r>
+          </w:p>
+          <w:p>
+            <w:pPr>
+              <w:rPr>
+                <w:sz w:val="28"/>
+                <w:szCs w:val="28"/>
+              </w:rPr>
+            </w:pPr>
+            <w:r>
+              <w:rPr>
+                <w:sz w:val="28"/>
+                <w:szCs w:val="28"/>
+              </w:rPr>
+              <w:t>Range for mass 1: [2.356, 5.498)                                                                                        Range for mass 2: [1.629, 3.800)                                                                                        Range for mass 3: [3.054, 7.125)</w:t>
             </w:r>
           </w:p>
         </w:tc>
@@ -4257,7 +5032,7 @@
                 <w:sz w:val="28"/>
                 <w:szCs w:val="28"/>
               </w:rPr>
-              <w:t>1652.04 +/- 44.26</w:t>
+              <w:t>1412.45 +/- 229.11</w:t>
             </w:r>
           </w:p>
         </w:tc>
@@ -4277,7 +5052,7 @@
                 <w:sz w:val="28"/>
                 <w:szCs w:val="28"/>
               </w:rPr>
-              <w:t>907.13 +/- 77.20</w:t>
+              <w:t>801.16 +/- 151.02</w:t>
             </w:r>
           </w:p>
         </w:tc>
@@ -4299,7 +5074,7 @@
           </w:tcPr>
           <w:p>
             <w:r>
-              <w:t>TS=500K</w:t>
+              <w:t>TS=175K</w:t>
             </w:r>
           </w:p>
         </w:tc>
@@ -4314,12 +5089,21 @@
                 <w:szCs w:val="28"/>
               </w:rPr>
             </w:pPr>
-            <w:r>
-              <w:rPr>
-                <w:sz w:val="28"/>
-                <w:szCs w:val="28"/>
-              </w:rPr>
-              <w:t>Uniform (</w:t>
+            <w:proofErr w:type="spellStart"/>
+            <w:r>
+              <w:rPr>
+                <w:sz w:val="28"/>
+                <w:szCs w:val="28"/>
+              </w:rPr>
+              <w:t>Uniform</w:t>
+            </w:r>
+            <w:proofErr w:type="spellEnd"/>
+            <w:r>
+              <w:rPr>
+                <w:sz w:val="28"/>
+                <w:szCs w:val="28"/>
+              </w:rPr>
+              <w:t xml:space="preserve"> (</w:t>
             </w:r>
             <w:r>
               <w:rPr>
@@ -4333,53 +5117,46 @@
                 <w:sz w:val="28"/>
                 <w:szCs w:val="28"/>
               </w:rPr>
-              <w:t>0% mass variance)</w:t>
-            </w:r>
-          </w:p>
-          <w:p>
-            <w:pPr>
-              <w:rPr>
-                <w:sz w:val="28"/>
-                <w:szCs w:val="28"/>
-              </w:rPr>
-            </w:pPr>
-            <w:r>
-              <w:rPr>
-                <w:sz w:val="28"/>
-                <w:szCs w:val="28"/>
-              </w:rPr>
-              <w:t>Range for mass 1: [2.749, 5.105)</w:t>
-            </w:r>
-          </w:p>
-          <w:p>
-            <w:pPr>
-              <w:rPr>
-                <w:sz w:val="28"/>
-                <w:szCs w:val="28"/>
-              </w:rPr>
-            </w:pPr>
-            <w:r>
-              <w:rPr>
-                <w:sz w:val="28"/>
-                <w:szCs w:val="28"/>
-              </w:rPr>
-              <w:t>Range for mass 2: [1.900, 3.529)</w:t>
-            </w:r>
-          </w:p>
-          <w:p>
-            <w:pPr>
-              <w:rPr>
-                <w:sz w:val="28"/>
-                <w:szCs w:val="28"/>
-              </w:rPr>
-            </w:pPr>
+              <w:t xml:space="preserve">0% mass </w:t>
+            </w:r>
+            <w:proofErr w:type="spellStart"/>
+            <w:r>
+              <w:rPr>
+                <w:sz w:val="28"/>
+                <w:szCs w:val="28"/>
+              </w:rPr>
+              <w:t>variance</w:t>
+            </w:r>
+            <w:proofErr w:type="spellEnd"/>
+            <w:r>
+              <w:rPr>
+                <w:sz w:val="28"/>
+                <w:szCs w:val="28"/>
+              </w:rPr>
+              <w:t>)</w:t>
+            </w:r>
+          </w:p>
+          <w:p>
+            <w:pPr>
+              <w:rPr>
+                <w:sz w:val="28"/>
+                <w:szCs w:val="28"/>
+              </w:rPr>
+            </w:pPr>
+            <w:r>
+              <w:rPr>
+                <w:sz w:val="28"/>
+                <w:szCs w:val="28"/>
+              </w:rPr>
+              <w:t xml:space="preserve">Range for mass 1: [2.356, 5.498)                                                                                        Range for mass 2: </w:t>
+            </w:r>
             <w:r>
               <w:rPr>
                 <w:sz w:val="28"/>
                 <w:szCs w:val="28"/>
               </w:rPr>
               <w:lastRenderedPageBreak/>
-              <w:t>Range for mass 3: [3.563, 6.616)</w:t>
+              <w:t>[1.629, 3.800)                                                                                        Range for mass 3: [3.054, 7.125)</w:t>
             </w:r>
           </w:p>
         </w:tc>
@@ -4400,7 +5177,7 @@
                 <w:szCs w:val="28"/>
               </w:rPr>
               <w:lastRenderedPageBreak/>
-              <w:t>1734.12 +/- 7.45</w:t>
+              <w:t>1129.56 +/- 51.17</w:t>
             </w:r>
           </w:p>
         </w:tc>
@@ -4413,14 +5190,16 @@
               <w:rPr>
                 <w:sz w:val="28"/>
                 <w:szCs w:val="28"/>
-              </w:rPr>
-            </w:pPr>
-            <w:r>
-              <w:rPr>
-                <w:sz w:val="28"/>
-                <w:szCs w:val="28"/>
-              </w:rPr>
-              <w:t>1299.25 +/- 79.71</w:t>
+                <w:highlight w:val="yellow"/>
+              </w:rPr>
+            </w:pPr>
+            <w:r>
+              <w:rPr>
+                <w:sz w:val="28"/>
+                <w:szCs w:val="28"/>
+                <w:highlight w:val="yellow"/>
+              </w:rPr>
+              <w:t>1267.33 +/- 48.50</w:t>
             </w:r>
           </w:p>
         </w:tc>
@@ -4442,10 +5221,7 @@
           </w:tcPr>
           <w:p>
             <w:r>
-              <w:t>TS=</w:t>
-            </w:r>
-            <w:r>
-              <w:t>1M</w:t>
+              <w:t>TS=500K</w:t>
             </w:r>
           </w:p>
         </w:tc>
@@ -4460,12 +5236,21 @@
                 <w:szCs w:val="28"/>
               </w:rPr>
             </w:pPr>
-            <w:r>
-              <w:rPr>
-                <w:sz w:val="28"/>
-                <w:szCs w:val="28"/>
-              </w:rPr>
-              <w:t>Uniform (</w:t>
+            <w:proofErr w:type="spellStart"/>
+            <w:r>
+              <w:rPr>
+                <w:sz w:val="28"/>
+                <w:szCs w:val="28"/>
+              </w:rPr>
+              <w:t>Uniform</w:t>
+            </w:r>
+            <w:proofErr w:type="spellEnd"/>
+            <w:r>
+              <w:rPr>
+                <w:sz w:val="28"/>
+                <w:szCs w:val="28"/>
+              </w:rPr>
+              <w:t xml:space="preserve"> (</w:t>
             </w:r>
             <w:r>
               <w:rPr>
@@ -4479,7 +5264,23 @@
                 <w:sz w:val="28"/>
                 <w:szCs w:val="28"/>
               </w:rPr>
-              <w:t>0% mass variance)</w:t>
+              <w:t xml:space="preserve">0% mass </w:t>
+            </w:r>
+            <w:proofErr w:type="spellStart"/>
+            <w:r>
+              <w:rPr>
+                <w:sz w:val="28"/>
+                <w:szCs w:val="28"/>
+              </w:rPr>
+              <w:t>variance</w:t>
+            </w:r>
+            <w:proofErr w:type="spellEnd"/>
+            <w:r>
+              <w:rPr>
+                <w:sz w:val="28"/>
+                <w:szCs w:val="28"/>
+              </w:rPr>
+              <w:t>)</w:t>
             </w:r>
           </w:p>
           <w:p>
@@ -4544,7 +5345,7 @@
                 <w:sz w:val="28"/>
                 <w:szCs w:val="28"/>
               </w:rPr>
-              <w:t>1063.45 +/- 35.99</w:t>
+              <w:t>1658.27 +/- 44.44</w:t>
             </w:r>
           </w:p>
         </w:tc>
@@ -4564,7 +5365,7 @@
                 <w:sz w:val="28"/>
                 <w:szCs w:val="28"/>
               </w:rPr>
-              <w:t>752.20 +/- 19.77</w:t>
+              <w:t>1058.04 +/- 79.65</w:t>
             </w:r>
           </w:p>
         </w:tc>
@@ -4574,13 +5375,21 @@
           <w:tcPr>
             <w:tcW w:w="1661" w:type="dxa"/>
           </w:tcPr>
-          <w:p/>
+          <w:p>
+            <w:r>
+              <w:t>PPO</w:t>
+            </w:r>
+          </w:p>
         </w:tc>
         <w:tc>
           <w:tcPr>
             <w:tcW w:w="2020" w:type="dxa"/>
           </w:tcPr>
-          <w:p/>
+          <w:p>
+            <w:r>
+              <w:t>TS=500K</w:t>
+            </w:r>
+          </w:p>
         </w:tc>
         <w:tc>
           <w:tcPr>
@@ -4593,6 +5402,97 @@
                 <w:szCs w:val="28"/>
               </w:rPr>
             </w:pPr>
+            <w:proofErr w:type="spellStart"/>
+            <w:r>
+              <w:rPr>
+                <w:sz w:val="28"/>
+                <w:szCs w:val="28"/>
+              </w:rPr>
+              <w:t>Uniform</w:t>
+            </w:r>
+            <w:proofErr w:type="spellEnd"/>
+            <w:r>
+              <w:rPr>
+                <w:sz w:val="28"/>
+                <w:szCs w:val="28"/>
+              </w:rPr>
+              <w:t xml:space="preserve"> (</w:t>
+            </w:r>
+            <w:r>
+              <w:rPr>
+                <w:sz w:val="28"/>
+                <w:szCs w:val="28"/>
+              </w:rPr>
+              <w:t>2</w:t>
+            </w:r>
+            <w:r>
+              <w:rPr>
+                <w:sz w:val="28"/>
+                <w:szCs w:val="28"/>
+              </w:rPr>
+              <w:t xml:space="preserve">0% mass </w:t>
+            </w:r>
+            <w:proofErr w:type="spellStart"/>
+            <w:r>
+              <w:rPr>
+                <w:sz w:val="28"/>
+                <w:szCs w:val="28"/>
+              </w:rPr>
+              <w:t>variance</w:t>
+            </w:r>
+            <w:proofErr w:type="spellEnd"/>
+            <w:r>
+              <w:rPr>
+                <w:sz w:val="28"/>
+                <w:szCs w:val="28"/>
+              </w:rPr>
+              <w:t>)</w:t>
+            </w:r>
+          </w:p>
+          <w:p>
+            <w:pPr>
+              <w:rPr>
+                <w:sz w:val="28"/>
+                <w:szCs w:val="28"/>
+              </w:rPr>
+            </w:pPr>
+            <w:r>
+              <w:rPr>
+                <w:sz w:val="28"/>
+                <w:szCs w:val="28"/>
+              </w:rPr>
+              <w:t>Range for mass 1: [3.142, 4.712)</w:t>
+            </w:r>
+          </w:p>
+          <w:p>
+            <w:pPr>
+              <w:rPr>
+                <w:sz w:val="28"/>
+                <w:szCs w:val="28"/>
+              </w:rPr>
+            </w:pPr>
+            <w:r>
+              <w:rPr>
+                <w:sz w:val="28"/>
+                <w:szCs w:val="28"/>
+              </w:rPr>
+              <w:t>Range for mass 2: [2.171, 3.257)</w:t>
+            </w:r>
+          </w:p>
+          <w:p>
+            <w:pPr>
+              <w:rPr>
+                <w:sz w:val="28"/>
+                <w:szCs w:val="28"/>
+              </w:rPr>
+            </w:pPr>
+            <w:r>
+              <w:rPr>
+                <w:sz w:val="28"/>
+                <w:szCs w:val="28"/>
+              </w:rPr>
+              <w:t>Range for mass 3: [4.072, 6.107)</w:t>
+            </w:r>
           </w:p>
         </w:tc>
         <w:tc>
@@ -4606,6 +5506,13 @@
                 <w:szCs w:val="28"/>
               </w:rPr>
             </w:pPr>
+            <w:r>
+              <w:rPr>
+                <w:sz w:val="28"/>
+                <w:szCs w:val="28"/>
+              </w:rPr>
+              <w:t>1652.04 +/- 44.26</w:t>
+            </w:r>
           </w:p>
         </w:tc>
         <w:tc>
@@ -4619,6 +5526,13 @@
                 <w:szCs w:val="28"/>
               </w:rPr>
             </w:pPr>
+            <w:r>
+              <w:rPr>
+                <w:sz w:val="28"/>
+                <w:szCs w:val="28"/>
+              </w:rPr>
+              <w:t>907.13 +/- 77.20</w:t>
+            </w:r>
           </w:p>
         </w:tc>
       </w:tr>
@@ -4627,13 +5541,21 @@
           <w:tcPr>
             <w:tcW w:w="1661" w:type="dxa"/>
           </w:tcPr>
-          <w:p/>
+          <w:p>
+            <w:r>
+              <w:t>PPO</w:t>
+            </w:r>
+          </w:p>
         </w:tc>
         <w:tc>
           <w:tcPr>
             <w:tcW w:w="2020" w:type="dxa"/>
           </w:tcPr>
-          <w:p/>
+          <w:p>
+            <w:r>
+              <w:t>TS=500K</w:t>
+            </w:r>
+          </w:p>
         </w:tc>
         <w:tc>
           <w:tcPr>
@@ -4646,6 +5568,97 @@
                 <w:szCs w:val="28"/>
               </w:rPr>
             </w:pPr>
+            <w:proofErr w:type="spellStart"/>
+            <w:r>
+              <w:rPr>
+                <w:sz w:val="28"/>
+                <w:szCs w:val="28"/>
+              </w:rPr>
+              <w:t>Uniform</w:t>
+            </w:r>
+            <w:proofErr w:type="spellEnd"/>
+            <w:r>
+              <w:rPr>
+                <w:sz w:val="28"/>
+                <w:szCs w:val="28"/>
+              </w:rPr>
+              <w:t xml:space="preserve"> (</w:t>
+            </w:r>
+            <w:r>
+              <w:rPr>
+                <w:sz w:val="28"/>
+                <w:szCs w:val="28"/>
+              </w:rPr>
+              <w:t>3</w:t>
+            </w:r>
+            <w:r>
+              <w:rPr>
+                <w:sz w:val="28"/>
+                <w:szCs w:val="28"/>
+              </w:rPr>
+              <w:t xml:space="preserve">0% mass </w:t>
+            </w:r>
+            <w:proofErr w:type="spellStart"/>
+            <w:r>
+              <w:rPr>
+                <w:sz w:val="28"/>
+                <w:szCs w:val="28"/>
+              </w:rPr>
+              <w:t>variance</w:t>
+            </w:r>
+            <w:proofErr w:type="spellEnd"/>
+            <w:r>
+              <w:rPr>
+                <w:sz w:val="28"/>
+                <w:szCs w:val="28"/>
+              </w:rPr>
+              <w:t>)</w:t>
+            </w:r>
+          </w:p>
+          <w:p>
+            <w:pPr>
+              <w:rPr>
+                <w:sz w:val="28"/>
+                <w:szCs w:val="28"/>
+              </w:rPr>
+            </w:pPr>
+            <w:r>
+              <w:rPr>
+                <w:sz w:val="28"/>
+                <w:szCs w:val="28"/>
+              </w:rPr>
+              <w:t>Range for mass 1: [2.749, 5.105)</w:t>
+            </w:r>
+          </w:p>
+          <w:p>
+            <w:pPr>
+              <w:rPr>
+                <w:sz w:val="28"/>
+                <w:szCs w:val="28"/>
+              </w:rPr>
+            </w:pPr>
+            <w:r>
+              <w:rPr>
+                <w:sz w:val="28"/>
+                <w:szCs w:val="28"/>
+              </w:rPr>
+              <w:t>Range for mass 2: [1.900, 3.529)</w:t>
+            </w:r>
+          </w:p>
+          <w:p>
+            <w:pPr>
+              <w:rPr>
+                <w:sz w:val="28"/>
+                <w:szCs w:val="28"/>
+              </w:rPr>
+            </w:pPr>
+            <w:r>
+              <w:rPr>
+                <w:sz w:val="28"/>
+                <w:szCs w:val="28"/>
+              </w:rPr>
+              <w:t>Range for mass 3: [3.563, 6.616)</w:t>
+            </w:r>
           </w:p>
         </w:tc>
         <w:tc>
@@ -4659,6 +5672,13 @@
                 <w:szCs w:val="28"/>
               </w:rPr>
             </w:pPr>
+            <w:r>
+              <w:rPr>
+                <w:sz w:val="28"/>
+                <w:szCs w:val="28"/>
+              </w:rPr>
+              <w:t>1734.12 +/- 7.45</w:t>
+            </w:r>
           </w:p>
         </w:tc>
         <w:tc>
@@ -4670,8 +5690,17 @@
               <w:rPr>
                 <w:sz w:val="28"/>
                 <w:szCs w:val="28"/>
-              </w:rPr>
-            </w:pPr>
+                <w:highlight w:val="yellow"/>
+              </w:rPr>
+            </w:pPr>
+            <w:r>
+              <w:rPr>
+                <w:sz w:val="28"/>
+                <w:szCs w:val="28"/>
+                <w:highlight w:val="yellow"/>
+              </w:rPr>
+              <w:t>1299.25 +/- 79.71</w:t>
+            </w:r>
           </w:p>
         </w:tc>
       </w:tr>
@@ -4680,13 +5709,21 @@
           <w:tcPr>
             <w:tcW w:w="1661" w:type="dxa"/>
           </w:tcPr>
-          <w:p/>
+          <w:p>
+            <w:r>
+              <w:t>PPO</w:t>
+            </w:r>
+          </w:p>
         </w:tc>
         <w:tc>
           <w:tcPr>
             <w:tcW w:w="2020" w:type="dxa"/>
           </w:tcPr>
-          <w:p/>
+          <w:p>
+            <w:r>
+              <w:t>TS=500K</w:t>
+            </w:r>
+          </w:p>
         </w:tc>
         <w:tc>
           <w:tcPr>
@@ -4699,6 +5736,97 @@
                 <w:szCs w:val="28"/>
               </w:rPr>
             </w:pPr>
+            <w:proofErr w:type="spellStart"/>
+            <w:r>
+              <w:rPr>
+                <w:sz w:val="28"/>
+                <w:szCs w:val="28"/>
+              </w:rPr>
+              <w:t>Uniform</w:t>
+            </w:r>
+            <w:proofErr w:type="spellEnd"/>
+            <w:r>
+              <w:rPr>
+                <w:sz w:val="28"/>
+                <w:szCs w:val="28"/>
+              </w:rPr>
+              <w:t xml:space="preserve"> (</w:t>
+            </w:r>
+            <w:r>
+              <w:rPr>
+                <w:sz w:val="28"/>
+                <w:szCs w:val="28"/>
+              </w:rPr>
+              <w:t>4</w:t>
+            </w:r>
+            <w:r>
+              <w:rPr>
+                <w:sz w:val="28"/>
+                <w:szCs w:val="28"/>
+              </w:rPr>
+              <w:t xml:space="preserve">0% mass </w:t>
+            </w:r>
+            <w:proofErr w:type="spellStart"/>
+            <w:r>
+              <w:rPr>
+                <w:sz w:val="28"/>
+                <w:szCs w:val="28"/>
+              </w:rPr>
+              <w:t>variance</w:t>
+            </w:r>
+            <w:proofErr w:type="spellEnd"/>
+            <w:r>
+              <w:rPr>
+                <w:sz w:val="28"/>
+                <w:szCs w:val="28"/>
+              </w:rPr>
+              <w:t>)</w:t>
+            </w:r>
+          </w:p>
+          <w:p>
+            <w:pPr>
+              <w:rPr>
+                <w:sz w:val="28"/>
+                <w:szCs w:val="28"/>
+              </w:rPr>
+            </w:pPr>
+            <w:r>
+              <w:rPr>
+                <w:sz w:val="28"/>
+                <w:szCs w:val="28"/>
+              </w:rPr>
+              <w:t>Range for mass 1: [2.356, 5.498)</w:t>
+            </w:r>
+          </w:p>
+          <w:p>
+            <w:pPr>
+              <w:rPr>
+                <w:sz w:val="28"/>
+                <w:szCs w:val="28"/>
+              </w:rPr>
+            </w:pPr>
+            <w:r>
+              <w:rPr>
+                <w:sz w:val="28"/>
+                <w:szCs w:val="28"/>
+              </w:rPr>
+              <w:t>Range for mass 2: [1.629, 3.800)</w:t>
+            </w:r>
+          </w:p>
+          <w:p>
+            <w:pPr>
+              <w:rPr>
+                <w:sz w:val="28"/>
+                <w:szCs w:val="28"/>
+              </w:rPr>
+            </w:pPr>
+            <w:r>
+              <w:rPr>
+                <w:sz w:val="28"/>
+                <w:szCs w:val="28"/>
+              </w:rPr>
+              <w:t>Range for mass 3: [3.054, 7.125)</w:t>
+            </w:r>
           </w:p>
         </w:tc>
         <w:tc>
@@ -4712,6 +5840,13 @@
                 <w:szCs w:val="28"/>
               </w:rPr>
             </w:pPr>
+            <w:r>
+              <w:rPr>
+                <w:sz w:val="28"/>
+                <w:szCs w:val="28"/>
+              </w:rPr>
+              <w:t>1533.96 +/- 59.65</w:t>
+            </w:r>
           </w:p>
         </w:tc>
         <w:tc>
@@ -4725,10 +5860,359 @@
                 <w:szCs w:val="28"/>
               </w:rPr>
             </w:pPr>
+            <w:r>
+              <w:rPr>
+                <w:sz w:val="28"/>
+                <w:szCs w:val="28"/>
+              </w:rPr>
+              <w:t>1041.09 +/- 170.18</w:t>
+            </w:r>
+          </w:p>
+        </w:tc>
+      </w:tr>
+      <w:tr>
+        <w:tc>
+          <w:tcPr>
+            <w:tcW w:w="1661" w:type="dxa"/>
+          </w:tcPr>
+          <w:p>
+            <w:r>
+              <w:t>PPO</w:t>
+            </w:r>
+          </w:p>
+        </w:tc>
+        <w:tc>
+          <w:tcPr>
+            <w:tcW w:w="2020" w:type="dxa"/>
+          </w:tcPr>
+          <w:p>
+            <w:r>
+              <w:t>TS=500K</w:t>
+            </w:r>
+          </w:p>
+        </w:tc>
+        <w:tc>
+          <w:tcPr>
+            <w:tcW w:w="2793" w:type="dxa"/>
+          </w:tcPr>
+          <w:p>
+            <w:pPr>
+              <w:rPr>
+                <w:sz w:val="28"/>
+                <w:szCs w:val="28"/>
+              </w:rPr>
+            </w:pPr>
+            <w:proofErr w:type="spellStart"/>
+            <w:r>
+              <w:rPr>
+                <w:sz w:val="28"/>
+                <w:szCs w:val="28"/>
+              </w:rPr>
+              <w:t>Uniform</w:t>
+            </w:r>
+            <w:proofErr w:type="spellEnd"/>
+            <w:r>
+              <w:rPr>
+                <w:sz w:val="28"/>
+                <w:szCs w:val="28"/>
+              </w:rPr>
+              <w:t xml:space="preserve"> (</w:t>
+            </w:r>
+            <w:r>
+              <w:rPr>
+                <w:sz w:val="28"/>
+                <w:szCs w:val="28"/>
+              </w:rPr>
+              <w:t>6</w:t>
+            </w:r>
+            <w:r>
+              <w:rPr>
+                <w:sz w:val="28"/>
+                <w:szCs w:val="28"/>
+              </w:rPr>
+              <w:t xml:space="preserve">0% mass </w:t>
+            </w:r>
+            <w:proofErr w:type="spellStart"/>
+            <w:r>
+              <w:rPr>
+                <w:sz w:val="28"/>
+                <w:szCs w:val="28"/>
+              </w:rPr>
+              <w:t>variance</w:t>
+            </w:r>
+            <w:proofErr w:type="spellEnd"/>
+            <w:r>
+              <w:rPr>
+                <w:sz w:val="28"/>
+                <w:szCs w:val="28"/>
+              </w:rPr>
+              <w:t>)</w:t>
+            </w:r>
+          </w:p>
+          <w:p>
+            <w:pPr>
+              <w:rPr>
+                <w:sz w:val="28"/>
+                <w:szCs w:val="28"/>
+              </w:rPr>
+            </w:pPr>
+            <w:r>
+              <w:rPr>
+                <w:sz w:val="28"/>
+                <w:szCs w:val="28"/>
+              </w:rPr>
+              <w:t>Range for mass 1: [1.571, 6.283)</w:t>
+            </w:r>
+          </w:p>
+          <w:p>
+            <w:pPr>
+              <w:rPr>
+                <w:sz w:val="28"/>
+                <w:szCs w:val="28"/>
+              </w:rPr>
+            </w:pPr>
+            <w:r>
+              <w:rPr>
+                <w:sz w:val="28"/>
+                <w:szCs w:val="28"/>
+              </w:rPr>
+              <w:t>Range for mass 2: [1.086, 4.343)</w:t>
+            </w:r>
+          </w:p>
+          <w:p>
+            <w:pPr>
+              <w:rPr>
+                <w:sz w:val="28"/>
+                <w:szCs w:val="28"/>
+              </w:rPr>
+            </w:pPr>
+            <w:r>
+              <w:rPr>
+                <w:sz w:val="28"/>
+                <w:szCs w:val="28"/>
+              </w:rPr>
+              <w:lastRenderedPageBreak/>
+              <w:t>Range for mass 3: [2.036, 8.143)</w:t>
+            </w:r>
+          </w:p>
+        </w:tc>
+        <w:tc>
+          <w:tcPr>
+            <w:tcW w:w="1577" w:type="dxa"/>
+          </w:tcPr>
+          <w:p>
+            <w:pPr>
+              <w:rPr>
+                <w:sz w:val="28"/>
+                <w:szCs w:val="28"/>
+              </w:rPr>
+            </w:pPr>
+            <w:r>
+              <w:rPr>
+                <w:sz w:val="28"/>
+                <w:szCs w:val="28"/>
+              </w:rPr>
+              <w:lastRenderedPageBreak/>
+              <w:t>1573.85 +/- 151.28</w:t>
+            </w:r>
+          </w:p>
+        </w:tc>
+        <w:tc>
+          <w:tcPr>
+            <w:tcW w:w="1577" w:type="dxa"/>
+          </w:tcPr>
+          <w:p>
+            <w:pPr>
+              <w:rPr>
+                <w:sz w:val="28"/>
+                <w:szCs w:val="28"/>
+              </w:rPr>
+            </w:pPr>
+            <w:r>
+              <w:rPr>
+                <w:sz w:val="28"/>
+                <w:szCs w:val="28"/>
+              </w:rPr>
+              <w:t>1236.25 +/- 204.97</w:t>
+            </w:r>
+          </w:p>
+        </w:tc>
+      </w:tr>
+      <w:tr>
+        <w:tc>
+          <w:tcPr>
+            <w:tcW w:w="1661" w:type="dxa"/>
+          </w:tcPr>
+          <w:p>
+            <w:r>
+              <w:t>PPO</w:t>
+            </w:r>
+          </w:p>
+        </w:tc>
+        <w:tc>
+          <w:tcPr>
+            <w:tcW w:w="2020" w:type="dxa"/>
+          </w:tcPr>
+          <w:p>
+            <w:r>
+              <w:t>TS=1M</w:t>
+            </w:r>
+          </w:p>
+        </w:tc>
+        <w:tc>
+          <w:tcPr>
+            <w:tcW w:w="2793" w:type="dxa"/>
+          </w:tcPr>
+          <w:p>
+            <w:pPr>
+              <w:rPr>
+                <w:sz w:val="28"/>
+                <w:szCs w:val="28"/>
+              </w:rPr>
+            </w:pPr>
+            <w:proofErr w:type="spellStart"/>
+            <w:r>
+              <w:rPr>
+                <w:sz w:val="28"/>
+                <w:szCs w:val="28"/>
+              </w:rPr>
+              <w:t>Uniform</w:t>
+            </w:r>
+            <w:proofErr w:type="spellEnd"/>
+            <w:r>
+              <w:rPr>
+                <w:sz w:val="28"/>
+                <w:szCs w:val="28"/>
+              </w:rPr>
+              <w:t xml:space="preserve"> (</w:t>
+            </w:r>
+            <w:r>
+              <w:rPr>
+                <w:sz w:val="28"/>
+                <w:szCs w:val="28"/>
+              </w:rPr>
+              <w:t>1</w:t>
+            </w:r>
+            <w:r>
+              <w:rPr>
+                <w:sz w:val="28"/>
+                <w:szCs w:val="28"/>
+              </w:rPr>
+              <w:t xml:space="preserve">0% mass </w:t>
+            </w:r>
+            <w:proofErr w:type="spellStart"/>
+            <w:r>
+              <w:rPr>
+                <w:sz w:val="28"/>
+                <w:szCs w:val="28"/>
+              </w:rPr>
+              <w:t>variance</w:t>
+            </w:r>
+            <w:proofErr w:type="spellEnd"/>
+            <w:r>
+              <w:rPr>
+                <w:sz w:val="28"/>
+                <w:szCs w:val="28"/>
+              </w:rPr>
+              <w:t>)</w:t>
+            </w:r>
+          </w:p>
+          <w:p>
+            <w:pPr>
+              <w:rPr>
+                <w:sz w:val="28"/>
+                <w:szCs w:val="28"/>
+              </w:rPr>
+            </w:pPr>
+            <w:r>
+              <w:rPr>
+                <w:sz w:val="28"/>
+                <w:szCs w:val="28"/>
+              </w:rPr>
+              <w:t>Range for mass 1: [3.534, 4.320)</w:t>
+            </w:r>
+          </w:p>
+          <w:p>
+            <w:pPr>
+              <w:rPr>
+                <w:sz w:val="28"/>
+                <w:szCs w:val="28"/>
+              </w:rPr>
+            </w:pPr>
+            <w:r>
+              <w:rPr>
+                <w:sz w:val="28"/>
+                <w:szCs w:val="28"/>
+              </w:rPr>
+              <w:t>Range for mass 2: [2.443, 2.986)</w:t>
+            </w:r>
+          </w:p>
+          <w:p>
+            <w:pPr>
+              <w:rPr>
+                <w:sz w:val="28"/>
+                <w:szCs w:val="28"/>
+              </w:rPr>
+            </w:pPr>
+            <w:r>
+              <w:rPr>
+                <w:sz w:val="28"/>
+                <w:szCs w:val="28"/>
+              </w:rPr>
+              <w:t>Range for mass 3: [4.580, 5.598)</w:t>
+            </w:r>
+          </w:p>
+        </w:tc>
+        <w:tc>
+          <w:tcPr>
+            <w:tcW w:w="1577" w:type="dxa"/>
+          </w:tcPr>
+          <w:p>
+            <w:pPr>
+              <w:rPr>
+                <w:sz w:val="28"/>
+                <w:szCs w:val="28"/>
+              </w:rPr>
+            </w:pPr>
+            <w:r>
+              <w:rPr>
+                <w:sz w:val="28"/>
+                <w:szCs w:val="28"/>
+              </w:rPr>
+              <w:t>1063.45 +/- 35.99</w:t>
+            </w:r>
+          </w:p>
+        </w:tc>
+        <w:tc>
+          <w:tcPr>
+            <w:tcW w:w="1577" w:type="dxa"/>
+          </w:tcPr>
+          <w:p>
+            <w:pPr>
+              <w:rPr>
+                <w:sz w:val="28"/>
+                <w:szCs w:val="28"/>
+              </w:rPr>
+            </w:pPr>
+            <w:r>
+              <w:rPr>
+                <w:sz w:val="28"/>
+                <w:szCs w:val="28"/>
+              </w:rPr>
+              <w:t>752.20 +/- 19.77</w:t>
+            </w:r>
           </w:p>
         </w:tc>
       </w:tr>
     </w:tbl>
+    <w:p>
+      <w:pPr>
+        <w:rPr>
+          <w:sz w:val="28"/>
+          <w:szCs w:val="28"/>
+        </w:rPr>
+      </w:pPr>
+    </w:p>
     <w:p>
       <w:pPr>
         <w:rPr>

</xml_diff>

<commit_message>
results updated for 4.1 trpo
</commit_message>
<xml_diff>
--- a/Result history.docx
+++ b/Result history.docx
@@ -40,7 +40,6 @@
         </w:rPr>
       </w:pPr>
       <w:bookmarkStart w:id="0" w:name="_Hlk124172635"/>
-      <w:proofErr w:type="gramStart"/>
       <w:r>
         <w:rPr>
           <w:lang w:val="en-GB"/>
@@ -59,7 +58,6 @@
         </w:rPr>
         <w:t>using</w:t>
       </w:r>
-      <w:proofErr w:type="gramEnd"/>
       <w:r>
         <w:rPr>
           <w:lang w:val="en-GB"/>
@@ -1527,19 +1525,11 @@
           <w:lang w:val="en-GB"/>
         </w:rPr>
       </w:pPr>
-      <w:proofErr w:type="gramStart"/>
       <w:r>
         <w:rPr>
           <w:lang w:val="en-GB"/>
         </w:rPr>
-        <w:t>LR  using</w:t>
-      </w:r>
-      <w:proofErr w:type="gramEnd"/>
-      <w:r>
-        <w:rPr>
-          <w:lang w:val="en-GB"/>
-        </w:rPr>
-        <w:t xml:space="preserve"> PPO = 3e-4, LR using TRPO = 1e-3 (IF NOT SPECIFIED)</w:t>
+        <w:t>LR  using PPO = 3e-4, LR using TRPO = 1e-3 (IF NOT SPECIFIED)</w:t>
       </w:r>
     </w:p>
     <w:tbl>
@@ -2156,23 +2146,13 @@
           <w:lang w:val="en-GB"/>
         </w:rPr>
       </w:pPr>
-      <w:proofErr w:type="gramStart"/>
       <w:r>
         <w:rPr>
           <w:sz w:val="28"/>
           <w:szCs w:val="28"/>
           <w:lang w:val="en-GB"/>
         </w:rPr>
-        <w:t>LR  using</w:t>
-      </w:r>
-      <w:proofErr w:type="gramEnd"/>
-      <w:r>
-        <w:rPr>
-          <w:sz w:val="28"/>
-          <w:szCs w:val="28"/>
-          <w:lang w:val="en-GB"/>
-        </w:rPr>
-        <w:t xml:space="preserve"> PPO = 3e-4, LR using TRPO = 1e-3 (IF NOT SPECIFIED)</w:t>
+        <w:t>LR  using PPO = 3e-4, LR using TRPO = 1e-3 (IF NOT SPECIFIED)</w:t>
       </w:r>
     </w:p>
     <w:tbl>
@@ -2856,7 +2836,6 @@
           </w:p>
           <w:p>
             <w:pPr>
-              <w:spacing w:after="0" w:line="240" w:lineRule="auto"/>
               <w:rPr>
                 <w:sz w:val="28"/>
                 <w:szCs w:val="28"/>
@@ -2996,7 +2975,6 @@
           </w:p>
           <w:p>
             <w:pPr>
-              <w:spacing w:after="0" w:line="240" w:lineRule="auto"/>
               <w:rPr>
                 <w:sz w:val="28"/>
                 <w:szCs w:val="28"/>
@@ -3014,7 +2992,6 @@
           </w:p>
           <w:p>
             <w:pPr>
-              <w:spacing w:after="0" w:line="240" w:lineRule="auto"/>
               <w:rPr>
                 <w:sz w:val="28"/>
                 <w:szCs w:val="28"/>
@@ -3154,7 +3131,6 @@
           </w:p>
           <w:p>
             <w:pPr>
-              <w:spacing w:after="0" w:line="240" w:lineRule="auto"/>
               <w:rPr>
                 <w:sz w:val="28"/>
                 <w:szCs w:val="28"/>
@@ -3172,7 +3148,6 @@
           </w:p>
           <w:p>
             <w:pPr>
-              <w:spacing w:after="0" w:line="240" w:lineRule="auto"/>
               <w:rPr>
                 <w:sz w:val="28"/>
                 <w:szCs w:val="28"/>
@@ -4560,7 +4535,6 @@
           </w:p>
           <w:p>
             <w:pPr>
-              <w:spacing w:after="0" w:line="240" w:lineRule="auto"/>
               <w:rPr>
                 <w:sz w:val="28"/>
                 <w:szCs w:val="28"/>
@@ -4679,7 +4653,6 @@
           </w:p>
           <w:p>
             <w:pPr>
-              <w:spacing w:after="0" w:line="240" w:lineRule="auto"/>
               <w:rPr>
                 <w:sz w:val="28"/>
                 <w:szCs w:val="28"/>
@@ -4697,7 +4670,6 @@
           </w:p>
           <w:p>
             <w:pPr>
-              <w:spacing w:after="0" w:line="240" w:lineRule="auto"/>
               <w:rPr>
                 <w:sz w:val="28"/>
                 <w:szCs w:val="28"/>
@@ -4817,7 +4789,6 @@
           </w:p>
           <w:p>
             <w:pPr>
-              <w:spacing w:after="0" w:line="240" w:lineRule="auto"/>
               <w:rPr>
                 <w:sz w:val="28"/>
                 <w:szCs w:val="28"/>
@@ -4835,7 +4806,6 @@
           </w:p>
           <w:p>
             <w:pPr>
-              <w:spacing w:after="0" w:line="240" w:lineRule="auto"/>
               <w:rPr>
                 <w:sz w:val="28"/>
                 <w:szCs w:val="28"/>
@@ -5077,66 +5047,31 @@
               <w:rPr>
                 <w:sz w:val="28"/>
                 <w:szCs w:val="28"/>
-              </w:rPr>
-            </w:pPr>
-            <w:proofErr w:type="spellStart"/>
-            <w:r>
-              <w:rPr>
-                <w:sz w:val="28"/>
-                <w:szCs w:val="28"/>
-              </w:rPr>
-              <w:t>Uniform</w:t>
-            </w:r>
-            <w:proofErr w:type="spellEnd"/>
-            <w:r>
-              <w:rPr>
-                <w:sz w:val="28"/>
-                <w:szCs w:val="28"/>
-              </w:rPr>
-              <w:t xml:space="preserve"> (</w:t>
-            </w:r>
-            <w:r>
-              <w:rPr>
-                <w:sz w:val="28"/>
-                <w:szCs w:val="28"/>
-              </w:rPr>
-              <w:t>2</w:t>
-            </w:r>
-            <w:r>
-              <w:rPr>
-                <w:sz w:val="28"/>
-                <w:szCs w:val="28"/>
-              </w:rPr>
-              <w:t xml:space="preserve">0% mass </w:t>
-            </w:r>
-            <w:proofErr w:type="spellStart"/>
-            <w:r>
-              <w:rPr>
-                <w:sz w:val="28"/>
-                <w:szCs w:val="28"/>
-              </w:rPr>
-              <w:t>variance</w:t>
-            </w:r>
-            <w:proofErr w:type="spellEnd"/>
-            <w:r>
-              <w:rPr>
-                <w:sz w:val="28"/>
-                <w:szCs w:val="28"/>
-              </w:rPr>
-              <w:t>)</w:t>
-            </w:r>
-          </w:p>
-          <w:p>
-            <w:pPr>
-              <w:rPr>
-                <w:sz w:val="28"/>
-                <w:szCs w:val="28"/>
-              </w:rPr>
-            </w:pPr>
-            <w:r>
-              <w:rPr>
-                <w:sz w:val="28"/>
-                <w:szCs w:val="28"/>
+                <w:lang w:val="en-GB"/>
+              </w:rPr>
+            </w:pPr>
+            <w:r>
+              <w:rPr>
+                <w:sz w:val="28"/>
+                <w:szCs w:val="28"/>
+                <w:lang w:val="en-GB"/>
+              </w:rPr>
+              <w:t>Uniform (20% mass variance)</w:t>
+            </w:r>
+          </w:p>
+          <w:p>
+            <w:pPr>
+              <w:rPr>
+                <w:sz w:val="28"/>
+                <w:szCs w:val="28"/>
+                <w:lang w:val="en-GB"/>
+              </w:rPr>
+            </w:pPr>
+            <w:r>
+              <w:rPr>
+                <w:sz w:val="28"/>
+                <w:szCs w:val="28"/>
+                <w:lang w:val="en-GB"/>
               </w:rPr>
               <w:t>Range for mass 1: [3.142, 4.712)</w:t>
             </w:r>
@@ -5146,12 +5081,14 @@
               <w:rPr>
                 <w:sz w:val="28"/>
                 <w:szCs w:val="28"/>
-              </w:rPr>
-            </w:pPr>
-            <w:r>
-              <w:rPr>
-                <w:sz w:val="28"/>
-                <w:szCs w:val="28"/>
+                <w:lang w:val="en-GB"/>
+              </w:rPr>
+            </w:pPr>
+            <w:r>
+              <w:rPr>
+                <w:sz w:val="28"/>
+                <w:szCs w:val="28"/>
+                <w:lang w:val="en-GB"/>
               </w:rPr>
               <w:t>Range for mass 2: [2.171, 3.257)</w:t>
             </w:r>
@@ -5161,12 +5098,14 @@
               <w:rPr>
                 <w:sz w:val="28"/>
                 <w:szCs w:val="28"/>
-              </w:rPr>
-            </w:pPr>
-            <w:r>
-              <w:rPr>
-                <w:sz w:val="28"/>
-                <w:szCs w:val="28"/>
+                <w:lang w:val="en-GB"/>
+              </w:rPr>
+            </w:pPr>
+            <w:r>
+              <w:rPr>
+                <w:sz w:val="28"/>
+                <w:szCs w:val="28"/>
+                <w:lang w:val="en-GB"/>
               </w:rPr>
               <w:t>Range for mass 3: [4.072, 6.107)</w:t>
             </w:r>
@@ -5243,66 +5182,31 @@
               <w:rPr>
                 <w:sz w:val="28"/>
                 <w:szCs w:val="28"/>
-              </w:rPr>
-            </w:pPr>
-            <w:proofErr w:type="spellStart"/>
-            <w:r>
-              <w:rPr>
-                <w:sz w:val="28"/>
-                <w:szCs w:val="28"/>
-              </w:rPr>
-              <w:t>Uniform</w:t>
-            </w:r>
-            <w:proofErr w:type="spellEnd"/>
-            <w:r>
-              <w:rPr>
-                <w:sz w:val="28"/>
-                <w:szCs w:val="28"/>
-              </w:rPr>
-              <w:t xml:space="preserve"> (</w:t>
-            </w:r>
-            <w:r>
-              <w:rPr>
-                <w:sz w:val="28"/>
-                <w:szCs w:val="28"/>
-              </w:rPr>
-              <w:t>3</w:t>
-            </w:r>
-            <w:r>
-              <w:rPr>
-                <w:sz w:val="28"/>
-                <w:szCs w:val="28"/>
-              </w:rPr>
-              <w:t xml:space="preserve">0% mass </w:t>
-            </w:r>
-            <w:proofErr w:type="spellStart"/>
-            <w:r>
-              <w:rPr>
-                <w:sz w:val="28"/>
-                <w:szCs w:val="28"/>
-              </w:rPr>
-              <w:t>variance</w:t>
-            </w:r>
-            <w:proofErr w:type="spellEnd"/>
-            <w:r>
-              <w:rPr>
-                <w:sz w:val="28"/>
-                <w:szCs w:val="28"/>
-              </w:rPr>
-              <w:t>)</w:t>
-            </w:r>
-          </w:p>
-          <w:p>
-            <w:pPr>
-              <w:rPr>
-                <w:sz w:val="28"/>
-                <w:szCs w:val="28"/>
-              </w:rPr>
-            </w:pPr>
-            <w:r>
-              <w:rPr>
-                <w:sz w:val="28"/>
-                <w:szCs w:val="28"/>
+                <w:lang w:val="en-GB"/>
+              </w:rPr>
+            </w:pPr>
+            <w:r>
+              <w:rPr>
+                <w:sz w:val="28"/>
+                <w:szCs w:val="28"/>
+                <w:lang w:val="en-GB"/>
+              </w:rPr>
+              <w:t>Uniform (30% mass variance)</w:t>
+            </w:r>
+          </w:p>
+          <w:p>
+            <w:pPr>
+              <w:rPr>
+                <w:sz w:val="28"/>
+                <w:szCs w:val="28"/>
+                <w:lang w:val="en-GB"/>
+              </w:rPr>
+            </w:pPr>
+            <w:r>
+              <w:rPr>
+                <w:sz w:val="28"/>
+                <w:szCs w:val="28"/>
+                <w:lang w:val="en-GB"/>
               </w:rPr>
               <w:t>Range for mass 1: [2.749, 5.105)</w:t>
             </w:r>
@@ -5312,12 +5216,14 @@
               <w:rPr>
                 <w:sz w:val="28"/>
                 <w:szCs w:val="28"/>
-              </w:rPr>
-            </w:pPr>
-            <w:r>
-              <w:rPr>
-                <w:sz w:val="28"/>
-                <w:szCs w:val="28"/>
+                <w:lang w:val="en-GB"/>
+              </w:rPr>
+            </w:pPr>
+            <w:r>
+              <w:rPr>
+                <w:sz w:val="28"/>
+                <w:szCs w:val="28"/>
+                <w:lang w:val="en-GB"/>
               </w:rPr>
               <w:t>Range for mass 2: [1.900, 3.529)</w:t>
             </w:r>
@@ -5327,12 +5233,14 @@
               <w:rPr>
                 <w:sz w:val="28"/>
                 <w:szCs w:val="28"/>
-              </w:rPr>
-            </w:pPr>
-            <w:r>
-              <w:rPr>
-                <w:sz w:val="28"/>
-                <w:szCs w:val="28"/>
+                <w:lang w:val="en-GB"/>
+              </w:rPr>
+            </w:pPr>
+            <w:r>
+              <w:rPr>
+                <w:sz w:val="28"/>
+                <w:szCs w:val="28"/>
+                <w:lang w:val="en-GB"/>
               </w:rPr>
               <w:t>Range for mass 3: [3.563, 6.616)</w:t>
             </w:r>
@@ -5411,66 +5319,31 @@
               <w:rPr>
                 <w:sz w:val="28"/>
                 <w:szCs w:val="28"/>
-              </w:rPr>
-            </w:pPr>
-            <w:proofErr w:type="spellStart"/>
-            <w:r>
-              <w:rPr>
-                <w:sz w:val="28"/>
-                <w:szCs w:val="28"/>
-              </w:rPr>
-              <w:t>Uniform</w:t>
-            </w:r>
-            <w:proofErr w:type="spellEnd"/>
-            <w:r>
-              <w:rPr>
-                <w:sz w:val="28"/>
-                <w:szCs w:val="28"/>
-              </w:rPr>
-              <w:t xml:space="preserve"> (</w:t>
-            </w:r>
-            <w:r>
-              <w:rPr>
-                <w:sz w:val="28"/>
-                <w:szCs w:val="28"/>
-              </w:rPr>
-              <w:t>4</w:t>
-            </w:r>
-            <w:r>
-              <w:rPr>
-                <w:sz w:val="28"/>
-                <w:szCs w:val="28"/>
-              </w:rPr>
-              <w:t xml:space="preserve">0% mass </w:t>
-            </w:r>
-            <w:proofErr w:type="spellStart"/>
-            <w:r>
-              <w:rPr>
-                <w:sz w:val="28"/>
-                <w:szCs w:val="28"/>
-              </w:rPr>
-              <w:t>variance</w:t>
-            </w:r>
-            <w:proofErr w:type="spellEnd"/>
-            <w:r>
-              <w:rPr>
-                <w:sz w:val="28"/>
-                <w:szCs w:val="28"/>
-              </w:rPr>
-              <w:t>)</w:t>
-            </w:r>
-          </w:p>
-          <w:p>
-            <w:pPr>
-              <w:rPr>
-                <w:sz w:val="28"/>
-                <w:szCs w:val="28"/>
-              </w:rPr>
-            </w:pPr>
-            <w:r>
-              <w:rPr>
-                <w:sz w:val="28"/>
-                <w:szCs w:val="28"/>
+                <w:lang w:val="en-GB"/>
+              </w:rPr>
+            </w:pPr>
+            <w:r>
+              <w:rPr>
+                <w:sz w:val="28"/>
+                <w:szCs w:val="28"/>
+                <w:lang w:val="en-GB"/>
+              </w:rPr>
+              <w:t>Uniform (40% mass variance)</w:t>
+            </w:r>
+          </w:p>
+          <w:p>
+            <w:pPr>
+              <w:rPr>
+                <w:sz w:val="28"/>
+                <w:szCs w:val="28"/>
+                <w:lang w:val="en-GB"/>
+              </w:rPr>
+            </w:pPr>
+            <w:r>
+              <w:rPr>
+                <w:sz w:val="28"/>
+                <w:szCs w:val="28"/>
+                <w:lang w:val="en-GB"/>
               </w:rPr>
               <w:t>Range for mass 1: [2.356, 5.498)</w:t>
             </w:r>
@@ -5480,12 +5353,14 @@
               <w:rPr>
                 <w:sz w:val="28"/>
                 <w:szCs w:val="28"/>
-              </w:rPr>
-            </w:pPr>
-            <w:r>
-              <w:rPr>
-                <w:sz w:val="28"/>
-                <w:szCs w:val="28"/>
+                <w:lang w:val="en-GB"/>
+              </w:rPr>
+            </w:pPr>
+            <w:r>
+              <w:rPr>
+                <w:sz w:val="28"/>
+                <w:szCs w:val="28"/>
+                <w:lang w:val="en-GB"/>
               </w:rPr>
               <w:t>Range for mass 2: [1.629, 3.800)</w:t>
             </w:r>
@@ -5495,12 +5370,14 @@
               <w:rPr>
                 <w:sz w:val="28"/>
                 <w:szCs w:val="28"/>
-              </w:rPr>
-            </w:pPr>
-            <w:r>
-              <w:rPr>
-                <w:sz w:val="28"/>
-                <w:szCs w:val="28"/>
+                <w:lang w:val="en-GB"/>
+              </w:rPr>
+            </w:pPr>
+            <w:r>
+              <w:rPr>
+                <w:sz w:val="28"/>
+                <w:szCs w:val="28"/>
+                <w:lang w:val="en-GB"/>
               </w:rPr>
               <w:t>Range for mass 3: [3.054, 7.125)</w:t>
             </w:r>
@@ -5578,66 +5455,31 @@
               <w:rPr>
                 <w:sz w:val="28"/>
                 <w:szCs w:val="28"/>
-              </w:rPr>
-            </w:pPr>
-            <w:proofErr w:type="spellStart"/>
-            <w:r>
-              <w:rPr>
-                <w:sz w:val="28"/>
-                <w:szCs w:val="28"/>
-              </w:rPr>
-              <w:t>Uniform</w:t>
-            </w:r>
-            <w:proofErr w:type="spellEnd"/>
-            <w:r>
-              <w:rPr>
-                <w:sz w:val="28"/>
-                <w:szCs w:val="28"/>
-              </w:rPr>
-              <w:t xml:space="preserve"> (</w:t>
-            </w:r>
-            <w:r>
-              <w:rPr>
-                <w:sz w:val="28"/>
-                <w:szCs w:val="28"/>
-              </w:rPr>
-              <w:t>6</w:t>
-            </w:r>
-            <w:r>
-              <w:rPr>
-                <w:sz w:val="28"/>
-                <w:szCs w:val="28"/>
-              </w:rPr>
-              <w:t xml:space="preserve">0% mass </w:t>
-            </w:r>
-            <w:proofErr w:type="spellStart"/>
-            <w:r>
-              <w:rPr>
-                <w:sz w:val="28"/>
-                <w:szCs w:val="28"/>
-              </w:rPr>
-              <w:t>variance</w:t>
-            </w:r>
-            <w:proofErr w:type="spellEnd"/>
-            <w:r>
-              <w:rPr>
-                <w:sz w:val="28"/>
-                <w:szCs w:val="28"/>
-              </w:rPr>
-              <w:t>)</w:t>
-            </w:r>
-          </w:p>
-          <w:p>
-            <w:pPr>
-              <w:rPr>
-                <w:sz w:val="28"/>
-                <w:szCs w:val="28"/>
-              </w:rPr>
-            </w:pPr>
-            <w:r>
-              <w:rPr>
-                <w:sz w:val="28"/>
-                <w:szCs w:val="28"/>
+                <w:lang w:val="en-GB"/>
+              </w:rPr>
+            </w:pPr>
+            <w:r>
+              <w:rPr>
+                <w:sz w:val="28"/>
+                <w:szCs w:val="28"/>
+                <w:lang w:val="en-GB"/>
+              </w:rPr>
+              <w:t>Uniform (60% mass variance)</w:t>
+            </w:r>
+          </w:p>
+          <w:p>
+            <w:pPr>
+              <w:rPr>
+                <w:sz w:val="28"/>
+                <w:szCs w:val="28"/>
+                <w:lang w:val="en-GB"/>
+              </w:rPr>
+            </w:pPr>
+            <w:r>
+              <w:rPr>
+                <w:sz w:val="28"/>
+                <w:szCs w:val="28"/>
+                <w:lang w:val="en-GB"/>
               </w:rPr>
               <w:t>Range for mass 1: [1.571, 6.283)</w:t>
             </w:r>
@@ -5647,12 +5489,14 @@
               <w:rPr>
                 <w:sz w:val="28"/>
                 <w:szCs w:val="28"/>
-              </w:rPr>
-            </w:pPr>
-            <w:r>
-              <w:rPr>
-                <w:sz w:val="28"/>
-                <w:szCs w:val="28"/>
+                <w:lang w:val="en-GB"/>
+              </w:rPr>
+            </w:pPr>
+            <w:r>
+              <w:rPr>
+                <w:sz w:val="28"/>
+                <w:szCs w:val="28"/>
+                <w:lang w:val="en-GB"/>
               </w:rPr>
               <w:t>Range for mass 2: [1.086, 4.343)</w:t>
             </w:r>
@@ -5662,12 +5506,14 @@
               <w:rPr>
                 <w:sz w:val="28"/>
                 <w:szCs w:val="28"/>
-              </w:rPr>
-            </w:pPr>
-            <w:r>
-              <w:rPr>
-                <w:sz w:val="28"/>
-                <w:szCs w:val="28"/>
+                <w:lang w:val="en-GB"/>
+              </w:rPr>
+            </w:pPr>
+            <w:r>
+              <w:rPr>
+                <w:sz w:val="28"/>
+                <w:szCs w:val="28"/>
+                <w:lang w:val="en-GB"/>
               </w:rPr>
               <w:t>Range for mass 3: [2.036, 8.143)</w:t>
             </w:r>
@@ -5745,66 +5591,31 @@
               <w:rPr>
                 <w:sz w:val="28"/>
                 <w:szCs w:val="28"/>
-              </w:rPr>
-            </w:pPr>
-            <w:proofErr w:type="spellStart"/>
-            <w:r>
-              <w:rPr>
-                <w:sz w:val="28"/>
-                <w:szCs w:val="28"/>
-              </w:rPr>
-              <w:t>Uniform</w:t>
-            </w:r>
-            <w:proofErr w:type="spellEnd"/>
-            <w:r>
-              <w:rPr>
-                <w:sz w:val="28"/>
-                <w:szCs w:val="28"/>
-              </w:rPr>
-              <w:t xml:space="preserve"> (</w:t>
-            </w:r>
-            <w:r>
-              <w:rPr>
-                <w:sz w:val="28"/>
-                <w:szCs w:val="28"/>
-              </w:rPr>
-              <w:t>1</w:t>
-            </w:r>
-            <w:r>
-              <w:rPr>
-                <w:sz w:val="28"/>
-                <w:szCs w:val="28"/>
-              </w:rPr>
-              <w:t xml:space="preserve">0% mass </w:t>
-            </w:r>
-            <w:proofErr w:type="spellStart"/>
-            <w:r>
-              <w:rPr>
-                <w:sz w:val="28"/>
-                <w:szCs w:val="28"/>
-              </w:rPr>
-              <w:t>variance</w:t>
-            </w:r>
-            <w:proofErr w:type="spellEnd"/>
-            <w:r>
-              <w:rPr>
-                <w:sz w:val="28"/>
-                <w:szCs w:val="28"/>
-              </w:rPr>
-              <w:t>)</w:t>
-            </w:r>
-          </w:p>
-          <w:p>
-            <w:pPr>
-              <w:rPr>
-                <w:sz w:val="28"/>
-                <w:szCs w:val="28"/>
-              </w:rPr>
-            </w:pPr>
-            <w:r>
-              <w:rPr>
-                <w:sz w:val="28"/>
-                <w:szCs w:val="28"/>
+                <w:lang w:val="en-GB"/>
+              </w:rPr>
+            </w:pPr>
+            <w:r>
+              <w:rPr>
+                <w:sz w:val="28"/>
+                <w:szCs w:val="28"/>
+                <w:lang w:val="en-GB"/>
+              </w:rPr>
+              <w:t>Uniform (10% mass variance)</w:t>
+            </w:r>
+          </w:p>
+          <w:p>
+            <w:pPr>
+              <w:rPr>
+                <w:sz w:val="28"/>
+                <w:szCs w:val="28"/>
+                <w:lang w:val="en-GB"/>
+              </w:rPr>
+            </w:pPr>
+            <w:r>
+              <w:rPr>
+                <w:sz w:val="28"/>
+                <w:szCs w:val="28"/>
+                <w:lang w:val="en-GB"/>
               </w:rPr>
               <w:t>Range for mass 1: [3.534, 4.320)</w:t>
             </w:r>
@@ -5814,12 +5625,14 @@
               <w:rPr>
                 <w:sz w:val="28"/>
                 <w:szCs w:val="28"/>
-              </w:rPr>
-            </w:pPr>
-            <w:r>
-              <w:rPr>
-                <w:sz w:val="28"/>
-                <w:szCs w:val="28"/>
+                <w:lang w:val="en-GB"/>
+              </w:rPr>
+            </w:pPr>
+            <w:r>
+              <w:rPr>
+                <w:sz w:val="28"/>
+                <w:szCs w:val="28"/>
+                <w:lang w:val="en-GB"/>
               </w:rPr>
               <w:t>Range for mass 2: [2.443, 2.986)</w:t>
             </w:r>
@@ -5829,12 +5642,14 @@
               <w:rPr>
                 <w:sz w:val="28"/>
                 <w:szCs w:val="28"/>
-              </w:rPr>
-            </w:pPr>
-            <w:r>
-              <w:rPr>
-                <w:sz w:val="28"/>
-                <w:szCs w:val="28"/>
+                <w:lang w:val="en-GB"/>
+              </w:rPr>
+            </w:pPr>
+            <w:r>
+              <w:rPr>
+                <w:sz w:val="28"/>
+                <w:szCs w:val="28"/>
+                <w:lang w:val="en-GB"/>
               </w:rPr>
               <w:t>Range for mass 3: [4.580, 5.598)</w:t>
             </w:r>
@@ -5927,19 +5742,11 @@
           <w:lang w:val="en-GB"/>
         </w:rPr>
       </w:pPr>
-      <w:proofErr w:type="gramStart"/>
       <w:r>
         <w:rPr>
           <w:lang w:val="en-GB"/>
         </w:rPr>
-        <w:t>LR  using</w:t>
-      </w:r>
-      <w:proofErr w:type="gramEnd"/>
-      <w:r>
-        <w:rPr>
-          <w:lang w:val="en-GB"/>
-        </w:rPr>
-        <w:t xml:space="preserve"> PPO = 3e-4, LR using TRPO = 1e-3 (IF NOT SPECIFIED)</w:t>
+        <w:t>LR  using PPO = 3e-4, LR using TRPO = 1e-3 (IF NOT SPECIFIED)</w:t>
       </w:r>
     </w:p>
     <w:tbl>
@@ -6124,61 +5931,33 @@
               <w:rPr>
                 <w:sz w:val="30"/>
                 <w:szCs w:val="30"/>
-              </w:rPr>
-            </w:pPr>
-            <w:proofErr w:type="spellStart"/>
-            <w:r>
-              <w:rPr>
-                <w:sz w:val="30"/>
-                <w:szCs w:val="30"/>
-              </w:rPr>
-              <w:t>Uniform</w:t>
-            </w:r>
-            <w:proofErr w:type="spellEnd"/>
-            <w:r>
-              <w:rPr>
-                <w:sz w:val="30"/>
-                <w:szCs w:val="30"/>
-              </w:rPr>
-              <w:t xml:space="preserve"> (30% mass </w:t>
-            </w:r>
-            <w:proofErr w:type="spellStart"/>
-            <w:r>
-              <w:rPr>
-                <w:sz w:val="30"/>
-                <w:szCs w:val="30"/>
-              </w:rPr>
-              <w:t>variance</w:t>
-            </w:r>
-            <w:proofErr w:type="spellEnd"/>
-            <w:r>
-              <w:rPr>
-                <w:sz w:val="30"/>
-                <w:szCs w:val="30"/>
-              </w:rPr>
-              <w:t>)</w:t>
-            </w:r>
-          </w:p>
-          <w:p>
-            <w:pPr>
-              <w:rPr>
-                <w:sz w:val="30"/>
-                <w:szCs w:val="30"/>
-              </w:rPr>
-            </w:pPr>
-            <w:r>
-              <w:rPr>
-                <w:sz w:val="30"/>
-                <w:szCs w:val="30"/>
-              </w:rPr>
-              <w:t>R</w:t>
-            </w:r>
-            <w:r>
-              <w:rPr>
-                <w:sz w:val="30"/>
-                <w:szCs w:val="30"/>
-              </w:rPr>
-              <w:t>ange for mass 1: [2.749, 5.105) Range for mass 2: [1.900, 3.529) Range for mass 3: [3.563, 6.616)</w:t>
+                <w:lang w:val="en-GB"/>
+              </w:rPr>
+            </w:pPr>
+            <w:r>
+              <w:rPr>
+                <w:sz w:val="30"/>
+                <w:szCs w:val="30"/>
+                <w:lang w:val="en-GB"/>
+              </w:rPr>
+              <w:t>Uniform (30% mass variance)</w:t>
+            </w:r>
+          </w:p>
+          <w:p>
+            <w:pPr>
+              <w:rPr>
+                <w:sz w:val="30"/>
+                <w:szCs w:val="30"/>
+                <w:lang w:val="en-GB"/>
+              </w:rPr>
+            </w:pPr>
+            <w:r>
+              <w:rPr>
+                <w:sz w:val="30"/>
+                <w:szCs w:val="30"/>
+                <w:lang w:val="en-GB"/>
+              </w:rPr>
+              <w:t>Range for mass 1: [2.749, 5.105) Range for mass 2: [1.900, 3.529) Range for mass 3: [3.563, 6.616)</w:t>
             </w:r>
           </w:p>
         </w:tc>
@@ -6213,6 +5992,13 @@
                 <w:szCs w:val="30"/>
               </w:rPr>
             </w:pPr>
+            <w:r>
+              <w:rPr>
+                <w:sz w:val="30"/>
+                <w:szCs w:val="30"/>
+              </w:rPr>
+              <w:t>67.27 +/- 2.09</w:t>
+            </w:r>
           </w:p>
         </w:tc>
       </w:tr>
@@ -6269,66 +6055,39 @@
               <w:rPr>
                 <w:sz w:val="30"/>
                 <w:szCs w:val="30"/>
-              </w:rPr>
-            </w:pPr>
-            <w:proofErr w:type="spellStart"/>
-            <w:r>
-              <w:rPr>
-                <w:sz w:val="30"/>
-                <w:szCs w:val="30"/>
-              </w:rPr>
-              <w:t>Uniform</w:t>
-            </w:r>
-            <w:proofErr w:type="spellEnd"/>
-            <w:r>
-              <w:rPr>
-                <w:sz w:val="30"/>
-                <w:szCs w:val="30"/>
-              </w:rPr>
-              <w:t xml:space="preserve"> (30% mass </w:t>
-            </w:r>
-            <w:proofErr w:type="spellStart"/>
-            <w:r>
-              <w:rPr>
-                <w:sz w:val="30"/>
-                <w:szCs w:val="30"/>
-              </w:rPr>
-              <w:t>variance</w:t>
-            </w:r>
-            <w:proofErr w:type="spellEnd"/>
-            <w:r>
-              <w:rPr>
-                <w:sz w:val="30"/>
-                <w:szCs w:val="30"/>
-              </w:rPr>
-              <w:t>)</w:t>
-            </w:r>
-          </w:p>
-          <w:p>
-            <w:pPr>
-              <w:rPr>
-                <w:sz w:val="30"/>
-                <w:szCs w:val="30"/>
-              </w:rPr>
-            </w:pPr>
-            <w:r>
-              <w:rPr>
-                <w:sz w:val="30"/>
-                <w:szCs w:val="30"/>
-              </w:rPr>
-              <w:t>R</w:t>
-            </w:r>
-            <w:r>
-              <w:rPr>
-                <w:sz w:val="30"/>
-                <w:szCs w:val="30"/>
-              </w:rPr>
-              <w:t xml:space="preserve">ange for mass 1: </w:t>
-            </w:r>
-            <w:r>
-              <w:rPr>
-                <w:sz w:val="30"/>
-                <w:szCs w:val="30"/>
+                <w:lang w:val="en-GB"/>
+              </w:rPr>
+            </w:pPr>
+            <w:r>
+              <w:rPr>
+                <w:sz w:val="30"/>
+                <w:szCs w:val="30"/>
+                <w:lang w:val="en-GB"/>
+              </w:rPr>
+              <w:t>Uniform (30% mass variance)</w:t>
+            </w:r>
+          </w:p>
+          <w:p>
+            <w:pPr>
+              <w:rPr>
+                <w:sz w:val="30"/>
+                <w:szCs w:val="30"/>
+                <w:lang w:val="en-GB"/>
+              </w:rPr>
+            </w:pPr>
+            <w:r>
+              <w:rPr>
+                <w:sz w:val="30"/>
+                <w:szCs w:val="30"/>
+                <w:lang w:val="en-GB"/>
+              </w:rPr>
+              <w:t xml:space="preserve">Range for mass 1: </w:t>
+            </w:r>
+            <w:r>
+              <w:rPr>
+                <w:sz w:val="30"/>
+                <w:szCs w:val="30"/>
+                <w:lang w:val="en-GB"/>
               </w:rPr>
               <w:lastRenderedPageBreak/>
               <w:t>[2.749, 5.105) Range for mass 2: [1.900, 3.529) Range for mass 3: [3.563, 6.616)</w:t>
@@ -6417,14 +6176,7 @@
                 <w:sz w:val="30"/>
                 <w:szCs w:val="30"/>
               </w:rPr>
-              <w:t>TS=</w:t>
-            </w:r>
-            <w:r>
-              <w:rPr>
-                <w:sz w:val="30"/>
-                <w:szCs w:val="30"/>
-              </w:rPr>
-              <w:t>70K</w:t>
+              <w:t>TS=30K</w:t>
             </w:r>
           </w:p>
         </w:tc>
@@ -6437,61 +6189,33 @@
               <w:rPr>
                 <w:sz w:val="30"/>
                 <w:szCs w:val="30"/>
-              </w:rPr>
-            </w:pPr>
-            <w:proofErr w:type="spellStart"/>
-            <w:r>
-              <w:rPr>
-                <w:sz w:val="30"/>
-                <w:szCs w:val="30"/>
-              </w:rPr>
-              <w:t>Uniform</w:t>
-            </w:r>
-            <w:proofErr w:type="spellEnd"/>
-            <w:r>
-              <w:rPr>
-                <w:sz w:val="30"/>
-                <w:szCs w:val="30"/>
-              </w:rPr>
-              <w:t xml:space="preserve"> (30% mass </w:t>
-            </w:r>
-            <w:proofErr w:type="spellStart"/>
-            <w:r>
-              <w:rPr>
-                <w:sz w:val="30"/>
-                <w:szCs w:val="30"/>
-              </w:rPr>
-              <w:t>variance</w:t>
-            </w:r>
-            <w:proofErr w:type="spellEnd"/>
-            <w:r>
-              <w:rPr>
-                <w:sz w:val="30"/>
-                <w:szCs w:val="30"/>
-              </w:rPr>
-              <w:t>)</w:t>
-            </w:r>
-          </w:p>
-          <w:p>
-            <w:pPr>
-              <w:rPr>
-                <w:sz w:val="30"/>
-                <w:szCs w:val="30"/>
-              </w:rPr>
-            </w:pPr>
-            <w:r>
-              <w:rPr>
-                <w:sz w:val="30"/>
-                <w:szCs w:val="30"/>
-              </w:rPr>
-              <w:t>R</w:t>
-            </w:r>
-            <w:r>
-              <w:rPr>
-                <w:sz w:val="30"/>
-                <w:szCs w:val="30"/>
-              </w:rPr>
-              <w:t>ange for mass 1: [2.749, 5.105) Range for mass 2: [1.900, 3.529) Range for mass 3: [3.563, 6.616)</w:t>
+                <w:lang w:val="en-GB"/>
+              </w:rPr>
+            </w:pPr>
+            <w:r>
+              <w:rPr>
+                <w:sz w:val="30"/>
+                <w:szCs w:val="30"/>
+                <w:lang w:val="en-GB"/>
+              </w:rPr>
+              <w:t>Uniform (30% mass variance)</w:t>
+            </w:r>
+          </w:p>
+          <w:p>
+            <w:pPr>
+              <w:rPr>
+                <w:sz w:val="30"/>
+                <w:szCs w:val="30"/>
+                <w:lang w:val="en-GB"/>
+              </w:rPr>
+            </w:pPr>
+            <w:r>
+              <w:rPr>
+                <w:sz w:val="30"/>
+                <w:szCs w:val="30"/>
+                <w:lang w:val="en-GB"/>
+              </w:rPr>
+              <w:t>Range for mass 1: [2.749, 5.105) Range for mass 2: [1.900, 3.529) Range for mass 3: [3.563, 6.616)</w:t>
             </w:r>
           </w:p>
         </w:tc>
@@ -6504,8 +6228,17 @@
               <w:rPr>
                 <w:sz w:val="30"/>
                 <w:szCs w:val="30"/>
-              </w:rPr>
-            </w:pPr>
+                <w:lang w:val="en-GB"/>
+              </w:rPr>
+            </w:pPr>
+            <w:r>
+              <w:rPr>
+                <w:sz w:val="30"/>
+                <w:szCs w:val="30"/>
+                <w:lang w:val="en-GB"/>
+              </w:rPr>
+              <w:t>61.51 +/- 7.88</w:t>
+            </w:r>
           </w:p>
         </w:tc>
         <w:tc>
@@ -6517,6 +6250,528 @@
               <w:rPr>
                 <w:sz w:val="30"/>
                 <w:szCs w:val="30"/>
+                <w:lang w:val="en-GB"/>
+              </w:rPr>
+            </w:pPr>
+            <w:r>
+              <w:rPr>
+                <w:sz w:val="30"/>
+                <w:szCs w:val="30"/>
+                <w:lang w:val="en-GB"/>
+              </w:rPr>
+              <w:t>79.13 +/- 1.51</w:t>
+            </w:r>
+          </w:p>
+        </w:tc>
+      </w:tr>
+      <w:tr>
+        <w:trPr>
+          <w:trHeight w:val="276"/>
+        </w:trPr>
+        <w:tc>
+          <w:tcPr>
+            <w:tcW w:w="1367" w:type="dxa"/>
+          </w:tcPr>
+          <w:p>
+            <w:pPr>
+              <w:rPr>
+                <w:sz w:val="30"/>
+                <w:szCs w:val="30"/>
+              </w:rPr>
+            </w:pPr>
+            <w:r>
+              <w:rPr>
+                <w:sz w:val="30"/>
+                <w:szCs w:val="30"/>
+              </w:rPr>
+              <w:t>TRPO</w:t>
+            </w:r>
+          </w:p>
+        </w:tc>
+        <w:tc>
+          <w:tcPr>
+            <w:tcW w:w="2080" w:type="dxa"/>
+          </w:tcPr>
+          <w:p>
+            <w:pPr>
+              <w:rPr>
+                <w:sz w:val="30"/>
+                <w:szCs w:val="30"/>
+              </w:rPr>
+            </w:pPr>
+            <w:r>
+              <w:rPr>
+                <w:sz w:val="30"/>
+                <w:szCs w:val="30"/>
+              </w:rPr>
+              <w:t>TS=40K</w:t>
+            </w:r>
+          </w:p>
+        </w:tc>
+        <w:tc>
+          <w:tcPr>
+            <w:tcW w:w="2046" w:type="dxa"/>
+          </w:tcPr>
+          <w:p>
+            <w:pPr>
+              <w:rPr>
+                <w:sz w:val="30"/>
+                <w:szCs w:val="30"/>
+                <w:lang w:val="en-GB"/>
+              </w:rPr>
+            </w:pPr>
+            <w:r>
+              <w:rPr>
+                <w:sz w:val="30"/>
+                <w:szCs w:val="30"/>
+                <w:lang w:val="en-GB"/>
+              </w:rPr>
+              <w:t>Uniform (30% mass variance)</w:t>
+            </w:r>
+          </w:p>
+          <w:p>
+            <w:pPr>
+              <w:rPr>
+                <w:sz w:val="30"/>
+                <w:szCs w:val="30"/>
+                <w:lang w:val="en-GB"/>
+              </w:rPr>
+            </w:pPr>
+            <w:r>
+              <w:rPr>
+                <w:sz w:val="30"/>
+                <w:szCs w:val="30"/>
+                <w:lang w:val="en-GB"/>
+              </w:rPr>
+              <w:t>Range for mass 1: [2.749, 5.105) Range for mass 2: [1.900, 3.529) Range for mass 3: [3.563, 6.616)</w:t>
+            </w:r>
+          </w:p>
+        </w:tc>
+        <w:tc>
+          <w:tcPr>
+            <w:tcW w:w="2046" w:type="dxa"/>
+          </w:tcPr>
+          <w:p>
+            <w:pPr>
+              <w:rPr>
+                <w:sz w:val="30"/>
+                <w:szCs w:val="30"/>
+                <w:lang w:val="en-GB"/>
+              </w:rPr>
+            </w:pPr>
+            <w:r>
+              <w:rPr>
+                <w:sz w:val="30"/>
+                <w:szCs w:val="30"/>
+                <w:lang w:val="en-GB"/>
+              </w:rPr>
+              <w:t>53.25 +/- 2.87</w:t>
+            </w:r>
+          </w:p>
+        </w:tc>
+        <w:tc>
+          <w:tcPr>
+            <w:tcW w:w="2036" w:type="dxa"/>
+          </w:tcPr>
+          <w:p>
+            <w:pPr>
+              <w:rPr>
+                <w:sz w:val="30"/>
+                <w:szCs w:val="30"/>
+                <w:lang w:val="en-GB"/>
+              </w:rPr>
+            </w:pPr>
+            <w:r>
+              <w:rPr>
+                <w:sz w:val="30"/>
+                <w:szCs w:val="30"/>
+                <w:lang w:val="en-GB"/>
+              </w:rPr>
+              <w:t>48.72 +/- 0.75</w:t>
+            </w:r>
+          </w:p>
+        </w:tc>
+      </w:tr>
+      <w:tr>
+        <w:trPr>
+          <w:trHeight w:val="276"/>
+        </w:trPr>
+        <w:tc>
+          <w:tcPr>
+            <w:tcW w:w="1367" w:type="dxa"/>
+          </w:tcPr>
+          <w:p>
+            <w:pPr>
+              <w:rPr>
+                <w:sz w:val="30"/>
+                <w:szCs w:val="30"/>
+              </w:rPr>
+            </w:pPr>
+            <w:r>
+              <w:rPr>
+                <w:sz w:val="30"/>
+                <w:szCs w:val="30"/>
+              </w:rPr>
+              <w:t>TRPO</w:t>
+            </w:r>
+          </w:p>
+        </w:tc>
+        <w:tc>
+          <w:tcPr>
+            <w:tcW w:w="2080" w:type="dxa"/>
+          </w:tcPr>
+          <w:p>
+            <w:pPr>
+              <w:rPr>
+                <w:sz w:val="30"/>
+                <w:szCs w:val="30"/>
+              </w:rPr>
+            </w:pPr>
+            <w:r>
+              <w:rPr>
+                <w:sz w:val="30"/>
+                <w:szCs w:val="30"/>
+              </w:rPr>
+              <w:t>TS=50K</w:t>
+            </w:r>
+          </w:p>
+        </w:tc>
+        <w:tc>
+          <w:tcPr>
+            <w:tcW w:w="2046" w:type="dxa"/>
+          </w:tcPr>
+          <w:p>
+            <w:pPr>
+              <w:rPr>
+                <w:sz w:val="30"/>
+                <w:szCs w:val="30"/>
+                <w:lang w:val="en-GB"/>
+              </w:rPr>
+            </w:pPr>
+            <w:r>
+              <w:rPr>
+                <w:sz w:val="30"/>
+                <w:szCs w:val="30"/>
+                <w:lang w:val="en-GB"/>
+              </w:rPr>
+              <w:t>Uniform (30% mass variance)</w:t>
+            </w:r>
+          </w:p>
+          <w:p>
+            <w:pPr>
+              <w:rPr>
+                <w:sz w:val="30"/>
+                <w:szCs w:val="30"/>
+                <w:lang w:val="en-GB"/>
+              </w:rPr>
+            </w:pPr>
+            <w:r>
+              <w:rPr>
+                <w:sz w:val="30"/>
+                <w:szCs w:val="30"/>
+                <w:lang w:val="en-GB"/>
+              </w:rPr>
+              <w:t xml:space="preserve">Range for mass 1: [2.749, 5.105) Range for mass 2: [1.900, 3.529) Range for </w:t>
+            </w:r>
+            <w:r>
+              <w:rPr>
+                <w:sz w:val="30"/>
+                <w:szCs w:val="30"/>
+                <w:lang w:val="en-GB"/>
+              </w:rPr>
+              <w:lastRenderedPageBreak/>
+              <w:t>mass 3: [3.563, 6.616)</w:t>
+            </w:r>
+          </w:p>
+        </w:tc>
+        <w:tc>
+          <w:tcPr>
+            <w:tcW w:w="2046" w:type="dxa"/>
+          </w:tcPr>
+          <w:p>
+            <w:pPr>
+              <w:rPr>
+                <w:sz w:val="30"/>
+                <w:szCs w:val="30"/>
+                <w:lang w:val="en-GB"/>
+              </w:rPr>
+            </w:pPr>
+            <w:r>
+              <w:rPr>
+                <w:sz w:val="30"/>
+                <w:szCs w:val="30"/>
+                <w:lang w:val="en-GB"/>
+              </w:rPr>
+              <w:lastRenderedPageBreak/>
+              <w:t>51.62 +/- 1.22</w:t>
+            </w:r>
+          </w:p>
+        </w:tc>
+        <w:tc>
+          <w:tcPr>
+            <w:tcW w:w="2036" w:type="dxa"/>
+          </w:tcPr>
+          <w:p>
+            <w:pPr>
+              <w:rPr>
+                <w:sz w:val="30"/>
+                <w:szCs w:val="30"/>
+                <w:lang w:val="en-GB"/>
+              </w:rPr>
+            </w:pPr>
+            <w:r>
+              <w:rPr>
+                <w:sz w:val="30"/>
+                <w:szCs w:val="30"/>
+                <w:lang w:val="en-GB"/>
+              </w:rPr>
+              <w:t>53.08 +/- 1.01</w:t>
+            </w:r>
+          </w:p>
+        </w:tc>
+      </w:tr>
+      <w:tr>
+        <w:trPr>
+          <w:trHeight w:val="276"/>
+        </w:trPr>
+        <w:tc>
+          <w:tcPr>
+            <w:tcW w:w="1367" w:type="dxa"/>
+          </w:tcPr>
+          <w:p>
+            <w:pPr>
+              <w:rPr>
+                <w:sz w:val="30"/>
+                <w:szCs w:val="30"/>
+              </w:rPr>
+            </w:pPr>
+            <w:r>
+              <w:rPr>
+                <w:sz w:val="30"/>
+                <w:szCs w:val="30"/>
+              </w:rPr>
+              <w:t>TRPO</w:t>
+            </w:r>
+          </w:p>
+        </w:tc>
+        <w:tc>
+          <w:tcPr>
+            <w:tcW w:w="2080" w:type="dxa"/>
+          </w:tcPr>
+          <w:p>
+            <w:pPr>
+              <w:rPr>
+                <w:sz w:val="30"/>
+                <w:szCs w:val="30"/>
+              </w:rPr>
+            </w:pPr>
+            <w:r>
+              <w:rPr>
+                <w:sz w:val="30"/>
+                <w:szCs w:val="30"/>
+              </w:rPr>
+              <w:t>TS=60K</w:t>
+            </w:r>
+          </w:p>
+        </w:tc>
+        <w:tc>
+          <w:tcPr>
+            <w:tcW w:w="2046" w:type="dxa"/>
+          </w:tcPr>
+          <w:p>
+            <w:pPr>
+              <w:rPr>
+                <w:sz w:val="30"/>
+                <w:szCs w:val="30"/>
+                <w:lang w:val="en-GB"/>
+              </w:rPr>
+            </w:pPr>
+            <w:r>
+              <w:rPr>
+                <w:sz w:val="30"/>
+                <w:szCs w:val="30"/>
+                <w:lang w:val="en-GB"/>
+              </w:rPr>
+              <w:t>Uniform (30% mass variance)</w:t>
+            </w:r>
+          </w:p>
+          <w:p>
+            <w:pPr>
+              <w:rPr>
+                <w:sz w:val="30"/>
+                <w:szCs w:val="30"/>
+                <w:lang w:val="en-GB"/>
+              </w:rPr>
+            </w:pPr>
+            <w:r>
+              <w:rPr>
+                <w:sz w:val="30"/>
+                <w:szCs w:val="30"/>
+                <w:lang w:val="en-GB"/>
+              </w:rPr>
+              <w:t>Range for mass 1: [2.749, 5.105) Range for mass 2: [1.900, 3.529) Range for mass 3: [3.563, 6.616)</w:t>
+            </w:r>
+          </w:p>
+        </w:tc>
+        <w:tc>
+          <w:tcPr>
+            <w:tcW w:w="2046" w:type="dxa"/>
+          </w:tcPr>
+          <w:p>
+            <w:pPr>
+              <w:rPr>
+                <w:sz w:val="30"/>
+                <w:szCs w:val="30"/>
+                <w:lang w:val="en-GB"/>
+              </w:rPr>
+            </w:pPr>
+            <w:r>
+              <w:rPr>
+                <w:sz w:val="30"/>
+                <w:szCs w:val="30"/>
+                <w:lang w:val="en-GB"/>
+              </w:rPr>
+              <w:t>48.90 +/- 2.78</w:t>
+            </w:r>
+          </w:p>
+        </w:tc>
+        <w:tc>
+          <w:tcPr>
+            <w:tcW w:w="2036" w:type="dxa"/>
+          </w:tcPr>
+          <w:p>
+            <w:pPr>
+              <w:rPr>
+                <w:sz w:val="30"/>
+                <w:szCs w:val="30"/>
+                <w:lang w:val="en-GB"/>
+              </w:rPr>
+            </w:pPr>
+            <w:r>
+              <w:rPr>
+                <w:sz w:val="30"/>
+                <w:szCs w:val="30"/>
+                <w:lang w:val="en-GB"/>
+              </w:rPr>
+              <w:t>47.20 +/- 0.78</w:t>
+            </w:r>
+          </w:p>
+        </w:tc>
+      </w:tr>
+      <w:tr>
+        <w:trPr>
+          <w:trHeight w:val="276"/>
+        </w:trPr>
+        <w:tc>
+          <w:tcPr>
+            <w:tcW w:w="1367" w:type="dxa"/>
+          </w:tcPr>
+          <w:p>
+            <w:pPr>
+              <w:rPr>
+                <w:sz w:val="30"/>
+                <w:szCs w:val="30"/>
+              </w:rPr>
+            </w:pPr>
+            <w:r>
+              <w:rPr>
+                <w:sz w:val="30"/>
+                <w:szCs w:val="30"/>
+              </w:rPr>
+              <w:t>TRPO</w:t>
+            </w:r>
+          </w:p>
+        </w:tc>
+        <w:tc>
+          <w:tcPr>
+            <w:tcW w:w="2080" w:type="dxa"/>
+          </w:tcPr>
+          <w:p>
+            <w:pPr>
+              <w:rPr>
+                <w:sz w:val="30"/>
+                <w:szCs w:val="30"/>
+              </w:rPr>
+            </w:pPr>
+            <w:r>
+              <w:rPr>
+                <w:sz w:val="30"/>
+                <w:szCs w:val="30"/>
+              </w:rPr>
+              <w:t>TS=70K</w:t>
+            </w:r>
+          </w:p>
+        </w:tc>
+        <w:tc>
+          <w:tcPr>
+            <w:tcW w:w="2046" w:type="dxa"/>
+          </w:tcPr>
+          <w:p>
+            <w:pPr>
+              <w:rPr>
+                <w:sz w:val="30"/>
+                <w:szCs w:val="30"/>
+                <w:lang w:val="en-GB"/>
+              </w:rPr>
+            </w:pPr>
+            <w:r>
+              <w:rPr>
+                <w:sz w:val="30"/>
+                <w:szCs w:val="30"/>
+                <w:lang w:val="en-GB"/>
+              </w:rPr>
+              <w:t>Uniform (30% mass variance)</w:t>
+            </w:r>
+          </w:p>
+          <w:p>
+            <w:pPr>
+              <w:rPr>
+                <w:sz w:val="30"/>
+                <w:szCs w:val="30"/>
+                <w:lang w:val="en-GB"/>
+              </w:rPr>
+            </w:pPr>
+            <w:r>
+              <w:rPr>
+                <w:sz w:val="30"/>
+                <w:szCs w:val="30"/>
+                <w:lang w:val="en-GB"/>
+              </w:rPr>
+              <w:t>Range for mass 1: [2.749, 5.105) Range for mass 2: [1.900, 3.529) Range for mass 3: [3.563, 6.616)</w:t>
+            </w:r>
+          </w:p>
+        </w:tc>
+        <w:tc>
+          <w:tcPr>
+            <w:tcW w:w="2046" w:type="dxa"/>
+          </w:tcPr>
+          <w:p>
+            <w:pPr>
+              <w:rPr>
+                <w:sz w:val="30"/>
+                <w:szCs w:val="30"/>
+                <w:lang w:val="en-GB"/>
+              </w:rPr>
+            </w:pPr>
+            <w:r>
+              <w:rPr>
+                <w:sz w:val="30"/>
+                <w:szCs w:val="30"/>
+                <w:lang w:val="en-GB"/>
+              </w:rPr>
+              <w:t>83.19 +/- 28.56</w:t>
+            </w:r>
+          </w:p>
+        </w:tc>
+        <w:tc>
+          <w:tcPr>
+            <w:tcW w:w="2036" w:type="dxa"/>
+          </w:tcPr>
+          <w:p>
+            <w:pPr>
+              <w:rPr>
+                <w:sz w:val="30"/>
+                <w:szCs w:val="30"/>
               </w:rPr>
             </w:pPr>
             <w:r>
@@ -6525,6 +6780,134 @@
                 <w:szCs w:val="30"/>
               </w:rPr>
               <w:t>79.49 +/- 28.35</w:t>
+            </w:r>
+          </w:p>
+        </w:tc>
+      </w:tr>
+      <w:tr>
+        <w:trPr>
+          <w:trHeight w:val="276"/>
+        </w:trPr>
+        <w:tc>
+          <w:tcPr>
+            <w:tcW w:w="1367" w:type="dxa"/>
+          </w:tcPr>
+          <w:p>
+            <w:pPr>
+              <w:rPr>
+                <w:sz w:val="30"/>
+                <w:szCs w:val="30"/>
+              </w:rPr>
+            </w:pPr>
+            <w:r>
+              <w:rPr>
+                <w:sz w:val="30"/>
+                <w:szCs w:val="30"/>
+              </w:rPr>
+              <w:t>TRPO</w:t>
+            </w:r>
+          </w:p>
+        </w:tc>
+        <w:tc>
+          <w:tcPr>
+            <w:tcW w:w="2080" w:type="dxa"/>
+          </w:tcPr>
+          <w:p>
+            <w:pPr>
+              <w:rPr>
+                <w:sz w:val="30"/>
+                <w:szCs w:val="30"/>
+              </w:rPr>
+            </w:pPr>
+            <w:r>
+              <w:rPr>
+                <w:sz w:val="30"/>
+                <w:szCs w:val="30"/>
+              </w:rPr>
+              <w:t>TS=80K</w:t>
+            </w:r>
+          </w:p>
+        </w:tc>
+        <w:tc>
+          <w:tcPr>
+            <w:tcW w:w="2046" w:type="dxa"/>
+          </w:tcPr>
+          <w:p>
+            <w:pPr>
+              <w:rPr>
+                <w:sz w:val="30"/>
+                <w:szCs w:val="30"/>
+                <w:lang w:val="en-GB"/>
+              </w:rPr>
+            </w:pPr>
+            <w:r>
+              <w:rPr>
+                <w:sz w:val="30"/>
+                <w:szCs w:val="30"/>
+                <w:lang w:val="en-GB"/>
+              </w:rPr>
+              <w:t>Uniform (30% mass variance)</w:t>
+            </w:r>
+          </w:p>
+          <w:p>
+            <w:pPr>
+              <w:rPr>
+                <w:sz w:val="30"/>
+                <w:szCs w:val="30"/>
+                <w:lang w:val="en-GB"/>
+              </w:rPr>
+            </w:pPr>
+            <w:r>
+              <w:rPr>
+                <w:sz w:val="30"/>
+                <w:szCs w:val="30"/>
+                <w:lang w:val="en-GB"/>
+              </w:rPr>
+              <w:t>Range for mass 1: [2.749, 5.105) Range for mass 2: [1.900, 3.529) Range for mass 3: [3.563, 6.616)</w:t>
+            </w:r>
+          </w:p>
+        </w:tc>
+        <w:tc>
+          <w:tcPr>
+            <w:tcW w:w="2046" w:type="dxa"/>
+          </w:tcPr>
+          <w:p>
+            <w:pPr>
+              <w:rPr>
+                <w:sz w:val="30"/>
+                <w:szCs w:val="30"/>
+                <w:lang w:val="en-GB"/>
+              </w:rPr>
+            </w:pPr>
+            <w:r>
+              <w:rPr>
+                <w:sz w:val="30"/>
+                <w:szCs w:val="30"/>
+                <w:lang w:val="en-GB"/>
+              </w:rPr>
+              <w:t>115.24 +/- 31.57</w:t>
+            </w:r>
+          </w:p>
+        </w:tc>
+        <w:tc>
+          <w:tcPr>
+            <w:tcW w:w="2036" w:type="dxa"/>
+          </w:tcPr>
+          <w:p>
+            <w:pPr>
+              <w:rPr>
+                <w:sz w:val="30"/>
+                <w:szCs w:val="30"/>
+                <w:lang w:val="en-GB"/>
+              </w:rPr>
+            </w:pPr>
+            <w:r>
+              <w:rPr>
+                <w:sz w:val="30"/>
+                <w:szCs w:val="30"/>
+                <w:lang w:val="en-GB"/>
+              </w:rPr>
+              <w:t>99.89 +/- 3.72</w:t>
             </w:r>
           </w:p>
         </w:tc>
@@ -6586,57 +6969,36 @@
           </w:tcPr>
           <w:p>
             <w:pPr>
-              <w:spacing w:after="0" w:line="240" w:lineRule="auto"/>
-              <w:rPr>
-                <w:sz w:val="30"/>
-                <w:szCs w:val="30"/>
-              </w:rPr>
-            </w:pPr>
-            <w:proofErr w:type="spellStart"/>
-            <w:r>
-              <w:rPr>
-                <w:sz w:val="30"/>
-                <w:szCs w:val="30"/>
-              </w:rPr>
-              <w:t>Uniform</w:t>
-            </w:r>
-            <w:proofErr w:type="spellEnd"/>
-            <w:r>
-              <w:rPr>
-                <w:sz w:val="30"/>
-                <w:szCs w:val="30"/>
-              </w:rPr>
-              <w:t xml:space="preserve"> (30% mass </w:t>
-            </w:r>
-            <w:proofErr w:type="spellStart"/>
-            <w:r>
-              <w:rPr>
-                <w:sz w:val="30"/>
-                <w:szCs w:val="30"/>
-              </w:rPr>
-              <w:t>variance</w:t>
-            </w:r>
-            <w:proofErr w:type="spellEnd"/>
-            <w:r>
-              <w:rPr>
-                <w:sz w:val="30"/>
-                <w:szCs w:val="30"/>
-              </w:rPr>
-              <w:t>)</w:t>
-            </w:r>
-          </w:p>
-          <w:p>
-            <w:pPr>
-              <w:rPr>
-                <w:sz w:val="30"/>
-                <w:szCs w:val="30"/>
-              </w:rPr>
-            </w:pPr>
-            <w:r>
-              <w:rPr>
-                <w:sz w:val="30"/>
-                <w:szCs w:val="30"/>
-              </w:rPr>
+              <w:rPr>
+                <w:sz w:val="30"/>
+                <w:szCs w:val="30"/>
+                <w:lang w:val="en-GB"/>
+              </w:rPr>
+            </w:pPr>
+            <w:r>
+              <w:rPr>
+                <w:sz w:val="30"/>
+                <w:szCs w:val="30"/>
+                <w:lang w:val="en-GB"/>
+              </w:rPr>
+              <w:t>Uniform (30% mass variance)</w:t>
+            </w:r>
+          </w:p>
+          <w:p>
+            <w:pPr>
+              <w:rPr>
+                <w:sz w:val="30"/>
+                <w:szCs w:val="30"/>
+                <w:lang w:val="en-GB"/>
+              </w:rPr>
+            </w:pPr>
+            <w:r>
+              <w:rPr>
+                <w:sz w:val="30"/>
+                <w:szCs w:val="30"/>
+                <w:lang w:val="en-GB"/>
+              </w:rPr>
+              <w:lastRenderedPageBreak/>
               <w:t>Range for mass 1: [2.749, 5.105) Range for mass 2: [1.900, 3.529) Range for mass 3: [3.563, 6.616)</w:t>
             </w:r>
           </w:p>
@@ -6657,6 +7019,7 @@
                 <w:sz w:val="30"/>
                 <w:szCs w:val="30"/>
               </w:rPr>
+              <w:lastRenderedPageBreak/>
               <w:t>71.48 +/- 38.44</w:t>
             </w:r>
           </w:p>
@@ -6729,14 +7092,7 @@
                 <w:sz w:val="30"/>
                 <w:szCs w:val="30"/>
               </w:rPr>
-              <w:t>200</w:t>
-            </w:r>
-            <w:r>
-              <w:rPr>
-                <w:sz w:val="30"/>
-                <w:szCs w:val="30"/>
-              </w:rPr>
-              <w:t>K</w:t>
+              <w:t>200K</w:t>
             </w:r>
           </w:p>
         </w:tc>
@@ -6746,66 +7102,36 @@
           </w:tcPr>
           <w:p>
             <w:pPr>
-              <w:spacing w:after="0" w:line="240" w:lineRule="auto"/>
-              <w:rPr>
-                <w:sz w:val="30"/>
-                <w:szCs w:val="30"/>
-              </w:rPr>
-            </w:pPr>
-            <w:proofErr w:type="spellStart"/>
-            <w:r>
-              <w:rPr>
-                <w:sz w:val="30"/>
-                <w:szCs w:val="30"/>
-              </w:rPr>
-              <w:t>Uniform</w:t>
-            </w:r>
-            <w:proofErr w:type="spellEnd"/>
-            <w:r>
-              <w:rPr>
-                <w:sz w:val="30"/>
-                <w:szCs w:val="30"/>
-              </w:rPr>
-              <w:t xml:space="preserve"> (30% mass </w:t>
-            </w:r>
-            <w:proofErr w:type="spellStart"/>
-            <w:r>
-              <w:rPr>
-                <w:sz w:val="30"/>
-                <w:szCs w:val="30"/>
-              </w:rPr>
-              <w:t>variance</w:t>
-            </w:r>
-            <w:proofErr w:type="spellEnd"/>
-            <w:r>
-              <w:rPr>
-                <w:sz w:val="30"/>
-                <w:szCs w:val="30"/>
-              </w:rPr>
-              <w:t>)</w:t>
-            </w:r>
-          </w:p>
-          <w:p>
-            <w:pPr>
-              <w:rPr>
-                <w:sz w:val="30"/>
-                <w:szCs w:val="30"/>
-              </w:rPr>
-            </w:pPr>
-            <w:r>
-              <w:rPr>
-                <w:sz w:val="30"/>
-                <w:szCs w:val="30"/>
-              </w:rPr>
-              <w:t xml:space="preserve">Range for mass 1: [2.749, 5.105) Range for mass 2: [1.900, 3.529) Range for </w:t>
-            </w:r>
-            <w:r>
-              <w:rPr>
-                <w:sz w:val="30"/>
-                <w:szCs w:val="30"/>
-              </w:rPr>
-              <w:lastRenderedPageBreak/>
-              <w:t>mass 3: [3.563, 6.616)</w:t>
+              <w:rPr>
+                <w:sz w:val="30"/>
+                <w:szCs w:val="30"/>
+                <w:lang w:val="en-GB"/>
+              </w:rPr>
+            </w:pPr>
+            <w:r>
+              <w:rPr>
+                <w:sz w:val="30"/>
+                <w:szCs w:val="30"/>
+                <w:lang w:val="en-GB"/>
+              </w:rPr>
+              <w:t>Uniform (30% mass variance)</w:t>
+            </w:r>
+          </w:p>
+          <w:p>
+            <w:pPr>
+              <w:rPr>
+                <w:sz w:val="30"/>
+                <w:szCs w:val="30"/>
+                <w:lang w:val="en-GB"/>
+              </w:rPr>
+            </w:pPr>
+            <w:r>
+              <w:rPr>
+                <w:sz w:val="30"/>
+                <w:szCs w:val="30"/>
+                <w:lang w:val="en-GB"/>
+              </w:rPr>
+              <w:t>Range for mass 1: [2.749, 5.105) Range for mass 2: [1.900, 3.529) Range for mass 3: [3.563, 6.616)</w:t>
             </w:r>
           </w:p>
         </w:tc>
@@ -6825,7 +7151,6 @@
                 <w:sz w:val="30"/>
                 <w:szCs w:val="30"/>
               </w:rPr>
-              <w:lastRenderedPageBreak/>
               <w:t>92.62 +/- 1.07</w:t>
             </w:r>
           </w:p>

</xml_diff>

<commit_message>
Small fixes on .word file
</commit_message>
<xml_diff>
--- a/Result history.docx
+++ b/Result history.docx
@@ -2,6 +2,90 @@
 <file path=word/document.xml><?xml version="1.0" encoding="utf-8"?>
 <w:document xmlns:wpc="http://schemas.microsoft.com/office/word/2010/wordprocessingCanvas" xmlns:cx="http://schemas.microsoft.com/office/drawing/2014/chartex" xmlns:cx1="http://schemas.microsoft.com/office/drawing/2015/9/8/chartex" xmlns:cx2="http://schemas.microsoft.com/office/drawing/2015/10/21/chartex" xmlns:cx3="http://schemas.microsoft.com/office/drawing/2016/5/9/chartex" xmlns:cx4="http://schemas.microsoft.com/office/drawing/2016/5/10/chartex" xmlns:cx5="http://schemas.microsoft.com/office/drawing/2016/5/11/chartex" xmlns:cx6="http://schemas.microsoft.com/office/drawing/2016/5/12/chartex" xmlns:cx7="http://schemas.microsoft.com/office/drawing/2016/5/13/chartex" xmlns:cx8="http://schemas.microsoft.com/office/drawing/2016/5/14/chartex" xmlns:mc="http://schemas.openxmlformats.org/markup-compatibility/2006" xmlns:aink="http://schemas.microsoft.com/office/drawing/2016/ink" xmlns:am3d="http://schemas.microsoft.com/office/drawing/2017/model3d" xmlns:o="urn:schemas-microsoft-com:office:office" xmlns:oel="http://schemas.microsoft.com/office/2019/extlst" xmlns:r="http://schemas.openxmlformats.org/officeDocument/2006/relationships" xmlns:m="http://schemas.openxmlformats.org/officeDocument/2006/math" xmlns:v="urn:schemas-microsoft-com:vml" xmlns:wp14="http://schemas.microsoft.com/office/word/2010/wordprocessingDrawing" xmlns:wp="http://schemas.openxmlformats.org/drawingml/2006/wordprocessingDrawing" xmlns:w10="urn:schemas-microsoft-com:office:word" xmlns:w="http://schemas.openxmlformats.org/wordprocessingml/2006/main" xmlns:w14="http://schemas.microsoft.com/office/word/2010/wordml" xmlns:w15="http://schemas.microsoft.com/office/word/2012/wordml" xmlns:w16cex="http://schemas.microsoft.com/office/word/2018/wordml/cex" xmlns:w16cid="http://schemas.microsoft.com/office/word/2016/wordml/cid" xmlns:w16="http://schemas.microsoft.com/office/word/2018/wordml" xmlns:w16sdtdh="http://schemas.microsoft.com/office/word/2020/wordml/sdtdatahash" xmlns:w16se="http://schemas.microsoft.com/office/word/2015/wordml/symex" xmlns:wpg="http://schemas.microsoft.com/office/word/2010/wordprocessingGroup" xmlns:wpi="http://schemas.microsoft.com/office/word/2010/wordprocessingInk" xmlns:wne="http://schemas.microsoft.com/office/word/2006/wordml" xmlns:wps="http://schemas.microsoft.com/office/word/2010/wordprocessingShape" mc:Ignorable="w14 w15 w16se w16cid w16 w16cex w16sdtdh wp14">
   <w:body>
+    <w:p>
+      <w:pPr>
+        <w:rPr>
+          <w:sz w:val="40"/>
+          <w:szCs w:val="40"/>
+        </w:rPr>
+      </w:pPr>
+      <w:r>
+        <w:rPr>
+          <w:sz w:val="40"/>
+          <w:szCs w:val="40"/>
+        </w:rPr>
+        <w:t>The state space is the set of possible state the agent can assume. It is continous cause a state/observation is described by a vector of 11 float elements in the range of [-inf, inf], but they're normalized such that they're included in the range [-1, 1].</w:t>
+      </w:r>
+    </w:p>
+    <w:p>
+      <w:pPr>
+        <w:rPr>
+          <w:sz w:val="40"/>
+          <w:szCs w:val="40"/>
+        </w:rPr>
+      </w:pPr>
+    </w:p>
+    <w:p>
+      <w:pPr>
+        <w:rPr>
+          <w:sz w:val="40"/>
+          <w:szCs w:val="40"/>
+        </w:rPr>
+      </w:pPr>
+      <w:r>
+        <w:rPr>
+          <w:sz w:val="40"/>
+          <w:szCs w:val="40"/>
+        </w:rPr>
+        <w:t>The action space is the set of possible action the agent can perform. It is continous cause an action is described by a vector of 3 float elements in the range of [-1, 1].</w:t>
+      </w:r>
+    </w:p>
+    <w:p>
+      <w:pPr>
+        <w:rPr>
+          <w:sz w:val="40"/>
+          <w:szCs w:val="40"/>
+        </w:rPr>
+      </w:pPr>
+    </w:p>
+    <w:p>
+      <w:pPr>
+        <w:rPr>
+          <w:sz w:val="40"/>
+          <w:szCs w:val="40"/>
+        </w:rPr>
+      </w:pPr>
+      <w:r>
+        <w:rPr>
+          <w:sz w:val="40"/>
+          <w:szCs w:val="40"/>
+        </w:rPr>
+        <w:t>Source domain: [2.53429174 3.92699082 2.71433605 5.0893801]</w:t>
+      </w:r>
+    </w:p>
+    <w:p>
+      <w:pPr>
+        <w:rPr>
+          <w:sz w:val="40"/>
+          <w:szCs w:val="40"/>
+        </w:rPr>
+      </w:pPr>
+    </w:p>
+    <w:p>
+      <w:pPr>
+        <w:rPr>
+          <w:sz w:val="40"/>
+          <w:szCs w:val="40"/>
+        </w:rPr>
+      </w:pPr>
+      <w:r>
+        <w:rPr>
+          <w:sz w:val="40"/>
+          <w:szCs w:val="40"/>
+        </w:rPr>
+        <w:t>Target domain: [3.53429174 3.92699082 2.71433605 5.0893801 ]</w:t>
+      </w:r>
+    </w:p>
     <w:p>
       <w:pPr>
         <w:rPr>
@@ -40,7 +124,6 @@
         </w:rPr>
       </w:pPr>
       <w:bookmarkStart w:id="0" w:name="_Hlk124172635"/>
-      <w:proofErr w:type="gramStart"/>
       <w:r>
         <w:rPr>
           <w:lang w:val="en-GB"/>
@@ -59,7 +142,6 @@
         </w:rPr>
         <w:t>using</w:t>
       </w:r>
-      <w:proofErr w:type="gramEnd"/>
       <w:r>
         <w:rPr>
           <w:lang w:val="en-GB"/>
@@ -512,15 +594,7 @@
               <w:t>TRPO</w:t>
             </w:r>
             <w:r>
-              <w:t xml:space="preserve"> (</w:t>
-            </w:r>
-            <w:proofErr w:type="spellStart"/>
-            <w:r>
-              <w:t>lr</w:t>
-            </w:r>
-            <w:proofErr w:type="spellEnd"/>
-            <w:r>
-              <w:t>=3e-4)</w:t>
+              <w:t xml:space="preserve"> (lr=3e-4)</w:t>
             </w:r>
           </w:p>
         </w:tc>
@@ -558,15 +632,7 @@
               <w:t xml:space="preserve"> </w:t>
             </w:r>
             <w:r>
-              <w:t>(</w:t>
-            </w:r>
-            <w:proofErr w:type="spellStart"/>
-            <w:r>
-              <w:t>lr</w:t>
-            </w:r>
-            <w:proofErr w:type="spellEnd"/>
-            <w:r>
-              <w:t>=3e-4)</w:t>
+              <w:t>(lr=3e-4)</w:t>
             </w:r>
           </w:p>
         </w:tc>
@@ -604,15 +670,7 @@
               <w:t>PO</w:t>
             </w:r>
             <w:r>
-              <w:t xml:space="preserve"> (</w:t>
-            </w:r>
-            <w:proofErr w:type="spellStart"/>
-            <w:r>
-              <w:t>lr</w:t>
-            </w:r>
-            <w:proofErr w:type="spellEnd"/>
-            <w:r>
-              <w:t xml:space="preserve"> = 3e-4)</w:t>
+              <w:t xml:space="preserve"> (lr = 3e-4)</w:t>
             </w:r>
           </w:p>
         </w:tc>
@@ -644,18 +702,11 @@
           </w:tcPr>
           <w:p>
             <w:r>
+              <w:lastRenderedPageBreak/>
               <w:t>PPO</w:t>
             </w:r>
             <w:r>
-              <w:t xml:space="preserve"> (</w:t>
-            </w:r>
-            <w:proofErr w:type="spellStart"/>
-            <w:r>
-              <w:t>lr</w:t>
-            </w:r>
-            <w:proofErr w:type="spellEnd"/>
-            <w:r>
-              <w:t xml:space="preserve"> = 3e-5)</w:t>
+              <w:t xml:space="preserve"> (lr = 3e-5)</w:t>
             </w:r>
           </w:p>
         </w:tc>
@@ -690,15 +741,7 @@
               <w:t>PPO</w:t>
             </w:r>
             <w:r>
-              <w:t xml:space="preserve"> (</w:t>
-            </w:r>
-            <w:proofErr w:type="spellStart"/>
-            <w:r>
-              <w:t>lr</w:t>
-            </w:r>
-            <w:proofErr w:type="spellEnd"/>
-            <w:r>
-              <w:t xml:space="preserve"> = </w:t>
+              <w:t xml:space="preserve"> (lr = </w:t>
             </w:r>
             <w:r>
               <w:t>1</w:t>
@@ -852,15 +895,7 @@
           </w:tcPr>
           <w:p>
             <w:r>
-              <w:t>PPO (</w:t>
-            </w:r>
-            <w:proofErr w:type="spellStart"/>
-            <w:r>
-              <w:t>lr</w:t>
-            </w:r>
-            <w:proofErr w:type="spellEnd"/>
-            <w:r>
-              <w:t>=3e-4)</w:t>
+              <w:t>PPO (lr=3e-4)</w:t>
             </w:r>
           </w:p>
         </w:tc>
@@ -892,15 +927,7 @@
           </w:tcPr>
           <w:p>
             <w:r>
-              <w:t>PPO (</w:t>
-            </w:r>
-            <w:proofErr w:type="spellStart"/>
-            <w:r>
-              <w:t>lr</w:t>
-            </w:r>
-            <w:proofErr w:type="spellEnd"/>
-            <w:r>
-              <w:t>=1e-3)</w:t>
+              <w:t>PPO (lr=1e-3)</w:t>
             </w:r>
           </w:p>
         </w:tc>
@@ -932,15 +959,7 @@
           </w:tcPr>
           <w:p>
             <w:r>
-              <w:t>PPO (</w:t>
-            </w:r>
-            <w:proofErr w:type="spellStart"/>
-            <w:r>
-              <w:t>lr</w:t>
-            </w:r>
-            <w:proofErr w:type="spellEnd"/>
-            <w:r>
-              <w:t>=1e-4)</w:t>
+              <w:t>PPO (lr=1e-4)</w:t>
             </w:r>
           </w:p>
         </w:tc>
@@ -1451,25 +1470,7 @@
           <w:szCs w:val="28"/>
           <w:lang w:val="en-GB"/>
         </w:rPr>
-        <w:t xml:space="preserve">The previous results can be used to </w:t>
-      </w:r>
-      <w:proofErr w:type="spellStart"/>
-      <w:r>
-        <w:rPr>
-          <w:sz w:val="28"/>
-          <w:szCs w:val="28"/>
-          <w:lang w:val="en-GB"/>
-        </w:rPr>
-        <w:t>fulfill</w:t>
-      </w:r>
-      <w:proofErr w:type="spellEnd"/>
-      <w:r>
-        <w:rPr>
-          <w:sz w:val="28"/>
-          <w:szCs w:val="28"/>
-          <w:lang w:val="en-GB"/>
-        </w:rPr>
-        <w:t xml:space="preserve"> the next table (they are the source-source average return)</w:t>
+        <w:t>The previous results can be used to fulfill the next table (they are the source-source average return)</w:t>
       </w:r>
       <w:r>
         <w:rPr>
@@ -1527,36 +1528,11 @@
           <w:lang w:val="en-GB"/>
         </w:rPr>
       </w:pPr>
-      <w:proofErr w:type="gramStart"/>
       <w:r>
         <w:rPr>
           <w:lang w:val="en-GB"/>
         </w:rPr>
-        <w:t>LR  using</w:t>
-      </w:r>
-      <w:proofErr w:type="gramEnd"/>
-      <w:r>
-        <w:rPr>
-          <w:lang w:val="en-GB"/>
-        </w:rPr>
-        <w:t xml:space="preserve"> PPO = 3e-4, LR using TRPO = 1e-3 (IF NOT SPECIFIED)</w:t>
-      </w:r>
-    </w:p>
-    <w:p>
-      <w:pPr>
-        <w:rPr>
-          <w:color w:val="FF0000"/>
-          <w:u w:val="single"/>
-          <w:lang w:val="en-GB"/>
-        </w:rPr>
-      </w:pPr>
-      <w:r>
-        <w:rPr>
-          <w:color w:val="FF0000"/>
-          <w:u w:val="single"/>
-          <w:lang w:val="en-GB"/>
-        </w:rPr>
-        <w:t>T2T column filled with red requires to train the model on target and test it on target environment. What do we do?</w:t>
+        <w:t>LR  using PPO = 3e-4, LR using TRPO = 1e-3 (IF NOT SPECIFIED)</w:t>
       </w:r>
     </w:p>
     <w:tbl>
@@ -1582,7 +1558,6 @@
           <w:p>
             <w:bookmarkStart w:id="1" w:name="_Hlk125216131"/>
             <w:r>
-              <w:lastRenderedPageBreak/>
               <w:t>ALGORITHM</w:t>
             </w:r>
           </w:p>
@@ -1641,153 +1616,6 @@
               <w:t>AVERAGE RETURN</w:t>
             </w:r>
           </w:p>
-        </w:tc>
-      </w:tr>
-      <w:tr>
-        <w:tc>
-          <w:tcPr>
-            <w:tcW w:w="1328" w:type="dxa"/>
-          </w:tcPr>
-          <w:p>
-            <w:r>
-              <w:t>TRPO</w:t>
-            </w:r>
-          </w:p>
-        </w:tc>
-        <w:tc>
-          <w:tcPr>
-            <w:tcW w:w="2020" w:type="dxa"/>
-          </w:tcPr>
-          <w:p>
-            <w:r>
-              <w:t>TS=50K</w:t>
-            </w:r>
-          </w:p>
-        </w:tc>
-        <w:tc>
-          <w:tcPr>
-            <w:tcW w:w="1986" w:type="dxa"/>
-          </w:tcPr>
-          <w:p>
-            <w:r>
-              <w:t>388.70 +/- 218.39</w:t>
-            </w:r>
-          </w:p>
-        </w:tc>
-        <w:tc>
-          <w:tcPr>
-            <w:tcW w:w="1977" w:type="dxa"/>
-          </w:tcPr>
-          <w:p>
-            <w:r>
-              <w:t>321.56 +/- 5.83</w:t>
-            </w:r>
-          </w:p>
-        </w:tc>
-        <w:tc>
-          <w:tcPr>
-            <w:tcW w:w="2322" w:type="dxa"/>
-            <w:shd w:val="clear" w:color="auto" w:fill="FF0000"/>
-          </w:tcPr>
-          <w:p/>
-        </w:tc>
-      </w:tr>
-      <w:tr>
-        <w:tc>
-          <w:tcPr>
-            <w:tcW w:w="1328" w:type="dxa"/>
-          </w:tcPr>
-          <w:p>
-            <w:r>
-              <w:t>TRPO</w:t>
-            </w:r>
-          </w:p>
-        </w:tc>
-        <w:tc>
-          <w:tcPr>
-            <w:tcW w:w="2020" w:type="dxa"/>
-          </w:tcPr>
-          <w:p>
-            <w:r>
-              <w:t>TS=100K</w:t>
-            </w:r>
-          </w:p>
-        </w:tc>
-        <w:tc>
-          <w:tcPr>
-            <w:tcW w:w="1986" w:type="dxa"/>
-          </w:tcPr>
-          <w:p>
-            <w:r>
-              <w:t>827.65 +/- 260.86</w:t>
-            </w:r>
-          </w:p>
-        </w:tc>
-        <w:tc>
-          <w:tcPr>
-            <w:tcW w:w="1977" w:type="dxa"/>
-          </w:tcPr>
-          <w:p>
-            <w:r>
-              <w:t>981.87 +/- 335.91</w:t>
-            </w:r>
-          </w:p>
-        </w:tc>
-        <w:tc>
-          <w:tcPr>
-            <w:tcW w:w="2322" w:type="dxa"/>
-            <w:shd w:val="clear" w:color="auto" w:fill="FF0000"/>
-          </w:tcPr>
-          <w:p/>
-        </w:tc>
-      </w:tr>
-      <w:tr>
-        <w:tc>
-          <w:tcPr>
-            <w:tcW w:w="1328" w:type="dxa"/>
-          </w:tcPr>
-          <w:p>
-            <w:r>
-              <w:t>TRPO</w:t>
-            </w:r>
-          </w:p>
-        </w:tc>
-        <w:tc>
-          <w:tcPr>
-            <w:tcW w:w="2020" w:type="dxa"/>
-          </w:tcPr>
-          <w:p>
-            <w:r>
-              <w:t>TS=150K</w:t>
-            </w:r>
-          </w:p>
-        </w:tc>
-        <w:tc>
-          <w:tcPr>
-            <w:tcW w:w="1986" w:type="dxa"/>
-          </w:tcPr>
-          <w:p>
-            <w:r>
-              <w:t>1380.45 +/- 36.29</w:t>
-            </w:r>
-          </w:p>
-        </w:tc>
-        <w:tc>
-          <w:tcPr>
-            <w:tcW w:w="1977" w:type="dxa"/>
-          </w:tcPr>
-          <w:p>
-            <w:r>
-              <w:t>772.97 +/- 9.26</w:t>
-            </w:r>
-          </w:p>
-        </w:tc>
-        <w:tc>
-          <w:tcPr>
-            <w:tcW w:w="2322" w:type="dxa"/>
-            <w:shd w:val="clear" w:color="auto" w:fill="FF0000"/>
-          </w:tcPr>
-          <w:p/>
         </w:tc>
       </w:tr>
       <w:tr>
@@ -1955,110 +1783,6 @@
               <w:t>1465.65 +/- 7.18</w:t>
             </w:r>
           </w:p>
-        </w:tc>
-      </w:tr>
-      <w:tr>
-        <w:tc>
-          <w:tcPr>
-            <w:tcW w:w="1328" w:type="dxa"/>
-          </w:tcPr>
-          <w:p>
-            <w:r>
-              <w:t>PPO</w:t>
-            </w:r>
-          </w:p>
-        </w:tc>
-        <w:tc>
-          <w:tcPr>
-            <w:tcW w:w="2020" w:type="dxa"/>
-          </w:tcPr>
-          <w:p>
-            <w:r>
-              <w:t>TS=50K</w:t>
-            </w:r>
-          </w:p>
-        </w:tc>
-        <w:tc>
-          <w:tcPr>
-            <w:tcW w:w="1986" w:type="dxa"/>
-          </w:tcPr>
-          <w:p>
-            <w:r>
-              <w:t>366.84 +/- 1.48</w:t>
-            </w:r>
-          </w:p>
-        </w:tc>
-        <w:tc>
-          <w:tcPr>
-            <w:tcW w:w="1977" w:type="dxa"/>
-          </w:tcPr>
-          <w:p>
-            <w:r>
-              <w:t>366.08 +/- 2.44</w:t>
-            </w:r>
-          </w:p>
-        </w:tc>
-        <w:tc>
-          <w:tcPr>
-            <w:tcW w:w="2322" w:type="dxa"/>
-            <w:tcBorders>
-              <w:bottom w:val="single" w:sz="4" w:space="0" w:color="auto"/>
-            </w:tcBorders>
-            <w:shd w:val="clear" w:color="auto" w:fill="FF0000"/>
-          </w:tcPr>
-          <w:p/>
-        </w:tc>
-      </w:tr>
-      <w:tr>
-        <w:tc>
-          <w:tcPr>
-            <w:tcW w:w="1328" w:type="dxa"/>
-          </w:tcPr>
-          <w:p>
-            <w:r>
-              <w:t>PPO</w:t>
-            </w:r>
-          </w:p>
-        </w:tc>
-        <w:tc>
-          <w:tcPr>
-            <w:tcW w:w="2020" w:type="dxa"/>
-          </w:tcPr>
-          <w:p>
-            <w:r>
-              <w:t>TS=100K</w:t>
-            </w:r>
-          </w:p>
-        </w:tc>
-        <w:tc>
-          <w:tcPr>
-            <w:tcW w:w="1986" w:type="dxa"/>
-          </w:tcPr>
-          <w:p>
-            <w:r>
-              <w:t>575.52 +/- 33.32</w:t>
-            </w:r>
-          </w:p>
-        </w:tc>
-        <w:tc>
-          <w:tcPr>
-            <w:tcW w:w="1977" w:type="dxa"/>
-          </w:tcPr>
-          <w:p>
-            <w:r>
-              <w:t>655.54 +/- 89.54</w:t>
-            </w:r>
-          </w:p>
-        </w:tc>
-        <w:tc>
-          <w:tcPr>
-            <w:tcW w:w="2322" w:type="dxa"/>
-            <w:tcBorders>
-              <w:bottom w:val="single" w:sz="4" w:space="0" w:color="auto"/>
-            </w:tcBorders>
-            <w:shd w:val="clear" w:color="auto" w:fill="FF0000"/>
-          </w:tcPr>
-          <w:p/>
         </w:tc>
       </w:tr>
       <w:tr>
@@ -2183,214 +1907,6 @@
               <w:t>715.40 +/- 37.81</w:t>
             </w:r>
           </w:p>
-        </w:tc>
-      </w:tr>
-      <w:tr>
-        <w:tc>
-          <w:tcPr>
-            <w:tcW w:w="1328" w:type="dxa"/>
-          </w:tcPr>
-          <w:p>
-            <w:r>
-              <w:t>PPO</w:t>
-            </w:r>
-          </w:p>
-        </w:tc>
-        <w:tc>
-          <w:tcPr>
-            <w:tcW w:w="2020" w:type="dxa"/>
-          </w:tcPr>
-          <w:p>
-            <w:r>
-              <w:t>TS=200K</w:t>
-            </w:r>
-          </w:p>
-        </w:tc>
-        <w:tc>
-          <w:tcPr>
-            <w:tcW w:w="1986" w:type="dxa"/>
-          </w:tcPr>
-          <w:p>
-            <w:r>
-              <w:t>761.03 +/- 144.89</w:t>
-            </w:r>
-          </w:p>
-        </w:tc>
-        <w:tc>
-          <w:tcPr>
-            <w:tcW w:w="1977" w:type="dxa"/>
-          </w:tcPr>
-          <w:p>
-            <w:r>
-              <w:t>682.48 +/- 23.52</w:t>
-            </w:r>
-          </w:p>
-        </w:tc>
-        <w:tc>
-          <w:tcPr>
-            <w:tcW w:w="2322" w:type="dxa"/>
-            <w:tcBorders>
-              <w:top w:val="single" w:sz="4" w:space="0" w:color="auto"/>
-            </w:tcBorders>
-            <w:shd w:val="clear" w:color="auto" w:fill="FF0000"/>
-          </w:tcPr>
-          <w:p/>
-        </w:tc>
-      </w:tr>
-      <w:tr>
-        <w:tc>
-          <w:tcPr>
-            <w:tcW w:w="1328" w:type="dxa"/>
-          </w:tcPr>
-          <w:p>
-            <w:r>
-              <w:t>TRPO</w:t>
-            </w:r>
-          </w:p>
-        </w:tc>
-        <w:tc>
-          <w:tcPr>
-            <w:tcW w:w="2020" w:type="dxa"/>
-          </w:tcPr>
-          <w:p>
-            <w:r>
-              <w:t>TS=10K, LR=3E-4</w:t>
-            </w:r>
-          </w:p>
-        </w:tc>
-        <w:tc>
-          <w:tcPr>
-            <w:tcW w:w="1986" w:type="dxa"/>
-          </w:tcPr>
-          <w:p>
-            <w:r>
-              <w:t>290.37 +/- 1.97</w:t>
-            </w:r>
-          </w:p>
-        </w:tc>
-        <w:tc>
-          <w:tcPr>
-            <w:tcW w:w="1977" w:type="dxa"/>
-          </w:tcPr>
-          <w:p>
-            <w:r>
-              <w:t>280.30 +/- 1.31</w:t>
-            </w:r>
-          </w:p>
-        </w:tc>
-        <w:tc>
-          <w:tcPr>
-            <w:tcW w:w="2322" w:type="dxa"/>
-            <w:tcBorders>
-              <w:top w:val="single" w:sz="4" w:space="0" w:color="auto"/>
-            </w:tcBorders>
-            <w:shd w:val="clear" w:color="auto" w:fill="FF0000"/>
-          </w:tcPr>
-          <w:p/>
-        </w:tc>
-      </w:tr>
-      <w:tr>
-        <w:tc>
-          <w:tcPr>
-            <w:tcW w:w="1328" w:type="dxa"/>
-          </w:tcPr>
-          <w:p>
-            <w:r>
-              <w:t>TRPO</w:t>
-            </w:r>
-          </w:p>
-        </w:tc>
-        <w:tc>
-          <w:tcPr>
-            <w:tcW w:w="2020" w:type="dxa"/>
-          </w:tcPr>
-          <w:p>
-            <w:r>
-              <w:t>TS=50K, LR=3E-4</w:t>
-            </w:r>
-          </w:p>
-        </w:tc>
-        <w:tc>
-          <w:tcPr>
-            <w:tcW w:w="1986" w:type="dxa"/>
-          </w:tcPr>
-          <w:p>
-            <w:r>
-              <w:t>289.30 +/- 1.68</w:t>
-            </w:r>
-          </w:p>
-        </w:tc>
-        <w:tc>
-          <w:tcPr>
-            <w:tcW w:w="1977" w:type="dxa"/>
-          </w:tcPr>
-          <w:p>
-            <w:r>
-              <w:t>288.60 +/- 1.26</w:t>
-            </w:r>
-          </w:p>
-        </w:tc>
-        <w:tc>
-          <w:tcPr>
-            <w:tcW w:w="2322" w:type="dxa"/>
-            <w:tcBorders>
-              <w:top w:val="single" w:sz="4" w:space="0" w:color="auto"/>
-            </w:tcBorders>
-            <w:shd w:val="clear" w:color="auto" w:fill="FF0000"/>
-          </w:tcPr>
-          <w:p/>
-        </w:tc>
-      </w:tr>
-      <w:tr>
-        <w:tc>
-          <w:tcPr>
-            <w:tcW w:w="1328" w:type="dxa"/>
-          </w:tcPr>
-          <w:p>
-            <w:r>
-              <w:t>TRPO</w:t>
-            </w:r>
-          </w:p>
-        </w:tc>
-        <w:tc>
-          <w:tcPr>
-            <w:tcW w:w="2020" w:type="dxa"/>
-          </w:tcPr>
-          <w:p>
-            <w:r>
-              <w:t>TS=100K, LR=3E-4</w:t>
-            </w:r>
-          </w:p>
-        </w:tc>
-        <w:tc>
-          <w:tcPr>
-            <w:tcW w:w="1986" w:type="dxa"/>
-          </w:tcPr>
-          <w:p>
-            <w:r>
-              <w:t>404.18 +/- 3.46</w:t>
-            </w:r>
-          </w:p>
-        </w:tc>
-        <w:tc>
-          <w:tcPr>
-            <w:tcW w:w="1977" w:type="dxa"/>
-          </w:tcPr>
-          <w:p>
-            <w:r>
-              <w:t>401.85 +/- 3.65</w:t>
-            </w:r>
-          </w:p>
-        </w:tc>
-        <w:tc>
-          <w:tcPr>
-            <w:tcW w:w="2322" w:type="dxa"/>
-            <w:tcBorders>
-              <w:top w:val="single" w:sz="4" w:space="0" w:color="auto"/>
-            </w:tcBorders>
-            <w:shd w:val="clear" w:color="auto" w:fill="FF0000"/>
-          </w:tcPr>
-          <w:p/>
         </w:tc>
       </w:tr>
       <w:tr>
@@ -2620,23 +2136,13 @@
           <w:lang w:val="en-GB"/>
         </w:rPr>
       </w:pPr>
-      <w:proofErr w:type="gramStart"/>
       <w:r>
         <w:rPr>
           <w:sz w:val="28"/>
           <w:szCs w:val="28"/>
           <w:lang w:val="en-GB"/>
         </w:rPr>
-        <w:t>LR  using</w:t>
-      </w:r>
-      <w:proofErr w:type="gramEnd"/>
-      <w:r>
-        <w:rPr>
-          <w:sz w:val="28"/>
-          <w:szCs w:val="28"/>
-          <w:lang w:val="en-GB"/>
-        </w:rPr>
-        <w:t xml:space="preserve"> PPO = 3e-4, LR using TRPO = 1e-3 (IF NOT SPECIFIED)</w:t>
+        <w:t>LR  using PPO = 3e-4, LR using TRPO = 1e-3 (IF NOT SPECIFIED)</w:t>
       </w:r>
     </w:p>
     <w:tbl>
@@ -2665,6 +2171,7 @@
               </w:rPr>
             </w:pPr>
             <w:r>
+              <w:lastRenderedPageBreak/>
               <w:t>ALGORITHM</w:t>
             </w:r>
           </w:p>
@@ -2691,13 +2198,8 @@
           </w:tcPr>
           <w:p>
             <w:r>
-              <w:t xml:space="preserve">UDR </w:t>
-            </w:r>
-            <w:proofErr w:type="spellStart"/>
-            <w:r>
-              <w:t>distribution</w:t>
-            </w:r>
-            <w:proofErr w:type="spellEnd"/>
+              <w:t>UDR distribution</w:t>
+            </w:r>
           </w:p>
         </w:tc>
         <w:tc>
@@ -2961,7 +2463,6 @@
                 <w:szCs w:val="28"/>
                 <w:lang w:val="en-GB"/>
               </w:rPr>
-              <w:lastRenderedPageBreak/>
               <w:t>Range for mass 3: [4.072, 6.107)</w:t>
             </w:r>
           </w:p>
@@ -2982,7 +2483,6 @@
                 <w:sz w:val="28"/>
                 <w:szCs w:val="28"/>
               </w:rPr>
-              <w:lastRenderedPageBreak/>
               <w:t>1486.67 +/- 7.05</w:t>
             </w:r>
           </w:p>
@@ -3350,7 +2850,16 @@
                 <w:szCs w:val="28"/>
                 <w:lang w:val="en-GB"/>
               </w:rPr>
-              <w:t xml:space="preserve">[3.534, 4.319)                                                               Range for mass 2: [2.442, 2.985)                                                              Range for mass 3: [4.580, 5.598)  </w:t>
+              <w:t xml:space="preserve">[3.534, 4.319)                                                               Range for mass 2: [2.442, 2.985)                                                              </w:t>
+            </w:r>
+            <w:r>
+              <w:rPr>
+                <w:sz w:val="28"/>
+                <w:szCs w:val="28"/>
+                <w:lang w:val="en-GB"/>
+              </w:rPr>
+              <w:lastRenderedPageBreak/>
+              <w:t xml:space="preserve">Range for mass 3: [4.580, 5.598)  </w:t>
             </w:r>
           </w:p>
         </w:tc>
@@ -3370,6 +2879,7 @@
                 <w:sz w:val="28"/>
                 <w:szCs w:val="28"/>
               </w:rPr>
+              <w:lastRenderedPageBreak/>
               <w:t>1097.42 +/- 4.43</w:t>
             </w:r>
           </w:p>
@@ -3662,6 +3172,411 @@
                 <w:szCs w:val="28"/>
                 <w:lang w:val="en-GB"/>
               </w:rPr>
+              <w:t>Range for mass 3: [3.563, 6.616)</w:t>
+            </w:r>
+          </w:p>
+        </w:tc>
+        <w:tc>
+          <w:tcPr>
+            <w:tcW w:w="1577" w:type="dxa"/>
+          </w:tcPr>
+          <w:p>
+            <w:pPr>
+              <w:rPr>
+                <w:sz w:val="28"/>
+                <w:szCs w:val="28"/>
+              </w:rPr>
+            </w:pPr>
+            <w:r>
+              <w:rPr>
+                <w:sz w:val="28"/>
+                <w:szCs w:val="28"/>
+              </w:rPr>
+              <w:t>971.38 +/- 35.90</w:t>
+            </w:r>
+          </w:p>
+        </w:tc>
+        <w:tc>
+          <w:tcPr>
+            <w:tcW w:w="1577" w:type="dxa"/>
+          </w:tcPr>
+          <w:p>
+            <w:pPr>
+              <w:rPr>
+                <w:sz w:val="28"/>
+                <w:szCs w:val="28"/>
+              </w:rPr>
+            </w:pPr>
+            <w:r>
+              <w:rPr>
+                <w:sz w:val="28"/>
+                <w:szCs w:val="28"/>
+              </w:rPr>
+              <w:t>1019.81 +/- 62.84</w:t>
+            </w:r>
+          </w:p>
+        </w:tc>
+      </w:tr>
+      <w:tr>
+        <w:tc>
+          <w:tcPr>
+            <w:tcW w:w="1661" w:type="dxa"/>
+          </w:tcPr>
+          <w:p>
+            <w:r>
+              <w:t>TRPO</w:t>
+            </w:r>
+          </w:p>
+        </w:tc>
+        <w:tc>
+          <w:tcPr>
+            <w:tcW w:w="2020" w:type="dxa"/>
+          </w:tcPr>
+          <w:p>
+            <w:r>
+              <w:t>TS=500K</w:t>
+            </w:r>
+          </w:p>
+        </w:tc>
+        <w:tc>
+          <w:tcPr>
+            <w:tcW w:w="2793" w:type="dxa"/>
+          </w:tcPr>
+          <w:p>
+            <w:pPr>
+              <w:rPr>
+                <w:sz w:val="28"/>
+                <w:szCs w:val="28"/>
+                <w:lang w:val="en-GB"/>
+              </w:rPr>
+            </w:pPr>
+            <w:r>
+              <w:rPr>
+                <w:sz w:val="28"/>
+                <w:szCs w:val="28"/>
+                <w:lang w:val="en-GB"/>
+              </w:rPr>
+              <w:t>Uniform (10% mass variance)</w:t>
+            </w:r>
+          </w:p>
+          <w:p>
+            <w:pPr>
+              <w:rPr>
+                <w:sz w:val="28"/>
+                <w:szCs w:val="28"/>
+                <w:lang w:val="en-GB"/>
+              </w:rPr>
+            </w:pPr>
+            <w:r>
+              <w:rPr>
+                <w:sz w:val="28"/>
+                <w:szCs w:val="28"/>
+                <w:lang w:val="en-GB"/>
+              </w:rPr>
+              <w:t>Range for mass 1: [3.534, 4.320)</w:t>
+            </w:r>
+          </w:p>
+          <w:p>
+            <w:pPr>
+              <w:rPr>
+                <w:sz w:val="28"/>
+                <w:szCs w:val="28"/>
+                <w:lang w:val="en-GB"/>
+              </w:rPr>
+            </w:pPr>
+            <w:r>
+              <w:rPr>
+                <w:sz w:val="28"/>
+                <w:szCs w:val="28"/>
+                <w:lang w:val="en-GB"/>
+              </w:rPr>
+              <w:t>Range for mass 2: [2.443, 2.986)</w:t>
+            </w:r>
+          </w:p>
+          <w:p>
+            <w:pPr>
+              <w:rPr>
+                <w:sz w:val="28"/>
+                <w:szCs w:val="28"/>
+                <w:lang w:val="en-GB"/>
+              </w:rPr>
+            </w:pPr>
+            <w:r>
+              <w:rPr>
+                <w:sz w:val="28"/>
+                <w:szCs w:val="28"/>
+                <w:lang w:val="en-GB"/>
+              </w:rPr>
+              <w:t>Range for mass 3: [4.580, 5.598)</w:t>
+            </w:r>
+          </w:p>
+        </w:tc>
+        <w:tc>
+          <w:tcPr>
+            <w:tcW w:w="1577" w:type="dxa"/>
+          </w:tcPr>
+          <w:p>
+            <w:pPr>
+              <w:rPr>
+                <w:sz w:val="28"/>
+                <w:szCs w:val="28"/>
+              </w:rPr>
+            </w:pPr>
+            <w:r>
+              <w:rPr>
+                <w:sz w:val="28"/>
+                <w:szCs w:val="28"/>
+              </w:rPr>
+              <w:t>1589.22 +/- 2.73</w:t>
+            </w:r>
+          </w:p>
+        </w:tc>
+        <w:tc>
+          <w:tcPr>
+            <w:tcW w:w="1577" w:type="dxa"/>
+          </w:tcPr>
+          <w:p>
+            <w:pPr>
+              <w:rPr>
+                <w:sz w:val="28"/>
+                <w:szCs w:val="28"/>
+              </w:rPr>
+            </w:pPr>
+            <w:r>
+              <w:rPr>
+                <w:sz w:val="28"/>
+                <w:szCs w:val="28"/>
+              </w:rPr>
+              <w:t>824.54 +/- 6.95</w:t>
+            </w:r>
+          </w:p>
+        </w:tc>
+      </w:tr>
+      <w:tr>
+        <w:tc>
+          <w:tcPr>
+            <w:tcW w:w="1661" w:type="dxa"/>
+          </w:tcPr>
+          <w:p>
+            <w:r>
+              <w:t>TRPO</w:t>
+            </w:r>
+          </w:p>
+        </w:tc>
+        <w:tc>
+          <w:tcPr>
+            <w:tcW w:w="2020" w:type="dxa"/>
+          </w:tcPr>
+          <w:p>
+            <w:r>
+              <w:t>TS=500K</w:t>
+            </w:r>
+          </w:p>
+        </w:tc>
+        <w:tc>
+          <w:tcPr>
+            <w:tcW w:w="2793" w:type="dxa"/>
+          </w:tcPr>
+          <w:p>
+            <w:pPr>
+              <w:rPr>
+                <w:sz w:val="28"/>
+                <w:szCs w:val="28"/>
+                <w:lang w:val="en-GB"/>
+              </w:rPr>
+            </w:pPr>
+            <w:r>
+              <w:rPr>
+                <w:sz w:val="28"/>
+                <w:szCs w:val="28"/>
+                <w:lang w:val="en-GB"/>
+              </w:rPr>
+              <w:t>Uniform (20% mass variance)</w:t>
+            </w:r>
+          </w:p>
+          <w:p>
+            <w:pPr>
+              <w:rPr>
+                <w:sz w:val="28"/>
+                <w:szCs w:val="28"/>
+                <w:lang w:val="en-GB"/>
+              </w:rPr>
+            </w:pPr>
+            <w:r>
+              <w:rPr>
+                <w:sz w:val="28"/>
+                <w:szCs w:val="28"/>
+                <w:lang w:val="en-GB"/>
+              </w:rPr>
+              <w:t>Range for mass 1: [3.142, 4.712)</w:t>
+            </w:r>
+          </w:p>
+          <w:p>
+            <w:pPr>
+              <w:rPr>
+                <w:sz w:val="28"/>
+                <w:szCs w:val="28"/>
+                <w:lang w:val="en-GB"/>
+              </w:rPr>
+            </w:pPr>
+            <w:r>
+              <w:rPr>
+                <w:sz w:val="28"/>
+                <w:szCs w:val="28"/>
+                <w:lang w:val="en-GB"/>
+              </w:rPr>
+              <w:t>Range for mass 2: [2.171, 3.257)</w:t>
+            </w:r>
+          </w:p>
+          <w:p>
+            <w:pPr>
+              <w:rPr>
+                <w:sz w:val="28"/>
+                <w:szCs w:val="28"/>
+                <w:lang w:val="en-GB"/>
+              </w:rPr>
+            </w:pPr>
+            <w:r>
+              <w:rPr>
+                <w:sz w:val="28"/>
+                <w:szCs w:val="28"/>
+                <w:lang w:val="en-GB"/>
+              </w:rPr>
+              <w:t>Range for mass 3: [4.072, 6.107)</w:t>
+            </w:r>
+          </w:p>
+        </w:tc>
+        <w:tc>
+          <w:tcPr>
+            <w:tcW w:w="1577" w:type="dxa"/>
+          </w:tcPr>
+          <w:p>
+            <w:pPr>
+              <w:rPr>
+                <w:sz w:val="28"/>
+                <w:szCs w:val="28"/>
+              </w:rPr>
+            </w:pPr>
+            <w:r>
+              <w:rPr>
+                <w:sz w:val="28"/>
+                <w:szCs w:val="28"/>
+              </w:rPr>
+              <w:t>1582.34 +/- 1.78</w:t>
+            </w:r>
+          </w:p>
+        </w:tc>
+        <w:tc>
+          <w:tcPr>
+            <w:tcW w:w="1577" w:type="dxa"/>
+          </w:tcPr>
+          <w:p>
+            <w:pPr>
+              <w:rPr>
+                <w:sz w:val="28"/>
+                <w:szCs w:val="28"/>
+              </w:rPr>
+            </w:pPr>
+            <w:r>
+              <w:rPr>
+                <w:sz w:val="28"/>
+                <w:szCs w:val="28"/>
+              </w:rPr>
+              <w:t>950.52 +/- 12.58</w:t>
+            </w:r>
+          </w:p>
+        </w:tc>
+      </w:tr>
+      <w:tr>
+        <w:tc>
+          <w:tcPr>
+            <w:tcW w:w="1661" w:type="dxa"/>
+          </w:tcPr>
+          <w:p>
+            <w:r>
+              <w:t>TRPO</w:t>
+            </w:r>
+          </w:p>
+        </w:tc>
+        <w:tc>
+          <w:tcPr>
+            <w:tcW w:w="2020" w:type="dxa"/>
+          </w:tcPr>
+          <w:p>
+            <w:r>
+              <w:t>TS=500K</w:t>
+            </w:r>
+          </w:p>
+        </w:tc>
+        <w:tc>
+          <w:tcPr>
+            <w:tcW w:w="2793" w:type="dxa"/>
+          </w:tcPr>
+          <w:p>
+            <w:pPr>
+              <w:rPr>
+                <w:sz w:val="28"/>
+                <w:szCs w:val="28"/>
+                <w:lang w:val="en-GB"/>
+              </w:rPr>
+            </w:pPr>
+            <w:r>
+              <w:rPr>
+                <w:sz w:val="28"/>
+                <w:szCs w:val="28"/>
+                <w:lang w:val="en-GB"/>
+              </w:rPr>
+              <w:t>Uniform (30% mass variance)</w:t>
+            </w:r>
+          </w:p>
+          <w:p>
+            <w:pPr>
+              <w:rPr>
+                <w:sz w:val="28"/>
+                <w:szCs w:val="28"/>
+                <w:lang w:val="en-GB"/>
+              </w:rPr>
+            </w:pPr>
+            <w:r>
+              <w:rPr>
+                <w:sz w:val="28"/>
+                <w:szCs w:val="28"/>
+                <w:lang w:val="en-GB"/>
+              </w:rPr>
+              <w:t>Range for mass 1: [2.749, 5.105)</w:t>
+            </w:r>
+          </w:p>
+          <w:p>
+            <w:pPr>
+              <w:rPr>
+                <w:sz w:val="28"/>
+                <w:szCs w:val="28"/>
+                <w:lang w:val="en-GB"/>
+              </w:rPr>
+            </w:pPr>
+            <w:r>
+              <w:rPr>
+                <w:sz w:val="28"/>
+                <w:szCs w:val="28"/>
+                <w:lang w:val="en-GB"/>
+              </w:rPr>
+              <w:t>Range for mass 2: [1.900, 3.529)</w:t>
+            </w:r>
+          </w:p>
+          <w:p>
+            <w:pPr>
+              <w:rPr>
+                <w:sz w:val="28"/>
+                <w:szCs w:val="28"/>
+                <w:lang w:val="en-GB"/>
+              </w:rPr>
+            </w:pPr>
+            <w:r>
+              <w:rPr>
+                <w:sz w:val="28"/>
+                <w:szCs w:val="28"/>
+                <w:lang w:val="en-GB"/>
+              </w:rPr>
               <w:lastRenderedPageBreak/>
               <w:t>Range for mass 3: [3.563, 6.616)</w:t>
             </w:r>
@@ -3684,7 +3599,7 @@
                 <w:szCs w:val="28"/>
               </w:rPr>
               <w:lastRenderedPageBreak/>
-              <w:t>971.38 +/- 35.90</w:t>
+              <w:t>1683.84 +/- 10.2</w:t>
             </w:r>
           </w:p>
         </w:tc>
@@ -3697,14 +3612,16 @@
               <w:rPr>
                 <w:sz w:val="28"/>
                 <w:szCs w:val="28"/>
-              </w:rPr>
-            </w:pPr>
-            <w:r>
-              <w:rPr>
-                <w:sz w:val="28"/>
-                <w:szCs w:val="28"/>
-              </w:rPr>
-              <w:t>1019.81 +/- 62.84</w:t>
+                <w:highlight w:val="yellow"/>
+              </w:rPr>
+            </w:pPr>
+            <w:r>
+              <w:rPr>
+                <w:sz w:val="28"/>
+                <w:szCs w:val="28"/>
+                <w:highlight w:val="yellow"/>
+              </w:rPr>
+              <w:t>1641.62 +/- 181.69</w:t>
             </w:r>
           </w:p>
         </w:tc>
@@ -3748,58 +3665,58 @@
                 <w:szCs w:val="28"/>
                 <w:lang w:val="en-GB"/>
               </w:rPr>
-              <w:t>Uniform (10% mass variance)</w:t>
-            </w:r>
-          </w:p>
-          <w:p>
-            <w:pPr>
-              <w:rPr>
-                <w:sz w:val="28"/>
-                <w:szCs w:val="28"/>
-                <w:lang w:val="en-GB"/>
-              </w:rPr>
-            </w:pPr>
-            <w:r>
-              <w:rPr>
-                <w:sz w:val="28"/>
-                <w:szCs w:val="28"/>
-                <w:lang w:val="en-GB"/>
-              </w:rPr>
-              <w:t>Range for mass 1: [3.534, 4.320)</w:t>
-            </w:r>
-          </w:p>
-          <w:p>
-            <w:pPr>
-              <w:rPr>
-                <w:sz w:val="28"/>
-                <w:szCs w:val="28"/>
-                <w:lang w:val="en-GB"/>
-              </w:rPr>
-            </w:pPr>
-            <w:r>
-              <w:rPr>
-                <w:sz w:val="28"/>
-                <w:szCs w:val="28"/>
-                <w:lang w:val="en-GB"/>
-              </w:rPr>
-              <w:t>Range for mass 2: [2.443, 2.986)</w:t>
-            </w:r>
-          </w:p>
-          <w:p>
-            <w:pPr>
-              <w:rPr>
-                <w:sz w:val="28"/>
-                <w:szCs w:val="28"/>
-                <w:lang w:val="en-GB"/>
-              </w:rPr>
-            </w:pPr>
-            <w:r>
-              <w:rPr>
-                <w:sz w:val="28"/>
-                <w:szCs w:val="28"/>
-                <w:lang w:val="en-GB"/>
-              </w:rPr>
-              <w:t>Range for mass 3: [4.580, 5.598)</w:t>
+              <w:t>Uniform (40% mass variance)</w:t>
+            </w:r>
+          </w:p>
+          <w:p>
+            <w:pPr>
+              <w:rPr>
+                <w:sz w:val="28"/>
+                <w:szCs w:val="28"/>
+                <w:lang w:val="en-GB"/>
+              </w:rPr>
+            </w:pPr>
+            <w:r>
+              <w:rPr>
+                <w:sz w:val="28"/>
+                <w:szCs w:val="28"/>
+                <w:lang w:val="en-GB"/>
+              </w:rPr>
+              <w:t>Range for mass 1: [2.356, 5.498)</w:t>
+            </w:r>
+          </w:p>
+          <w:p>
+            <w:pPr>
+              <w:rPr>
+                <w:sz w:val="28"/>
+                <w:szCs w:val="28"/>
+                <w:lang w:val="en-GB"/>
+              </w:rPr>
+            </w:pPr>
+            <w:r>
+              <w:rPr>
+                <w:sz w:val="28"/>
+                <w:szCs w:val="28"/>
+                <w:lang w:val="en-GB"/>
+              </w:rPr>
+              <w:t>Range for mass 2: [1.629, 3.800)</w:t>
+            </w:r>
+          </w:p>
+          <w:p>
+            <w:pPr>
+              <w:rPr>
+                <w:sz w:val="28"/>
+                <w:szCs w:val="28"/>
+                <w:lang w:val="en-GB"/>
+              </w:rPr>
+            </w:pPr>
+            <w:r>
+              <w:rPr>
+                <w:sz w:val="28"/>
+                <w:szCs w:val="28"/>
+                <w:lang w:val="en-GB"/>
+              </w:rPr>
+              <w:t>Range for mass 3: [3.054, 7.125)</w:t>
             </w:r>
           </w:p>
         </w:tc>
@@ -3819,7 +3736,7 @@
                 <w:sz w:val="28"/>
                 <w:szCs w:val="28"/>
               </w:rPr>
-              <w:t>1589.22 +/- 2.73</w:t>
+              <w:t>1647.88 +/- 2.54</w:t>
             </w:r>
           </w:p>
         </w:tc>
@@ -3832,14 +3749,15 @@
               <w:rPr>
                 <w:sz w:val="28"/>
                 <w:szCs w:val="28"/>
-              </w:rPr>
-            </w:pPr>
-            <w:r>
-              <w:rPr>
-                <w:sz w:val="28"/>
-                <w:szCs w:val="28"/>
-              </w:rPr>
-              <w:t>824.54 +/- 6.95</w:t>
+                <w:highlight w:val="yellow"/>
+              </w:rPr>
+            </w:pPr>
+            <w:r>
+              <w:rPr>
+                <w:sz w:val="28"/>
+                <w:szCs w:val="28"/>
+              </w:rPr>
+              <w:t>944.78 +/- 11.68</w:t>
             </w:r>
           </w:p>
         </w:tc>
@@ -3883,58 +3801,58 @@
                 <w:szCs w:val="28"/>
                 <w:lang w:val="en-GB"/>
               </w:rPr>
-              <w:t>Uniform (20% mass variance)</w:t>
-            </w:r>
-          </w:p>
-          <w:p>
-            <w:pPr>
-              <w:rPr>
-                <w:sz w:val="28"/>
-                <w:szCs w:val="28"/>
-                <w:lang w:val="en-GB"/>
-              </w:rPr>
-            </w:pPr>
-            <w:r>
-              <w:rPr>
-                <w:sz w:val="28"/>
-                <w:szCs w:val="28"/>
-                <w:lang w:val="en-GB"/>
-              </w:rPr>
-              <w:t>Range for mass 1: [3.142, 4.712)</w:t>
-            </w:r>
-          </w:p>
-          <w:p>
-            <w:pPr>
-              <w:rPr>
-                <w:sz w:val="28"/>
-                <w:szCs w:val="28"/>
-                <w:lang w:val="en-GB"/>
-              </w:rPr>
-            </w:pPr>
-            <w:r>
-              <w:rPr>
-                <w:sz w:val="28"/>
-                <w:szCs w:val="28"/>
-                <w:lang w:val="en-GB"/>
-              </w:rPr>
-              <w:t>Range for mass 2: [2.171, 3.257)</w:t>
-            </w:r>
-          </w:p>
-          <w:p>
-            <w:pPr>
-              <w:rPr>
-                <w:sz w:val="28"/>
-                <w:szCs w:val="28"/>
-                <w:lang w:val="en-GB"/>
-              </w:rPr>
-            </w:pPr>
-            <w:r>
-              <w:rPr>
-                <w:sz w:val="28"/>
-                <w:szCs w:val="28"/>
-                <w:lang w:val="en-GB"/>
-              </w:rPr>
-              <w:t>Range for mass 3: [4.072, 6.107)</w:t>
+              <w:t>Uniform (60% mass variance)</w:t>
+            </w:r>
+          </w:p>
+          <w:p>
+            <w:pPr>
+              <w:rPr>
+                <w:sz w:val="28"/>
+                <w:szCs w:val="28"/>
+                <w:lang w:val="en-GB"/>
+              </w:rPr>
+            </w:pPr>
+            <w:r>
+              <w:rPr>
+                <w:sz w:val="28"/>
+                <w:szCs w:val="28"/>
+                <w:lang w:val="en-GB"/>
+              </w:rPr>
+              <w:t>Range for mass 1: [1.571, 6.283)</w:t>
+            </w:r>
+          </w:p>
+          <w:p>
+            <w:pPr>
+              <w:rPr>
+                <w:sz w:val="28"/>
+                <w:szCs w:val="28"/>
+                <w:lang w:val="en-GB"/>
+              </w:rPr>
+            </w:pPr>
+            <w:r>
+              <w:rPr>
+                <w:sz w:val="28"/>
+                <w:szCs w:val="28"/>
+                <w:lang w:val="en-GB"/>
+              </w:rPr>
+              <w:t>Range for mass 2: [1.086, 4.343)</w:t>
+            </w:r>
+          </w:p>
+          <w:p>
+            <w:pPr>
+              <w:rPr>
+                <w:sz w:val="28"/>
+                <w:szCs w:val="28"/>
+                <w:lang w:val="en-GB"/>
+              </w:rPr>
+            </w:pPr>
+            <w:r>
+              <w:rPr>
+                <w:sz w:val="28"/>
+                <w:szCs w:val="28"/>
+                <w:lang w:val="en-GB"/>
+              </w:rPr>
+              <w:t>Range for mass 3: [2.036, 8.143)</w:t>
             </w:r>
           </w:p>
         </w:tc>
@@ -3954,7 +3872,7 @@
                 <w:sz w:val="28"/>
                 <w:szCs w:val="28"/>
               </w:rPr>
-              <w:t>1582.34 +/- 1.78</w:t>
+              <w:t>1571.66 +/- 4.91</w:t>
             </w:r>
           </w:p>
         </w:tc>
@@ -3967,14 +3885,15 @@
               <w:rPr>
                 <w:sz w:val="28"/>
                 <w:szCs w:val="28"/>
-              </w:rPr>
-            </w:pPr>
-            <w:r>
-              <w:rPr>
-                <w:sz w:val="28"/>
-                <w:szCs w:val="28"/>
-              </w:rPr>
-              <w:t>950.52 +/- 12.58</w:t>
+                <w:highlight w:val="yellow"/>
+              </w:rPr>
+            </w:pPr>
+            <w:r>
+              <w:rPr>
+                <w:sz w:val="28"/>
+                <w:szCs w:val="28"/>
+              </w:rPr>
+              <w:t>877.05 +/- 13.82</w:t>
             </w:r>
           </w:p>
         </w:tc>
@@ -3996,7 +3915,10 @@
           </w:tcPr>
           <w:p>
             <w:r>
-              <w:t>TS=500K</w:t>
+              <w:t>TS=</w:t>
+            </w:r>
+            <w:r>
+              <w:t>1M</w:t>
             </w:r>
           </w:p>
         </w:tc>
@@ -4018,58 +3940,74 @@
                 <w:szCs w:val="28"/>
                 <w:lang w:val="en-GB"/>
               </w:rPr>
-              <w:t>Uniform (30% mass variance)</w:t>
-            </w:r>
-          </w:p>
-          <w:p>
-            <w:pPr>
-              <w:rPr>
-                <w:sz w:val="28"/>
-                <w:szCs w:val="28"/>
-                <w:lang w:val="en-GB"/>
-              </w:rPr>
-            </w:pPr>
-            <w:r>
-              <w:rPr>
-                <w:sz w:val="28"/>
-                <w:szCs w:val="28"/>
-                <w:lang w:val="en-GB"/>
-              </w:rPr>
-              <w:t>Range for mass 1: [2.749, 5.105)</w:t>
-            </w:r>
-          </w:p>
-          <w:p>
-            <w:pPr>
-              <w:rPr>
-                <w:sz w:val="28"/>
-                <w:szCs w:val="28"/>
-                <w:lang w:val="en-GB"/>
-              </w:rPr>
-            </w:pPr>
-            <w:r>
-              <w:rPr>
-                <w:sz w:val="28"/>
-                <w:szCs w:val="28"/>
-                <w:lang w:val="en-GB"/>
-              </w:rPr>
-              <w:t>Range for mass 2: [1.900, 3.529)</w:t>
-            </w:r>
-          </w:p>
-          <w:p>
-            <w:pPr>
-              <w:rPr>
-                <w:sz w:val="28"/>
-                <w:szCs w:val="28"/>
-                <w:lang w:val="en-GB"/>
-              </w:rPr>
-            </w:pPr>
-            <w:r>
-              <w:rPr>
-                <w:sz w:val="28"/>
-                <w:szCs w:val="28"/>
-                <w:lang w:val="en-GB"/>
-              </w:rPr>
-              <w:t>Range for mass 3: [3.563, 6.616)</w:t>
+              <w:t>Uniform (</w:t>
+            </w:r>
+            <w:r>
+              <w:rPr>
+                <w:sz w:val="28"/>
+                <w:szCs w:val="28"/>
+                <w:lang w:val="en-GB"/>
+              </w:rPr>
+              <w:t>1</w:t>
+            </w:r>
+            <w:r>
+              <w:rPr>
+                <w:sz w:val="28"/>
+                <w:szCs w:val="28"/>
+                <w:lang w:val="en-GB"/>
+              </w:rPr>
+              <w:t>0% mass variance)</w:t>
+            </w:r>
+          </w:p>
+          <w:p>
+            <w:pPr>
+              <w:rPr>
+                <w:sz w:val="28"/>
+                <w:szCs w:val="28"/>
+                <w:lang w:val="en-GB"/>
+              </w:rPr>
+            </w:pPr>
+            <w:r>
+              <w:rPr>
+                <w:sz w:val="28"/>
+                <w:szCs w:val="28"/>
+                <w:lang w:val="en-GB"/>
+              </w:rPr>
+              <w:t>Range for mass 1: [3.534, 4.320)</w:t>
+            </w:r>
+          </w:p>
+          <w:p>
+            <w:pPr>
+              <w:rPr>
+                <w:sz w:val="28"/>
+                <w:szCs w:val="28"/>
+                <w:lang w:val="en-GB"/>
+              </w:rPr>
+            </w:pPr>
+            <w:r>
+              <w:rPr>
+                <w:sz w:val="28"/>
+                <w:szCs w:val="28"/>
+                <w:lang w:val="en-GB"/>
+              </w:rPr>
+              <w:t>Range for mass 2: [2.443, 2.986)</w:t>
+            </w:r>
+          </w:p>
+          <w:p>
+            <w:pPr>
+              <w:rPr>
+                <w:sz w:val="28"/>
+                <w:szCs w:val="28"/>
+                <w:lang w:val="en-GB"/>
+              </w:rPr>
+            </w:pPr>
+            <w:r>
+              <w:rPr>
+                <w:sz w:val="28"/>
+                <w:szCs w:val="28"/>
+                <w:lang w:val="en-GB"/>
+              </w:rPr>
+              <w:t>Range for mass 3: [4.580, 5.598)</w:t>
             </w:r>
           </w:p>
         </w:tc>
@@ -4089,7 +4027,7 @@
                 <w:sz w:val="28"/>
                 <w:szCs w:val="28"/>
               </w:rPr>
-              <w:t>1683.84 +/- 10.2</w:t>
+              <w:t>1693.16 +/- 9.66</w:t>
             </w:r>
           </w:p>
         </w:tc>
@@ -4102,16 +4040,14 @@
               <w:rPr>
                 <w:sz w:val="28"/>
                 <w:szCs w:val="28"/>
-                <w:highlight w:val="yellow"/>
-              </w:rPr>
-            </w:pPr>
-            <w:r>
-              <w:rPr>
-                <w:sz w:val="28"/>
-                <w:szCs w:val="28"/>
-                <w:highlight w:val="yellow"/>
-              </w:rPr>
-              <w:t>1641.62 +/- 181.69</w:t>
+              </w:rPr>
+            </w:pPr>
+            <w:r>
+              <w:rPr>
+                <w:sz w:val="28"/>
+                <w:szCs w:val="28"/>
+              </w:rPr>
+              <w:t>909.72 +/- 16.00</w:t>
             </w:r>
           </w:p>
         </w:tc>
@@ -4133,7 +4069,7 @@
           </w:tcPr>
           <w:p>
             <w:r>
-              <w:t>TS=500K</w:t>
+              <w:t>TS=1M</w:t>
             </w:r>
           </w:p>
         </w:tc>
@@ -4155,58 +4091,58 @@
                 <w:szCs w:val="28"/>
                 <w:lang w:val="en-GB"/>
               </w:rPr>
-              <w:t>Uniform (40% mass variance)</w:t>
-            </w:r>
-          </w:p>
-          <w:p>
-            <w:pPr>
-              <w:rPr>
-                <w:sz w:val="28"/>
-                <w:szCs w:val="28"/>
-                <w:lang w:val="en-GB"/>
-              </w:rPr>
-            </w:pPr>
-            <w:r>
-              <w:rPr>
-                <w:sz w:val="28"/>
-                <w:szCs w:val="28"/>
-                <w:lang w:val="en-GB"/>
-              </w:rPr>
-              <w:t>Range for mass 1: [2.356, 5.498)</w:t>
-            </w:r>
-          </w:p>
-          <w:p>
-            <w:pPr>
-              <w:rPr>
-                <w:sz w:val="28"/>
-                <w:szCs w:val="28"/>
-                <w:lang w:val="en-GB"/>
-              </w:rPr>
-            </w:pPr>
-            <w:r>
-              <w:rPr>
-                <w:sz w:val="28"/>
-                <w:szCs w:val="28"/>
-                <w:lang w:val="en-GB"/>
-              </w:rPr>
-              <w:t>Range for mass 2: [1.629, 3.800)</w:t>
-            </w:r>
-          </w:p>
-          <w:p>
-            <w:pPr>
-              <w:rPr>
-                <w:sz w:val="28"/>
-                <w:szCs w:val="28"/>
-                <w:lang w:val="en-GB"/>
-              </w:rPr>
-            </w:pPr>
-            <w:r>
-              <w:rPr>
-                <w:sz w:val="28"/>
-                <w:szCs w:val="28"/>
-                <w:lang w:val="en-GB"/>
-              </w:rPr>
-              <w:t>Range for mass 3: [3.054, 7.125)</w:t>
+              <w:t>Uniform (20% mass variance)</w:t>
+            </w:r>
+          </w:p>
+          <w:p>
+            <w:pPr>
+              <w:rPr>
+                <w:sz w:val="28"/>
+                <w:szCs w:val="28"/>
+                <w:lang w:val="en-GB"/>
+              </w:rPr>
+            </w:pPr>
+            <w:r>
+              <w:rPr>
+                <w:sz w:val="28"/>
+                <w:szCs w:val="28"/>
+                <w:lang w:val="en-GB"/>
+              </w:rPr>
+              <w:t>Range for mass 1: [3.142, 4.712)</w:t>
+            </w:r>
+          </w:p>
+          <w:p>
+            <w:pPr>
+              <w:rPr>
+                <w:sz w:val="28"/>
+                <w:szCs w:val="28"/>
+                <w:lang w:val="en-GB"/>
+              </w:rPr>
+            </w:pPr>
+            <w:r>
+              <w:rPr>
+                <w:sz w:val="28"/>
+                <w:szCs w:val="28"/>
+                <w:lang w:val="en-GB"/>
+              </w:rPr>
+              <w:t>Range for mass 2: [2.171, 3.257)</w:t>
+            </w:r>
+          </w:p>
+          <w:p>
+            <w:pPr>
+              <w:rPr>
+                <w:sz w:val="28"/>
+                <w:szCs w:val="28"/>
+                <w:lang w:val="en-GB"/>
+              </w:rPr>
+            </w:pPr>
+            <w:r>
+              <w:rPr>
+                <w:sz w:val="28"/>
+                <w:szCs w:val="28"/>
+                <w:lang w:val="en-GB"/>
+              </w:rPr>
+              <w:t>Range for mass 3: [4.072, 6.107)</w:t>
             </w:r>
           </w:p>
         </w:tc>
@@ -4226,7 +4162,7 @@
                 <w:sz w:val="28"/>
                 <w:szCs w:val="28"/>
               </w:rPr>
-              <w:t>1647.88 +/- 2.54</w:t>
+              <w:t>1681.77 +/- 6.90</w:t>
             </w:r>
           </w:p>
         </w:tc>
@@ -4239,15 +4175,15 @@
               <w:rPr>
                 <w:sz w:val="28"/>
                 <w:szCs w:val="28"/>
+              </w:rPr>
+            </w:pPr>
+            <w:r>
+              <w:rPr>
+                <w:sz w:val="28"/>
+                <w:szCs w:val="28"/>
                 <w:highlight w:val="yellow"/>
               </w:rPr>
-            </w:pPr>
-            <w:r>
-              <w:rPr>
-                <w:sz w:val="28"/>
-                <w:szCs w:val="28"/>
-              </w:rPr>
-              <w:t>944.78 +/- 11.68</w:t>
+              <w:t>1193.56 +/- 122.39</w:t>
             </w:r>
           </w:p>
         </w:tc>
@@ -4268,8 +4204,16 @@
             <w:tcW w:w="2020" w:type="dxa"/>
           </w:tcPr>
           <w:p>
-            <w:r>
-              <w:t>TS=500K</w:t>
+            <w:pPr>
+              <w:rPr>
+                <w:highlight w:val="red"/>
+              </w:rPr>
+            </w:pPr>
+            <w:r>
+              <w:rPr>
+                <w:highlight w:val="red"/>
+              </w:rPr>
+              <w:t>TS=1M</w:t>
             </w:r>
           </w:p>
         </w:tc>
@@ -4291,41 +4235,41 @@
                 <w:szCs w:val="28"/>
                 <w:lang w:val="en-GB"/>
               </w:rPr>
-              <w:t>Uniform (60% mass variance)</w:t>
-            </w:r>
-          </w:p>
-          <w:p>
-            <w:pPr>
-              <w:rPr>
-                <w:sz w:val="28"/>
-                <w:szCs w:val="28"/>
-                <w:lang w:val="en-GB"/>
-              </w:rPr>
-            </w:pPr>
-            <w:r>
-              <w:rPr>
-                <w:sz w:val="28"/>
-                <w:szCs w:val="28"/>
-                <w:lang w:val="en-GB"/>
-              </w:rPr>
-              <w:t>Range for mass 1: [1.571, 6.283)</w:t>
-            </w:r>
-          </w:p>
-          <w:p>
-            <w:pPr>
-              <w:rPr>
-                <w:sz w:val="28"/>
-                <w:szCs w:val="28"/>
-                <w:lang w:val="en-GB"/>
-              </w:rPr>
-            </w:pPr>
-            <w:r>
-              <w:rPr>
-                <w:sz w:val="28"/>
-                <w:szCs w:val="28"/>
-                <w:lang w:val="en-GB"/>
-              </w:rPr>
-              <w:t>Range for mass 2: [1.086, 4.343)</w:t>
+              <w:t>Uniform (30% mass variance)</w:t>
+            </w:r>
+          </w:p>
+          <w:p>
+            <w:pPr>
+              <w:rPr>
+                <w:sz w:val="28"/>
+                <w:szCs w:val="28"/>
+                <w:lang w:val="en-GB"/>
+              </w:rPr>
+            </w:pPr>
+            <w:r>
+              <w:rPr>
+                <w:sz w:val="28"/>
+                <w:szCs w:val="28"/>
+                <w:lang w:val="en-GB"/>
+              </w:rPr>
+              <w:t>Range for mass 1: [2.749, 5.105)</w:t>
+            </w:r>
+          </w:p>
+          <w:p>
+            <w:pPr>
+              <w:rPr>
+                <w:sz w:val="28"/>
+                <w:szCs w:val="28"/>
+                <w:lang w:val="en-GB"/>
+              </w:rPr>
+            </w:pPr>
+            <w:r>
+              <w:rPr>
+                <w:sz w:val="28"/>
+                <w:szCs w:val="28"/>
+                <w:lang w:val="en-GB"/>
+              </w:rPr>
+              <w:t>Range for mass 2: [1.900, 3.529)</w:t>
             </w:r>
           </w:p>
           <w:p>
@@ -4343,8 +4287,17 @@
                 <w:lang w:val="en-GB"/>
               </w:rPr>
               <w:lastRenderedPageBreak/>
-              <w:t>Range for mass 3: [2.036, 8.143)</w:t>
-            </w:r>
+              <w:t>Range for mass 3: [3.563, 6.616)</w:t>
+            </w:r>
+          </w:p>
+          <w:p>
+            <w:pPr>
+              <w:rPr>
+                <w:sz w:val="28"/>
+                <w:szCs w:val="28"/>
+                <w:lang w:val="en-GB"/>
+              </w:rPr>
+            </w:pPr>
           </w:p>
         </w:tc>
         <w:tc>
@@ -4364,7 +4317,7 @@
                 <w:szCs w:val="28"/>
               </w:rPr>
               <w:lastRenderedPageBreak/>
-              <w:t>1571.66 +/- 4.91</w:t>
+              <w:t>1693.54 +/- 3.55</w:t>
             </w:r>
           </w:p>
         </w:tc>
@@ -4384,8 +4337,9 @@
               <w:rPr>
                 <w:sz w:val="28"/>
                 <w:szCs w:val="28"/>
-              </w:rPr>
-              <w:t>877.05 +/- 13.82</w:t>
+                <w:highlight w:val="yellow"/>
+              </w:rPr>
+              <w:t>1259.21 +/- 81.36</w:t>
             </w:r>
           </w:p>
         </w:tc>
@@ -4406,6 +4360,11 @@
             <w:tcW w:w="2020" w:type="dxa"/>
           </w:tcPr>
           <w:p>
+            <w:pPr>
+              <w:rPr>
+                <w:highlight w:val="red"/>
+              </w:rPr>
+            </w:pPr>
             <w:r>
               <w:t>TS=</w:t>
             </w:r>
@@ -4432,74 +4391,58 @@
                 <w:szCs w:val="28"/>
                 <w:lang w:val="en-GB"/>
               </w:rPr>
-              <w:t>Uniform (</w:t>
-            </w:r>
-            <w:r>
-              <w:rPr>
-                <w:sz w:val="28"/>
-                <w:szCs w:val="28"/>
-                <w:lang w:val="en-GB"/>
-              </w:rPr>
-              <w:t>1</w:t>
-            </w:r>
-            <w:r>
-              <w:rPr>
-                <w:sz w:val="28"/>
-                <w:szCs w:val="28"/>
-                <w:lang w:val="en-GB"/>
-              </w:rPr>
-              <w:t>0% mass variance)</w:t>
-            </w:r>
-          </w:p>
-          <w:p>
-            <w:pPr>
-              <w:rPr>
-                <w:sz w:val="28"/>
-                <w:szCs w:val="28"/>
-                <w:lang w:val="en-GB"/>
-              </w:rPr>
-            </w:pPr>
-            <w:r>
-              <w:rPr>
-                <w:sz w:val="28"/>
-                <w:szCs w:val="28"/>
-                <w:lang w:val="en-GB"/>
-              </w:rPr>
-              <w:t>Range for mass 1: [3.534, 4.320)</w:t>
-            </w:r>
-          </w:p>
-          <w:p>
-            <w:pPr>
-              <w:rPr>
-                <w:sz w:val="28"/>
-                <w:szCs w:val="28"/>
-                <w:lang w:val="en-GB"/>
-              </w:rPr>
-            </w:pPr>
-            <w:r>
-              <w:rPr>
-                <w:sz w:val="28"/>
-                <w:szCs w:val="28"/>
-                <w:lang w:val="en-GB"/>
-              </w:rPr>
-              <w:t>Range for mass 2: [2.443, 2.986)</w:t>
-            </w:r>
-          </w:p>
-          <w:p>
-            <w:pPr>
-              <w:rPr>
-                <w:sz w:val="28"/>
-                <w:szCs w:val="28"/>
-                <w:lang w:val="en-GB"/>
-              </w:rPr>
-            </w:pPr>
-            <w:r>
-              <w:rPr>
-                <w:sz w:val="28"/>
-                <w:szCs w:val="28"/>
-                <w:lang w:val="en-GB"/>
-              </w:rPr>
-              <w:t>Range for mass 3: [4.580, 5.598)</w:t>
+              <w:t>Uniform (60% mass variance)</w:t>
+            </w:r>
+          </w:p>
+          <w:p>
+            <w:pPr>
+              <w:rPr>
+                <w:sz w:val="28"/>
+                <w:szCs w:val="28"/>
+                <w:lang w:val="en-GB"/>
+              </w:rPr>
+            </w:pPr>
+            <w:r>
+              <w:rPr>
+                <w:sz w:val="28"/>
+                <w:szCs w:val="28"/>
+                <w:lang w:val="en-GB"/>
+              </w:rPr>
+              <w:t>Range for mass 1: [1.571, 6.283)</w:t>
+            </w:r>
+          </w:p>
+          <w:p>
+            <w:pPr>
+              <w:rPr>
+                <w:sz w:val="28"/>
+                <w:szCs w:val="28"/>
+                <w:lang w:val="en-GB"/>
+              </w:rPr>
+            </w:pPr>
+            <w:r>
+              <w:rPr>
+                <w:sz w:val="28"/>
+                <w:szCs w:val="28"/>
+                <w:lang w:val="en-GB"/>
+              </w:rPr>
+              <w:t>Range for mass 2: [1.086, 4.343)</w:t>
+            </w:r>
+          </w:p>
+          <w:p>
+            <w:pPr>
+              <w:rPr>
+                <w:sz w:val="28"/>
+                <w:szCs w:val="28"/>
+                <w:lang w:val="en-GB"/>
+              </w:rPr>
+            </w:pPr>
+            <w:r>
+              <w:rPr>
+                <w:sz w:val="28"/>
+                <w:szCs w:val="28"/>
+                <w:lang w:val="en-GB"/>
+              </w:rPr>
+              <w:t>Range for mass 3: [2.036, 8.143)</w:t>
             </w:r>
           </w:p>
         </w:tc>
@@ -4519,7 +4462,7 @@
                 <w:sz w:val="28"/>
                 <w:szCs w:val="28"/>
               </w:rPr>
-              <w:t>1693.16 +/- 9.66</w:t>
+              <w:t>1676.72 +/- 32.21</w:t>
             </w:r>
           </w:p>
         </w:tc>
@@ -4532,14 +4475,15 @@
               <w:rPr>
                 <w:sz w:val="28"/>
                 <w:szCs w:val="28"/>
-              </w:rPr>
-            </w:pPr>
-            <w:r>
-              <w:rPr>
-                <w:sz w:val="28"/>
-                <w:szCs w:val="28"/>
-              </w:rPr>
-              <w:t>909.72 +/- 16.00</w:t>
+                <w:highlight w:val="yellow"/>
+              </w:rPr>
+            </w:pPr>
+            <w:r>
+              <w:rPr>
+                <w:sz w:val="28"/>
+                <w:szCs w:val="28"/>
+              </w:rPr>
+              <w:t>1018.84 +/- 22.32</w:t>
             </w:r>
           </w:p>
         </w:tc>
@@ -4551,7 +4495,7 @@
           </w:tcPr>
           <w:p>
             <w:r>
-              <w:t>TRPO</w:t>
+              <w:t>PPO</w:t>
             </w:r>
           </w:p>
         </w:tc>
@@ -4561,7 +4505,7 @@
           </w:tcPr>
           <w:p>
             <w:r>
-              <w:t>TS=1M</w:t>
+              <w:t>TS=175K</w:t>
             </w:r>
           </w:p>
         </w:tc>
@@ -4583,58 +4527,41 @@
                 <w:szCs w:val="28"/>
                 <w:lang w:val="en-GB"/>
               </w:rPr>
-              <w:t>Uniform (20% mass variance)</w:t>
-            </w:r>
-          </w:p>
-          <w:p>
-            <w:pPr>
-              <w:rPr>
-                <w:sz w:val="28"/>
-                <w:szCs w:val="28"/>
-                <w:lang w:val="en-GB"/>
-              </w:rPr>
-            </w:pPr>
-            <w:r>
-              <w:rPr>
-                <w:sz w:val="28"/>
-                <w:szCs w:val="28"/>
-                <w:lang w:val="en-GB"/>
-              </w:rPr>
-              <w:t>Range for mass 1: [3.142, 4.712)</w:t>
-            </w:r>
-          </w:p>
-          <w:p>
-            <w:pPr>
-              <w:rPr>
-                <w:sz w:val="28"/>
-                <w:szCs w:val="28"/>
-                <w:lang w:val="en-GB"/>
-              </w:rPr>
-            </w:pPr>
-            <w:r>
-              <w:rPr>
-                <w:sz w:val="28"/>
-                <w:szCs w:val="28"/>
-                <w:lang w:val="en-GB"/>
-              </w:rPr>
-              <w:t>Range for mass 2: [2.171, 3.257)</w:t>
-            </w:r>
-          </w:p>
-          <w:p>
-            <w:pPr>
-              <w:rPr>
-                <w:sz w:val="28"/>
-                <w:szCs w:val="28"/>
-                <w:lang w:val="en-GB"/>
-              </w:rPr>
-            </w:pPr>
-            <w:r>
-              <w:rPr>
-                <w:sz w:val="28"/>
-                <w:szCs w:val="28"/>
-                <w:lang w:val="en-GB"/>
-              </w:rPr>
-              <w:t>Range for mass 3: [4.072, 6.107)</w:t>
+              <w:t>Uniform (10% mass variance)</w:t>
+            </w:r>
+          </w:p>
+          <w:p>
+            <w:pPr>
+              <w:rPr>
+                <w:sz w:val="28"/>
+                <w:szCs w:val="28"/>
+                <w:lang w:val="en-GB"/>
+              </w:rPr>
+            </w:pPr>
+            <w:r>
+              <w:rPr>
+                <w:sz w:val="28"/>
+                <w:szCs w:val="28"/>
+                <w:lang w:val="en-GB"/>
+              </w:rPr>
+              <w:t>Range for mass 1:</w:t>
+            </w:r>
+          </w:p>
+          <w:p>
+            <w:pPr>
+              <w:rPr>
+                <w:sz w:val="28"/>
+                <w:szCs w:val="28"/>
+                <w:lang w:val="en-GB"/>
+              </w:rPr>
+            </w:pPr>
+            <w:r>
+              <w:rPr>
+                <w:sz w:val="28"/>
+                <w:szCs w:val="28"/>
+                <w:lang w:val="en-GB"/>
+              </w:rPr>
+              <w:t xml:space="preserve">[3.534, 4.319)                                                               Range for mass 2: [2.442, 2.985)                                                              Range for mass 3: [4.580, 5.598)  </w:t>
             </w:r>
           </w:p>
         </w:tc>
@@ -4654,7 +4581,7 @@
                 <w:sz w:val="28"/>
                 <w:szCs w:val="28"/>
               </w:rPr>
-              <w:t>1681.77 +/- 6.90</w:t>
+              <w:t>1130.73 +/- 29.70</w:t>
             </w:r>
           </w:p>
         </w:tc>
@@ -4673,9 +4600,8 @@
               <w:rPr>
                 <w:sz w:val="28"/>
                 <w:szCs w:val="28"/>
-                <w:highlight w:val="yellow"/>
-              </w:rPr>
-              <w:t>1193.56 +/- 122.39</w:t>
+              </w:rPr>
+              <w:t>1055.48 +/- 20.11</w:t>
             </w:r>
           </w:p>
         </w:tc>
@@ -4687,7 +4613,7 @@
           </w:tcPr>
           <w:p>
             <w:r>
-              <w:t>TRPO</w:t>
+              <w:t>PPO</w:t>
             </w:r>
           </w:p>
         </w:tc>
@@ -4696,16 +4622,8 @@
             <w:tcW w:w="2020" w:type="dxa"/>
           </w:tcPr>
           <w:p>
-            <w:pPr>
-              <w:rPr>
-                <w:highlight w:val="red"/>
-              </w:rPr>
-            </w:pPr>
-            <w:r>
-              <w:rPr>
-                <w:highlight w:val="red"/>
-              </w:rPr>
-              <w:t>TS=1M</w:t>
+            <w:r>
+              <w:t>TS=175K</w:t>
             </w:r>
           </w:p>
         </w:tc>
@@ -4727,68 +4645,59 @@
                 <w:szCs w:val="28"/>
                 <w:lang w:val="en-GB"/>
               </w:rPr>
-              <w:t>Uniform (30% mass variance)</w:t>
-            </w:r>
-          </w:p>
-          <w:p>
-            <w:pPr>
-              <w:rPr>
-                <w:sz w:val="28"/>
-                <w:szCs w:val="28"/>
-                <w:lang w:val="en-GB"/>
-              </w:rPr>
-            </w:pPr>
-            <w:r>
-              <w:rPr>
-                <w:sz w:val="28"/>
-                <w:szCs w:val="28"/>
-                <w:lang w:val="en-GB"/>
-              </w:rPr>
-              <w:t>Range for mass 1: [2.749, 5.105)</w:t>
-            </w:r>
-          </w:p>
-          <w:p>
-            <w:pPr>
-              <w:rPr>
-                <w:sz w:val="28"/>
-                <w:szCs w:val="28"/>
-                <w:lang w:val="en-GB"/>
-              </w:rPr>
-            </w:pPr>
-            <w:r>
-              <w:rPr>
-                <w:sz w:val="28"/>
-                <w:szCs w:val="28"/>
-                <w:lang w:val="en-GB"/>
-              </w:rPr>
-              <w:t>Range for mass 2: [1.900, 3.529)</w:t>
-            </w:r>
-          </w:p>
-          <w:p>
-            <w:pPr>
-              <w:rPr>
-                <w:sz w:val="28"/>
-                <w:szCs w:val="28"/>
-                <w:lang w:val="en-GB"/>
-              </w:rPr>
-            </w:pPr>
-            <w:r>
-              <w:rPr>
-                <w:sz w:val="28"/>
-                <w:szCs w:val="28"/>
-                <w:lang w:val="en-GB"/>
-              </w:rPr>
-              <w:t>Range for mass 3: [3.563, 6.616)</w:t>
-            </w:r>
-          </w:p>
-          <w:p>
-            <w:pPr>
-              <w:rPr>
-                <w:sz w:val="28"/>
-                <w:szCs w:val="28"/>
-                <w:lang w:val="en-GB"/>
-              </w:rPr>
-            </w:pPr>
+              <w:t>Uniform (20% mass variance)</w:t>
+            </w:r>
+          </w:p>
+          <w:p>
+            <w:pPr>
+              <w:rPr>
+                <w:sz w:val="28"/>
+                <w:szCs w:val="28"/>
+                <w:lang w:val="en-GB"/>
+              </w:rPr>
+            </w:pPr>
+            <w:r>
+              <w:rPr>
+                <w:sz w:val="28"/>
+                <w:szCs w:val="28"/>
+                <w:lang w:val="en-GB"/>
+              </w:rPr>
+              <w:t xml:space="preserve">Range for mass 1: [3.142, 4.712) </w:t>
+            </w:r>
+          </w:p>
+          <w:p>
+            <w:pPr>
+              <w:rPr>
+                <w:sz w:val="28"/>
+                <w:szCs w:val="28"/>
+                <w:lang w:val="en-GB"/>
+              </w:rPr>
+            </w:pPr>
+            <w:r>
+              <w:rPr>
+                <w:sz w:val="28"/>
+                <w:szCs w:val="28"/>
+                <w:lang w:val="en-GB"/>
+              </w:rPr>
+              <w:t>Range for mass 2: [2.171, 3.257)</w:t>
+            </w:r>
+          </w:p>
+          <w:p>
+            <w:pPr>
+              <w:rPr>
+                <w:sz w:val="28"/>
+                <w:szCs w:val="28"/>
+                <w:lang w:val="en-GB"/>
+              </w:rPr>
+            </w:pPr>
+            <w:r>
+              <w:rPr>
+                <w:sz w:val="28"/>
+                <w:szCs w:val="28"/>
+                <w:lang w:val="en-GB"/>
+              </w:rPr>
+              <w:t>Range for mass 3: [4.072, 6.107)</w:t>
+            </w:r>
           </w:p>
         </w:tc>
         <w:tc>
@@ -4807,7 +4716,7 @@
                 <w:sz w:val="28"/>
                 <w:szCs w:val="28"/>
               </w:rPr>
-              <w:t>1693.54 +/- 3.55</w:t>
+              <w:t>1412.45 +/- 229.11</w:t>
             </w:r>
           </w:p>
         </w:tc>
@@ -4820,16 +4729,14 @@
               <w:rPr>
                 <w:sz w:val="28"/>
                 <w:szCs w:val="28"/>
-                <w:highlight w:val="yellow"/>
-              </w:rPr>
-            </w:pPr>
-            <w:r>
-              <w:rPr>
-                <w:sz w:val="28"/>
-                <w:szCs w:val="28"/>
-                <w:highlight w:val="yellow"/>
-              </w:rPr>
-              <w:t>1259.21 +/- 81.36</w:t>
+              </w:rPr>
+            </w:pPr>
+            <w:r>
+              <w:rPr>
+                <w:sz w:val="28"/>
+                <w:szCs w:val="28"/>
+              </w:rPr>
+              <w:t>801.16 +/- 151.02</w:t>
             </w:r>
           </w:p>
         </w:tc>
@@ -4841,7 +4748,7 @@
           </w:tcPr>
           <w:p>
             <w:r>
-              <w:t>TRPO</w:t>
+              <w:t>PPO</w:t>
             </w:r>
           </w:p>
         </w:tc>
@@ -4850,16 +4757,8 @@
             <w:tcW w:w="2020" w:type="dxa"/>
           </w:tcPr>
           <w:p>
-            <w:pPr>
-              <w:rPr>
-                <w:highlight w:val="red"/>
-              </w:rPr>
-            </w:pPr>
-            <w:r>
-              <w:t>TS=</w:t>
-            </w:r>
-            <w:r>
-              <w:t>1M</w:t>
+            <w:r>
+              <w:t>TS=175K</w:t>
             </w:r>
           </w:p>
         </w:tc>
@@ -4881,58 +4780,58 @@
                 <w:szCs w:val="28"/>
                 <w:lang w:val="en-GB"/>
               </w:rPr>
-              <w:t>Uniform (60% mass variance)</w:t>
-            </w:r>
-          </w:p>
-          <w:p>
-            <w:pPr>
-              <w:rPr>
-                <w:sz w:val="28"/>
-                <w:szCs w:val="28"/>
-                <w:lang w:val="en-GB"/>
-              </w:rPr>
-            </w:pPr>
-            <w:r>
-              <w:rPr>
-                <w:sz w:val="28"/>
-                <w:szCs w:val="28"/>
-                <w:lang w:val="en-GB"/>
-              </w:rPr>
-              <w:t>Range for mass 1: [1.571, 6.283)</w:t>
-            </w:r>
-          </w:p>
-          <w:p>
-            <w:pPr>
-              <w:rPr>
-                <w:sz w:val="28"/>
-                <w:szCs w:val="28"/>
-                <w:lang w:val="en-GB"/>
-              </w:rPr>
-            </w:pPr>
-            <w:r>
-              <w:rPr>
-                <w:sz w:val="28"/>
-                <w:szCs w:val="28"/>
-                <w:lang w:val="en-GB"/>
-              </w:rPr>
-              <w:t>Range for mass 2: [1.086, 4.343)</w:t>
-            </w:r>
-          </w:p>
-          <w:p>
-            <w:pPr>
-              <w:rPr>
-                <w:sz w:val="28"/>
-                <w:szCs w:val="28"/>
-                <w:lang w:val="en-GB"/>
-              </w:rPr>
-            </w:pPr>
-            <w:r>
-              <w:rPr>
-                <w:sz w:val="28"/>
-                <w:szCs w:val="28"/>
-                <w:lang w:val="en-GB"/>
-              </w:rPr>
-              <w:t>Range for mass 3: [2.036, 8.143)</w:t>
+              <w:t>Uniform (30% mass variance)</w:t>
+            </w:r>
+          </w:p>
+          <w:p>
+            <w:pPr>
+              <w:rPr>
+                <w:sz w:val="28"/>
+                <w:szCs w:val="28"/>
+                <w:lang w:val="en-GB"/>
+              </w:rPr>
+            </w:pPr>
+            <w:r>
+              <w:rPr>
+                <w:sz w:val="28"/>
+                <w:szCs w:val="28"/>
+                <w:lang w:val="en-GB"/>
+              </w:rPr>
+              <w:t>Range for mass 1: [2.749, 5.105)</w:t>
+            </w:r>
+          </w:p>
+          <w:p>
+            <w:pPr>
+              <w:rPr>
+                <w:sz w:val="28"/>
+                <w:szCs w:val="28"/>
+                <w:lang w:val="en-GB"/>
+              </w:rPr>
+            </w:pPr>
+            <w:r>
+              <w:rPr>
+                <w:sz w:val="28"/>
+                <w:szCs w:val="28"/>
+                <w:lang w:val="en-GB"/>
+              </w:rPr>
+              <w:t>Range for mass 2: [1.900, 3.529)</w:t>
+            </w:r>
+          </w:p>
+          <w:p>
+            <w:pPr>
+              <w:rPr>
+                <w:sz w:val="28"/>
+                <w:szCs w:val="28"/>
+                <w:lang w:val="en-GB"/>
+              </w:rPr>
+            </w:pPr>
+            <w:r>
+              <w:rPr>
+                <w:sz w:val="28"/>
+                <w:szCs w:val="28"/>
+                <w:lang w:val="en-GB"/>
+              </w:rPr>
+              <w:t>Range for mass 3: [3.563, 6.616)</w:t>
             </w:r>
           </w:p>
         </w:tc>
@@ -4952,7 +4851,7 @@
                 <w:sz w:val="28"/>
                 <w:szCs w:val="28"/>
               </w:rPr>
-              <w:t>1676.72 +/- 32.21</w:t>
+              <w:t>1129.56 +/- 51.17</w:t>
             </w:r>
           </w:p>
         </w:tc>
@@ -4972,8 +4871,9 @@
               <w:rPr>
                 <w:sz w:val="28"/>
                 <w:szCs w:val="28"/>
-              </w:rPr>
-              <w:t>1018.84 +/- 22.32</w:t>
+                <w:highlight w:val="yellow"/>
+              </w:rPr>
+              <w:t>1267.33 +/- 48.50</w:t>
             </w:r>
           </w:p>
         </w:tc>
@@ -4995,7 +4895,7 @@
           </w:tcPr>
           <w:p>
             <w:r>
-              <w:t>TS=175K</w:t>
+              <w:t>TS=500K</w:t>
             </w:r>
           </w:p>
         </w:tc>
@@ -5034,25 +4934,34 @@
                 <w:szCs w:val="28"/>
                 <w:lang w:val="en-GB"/>
               </w:rPr>
-              <w:t>Range for mass 1:</w:t>
-            </w:r>
-          </w:p>
-          <w:p>
-            <w:pPr>
-              <w:rPr>
-                <w:sz w:val="28"/>
-                <w:szCs w:val="28"/>
-                <w:lang w:val="en-GB"/>
-              </w:rPr>
-            </w:pPr>
-            <w:r>
-              <w:rPr>
-                <w:sz w:val="28"/>
-                <w:szCs w:val="28"/>
-                <w:lang w:val="en-GB"/>
-              </w:rPr>
-              <w:t xml:space="preserve">[3.534, 4.319)                                                               Range for mass 2: [2.442, 2.985)                                                              </w:t>
-            </w:r>
+              <w:t>Range for mass 1: [3.534, 4.320)</w:t>
+            </w:r>
+          </w:p>
+          <w:p>
+            <w:pPr>
+              <w:rPr>
+                <w:sz w:val="28"/>
+                <w:szCs w:val="28"/>
+                <w:lang w:val="en-GB"/>
+              </w:rPr>
+            </w:pPr>
+            <w:r>
+              <w:rPr>
+                <w:sz w:val="28"/>
+                <w:szCs w:val="28"/>
+                <w:lang w:val="en-GB"/>
+              </w:rPr>
+              <w:t>Range for mass 2: [2.443, 2.986)</w:t>
+            </w:r>
+          </w:p>
+          <w:p>
+            <w:pPr>
+              <w:rPr>
+                <w:sz w:val="28"/>
+                <w:szCs w:val="28"/>
+                <w:lang w:val="en-GB"/>
+              </w:rPr>
+            </w:pPr>
             <w:r>
               <w:rPr>
                 <w:sz w:val="28"/>
@@ -5060,7 +4969,7 @@
                 <w:lang w:val="en-GB"/>
               </w:rPr>
               <w:lastRenderedPageBreak/>
-              <w:t xml:space="preserve">Range for mass 3: [4.580, 5.598)  </w:t>
+              <w:t>Range for mass 3: [4.580, 5.598)</w:t>
             </w:r>
           </w:p>
         </w:tc>
@@ -5081,7 +4990,7 @@
                 <w:szCs w:val="28"/>
               </w:rPr>
               <w:lastRenderedPageBreak/>
-              <w:t>1130.73 +/- 29.70</w:t>
+              <w:t>1658.27 +/- 44.44</w:t>
             </w:r>
           </w:p>
         </w:tc>
@@ -5101,7 +5010,7 @@
                 <w:sz w:val="28"/>
                 <w:szCs w:val="28"/>
               </w:rPr>
-              <w:t>1055.48 +/- 20.11</w:t>
+              <w:t>1058.04 +/- 79.65</w:t>
             </w:r>
           </w:p>
         </w:tc>
@@ -5123,7 +5032,7 @@
           </w:tcPr>
           <w:p>
             <w:r>
-              <w:t>TS=175K</w:t>
+              <w:t>TS=500K</w:t>
             </w:r>
           </w:p>
         </w:tc>
@@ -5162,7 +5071,7 @@
                 <w:szCs w:val="28"/>
                 <w:lang w:val="en-GB"/>
               </w:rPr>
-              <w:t xml:space="preserve">Range for mass 1: [3.142, 4.712) </w:t>
+              <w:t>Range for mass 1: [3.142, 4.712)</w:t>
             </w:r>
           </w:p>
           <w:p>
@@ -5216,7 +5125,7 @@
                 <w:sz w:val="28"/>
                 <w:szCs w:val="28"/>
               </w:rPr>
-              <w:t>1412.45 +/- 229.11</w:t>
+              <w:t>1652.04 +/- 44.26</w:t>
             </w:r>
           </w:p>
         </w:tc>
@@ -5236,7 +5145,7 @@
                 <w:sz w:val="28"/>
                 <w:szCs w:val="28"/>
               </w:rPr>
-              <w:t>801.16 +/- 151.02</w:t>
+              <w:t>907.13 +/- 77.20</w:t>
             </w:r>
           </w:p>
         </w:tc>
@@ -5258,7 +5167,7 @@
           </w:tcPr>
           <w:p>
             <w:r>
-              <w:t>TS=175K</w:t>
+              <w:t>TS=500K</w:t>
             </w:r>
           </w:p>
         </w:tc>
@@ -5351,7 +5260,7 @@
                 <w:sz w:val="28"/>
                 <w:szCs w:val="28"/>
               </w:rPr>
-              <w:t>1129.56 +/- 51.17</w:t>
+              <w:t>1734.12 +/- 7.45</w:t>
             </w:r>
           </w:p>
         </w:tc>
@@ -5373,7 +5282,7 @@
                 <w:szCs w:val="28"/>
                 <w:highlight w:val="yellow"/>
               </w:rPr>
-              <w:t>1267.33 +/- 48.50</w:t>
+              <w:t>1299.25 +/- 79.71</w:t>
             </w:r>
           </w:p>
         </w:tc>
@@ -5417,58 +5326,58 @@
                 <w:szCs w:val="28"/>
                 <w:lang w:val="en-GB"/>
               </w:rPr>
-              <w:t>Uniform (10% mass variance)</w:t>
-            </w:r>
-          </w:p>
-          <w:p>
-            <w:pPr>
-              <w:rPr>
-                <w:sz w:val="28"/>
-                <w:szCs w:val="28"/>
-                <w:lang w:val="en-GB"/>
-              </w:rPr>
-            </w:pPr>
-            <w:r>
-              <w:rPr>
-                <w:sz w:val="28"/>
-                <w:szCs w:val="28"/>
-                <w:lang w:val="en-GB"/>
-              </w:rPr>
-              <w:t>Range for mass 1: [3.534, 4.320)</w:t>
-            </w:r>
-          </w:p>
-          <w:p>
-            <w:pPr>
-              <w:rPr>
-                <w:sz w:val="28"/>
-                <w:szCs w:val="28"/>
-                <w:lang w:val="en-GB"/>
-              </w:rPr>
-            </w:pPr>
-            <w:r>
-              <w:rPr>
-                <w:sz w:val="28"/>
-                <w:szCs w:val="28"/>
-                <w:lang w:val="en-GB"/>
-              </w:rPr>
-              <w:t>Range for mass 2: [2.443, 2.986)</w:t>
-            </w:r>
-          </w:p>
-          <w:p>
-            <w:pPr>
-              <w:rPr>
-                <w:sz w:val="28"/>
-                <w:szCs w:val="28"/>
-                <w:lang w:val="en-GB"/>
-              </w:rPr>
-            </w:pPr>
-            <w:r>
-              <w:rPr>
-                <w:sz w:val="28"/>
-                <w:szCs w:val="28"/>
-                <w:lang w:val="en-GB"/>
-              </w:rPr>
-              <w:t>Range for mass 3: [4.580, 5.598)</w:t>
+              <w:t>Uniform (40% mass variance)</w:t>
+            </w:r>
+          </w:p>
+          <w:p>
+            <w:pPr>
+              <w:rPr>
+                <w:sz w:val="28"/>
+                <w:szCs w:val="28"/>
+                <w:lang w:val="en-GB"/>
+              </w:rPr>
+            </w:pPr>
+            <w:r>
+              <w:rPr>
+                <w:sz w:val="28"/>
+                <w:szCs w:val="28"/>
+                <w:lang w:val="en-GB"/>
+              </w:rPr>
+              <w:t>Range for mass 1: [2.356, 5.498)</w:t>
+            </w:r>
+          </w:p>
+          <w:p>
+            <w:pPr>
+              <w:rPr>
+                <w:sz w:val="28"/>
+                <w:szCs w:val="28"/>
+                <w:lang w:val="en-GB"/>
+              </w:rPr>
+            </w:pPr>
+            <w:r>
+              <w:rPr>
+                <w:sz w:val="28"/>
+                <w:szCs w:val="28"/>
+                <w:lang w:val="en-GB"/>
+              </w:rPr>
+              <w:t>Range for mass 2: [1.629, 3.800)</w:t>
+            </w:r>
+          </w:p>
+          <w:p>
+            <w:pPr>
+              <w:rPr>
+                <w:sz w:val="28"/>
+                <w:szCs w:val="28"/>
+                <w:lang w:val="en-GB"/>
+              </w:rPr>
+            </w:pPr>
+            <w:r>
+              <w:rPr>
+                <w:sz w:val="28"/>
+                <w:szCs w:val="28"/>
+                <w:lang w:val="en-GB"/>
+              </w:rPr>
+              <w:t>Range for mass 3: [3.054, 7.125)</w:t>
             </w:r>
           </w:p>
         </w:tc>
@@ -5488,7 +5397,7 @@
                 <w:sz w:val="28"/>
                 <w:szCs w:val="28"/>
               </w:rPr>
-              <w:t>1658.27 +/- 44.44</w:t>
+              <w:t>1533.96 +/- 59.65</w:t>
             </w:r>
           </w:p>
         </w:tc>
@@ -5508,7 +5417,7 @@
                 <w:sz w:val="28"/>
                 <w:szCs w:val="28"/>
               </w:rPr>
-              <w:t>1058.04 +/- 79.65</w:t>
+              <w:t>1041.09 +/- 170.18</w:t>
             </w:r>
           </w:p>
         </w:tc>
@@ -5552,58 +5461,58 @@
                 <w:szCs w:val="28"/>
                 <w:lang w:val="en-GB"/>
               </w:rPr>
-              <w:t>Uniform (20% mass variance)</w:t>
-            </w:r>
-          </w:p>
-          <w:p>
-            <w:pPr>
-              <w:rPr>
-                <w:sz w:val="28"/>
-                <w:szCs w:val="28"/>
-                <w:lang w:val="en-GB"/>
-              </w:rPr>
-            </w:pPr>
-            <w:r>
-              <w:rPr>
-                <w:sz w:val="28"/>
-                <w:szCs w:val="28"/>
-                <w:lang w:val="en-GB"/>
-              </w:rPr>
-              <w:t>Range for mass 1: [3.142, 4.712)</w:t>
-            </w:r>
-          </w:p>
-          <w:p>
-            <w:pPr>
-              <w:rPr>
-                <w:sz w:val="28"/>
-                <w:szCs w:val="28"/>
-                <w:lang w:val="en-GB"/>
-              </w:rPr>
-            </w:pPr>
-            <w:r>
-              <w:rPr>
-                <w:sz w:val="28"/>
-                <w:szCs w:val="28"/>
-                <w:lang w:val="en-GB"/>
-              </w:rPr>
-              <w:t>Range for mass 2: [2.171, 3.257)</w:t>
-            </w:r>
-          </w:p>
-          <w:p>
-            <w:pPr>
-              <w:rPr>
-                <w:sz w:val="28"/>
-                <w:szCs w:val="28"/>
-                <w:lang w:val="en-GB"/>
-              </w:rPr>
-            </w:pPr>
-            <w:r>
-              <w:rPr>
-                <w:sz w:val="28"/>
-                <w:szCs w:val="28"/>
-                <w:lang w:val="en-GB"/>
-              </w:rPr>
-              <w:t>Range for mass 3: [4.072, 6.107)</w:t>
+              <w:t>Uniform (60% mass variance)</w:t>
+            </w:r>
+          </w:p>
+          <w:p>
+            <w:pPr>
+              <w:rPr>
+                <w:sz w:val="28"/>
+                <w:szCs w:val="28"/>
+                <w:lang w:val="en-GB"/>
+              </w:rPr>
+            </w:pPr>
+            <w:r>
+              <w:rPr>
+                <w:sz w:val="28"/>
+                <w:szCs w:val="28"/>
+                <w:lang w:val="en-GB"/>
+              </w:rPr>
+              <w:t>Range for mass 1: [1.571, 6.283)</w:t>
+            </w:r>
+          </w:p>
+          <w:p>
+            <w:pPr>
+              <w:rPr>
+                <w:sz w:val="28"/>
+                <w:szCs w:val="28"/>
+                <w:lang w:val="en-GB"/>
+              </w:rPr>
+            </w:pPr>
+            <w:r>
+              <w:rPr>
+                <w:sz w:val="28"/>
+                <w:szCs w:val="28"/>
+                <w:lang w:val="en-GB"/>
+              </w:rPr>
+              <w:t>Range for mass 2: [1.086, 4.343)</w:t>
+            </w:r>
+          </w:p>
+          <w:p>
+            <w:pPr>
+              <w:rPr>
+                <w:sz w:val="28"/>
+                <w:szCs w:val="28"/>
+                <w:lang w:val="en-GB"/>
+              </w:rPr>
+            </w:pPr>
+            <w:r>
+              <w:rPr>
+                <w:sz w:val="28"/>
+                <w:szCs w:val="28"/>
+                <w:lang w:val="en-GB"/>
+              </w:rPr>
+              <w:t>Range for mass 3: [2.036, 8.143)</w:t>
             </w:r>
           </w:p>
         </w:tc>
@@ -5623,7 +5532,7 @@
                 <w:sz w:val="28"/>
                 <w:szCs w:val="28"/>
               </w:rPr>
-              <w:t>1652.04 +/- 44.26</w:t>
+              <w:t>1573.85 +/- 151.28</w:t>
             </w:r>
           </w:p>
         </w:tc>
@@ -5642,8 +5551,9 @@
               <w:rPr>
                 <w:sz w:val="28"/>
                 <w:szCs w:val="28"/>
-              </w:rPr>
-              <w:t>907.13 +/- 77.20</w:t>
+                <w:highlight w:val="yellow"/>
+              </w:rPr>
+              <w:t>1236.25 +/- 204.97</w:t>
             </w:r>
           </w:p>
         </w:tc>
@@ -5665,7 +5575,7 @@
           </w:tcPr>
           <w:p>
             <w:r>
-              <w:t>TS=500K</w:t>
+              <w:t>TS=1M</w:t>
             </w:r>
           </w:p>
         </w:tc>
@@ -5687,41 +5597,41 @@
                 <w:szCs w:val="28"/>
                 <w:lang w:val="en-GB"/>
               </w:rPr>
-              <w:t>Uniform (30% mass variance)</w:t>
-            </w:r>
-          </w:p>
-          <w:p>
-            <w:pPr>
-              <w:rPr>
-                <w:sz w:val="28"/>
-                <w:szCs w:val="28"/>
-                <w:lang w:val="en-GB"/>
-              </w:rPr>
-            </w:pPr>
-            <w:r>
-              <w:rPr>
-                <w:sz w:val="28"/>
-                <w:szCs w:val="28"/>
-                <w:lang w:val="en-GB"/>
-              </w:rPr>
-              <w:t>Range for mass 1: [2.749, 5.105)</w:t>
-            </w:r>
-          </w:p>
-          <w:p>
-            <w:pPr>
-              <w:rPr>
-                <w:sz w:val="28"/>
-                <w:szCs w:val="28"/>
-                <w:lang w:val="en-GB"/>
-              </w:rPr>
-            </w:pPr>
-            <w:r>
-              <w:rPr>
-                <w:sz w:val="28"/>
-                <w:szCs w:val="28"/>
-                <w:lang w:val="en-GB"/>
-              </w:rPr>
-              <w:t>Range for mass 2: [1.900, 3.529)</w:t>
+              <w:t>Uniform (10% mass variance)</w:t>
+            </w:r>
+          </w:p>
+          <w:p>
+            <w:pPr>
+              <w:rPr>
+                <w:sz w:val="28"/>
+                <w:szCs w:val="28"/>
+                <w:lang w:val="en-GB"/>
+              </w:rPr>
+            </w:pPr>
+            <w:r>
+              <w:rPr>
+                <w:sz w:val="28"/>
+                <w:szCs w:val="28"/>
+                <w:lang w:val="en-GB"/>
+              </w:rPr>
+              <w:t>Range for mass 1: [3.534, 4.320)</w:t>
+            </w:r>
+          </w:p>
+          <w:p>
+            <w:pPr>
+              <w:rPr>
+                <w:sz w:val="28"/>
+                <w:szCs w:val="28"/>
+                <w:lang w:val="en-GB"/>
+              </w:rPr>
+            </w:pPr>
+            <w:r>
+              <w:rPr>
+                <w:sz w:val="28"/>
+                <w:szCs w:val="28"/>
+                <w:lang w:val="en-GB"/>
+              </w:rPr>
+              <w:t>Range for mass 2: [2.443, 2.986)</w:t>
             </w:r>
           </w:p>
           <w:p>
@@ -5739,7 +5649,7 @@
                 <w:lang w:val="en-GB"/>
               </w:rPr>
               <w:lastRenderedPageBreak/>
-              <w:t>Range for mass 3: [3.563, 6.616)</w:t>
+              <w:t>Range for mass 3: [4.580, 5.598)</w:t>
             </w:r>
           </w:p>
         </w:tc>
@@ -5760,414 +5670,6 @@
                 <w:szCs w:val="28"/>
               </w:rPr>
               <w:lastRenderedPageBreak/>
-              <w:t>1734.12 +/- 7.45</w:t>
-            </w:r>
-          </w:p>
-        </w:tc>
-        <w:tc>
-          <w:tcPr>
-            <w:tcW w:w="1577" w:type="dxa"/>
-          </w:tcPr>
-          <w:p>
-            <w:pPr>
-              <w:rPr>
-                <w:sz w:val="28"/>
-                <w:szCs w:val="28"/>
-                <w:highlight w:val="yellow"/>
-              </w:rPr>
-            </w:pPr>
-            <w:r>
-              <w:rPr>
-                <w:sz w:val="28"/>
-                <w:szCs w:val="28"/>
-                <w:highlight w:val="yellow"/>
-              </w:rPr>
-              <w:t>1299.25 +/- 79.71</w:t>
-            </w:r>
-          </w:p>
-        </w:tc>
-      </w:tr>
-      <w:tr>
-        <w:tc>
-          <w:tcPr>
-            <w:tcW w:w="1661" w:type="dxa"/>
-          </w:tcPr>
-          <w:p>
-            <w:r>
-              <w:t>PPO</w:t>
-            </w:r>
-          </w:p>
-        </w:tc>
-        <w:tc>
-          <w:tcPr>
-            <w:tcW w:w="2020" w:type="dxa"/>
-          </w:tcPr>
-          <w:p>
-            <w:r>
-              <w:t>TS=500K</w:t>
-            </w:r>
-          </w:p>
-        </w:tc>
-        <w:tc>
-          <w:tcPr>
-            <w:tcW w:w="2793" w:type="dxa"/>
-          </w:tcPr>
-          <w:p>
-            <w:pPr>
-              <w:rPr>
-                <w:sz w:val="28"/>
-                <w:szCs w:val="28"/>
-                <w:lang w:val="en-GB"/>
-              </w:rPr>
-            </w:pPr>
-            <w:r>
-              <w:rPr>
-                <w:sz w:val="28"/>
-                <w:szCs w:val="28"/>
-                <w:lang w:val="en-GB"/>
-              </w:rPr>
-              <w:t>Uniform (40% mass variance)</w:t>
-            </w:r>
-          </w:p>
-          <w:p>
-            <w:pPr>
-              <w:rPr>
-                <w:sz w:val="28"/>
-                <w:szCs w:val="28"/>
-                <w:lang w:val="en-GB"/>
-              </w:rPr>
-            </w:pPr>
-            <w:r>
-              <w:rPr>
-                <w:sz w:val="28"/>
-                <w:szCs w:val="28"/>
-                <w:lang w:val="en-GB"/>
-              </w:rPr>
-              <w:t>Range for mass 1: [2.356, 5.498)</w:t>
-            </w:r>
-          </w:p>
-          <w:p>
-            <w:pPr>
-              <w:rPr>
-                <w:sz w:val="28"/>
-                <w:szCs w:val="28"/>
-                <w:lang w:val="en-GB"/>
-              </w:rPr>
-            </w:pPr>
-            <w:r>
-              <w:rPr>
-                <w:sz w:val="28"/>
-                <w:szCs w:val="28"/>
-                <w:lang w:val="en-GB"/>
-              </w:rPr>
-              <w:t>Range for mass 2: [1.629, 3.800)</w:t>
-            </w:r>
-          </w:p>
-          <w:p>
-            <w:pPr>
-              <w:rPr>
-                <w:sz w:val="28"/>
-                <w:szCs w:val="28"/>
-                <w:lang w:val="en-GB"/>
-              </w:rPr>
-            </w:pPr>
-            <w:r>
-              <w:rPr>
-                <w:sz w:val="28"/>
-                <w:szCs w:val="28"/>
-                <w:lang w:val="en-GB"/>
-              </w:rPr>
-              <w:t>Range for mass 3: [3.054, 7.125)</w:t>
-            </w:r>
-          </w:p>
-        </w:tc>
-        <w:tc>
-          <w:tcPr>
-            <w:tcW w:w="1577" w:type="dxa"/>
-          </w:tcPr>
-          <w:p>
-            <w:pPr>
-              <w:rPr>
-                <w:sz w:val="28"/>
-                <w:szCs w:val="28"/>
-              </w:rPr>
-            </w:pPr>
-            <w:r>
-              <w:rPr>
-                <w:sz w:val="28"/>
-                <w:szCs w:val="28"/>
-              </w:rPr>
-              <w:t>1533.96 +/- 59.65</w:t>
-            </w:r>
-          </w:p>
-        </w:tc>
-        <w:tc>
-          <w:tcPr>
-            <w:tcW w:w="1577" w:type="dxa"/>
-          </w:tcPr>
-          <w:p>
-            <w:pPr>
-              <w:rPr>
-                <w:sz w:val="28"/>
-                <w:szCs w:val="28"/>
-              </w:rPr>
-            </w:pPr>
-            <w:r>
-              <w:rPr>
-                <w:sz w:val="28"/>
-                <w:szCs w:val="28"/>
-              </w:rPr>
-              <w:t>1041.09 +/- 170.18</w:t>
-            </w:r>
-          </w:p>
-        </w:tc>
-      </w:tr>
-      <w:tr>
-        <w:tc>
-          <w:tcPr>
-            <w:tcW w:w="1661" w:type="dxa"/>
-          </w:tcPr>
-          <w:p>
-            <w:r>
-              <w:t>PPO</w:t>
-            </w:r>
-          </w:p>
-        </w:tc>
-        <w:tc>
-          <w:tcPr>
-            <w:tcW w:w="2020" w:type="dxa"/>
-          </w:tcPr>
-          <w:p>
-            <w:r>
-              <w:t>TS=500K</w:t>
-            </w:r>
-          </w:p>
-        </w:tc>
-        <w:tc>
-          <w:tcPr>
-            <w:tcW w:w="2793" w:type="dxa"/>
-          </w:tcPr>
-          <w:p>
-            <w:pPr>
-              <w:rPr>
-                <w:sz w:val="28"/>
-                <w:szCs w:val="28"/>
-                <w:lang w:val="en-GB"/>
-              </w:rPr>
-            </w:pPr>
-            <w:r>
-              <w:rPr>
-                <w:sz w:val="28"/>
-                <w:szCs w:val="28"/>
-                <w:lang w:val="en-GB"/>
-              </w:rPr>
-              <w:t>Uniform (60% mass variance)</w:t>
-            </w:r>
-          </w:p>
-          <w:p>
-            <w:pPr>
-              <w:rPr>
-                <w:sz w:val="28"/>
-                <w:szCs w:val="28"/>
-                <w:lang w:val="en-GB"/>
-              </w:rPr>
-            </w:pPr>
-            <w:r>
-              <w:rPr>
-                <w:sz w:val="28"/>
-                <w:szCs w:val="28"/>
-                <w:lang w:val="en-GB"/>
-              </w:rPr>
-              <w:t>Range for mass 1: [1.571, 6.283)</w:t>
-            </w:r>
-          </w:p>
-          <w:p>
-            <w:pPr>
-              <w:rPr>
-                <w:sz w:val="28"/>
-                <w:szCs w:val="28"/>
-                <w:lang w:val="en-GB"/>
-              </w:rPr>
-            </w:pPr>
-            <w:r>
-              <w:rPr>
-                <w:sz w:val="28"/>
-                <w:szCs w:val="28"/>
-                <w:lang w:val="en-GB"/>
-              </w:rPr>
-              <w:t>Range for mass 2: [1.086, 4.343)</w:t>
-            </w:r>
-          </w:p>
-          <w:p>
-            <w:pPr>
-              <w:rPr>
-                <w:sz w:val="28"/>
-                <w:szCs w:val="28"/>
-                <w:lang w:val="en-GB"/>
-              </w:rPr>
-            </w:pPr>
-            <w:r>
-              <w:rPr>
-                <w:sz w:val="28"/>
-                <w:szCs w:val="28"/>
-                <w:lang w:val="en-GB"/>
-              </w:rPr>
-              <w:t>Range for mass 3: [2.036, 8.143)</w:t>
-            </w:r>
-          </w:p>
-        </w:tc>
-        <w:tc>
-          <w:tcPr>
-            <w:tcW w:w="1577" w:type="dxa"/>
-          </w:tcPr>
-          <w:p>
-            <w:pPr>
-              <w:rPr>
-                <w:sz w:val="28"/>
-                <w:szCs w:val="28"/>
-              </w:rPr>
-            </w:pPr>
-            <w:r>
-              <w:rPr>
-                <w:sz w:val="28"/>
-                <w:szCs w:val="28"/>
-              </w:rPr>
-              <w:t>1573.85 +/- 151.28</w:t>
-            </w:r>
-          </w:p>
-        </w:tc>
-        <w:tc>
-          <w:tcPr>
-            <w:tcW w:w="1577" w:type="dxa"/>
-          </w:tcPr>
-          <w:p>
-            <w:pPr>
-              <w:rPr>
-                <w:sz w:val="28"/>
-                <w:szCs w:val="28"/>
-              </w:rPr>
-            </w:pPr>
-            <w:r>
-              <w:rPr>
-                <w:sz w:val="28"/>
-                <w:szCs w:val="28"/>
-                <w:highlight w:val="yellow"/>
-              </w:rPr>
-              <w:t>1236.25 +/- 204.97</w:t>
-            </w:r>
-          </w:p>
-        </w:tc>
-      </w:tr>
-      <w:tr>
-        <w:tc>
-          <w:tcPr>
-            <w:tcW w:w="1661" w:type="dxa"/>
-          </w:tcPr>
-          <w:p>
-            <w:r>
-              <w:t>PPO</w:t>
-            </w:r>
-          </w:p>
-        </w:tc>
-        <w:tc>
-          <w:tcPr>
-            <w:tcW w:w="2020" w:type="dxa"/>
-          </w:tcPr>
-          <w:p>
-            <w:r>
-              <w:t>TS=1M</w:t>
-            </w:r>
-          </w:p>
-        </w:tc>
-        <w:tc>
-          <w:tcPr>
-            <w:tcW w:w="2793" w:type="dxa"/>
-          </w:tcPr>
-          <w:p>
-            <w:pPr>
-              <w:rPr>
-                <w:sz w:val="28"/>
-                <w:szCs w:val="28"/>
-                <w:lang w:val="en-GB"/>
-              </w:rPr>
-            </w:pPr>
-            <w:r>
-              <w:rPr>
-                <w:sz w:val="28"/>
-                <w:szCs w:val="28"/>
-                <w:lang w:val="en-GB"/>
-              </w:rPr>
-              <w:t>Uniform (10% mass variance)</w:t>
-            </w:r>
-          </w:p>
-          <w:p>
-            <w:pPr>
-              <w:rPr>
-                <w:sz w:val="28"/>
-                <w:szCs w:val="28"/>
-                <w:lang w:val="en-GB"/>
-              </w:rPr>
-            </w:pPr>
-            <w:r>
-              <w:rPr>
-                <w:sz w:val="28"/>
-                <w:szCs w:val="28"/>
-                <w:lang w:val="en-GB"/>
-              </w:rPr>
-              <w:t>Range for mass 1: [3.534, 4.320)</w:t>
-            </w:r>
-          </w:p>
-          <w:p>
-            <w:pPr>
-              <w:rPr>
-                <w:sz w:val="28"/>
-                <w:szCs w:val="28"/>
-                <w:lang w:val="en-GB"/>
-              </w:rPr>
-            </w:pPr>
-            <w:r>
-              <w:rPr>
-                <w:sz w:val="28"/>
-                <w:szCs w:val="28"/>
-                <w:lang w:val="en-GB"/>
-              </w:rPr>
-              <w:t>Range for mass 2: [2.443, 2.986)</w:t>
-            </w:r>
-          </w:p>
-          <w:p>
-            <w:pPr>
-              <w:rPr>
-                <w:sz w:val="28"/>
-                <w:szCs w:val="28"/>
-                <w:lang w:val="en-GB"/>
-              </w:rPr>
-            </w:pPr>
-            <w:r>
-              <w:rPr>
-                <w:sz w:val="28"/>
-                <w:szCs w:val="28"/>
-                <w:lang w:val="en-GB"/>
-              </w:rPr>
-              <w:t>Range for mass 3: [4.580, 5.598)</w:t>
-            </w:r>
-          </w:p>
-        </w:tc>
-        <w:tc>
-          <w:tcPr>
-            <w:tcW w:w="1577" w:type="dxa"/>
-          </w:tcPr>
-          <w:p>
-            <w:pPr>
-              <w:rPr>
-                <w:sz w:val="28"/>
-                <w:szCs w:val="28"/>
-              </w:rPr>
-            </w:pPr>
-            <w:r>
-              <w:rPr>
-                <w:sz w:val="28"/>
-                <w:szCs w:val="28"/>
-              </w:rPr>
               <w:t>1063.45 +/- 35.99</w:t>
             </w:r>
           </w:p>
@@ -6239,19 +5741,11 @@
           <w:lang w:val="en-GB"/>
         </w:rPr>
       </w:pPr>
-      <w:proofErr w:type="gramStart"/>
       <w:r>
         <w:rPr>
           <w:lang w:val="en-GB"/>
         </w:rPr>
-        <w:t>LR  using</w:t>
-      </w:r>
-      <w:proofErr w:type="gramEnd"/>
-      <w:r>
-        <w:rPr>
-          <w:lang w:val="en-GB"/>
-        </w:rPr>
-        <w:t xml:space="preserve"> PPO = 3e-4, LR using TRPO = 1e-3 (IF NOT SPECIFIED)</w:t>
+        <w:t>LR  using PPO = 3e-4, LR using TRPO = 1e-3 (IF NOT SPECIFIED)</w:t>
       </w:r>
     </w:p>
     <w:tbl>
@@ -6329,17 +5823,8 @@
                 <w:sz w:val="30"/>
                 <w:szCs w:val="30"/>
               </w:rPr>
-              <w:t xml:space="preserve">UDR </w:t>
-            </w:r>
-            <w:proofErr w:type="spellStart"/>
-            <w:r>
-              <w:rPr>
-                <w:sz w:val="30"/>
-                <w:szCs w:val="30"/>
-              </w:rPr>
-              <w:t>distribution</w:t>
-            </w:r>
-            <w:proofErr w:type="spellEnd"/>
+              <w:t>UDR distribution</w:t>
+            </w:r>
           </w:p>
         </w:tc>
         <w:tc>
@@ -6462,16 +5947,7 @@
                 <w:szCs w:val="30"/>
                 <w:lang w:val="en-GB"/>
               </w:rPr>
-              <w:t xml:space="preserve">Range for mass 1: [2.749, 5.105) </w:t>
-            </w:r>
-            <w:r>
-              <w:rPr>
-                <w:sz w:val="30"/>
-                <w:szCs w:val="30"/>
-                <w:lang w:val="en-GB"/>
-              </w:rPr>
-              <w:lastRenderedPageBreak/>
-              <w:t>Range for mass 2: [1.900, 3.529) Range for mass 3: [3.563, 6.616)</w:t>
+              <w:t>Range for mass 1: [2.749, 5.105) Range for mass 2: [1.900, 3.529) Range for mass 3: [3.563, 6.616)</w:t>
             </w:r>
           </w:p>
         </w:tc>
@@ -6491,7 +5967,6 @@
                 <w:sz w:val="30"/>
                 <w:szCs w:val="30"/>
               </w:rPr>
-              <w:lastRenderedPageBreak/>
               <w:t>58.78 +/- 4.26</w:t>
             </w:r>
           </w:p>
@@ -6720,7 +6195,16 @@
                 <w:szCs w:val="30"/>
                 <w:lang w:val="en-GB"/>
               </w:rPr>
-              <w:t>Range for mass 1: [2.749, 5.105) Range for mass 2: [1.900, 3.529) Range for mass 3: [3.563, 6.616)</w:t>
+              <w:t xml:space="preserve">Range for mass 1: [2.749, 5.105) Range for </w:t>
+            </w:r>
+            <w:r>
+              <w:rPr>
+                <w:sz w:val="30"/>
+                <w:szCs w:val="30"/>
+                <w:lang w:val="en-GB"/>
+              </w:rPr>
+              <w:lastRenderedPageBreak/>
+              <w:t>mass 2: [1.900, 3.529) Range for mass 3: [3.563, 6.616)</w:t>
             </w:r>
           </w:p>
         </w:tc>
@@ -6742,6 +6226,7 @@
                 <w:szCs w:val="30"/>
                 <w:lang w:val="en-GB"/>
               </w:rPr>
+              <w:lastRenderedPageBreak/>
               <w:t>61.51 +/- 7.88</w:t>
             </w:r>
           </w:p>
@@ -6848,16 +6333,7 @@
                 <w:szCs w:val="30"/>
                 <w:lang w:val="en-GB"/>
               </w:rPr>
-              <w:t xml:space="preserve">Range for mass 1: [2.749, 5.105) Range for mass 2: [1.900, 3.529) Range for </w:t>
-            </w:r>
-            <w:r>
-              <w:rPr>
-                <w:sz w:val="30"/>
-                <w:szCs w:val="30"/>
-                <w:lang w:val="en-GB"/>
-              </w:rPr>
-              <w:lastRenderedPageBreak/>
-              <w:t>mass 3: [3.563, 6.616)</w:t>
+              <w:t>Range for mass 1: [2.749, 5.105) Range for mass 2: [1.900, 3.529) Range for mass 3: [3.563, 6.616)</w:t>
             </w:r>
           </w:p>
         </w:tc>
@@ -6879,7 +6355,6 @@
                 <w:szCs w:val="30"/>
                 <w:lang w:val="en-GB"/>
               </w:rPr>
-              <w:lastRenderedPageBreak/>
               <w:t>53.25 +/- 2.87</w:t>
             </w:r>
           </w:p>
@@ -7183,6 +6658,7 @@
                 <w:sz w:val="30"/>
                 <w:szCs w:val="30"/>
               </w:rPr>
+              <w:lastRenderedPageBreak/>
               <w:t>TRPO</w:t>
             </w:r>
           </w:p>
@@ -7368,7 +6844,6 @@
                 <w:szCs w:val="30"/>
                 <w:lang w:val="en-GB"/>
               </w:rPr>
-              <w:lastRenderedPageBreak/>
               <w:t>Range for mass 1: [2.749, 5.105) Range for mass 2: [1.900, 3.529) Range for mass 3: [3.563, 6.616)</w:t>
             </w:r>
           </w:p>
@@ -7391,7 +6866,6 @@
                 <w:szCs w:val="30"/>
                 <w:lang w:val="en-GB"/>
               </w:rPr>
-              <w:lastRenderedPageBreak/>
               <w:t>115.24 +/- 31.57</w:t>
             </w:r>
           </w:p>
@@ -7637,7 +7111,16 @@
                 <w:szCs w:val="30"/>
                 <w:lang w:val="en-GB"/>
               </w:rPr>
-              <w:t>Range for mass 1: [2.749, 5.105) Range for mass 2: [1.900, 3.529) Range for mass 3: [3.563, 6.616)</w:t>
+              <w:t xml:space="preserve">Range for mass 1: [2.749, 5.105) </w:t>
+            </w:r>
+            <w:r>
+              <w:rPr>
+                <w:sz w:val="30"/>
+                <w:szCs w:val="30"/>
+                <w:lang w:val="en-GB"/>
+              </w:rPr>
+              <w:lastRenderedPageBreak/>
+              <w:t>Range for mass 2: [1.900, 3.529) Range for mass 3: [3.563, 6.616)</w:t>
             </w:r>
           </w:p>
         </w:tc>
@@ -7657,6 +7140,7 @@
                 <w:sz w:val="30"/>
                 <w:szCs w:val="30"/>
               </w:rPr>
+              <w:lastRenderedPageBreak/>
               <w:t>92.62 +/- 1.07</w:t>
             </w:r>
           </w:p>
@@ -7736,21 +7220,7 @@
                 <w:sz w:val="30"/>
                 <w:szCs w:val="30"/>
               </w:rPr>
-              <w:t>=</w:t>
-            </w:r>
-            <w:r>
-              <w:rPr>
-                <w:sz w:val="30"/>
-                <w:szCs w:val="30"/>
-              </w:rPr>
-              <w:t>25</w:t>
-            </w:r>
-            <w:r>
-              <w:rPr>
-                <w:sz w:val="30"/>
-                <w:szCs w:val="30"/>
-              </w:rPr>
-              <w:t>K, LR=1E-4</w:t>
+              <w:t>=25K, LR=1E-4</w:t>
             </w:r>
           </w:p>
         </w:tc>
@@ -7789,16 +7259,7 @@
                 <w:szCs w:val="30"/>
                 <w:lang w:val="en-GB"/>
               </w:rPr>
-              <w:t xml:space="preserve">Range for mass 1: [2.749, 5.105) Range for mass 2: </w:t>
-            </w:r>
-            <w:r>
-              <w:rPr>
-                <w:sz w:val="30"/>
-                <w:szCs w:val="30"/>
-                <w:lang w:val="en-GB"/>
-              </w:rPr>
-              <w:lastRenderedPageBreak/>
-              <w:t>[1.900, 3.529) Range for mass 3: [3.563, 6.616)</w:t>
+              <w:t>Range for mass 1: [2.749, 5.105) Range for mass 2: [1.900, 3.529) Range for mass 3: [3.563, 6.616)</w:t>
             </w:r>
           </w:p>
         </w:tc>
@@ -7818,7 +7279,6 @@
                 <w:sz w:val="30"/>
                 <w:szCs w:val="30"/>
               </w:rPr>
-              <w:lastRenderedPageBreak/>
               <w:t>66.30 +/- 2.09</w:t>
             </w:r>
           </w:p>
@@ -8089,7 +7549,16 @@
                 <w:szCs w:val="30"/>
                 <w:lang w:val="en-GB"/>
               </w:rPr>
-              <w:t>Range for mass 1: [2.749, 5.105) Range for mass 2: [1.900, 3.529) Range for mass 3: [3.563, 6.616)</w:t>
+              <w:t xml:space="preserve">Range for mass 1: [2.749, 5.105) Range for mass 2: [1.900, 3.529) Range for </w:t>
+            </w:r>
+            <w:r>
+              <w:rPr>
+                <w:sz w:val="30"/>
+                <w:szCs w:val="30"/>
+                <w:lang w:val="en-GB"/>
+              </w:rPr>
+              <w:lastRenderedPageBreak/>
+              <w:t>mass 3: [3.563, 6.616)</w:t>
             </w:r>
           </w:p>
         </w:tc>
@@ -8109,6 +7578,7 @@
                 <w:sz w:val="30"/>
                 <w:szCs w:val="30"/>
               </w:rPr>
+              <w:lastRenderedPageBreak/>
               <w:t>50.08 +/- 1.16</w:t>
             </w:r>
           </w:p>
@@ -8307,7 +7777,6 @@
                 <w:sz w:val="30"/>
                 <w:szCs w:val="30"/>
               </w:rPr>
-              <w:lastRenderedPageBreak/>
               <w:t>TRPO</w:t>
             </w:r>
           </w:p>
@@ -8342,21 +7811,7 @@
                 <w:sz w:val="30"/>
                 <w:szCs w:val="30"/>
               </w:rPr>
-              <w:t>=1</w:t>
-            </w:r>
-            <w:r>
-              <w:rPr>
-                <w:sz w:val="30"/>
-                <w:szCs w:val="30"/>
-              </w:rPr>
-              <w:t>25</w:t>
-            </w:r>
-            <w:r>
-              <w:rPr>
-                <w:sz w:val="30"/>
-                <w:szCs w:val="30"/>
-              </w:rPr>
-              <w:t>K, LR=1E-4</w:t>
+              <w:t>=125K, LR=1E-4</w:t>
             </w:r>
           </w:p>
         </w:tc>
@@ -8663,6 +8118,7 @@
                 <w:szCs w:val="30"/>
                 <w:lang w:val="en-GB"/>
               </w:rPr>
+              <w:lastRenderedPageBreak/>
               <w:t>Range for mass 1: [2.749, 5.105) Range for mass 2: [1.900, 3.529) Range for mass 3: [3.563, 6.616)</w:t>
             </w:r>
           </w:p>
@@ -8683,6 +8139,7 @@
                 <w:sz w:val="30"/>
                 <w:szCs w:val="30"/>
               </w:rPr>
+              <w:lastRenderedPageBreak/>
               <w:t>54.87 +/- 1.00</w:t>
             </w:r>
           </w:p>
@@ -8749,21 +8206,7 @@
                 <w:sz w:val="30"/>
                 <w:szCs w:val="30"/>
               </w:rPr>
-              <w:t>TS=</w:t>
-            </w:r>
-            <w:r>
-              <w:rPr>
-                <w:sz w:val="30"/>
-                <w:szCs w:val="30"/>
-              </w:rPr>
-              <w:t>50K</w:t>
-            </w:r>
-            <w:r>
-              <w:rPr>
-                <w:sz w:val="30"/>
-                <w:szCs w:val="30"/>
-              </w:rPr>
-              <w:t>, LR= 1-E2</w:t>
+              <w:t>TS=50K, LR= 1-E2</w:t>
             </w:r>
           </w:p>
         </w:tc>
@@ -8801,16 +8244,7 @@
                 <w:szCs w:val="30"/>
                 <w:lang w:val="en-GB"/>
               </w:rPr>
-              <w:t xml:space="preserve">Range for mass 1: [2.749, 5.105) </w:t>
-            </w:r>
-            <w:r>
-              <w:rPr>
-                <w:sz w:val="30"/>
-                <w:szCs w:val="30"/>
-                <w:lang w:val="en-GB"/>
-              </w:rPr>
-              <w:lastRenderedPageBreak/>
-              <w:t>Range for mass 2: [1.900, 3.529) Range for mass 3: [3.563, 6.616)</w:t>
+              <w:t>Range for mass 1: [2.749, 5.105) Range for mass 2: [1.900, 3.529) Range for mass 3: [3.563, 6.616)</w:t>
             </w:r>
           </w:p>
         </w:tc>
@@ -8830,7 +8264,6 @@
                 <w:sz w:val="30"/>
                 <w:szCs w:val="30"/>
               </w:rPr>
-              <w:lastRenderedPageBreak/>
               <w:t>50.97 +/- 0.97</w:t>
             </w:r>
           </w:p>
@@ -8896,21 +8329,7 @@
                 <w:sz w:val="30"/>
                 <w:szCs w:val="30"/>
               </w:rPr>
-              <w:t>TS=</w:t>
-            </w:r>
-            <w:r>
-              <w:rPr>
-                <w:sz w:val="30"/>
-                <w:szCs w:val="30"/>
-              </w:rPr>
-              <w:t>75K</w:t>
-            </w:r>
-            <w:r>
-              <w:rPr>
-                <w:sz w:val="30"/>
-                <w:szCs w:val="30"/>
-              </w:rPr>
-              <w:t>, LR= 1-E2</w:t>
+              <w:t>TS=75K, LR= 1-E2</w:t>
             </w:r>
           </w:p>
         </w:tc>
@@ -9033,21 +8452,7 @@
                 <w:sz w:val="30"/>
                 <w:szCs w:val="30"/>
               </w:rPr>
-              <w:t>TS=</w:t>
-            </w:r>
-            <w:r>
-              <w:rPr>
-                <w:sz w:val="30"/>
-                <w:szCs w:val="30"/>
-              </w:rPr>
-              <w:t>100K</w:t>
-            </w:r>
-            <w:r>
-              <w:rPr>
-                <w:sz w:val="30"/>
-                <w:szCs w:val="30"/>
-              </w:rPr>
-              <w:t>, LR= 1-E2</w:t>
+              <w:t>TS=100K, LR= 1-E2</w:t>
             </w:r>
           </w:p>
         </w:tc>
@@ -9085,7 +8490,16 @@
                 <w:szCs w:val="30"/>
                 <w:lang w:val="en-GB"/>
               </w:rPr>
-              <w:t>Range for mass 1: [2.749, 5.105) Range for mass 2: [1.900, 3.529) Range for mass 3: [3.563, 6.616)</w:t>
+              <w:t xml:space="preserve">Range for mass 1: [2.749, 5.105) Range for mass 2: </w:t>
+            </w:r>
+            <w:r>
+              <w:rPr>
+                <w:sz w:val="30"/>
+                <w:szCs w:val="30"/>
+                <w:lang w:val="en-GB"/>
+              </w:rPr>
+              <w:lastRenderedPageBreak/>
+              <w:t>[1.900, 3.529) Range for mass 3: [3.563, 6.616)</w:t>
             </w:r>
           </w:p>
         </w:tc>
@@ -9105,6 +8519,7 @@
                 <w:sz w:val="30"/>
                 <w:szCs w:val="30"/>
               </w:rPr>
+              <w:lastRenderedPageBreak/>
               <w:t>49.42 +/- 0.97</w:t>
             </w:r>
           </w:p>
@@ -9170,21 +8585,7 @@
                 <w:sz w:val="30"/>
                 <w:szCs w:val="30"/>
               </w:rPr>
-              <w:t>TS=</w:t>
-            </w:r>
-            <w:r>
-              <w:rPr>
-                <w:sz w:val="30"/>
-                <w:szCs w:val="30"/>
-              </w:rPr>
-              <w:t>125K</w:t>
-            </w:r>
-            <w:r>
-              <w:rPr>
-                <w:sz w:val="30"/>
-                <w:szCs w:val="30"/>
-              </w:rPr>
-              <w:t>, LR= 1-E2</w:t>
+              <w:t>TS=125K, LR= 1-E2</w:t>
             </w:r>
           </w:p>
         </w:tc>
@@ -9222,16 +8623,7 @@
                 <w:szCs w:val="30"/>
                 <w:lang w:val="en-GB"/>
               </w:rPr>
-              <w:t xml:space="preserve">Range for mass 1: [2.749, 5.105) Range for mass 2: [1.900, 3.529) Range for </w:t>
-            </w:r>
-            <w:r>
-              <w:rPr>
-                <w:sz w:val="30"/>
-                <w:szCs w:val="30"/>
-                <w:lang w:val="en-GB"/>
-              </w:rPr>
-              <w:lastRenderedPageBreak/>
-              <w:t>mass 3: [3.563, 6.616)</w:t>
+              <w:t>Range for mass 1: [2.749, 5.105) Range for mass 2: [1.900, 3.529) Range for mass 3: [3.563, 6.616)</w:t>
             </w:r>
           </w:p>
         </w:tc>
@@ -9251,7 +8643,6 @@
                 <w:sz w:val="30"/>
                 <w:szCs w:val="30"/>
               </w:rPr>
-              <w:lastRenderedPageBreak/>
               <w:t>99.50 +/- 8.12</w:t>
             </w:r>
           </w:p>
@@ -9317,21 +8708,7 @@
                 <w:sz w:val="30"/>
                 <w:szCs w:val="30"/>
               </w:rPr>
-              <w:t>TS=</w:t>
-            </w:r>
-            <w:r>
-              <w:rPr>
-                <w:sz w:val="30"/>
-                <w:szCs w:val="30"/>
-              </w:rPr>
-              <w:t>150K</w:t>
-            </w:r>
-            <w:r>
-              <w:rPr>
-                <w:sz w:val="30"/>
-                <w:szCs w:val="30"/>
-              </w:rPr>
-              <w:t>, LR= 1-E2</w:t>
+              <w:t>TS=150K, LR= 1-E2</w:t>
             </w:r>
           </w:p>
         </w:tc>

</xml_diff>